<commit_message>
Fri, Oct 23, 2020  9:50:12 AM
</commit_message>
<xml_diff>
--- a/MANUSCRIPT/Abdominal Radiology/Blinded Manuscript GSRv1.docx
+++ b/MANUSCRIPT/Abdominal Radiology/Blinded Manuscript GSRv1.docx
@@ -1135,7 +1135,7 @@
         </w:rPr>
         <w:fldChar w:fldCharType="begin">
           <w:fldData xml:space="preserve">PEVuZE5vdGU+PENpdGU+PEF1dGhvcj5PbGl2YTwvQXV0aG9yPjxZZWFyPjIwMTM8L1llYXI+PFJl
-Y051bT45MjQ8L1JlY051bT48RGlzcGxheVRleHQ+WzYtOF08L0Rpc3BsYXlUZXh0PjxyZWNvcmQ+
+Y051bT45MjQ8L1JlY051bT48RGlzcGxheVRleHQ+WzYtOV08L0Rpc3BsYXlUZXh0PjxyZWNvcmQ+
 PHJlYy1udW1iZXI+OTI0PC9yZWMtbnVtYmVyPjxmb3JlaWduLWtleXM+PGtleSBhcHA9IkVOIiBk
 Yi1pZD0ieGVlcDVkOTl3ZWZ6ZjFlMmRlNzVwOTAwd3AwYXNzcjVhZmZmIiB0aW1lc3RhbXA9IjE1
 ODQxMTE4MzAiIGd1aWQ9IjhmYTRlMDBmLTNkNWMtNDMxZC04NzFlLWVmZTIwYTMyMGQ5ZiI+OTI0
@@ -1220,7 +1220,45 @@
 cmxzPjwvdXJscz48ZWxlY3Ryb25pYy1yZXNvdXJjZS1udW0+MTAuMTcwMS8xMTY2LjEyODg0PC9l
 bGVjdHJvbmljLXJlc291cmNlLW51bT48cmVtb3RlLWRhdGFiYXNlLXByb3ZpZGVyPk5MTTwvcmVt
 b3RlLWRhdGFiYXNlLXByb3ZpZGVyPjxsYW5ndWFnZT5pdGE8L2xhbmd1YWdlPjwvcmVjb3JkPjwv
-Q2l0ZT48L0VuZE5vdGU+AG==
+Q2l0ZT48Q2l0ZT48QXV0aG9yPk1henplaTwvQXV0aG9yPjxZZWFyPjIwMTY8L1llYXI+PFJlY051
+bT4xMDIzPC9SZWNOdW0+PHJlY29yZD48cmVjLW51bWJlcj4xMDIzPC9yZWMtbnVtYmVyPjxmb3Jl
+aWduLWtleXM+PGtleSBhcHA9IkVOIiBkYi1pZD0ieGVlcDVkOTl3ZWZ6ZjFlMmRlNzVwOTAwd3Aw
+YXNzcjVhZmZmIiB0aW1lc3RhbXA9IjE2MDAxMzU2MDMiIGd1aWQ9ImIyMzEzMzBjLTk1NjgtNDI5
+OC1iYjRkLTMxMTk0ZjM2MGYzNSI+MTAyMzwva2V5PjwvZm9yZWlnbi1rZXlzPjxyZWYtdHlwZSBu
+YW1lPSJKb3VybmFsIEFydGljbGUiPjE3PC9yZWYtdHlwZT48Y29udHJpYnV0b3JzPjxhdXRob3Jz
+PjxhdXRob3I+TWF6emVpLCBNYXJpYSBBLjwvYXV0aG9yPjxhdXRob3I+R3VlcnJpbmksIFN1c2Fu
+bmE8L2F1dGhvcj48YXV0aG9yPkNpb2ZmaSBTcXVpdGllcmksIE5ldmFkYTwvYXV0aG9yPjxhdXRo
+b3I+VmluZGlnbmksIENhcmxhPC9hdXRob3I+PGF1dGhvcj5JbWJyaWFjbywgR2l1c2k8L2F1dGhv
+cj48YXV0aG9yPkdlbnRpbGksIEZyYW5jZXNjbzwvYXV0aG9yPjxhdXRob3I+QmVycml0dG8sIERh
+bmllbGE8L2F1dGhvcj48YXV0aG9yPk1henplaSwgRnJhbmNlc2NvIEcuPC9hdXRob3I+PGF1dGhv
+cj5HcmFzc2ksIFJvYmVydG88L2F1dGhvcj48YXV0aG9yPlZvbHRlcnJhbmksIEx1Y2E8L2F1dGhv
+cj48L2F1dGhvcnM+PC9jb250cmlidXRvcnM+PHRpdGxlcz48dGl0bGU+UmVwZXJmdXNpb24gaW4g
+bm9uLW9jY2x1c2l2ZSBtZXNlbnRlcmljIGlzY2hhZW1pYSAoTk9NSSk6IGVmZmVjdGl2ZW5lc3Mg
+b2YgQ1QgaW4gYW4gZW1lcmdlbmN5IHNldHRpbmc8L3RpdGxlPjxzZWNvbmRhcnktdGl0bGU+VGhl
+IEJyaXRpc2ggam91cm5hbCBvZiByYWRpb2xvZ3k8L3NlY29uZGFyeS10aXRsZT48YWx0LXRpdGxl
+PkJyIEogUmFkaW9sPC9hbHQtdGl0bGU+PC90aXRsZXM+PHBlcmlvZGljYWw+PGZ1bGwtdGl0bGU+
+VGhlIEJyaXRpc2ggam91cm5hbCBvZiByYWRpb2xvZ3k8L2Z1bGwtdGl0bGU+PGFiYnItMT5CciBK
+IFJhZGlvbDwvYWJici0xPjwvcGVyaW9kaWNhbD48YWx0LXBlcmlvZGljYWw+PGZ1bGwtdGl0bGU+
+VGhlIEJyaXRpc2ggam91cm5hbCBvZiByYWRpb2xvZ3k8L2Z1bGwtdGl0bGU+PGFiYnItMT5CciBK
+IFJhZGlvbDwvYWJici0xPjwvYWx0LXBlcmlvZGljYWw+PHBhZ2VzPjIwMTUwOTU2LTIwMTUwOTU2
+PC9wYWdlcz48dm9sdW1lPjg5PC92b2x1bWU+PG51bWJlcj4xMDYxPC9udW1iZXI+PGVkaXRpb24+
+MjAxNi8wMi8wNTwvZWRpdGlvbj48a2V5d29yZHM+PGtleXdvcmQ+QWdlZDwva2V5d29yZD48a2V5
+d29yZD5BZ2VkLCA4MCBhbmQgb3Zlcjwva2V5d29yZD48a2V5d29yZD4qRW1lcmdlbmN5IFNlcnZp
+Y2UsIEhvc3BpdGFsPC9rZXl3b3JkPjxrZXl3b3JkPkZlbWFsZTwva2V5d29yZD48a2V5d29yZD5I
+dW1hbnM8L2tleXdvcmQ+PGtleXdvcmQ+TWFsZTwva2V5d29yZD48a2V5d29yZD5NZXNlbnRlcmlj
+IEFydGVyeSwgU3VwZXJpb3IvKmRpYWdub3N0aWMgaW1hZ2luZzwva2V5d29yZD48a2V5d29yZD5N
+ZXNlbnRlcmljIElzY2hlbWlhLypkaWFnbm9zdGljIGltYWdpbmc8L2tleXdvcmQ+PGtleXdvcmQ+
+TWlkZGxlIEFnZWQ8L2tleXdvcmQ+PGtleXdvcmQ+UmV0cm9zcGVjdGl2ZSBTdHVkaWVzPC9rZXl3
+b3JkPjxrZXl3b3JkPipUb21vZ3JhcGh5LCBYLVJheSBDb21wdXRlZDwva2V5d29yZD48L2tleXdv
+cmRzPjxkYXRlcz48eWVhcj4yMDE2PC95ZWFyPjwvZGF0ZXM+PHB1Ymxpc2hlcj5UaGUgQnJpdGlz
+aCBJbnN0aXR1dGUgb2YgUmFkaW9sb2d5LjwvcHVibGlzaGVyPjxpc2JuPjE3NDgtODgwWCYjeEQ7
+MDAwNy0xMjg1PC9pc2JuPjxhY2Nlc3Npb24tbnVtPjI2ODQ2MTM5PC9hY2Nlc3Npb24tbnVtPjx1
+cmxzPjxyZWxhdGVkLXVybHM+PHVybD5odHRwczovL3B1Ym1lZC5uY2JpLm5sbS5uaWguZ292LzI2
+ODQ2MTM5PC91cmw+PHVybD5odHRwczovL3d3dy5uY2JpLm5sbS5uaWguZ292L3BtYy9hcnRpY2xl
+cy9QTUM0OTg1NDc0LzwvdXJsPjwvcmVsYXRlZC11cmxzPjwvdXJscz48ZWxlY3Ryb25pYy1yZXNv
+dXJjZS1udW0+MTAuMTI1OS9ianIuMjAxNTA5NTY8L2VsZWN0cm9uaWMtcmVzb3VyY2UtbnVtPjxy
+ZW1vdGUtZGF0YWJhc2UtbmFtZT5QdWJNZWQ8L3JlbW90ZS1kYXRhYmFzZS1uYW1lPjxsYW5ndWFn
+ZT5lbmc8L2xhbmd1YWdlPjwvcmVjb3JkPjwvQ2l0ZT48L0VuZE5vdGU+
 </w:fldData>
         </w:fldChar>
       </w:r>
@@ -1240,7 +1278,7 @@
         </w:rPr>
         <w:fldChar w:fldCharType="begin">
           <w:fldData xml:space="preserve">PEVuZE5vdGU+PENpdGU+PEF1dGhvcj5PbGl2YTwvQXV0aG9yPjxZZWFyPjIwMTM8L1llYXI+PFJl
-Y051bT45MjQ8L1JlY051bT48RGlzcGxheVRleHQ+WzYtOF08L0Rpc3BsYXlUZXh0PjxyZWNvcmQ+
+Y051bT45MjQ8L1JlY051bT48RGlzcGxheVRleHQ+WzYtOV08L0Rpc3BsYXlUZXh0PjxyZWNvcmQ+
 PHJlYy1udW1iZXI+OTI0PC9yZWMtbnVtYmVyPjxmb3JlaWduLWtleXM+PGtleSBhcHA9IkVOIiBk
 Yi1pZD0ieGVlcDVkOTl3ZWZ6ZjFlMmRlNzVwOTAwd3AwYXNzcjVhZmZmIiB0aW1lc3RhbXA9IjE1
 ODQxMTE4MzAiIGd1aWQ9IjhmYTRlMDBmLTNkNWMtNDMxZC04NzFlLWVmZTIwYTMyMGQ5ZiI+OTI0
@@ -1325,7 +1363,45 @@
 cmxzPjwvdXJscz48ZWxlY3Ryb25pYy1yZXNvdXJjZS1udW0+MTAuMTcwMS8xMTY2LjEyODg0PC9l
 bGVjdHJvbmljLXJlc291cmNlLW51bT48cmVtb3RlLWRhdGFiYXNlLXByb3ZpZGVyPk5MTTwvcmVt
 b3RlLWRhdGFiYXNlLXByb3ZpZGVyPjxsYW5ndWFnZT5pdGE8L2xhbmd1YWdlPjwvcmVjb3JkPjwv
-Q2l0ZT48L0VuZE5vdGU+AG==
+Q2l0ZT48Q2l0ZT48QXV0aG9yPk1henplaTwvQXV0aG9yPjxZZWFyPjIwMTY8L1llYXI+PFJlY051
+bT4xMDIzPC9SZWNOdW0+PHJlY29yZD48cmVjLW51bWJlcj4xMDIzPC9yZWMtbnVtYmVyPjxmb3Jl
+aWduLWtleXM+PGtleSBhcHA9IkVOIiBkYi1pZD0ieGVlcDVkOTl3ZWZ6ZjFlMmRlNzVwOTAwd3Aw
+YXNzcjVhZmZmIiB0aW1lc3RhbXA9IjE2MDAxMzU2MDMiIGd1aWQ9ImIyMzEzMzBjLTk1NjgtNDI5
+OC1iYjRkLTMxMTk0ZjM2MGYzNSI+MTAyMzwva2V5PjwvZm9yZWlnbi1rZXlzPjxyZWYtdHlwZSBu
+YW1lPSJKb3VybmFsIEFydGljbGUiPjE3PC9yZWYtdHlwZT48Y29udHJpYnV0b3JzPjxhdXRob3Jz
+PjxhdXRob3I+TWF6emVpLCBNYXJpYSBBLjwvYXV0aG9yPjxhdXRob3I+R3VlcnJpbmksIFN1c2Fu
+bmE8L2F1dGhvcj48YXV0aG9yPkNpb2ZmaSBTcXVpdGllcmksIE5ldmFkYTwvYXV0aG9yPjxhdXRo
+b3I+VmluZGlnbmksIENhcmxhPC9hdXRob3I+PGF1dGhvcj5JbWJyaWFjbywgR2l1c2k8L2F1dGhv
+cj48YXV0aG9yPkdlbnRpbGksIEZyYW5jZXNjbzwvYXV0aG9yPjxhdXRob3I+QmVycml0dG8sIERh
+bmllbGE8L2F1dGhvcj48YXV0aG9yPk1henplaSwgRnJhbmNlc2NvIEcuPC9hdXRob3I+PGF1dGhv
+cj5HcmFzc2ksIFJvYmVydG88L2F1dGhvcj48YXV0aG9yPlZvbHRlcnJhbmksIEx1Y2E8L2F1dGhv
+cj48L2F1dGhvcnM+PC9jb250cmlidXRvcnM+PHRpdGxlcz48dGl0bGU+UmVwZXJmdXNpb24gaW4g
+bm9uLW9jY2x1c2l2ZSBtZXNlbnRlcmljIGlzY2hhZW1pYSAoTk9NSSk6IGVmZmVjdGl2ZW5lc3Mg
+b2YgQ1QgaW4gYW4gZW1lcmdlbmN5IHNldHRpbmc8L3RpdGxlPjxzZWNvbmRhcnktdGl0bGU+VGhl
+IEJyaXRpc2ggam91cm5hbCBvZiByYWRpb2xvZ3k8L3NlY29uZGFyeS10aXRsZT48YWx0LXRpdGxl
+PkJyIEogUmFkaW9sPC9hbHQtdGl0bGU+PC90aXRsZXM+PHBlcmlvZGljYWw+PGZ1bGwtdGl0bGU+
+VGhlIEJyaXRpc2ggam91cm5hbCBvZiByYWRpb2xvZ3k8L2Z1bGwtdGl0bGU+PGFiYnItMT5CciBK
+IFJhZGlvbDwvYWJici0xPjwvcGVyaW9kaWNhbD48YWx0LXBlcmlvZGljYWw+PGZ1bGwtdGl0bGU+
+VGhlIEJyaXRpc2ggam91cm5hbCBvZiByYWRpb2xvZ3k8L2Z1bGwtdGl0bGU+PGFiYnItMT5CciBK
+IFJhZGlvbDwvYWJici0xPjwvYWx0LXBlcmlvZGljYWw+PHBhZ2VzPjIwMTUwOTU2LTIwMTUwOTU2
+PC9wYWdlcz48dm9sdW1lPjg5PC92b2x1bWU+PG51bWJlcj4xMDYxPC9udW1iZXI+PGVkaXRpb24+
+MjAxNi8wMi8wNTwvZWRpdGlvbj48a2V5d29yZHM+PGtleXdvcmQ+QWdlZDwva2V5d29yZD48a2V5
+d29yZD5BZ2VkLCA4MCBhbmQgb3Zlcjwva2V5d29yZD48a2V5d29yZD4qRW1lcmdlbmN5IFNlcnZp
+Y2UsIEhvc3BpdGFsPC9rZXl3b3JkPjxrZXl3b3JkPkZlbWFsZTwva2V5d29yZD48a2V5d29yZD5I
+dW1hbnM8L2tleXdvcmQ+PGtleXdvcmQ+TWFsZTwva2V5d29yZD48a2V5d29yZD5NZXNlbnRlcmlj
+IEFydGVyeSwgU3VwZXJpb3IvKmRpYWdub3N0aWMgaW1hZ2luZzwva2V5d29yZD48a2V5d29yZD5N
+ZXNlbnRlcmljIElzY2hlbWlhLypkaWFnbm9zdGljIGltYWdpbmc8L2tleXdvcmQ+PGtleXdvcmQ+
+TWlkZGxlIEFnZWQ8L2tleXdvcmQ+PGtleXdvcmQ+UmV0cm9zcGVjdGl2ZSBTdHVkaWVzPC9rZXl3
+b3JkPjxrZXl3b3JkPipUb21vZ3JhcGh5LCBYLVJheSBDb21wdXRlZDwva2V5d29yZD48L2tleXdv
+cmRzPjxkYXRlcz48eWVhcj4yMDE2PC95ZWFyPjwvZGF0ZXM+PHB1Ymxpc2hlcj5UaGUgQnJpdGlz
+aCBJbnN0aXR1dGUgb2YgUmFkaW9sb2d5LjwvcHVibGlzaGVyPjxpc2JuPjE3NDgtODgwWCYjeEQ7
+MDAwNy0xMjg1PC9pc2JuPjxhY2Nlc3Npb24tbnVtPjI2ODQ2MTM5PC9hY2Nlc3Npb24tbnVtPjx1
+cmxzPjxyZWxhdGVkLXVybHM+PHVybD5odHRwczovL3B1Ym1lZC5uY2JpLm5sbS5uaWguZ292LzI2
+ODQ2MTM5PC91cmw+PHVybD5odHRwczovL3d3dy5uY2JpLm5sbS5uaWguZ292L3BtYy9hcnRpY2xl
+cy9QTUM0OTg1NDc0LzwvdXJsPjwvcmVsYXRlZC11cmxzPjwvdXJscz48ZWxlY3Ryb25pYy1yZXNv
+dXJjZS1udW0+MTAuMTI1OS9ianIuMjAxNTA5NTY8L2VsZWN0cm9uaWMtcmVzb3VyY2UtbnVtPjxy
+ZW1vdGUtZGF0YWJhc2UtbmFtZT5QdWJNZWQ8L3JlbW90ZS1kYXRhYmFzZS1uYW1lPjxsYW5ndWFn
+ZT5lbmc8L2xhbmd1YWdlPjwvcmVjb3JkPjwvQ2l0ZT48L0VuZE5vdGU+
 </w:fldData>
         </w:fldChar>
       </w:r>
@@ -1358,13 +1434,6 @@
           <w:sz w:val="24"/>
           <w:szCs w:val="24"/>
         </w:rPr>
-      </w:r>
-      <w:r>
-        <w:rPr>
-          <w:rFonts w:ascii="Times New Roman" w:hAnsi="Times New Roman" w:cs="Times New Roman"/>
-          <w:sz w:val="24"/>
-          <w:szCs w:val="24"/>
-        </w:rPr>
         <w:fldChar w:fldCharType="separate"/>
       </w:r>
       <w:r>
@@ -1374,7 +1443,7 @@
           <w:sz w:val="24"/>
           <w:szCs w:val="24"/>
         </w:rPr>
-        <w:t>[6-8]</w:t>
+        <w:t>[6-9]</w:t>
       </w:r>
       <w:r>
         <w:rPr>
@@ -1400,76 +1469,119 @@
         </w:rPr>
         <w:fldChar w:fldCharType="begin">
           <w:fldData xml:space="preserve">PEVuZE5vdGU+PENpdGU+PEF1dGhvcj5DYXJsb3M8L0F1dGhvcj48WWVhcj4yMDAxPC9ZZWFyPjxS
-ZWNOdW0+OTIzPC9SZWNOdW0+PERpc3BsYXlUZXh0Pls5LDEwXTwvRGlzcGxheVRleHQ+PHJlY29y
-ZD48cmVjLW51bWJlcj45MjM8L3JlYy1udW1iZXI+PGZvcmVpZ24ta2V5cz48a2V5IGFwcD0iRU4i
+ZWNOdW0+OTIzPC9SZWNOdW0+PERpc3BsYXlUZXh0PlsxMC0xMl08L0Rpc3BsYXlUZXh0PjxyZWNv
+cmQ+PHJlYy1udW1iZXI+OTIzPC9yZWMtbnVtYmVyPjxmb3JlaWduLWtleXM+PGtleSBhcHA9IkVO
+IiBkYi1pZD0ieGVlcDVkOTl3ZWZ6ZjFlMmRlNzVwOTAwd3AwYXNzcjVhZmZmIiB0aW1lc3RhbXA9
+IjE1ODQxMTE3OTUiIGd1aWQ9IjVlZTdlOTZjLTc3ZjQtNGM0OC1hNjVlLWQ3NmRhNWMxNzk5YiI+
+OTIzPC9rZXk+PC9mb3JlaWduLWtleXM+PHJlZi10eXBlIG5hbWU9IkpvdXJuYWwgQXJ0aWNsZSI+
+MTc8L3JlZi10eXBlPjxjb250cmlidXRvcnM+PGF1dGhvcnM+PGF1dGhvcj5DYXJsb3MsIFIuIEMu
+PC9hdXRob3I+PGF1dGhvcj5TdGFubGV5LCBKLiBDLjwvYXV0aG9yPjxhdXRob3I+U3RhZmZvcmQt
+Sm9obnNvbiwgRC48L2F1dGhvcj48YXV0aG9yPlByaW5jZSwgTS4gUi48L2F1dGhvcj48L2F1dGhv
+cnM+PC9jb250cmlidXRvcnM+PGF1dGgtYWRkcmVzcz5EZXBhcnRtZW50IG9mIFJhZGlvbG9neSwg
+VW5pdmVyc2l0eSBvZiBNaWNoaWdhbiwgQW5uIEFyYm9yIDQ4MTA5LTAwMzAsIFVTQS48L2F1dGgt
+YWRkcmVzcz48dGl0bGVzPjx0aXRsZT5JbnRlcm9ic2VydmVyIHZhcmlhYmlsaXR5IGluIHRoZSBl
+dmFsdWF0aW9uIG9mIGNocm9uaWMgbWVzZW50ZXJpYyBpc2NoZW1pYSB3aXRoIGdhZG9saW5pdW0t
+ZW5oYW5jZWQgTVIgYW5naW9ncmFwaHk8L3RpdGxlPjxzZWNvbmRhcnktdGl0bGU+QWNhZCBSYWRp
+b2w8L3NlY29uZGFyeS10aXRsZT48L3RpdGxlcz48cGVyaW9kaWNhbD48ZnVsbC10aXRsZT5BY2Fk
+IFJhZGlvbDwvZnVsbC10aXRsZT48L3BlcmlvZGljYWw+PHBhZ2VzPjg3OS04NzwvcGFnZXM+PHZv
+bHVtZT44PC92b2x1bWU+PG51bWJlcj45PC9udW1iZXI+PGVkaXRpb24+MjAwMS8xMS8yOTwvZWRp
+dGlvbj48a2V5d29yZHM+PGtleXdvcmQ+QWR1bHQ8L2tleXdvcmQ+PGtleXdvcmQ+QWdlZDwva2V5
+d29yZD48a2V5d29yZD5DZWxpYWMgQXJ0ZXJ5L3BhdGhvbG9neTwva2V5d29yZD48a2V5d29yZD5D
+aHJvbmljIERpc2Vhc2U8L2tleXdvcmQ+PGtleXdvcmQ+RmVtYWxlPC9rZXl3b3JkPjxrZXl3b3Jk
+PkdhZG9saW5pdW08L2tleXdvcmQ+PGtleXdvcmQ+SHVtYW5zPC9rZXl3b3JkPjxrZXl3b3JkPklz
+Y2hlbWlhLypkaWFnbm9zaXM8L2tleXdvcmQ+PGtleXdvcmQ+Kk1hZ25ldGljIFJlc29uYW5jZSBB
+bmdpb2dyYXBoeS9tZXRob2RzPC9rZXl3b3JkPjxrZXl3b3JkPk1hbGU8L2tleXdvcmQ+PGtleXdv
+cmQ+TWVzZW50ZXJpYyBBcnRlcnksIEluZmVyaW9yL3BhdGhvbG9neTwva2V5d29yZD48a2V5d29y
+ZD5NZXNlbnRlcmljIEFydGVyeSwgU3VwZXJpb3IvcGF0aG9sb2d5PC9rZXl3b3JkPjxrZXl3b3Jk
+Pk1lc2VudGVyaWMgVmFzY3VsYXIgT2NjbHVzaW9uLypkaWFnbm9zaXM8L2tleXdvcmQ+PGtleXdv
+cmQ+TWlkZGxlIEFnZWQ8L2tleXdvcmQ+PGtleXdvcmQ+T2JzZXJ2ZXIgVmFyaWF0aW9uPC9rZXl3
+b3JkPjxrZXl3b3JkPlJldHJvc3BlY3RpdmUgU3R1ZGllczwva2V5d29yZD48a2V5d29yZD5TZW5z
+aXRpdml0eSBhbmQgU3BlY2lmaWNpdHk8L2tleXdvcmQ+PGtleXdvcmQ+U3BsYW5jaG5pYyBDaXJj
+dWxhdGlvbjwva2V5d29yZD48L2tleXdvcmRzPjxkYXRlcz48eWVhcj4yMDAxPC95ZWFyPjxwdWIt
+ZGF0ZXM+PGRhdGU+U2VwPC9kYXRlPjwvcHViLWRhdGVzPjwvZGF0ZXM+PGlzYm4+MTA3Ni02MzMy
+IChQcmludCkmI3hEOzEwNzYtNjMzMjwvaXNibj48YWNjZXNzaW9uLW51bT4xMTcyNDA0MzwvYWNj
+ZXNzaW9uLW51bT48dXJscz48L3VybHM+PGVsZWN0cm9uaWMtcmVzb3VyY2UtbnVtPjEwLjEwMTYv
+czEwNzYtNjMzMigwMyk4MDc2Ny01PC9lbGVjdHJvbmljLXJlc291cmNlLW51bT48cmVtb3RlLWRh
+dGFiYXNlLXByb3ZpZGVyPk5MTTwvcmVtb3RlLWRhdGFiYXNlLXByb3ZpZGVyPjxsYW5ndWFnZT5l
+bmc8L2xhbmd1YWdlPjwvcmVjb3JkPjwvQ2l0ZT48Q2l0ZT48QXV0aG9yPk1lYW5leTwvQXV0aG9y
+PjxZZWFyPjE5OTc8L1llYXI+PFJlY051bT45MjI8L1JlY051bT48cmVjb3JkPjxyZWMtbnVtYmVy
+PjkyMjwvcmVjLW51bWJlcj48Zm9yZWlnbi1rZXlzPjxrZXkgYXBwPSJFTiIgZGItaWQ9InhlZXA1
+ZDk5d2VmemYxZTJkZTc1cDkwMHdwMGFzc3I1YWZmZiIgdGltZXN0YW1wPSIxNTg0MTExNzU5IiBn
+dWlkPSI5NDNkMTU5NC0yNzgzLTRmN2QtYmZkNi05N2FjY2E0ODMzNWEiPjkyMjwva2V5PjwvZm9y
+ZWlnbi1rZXlzPjxyZWYtdHlwZSBuYW1lPSJKb3VybmFsIEFydGljbGUiPjE3PC9yZWYtdHlwZT48
+Y29udHJpYnV0b3JzPjxhdXRob3JzPjxhdXRob3I+TWVhbmV5LCBKLiBGLjwvYXV0aG9yPjxhdXRo
+b3I+UHJpbmNlLCBNLiBSLjwvYXV0aG9yPjxhdXRob3I+Tm9zdHJhbnQsIFQuIFQuPC9hdXRob3I+
+PGF1dGhvcj5TdGFubGV5LCBKLiBDLjwvYXV0aG9yPjwvYXV0aG9ycz48L2NvbnRyaWJ1dG9ycz48
+YXV0aC1hZGRyZXNzPkRlcGFydG1lbnQgb2YgUmFkaW9sb2d5LCBVbml2ZXJzaXR5IG9mIE1pY2hp
+Z2FuLCBVbml2ZXJzaXR5IEhvc3BpdGFsLCBBbm4gQWJvciA0ODEwOS0wMDMwLCBVU0EuPC9hdXRo
+LWFkZHJlc3M+PHRpdGxlcz48dGl0bGU+R2Fkb2xpbml1bS1lbmhhbmNlZCBNUiBhbmdpb2dyYXBo
+eSBvZiB2aXNjZXJhbCBhcnRlcmllcyBpbiBwYXRpZW50cyB3aXRoIHN1c3BlY3RlZCBjaHJvbmlj
+IG1lc2VudGVyaWMgaXNjaGVtaWE8L3RpdGxlPjxzZWNvbmRhcnktdGl0bGU+SiBNYWduIFJlc29u
+IEltYWdpbmc8L3NlY29uZGFyeS10aXRsZT48L3RpdGxlcz48cGVyaW9kaWNhbD48ZnVsbC10aXRs
+ZT5KIE1hZ24gUmVzb24gSW1hZ2luZzwvZnVsbC10aXRsZT48L3BlcmlvZGljYWw+PHBhZ2VzPjE3
+MS02PC9wYWdlcz48dm9sdW1lPjc8L3ZvbHVtZT48bnVtYmVyPjE8L251bWJlcj48ZWRpdGlvbj4x
+OTk3LzAxLzAxPC9lZGl0aW9uPjxrZXl3b3Jkcz48a2V5d29yZD5BZHVsdDwva2V5d29yZD48a2V5
+d29yZD5BZ2VkPC9rZXl3b3JkPjxrZXl3b3JkPkFnZWQsIDgwIGFuZCBvdmVyPC9rZXl3b3JkPjxr
+ZXl3b3JkPkFuZ2lvZ3JhcGh5PC9rZXl3b3JkPjxrZXl3b3JkPkNlbGlhYyBBcnRlcnkvcGF0aG9s
+b2d5PC9rZXl3b3JkPjxrZXl3b3JkPkZlbWFsZTwva2V5d29yZD48a2V5d29yZD4qR2Fkb2xpbml1
+bS9hZG1pbmlzdHJhdGlvbiAmYW1wOyBkb3NhZ2U8L2tleXdvcmQ+PGtleXdvcmQ+SHVtYW5zPC9r
+ZXl3b3JkPjxrZXl3b3JkPkltYWdlIEVuaGFuY2VtZW50LyptZXRob2RzPC9rZXl3b3JkPjxrZXl3
+b3JkPklzY2hlbWlhLypkaWFnbm9zaXM8L2tleXdvcmQ+PGtleXdvcmQ+TGFwYXJvdG9teTwva2V5
+d29yZD48a2V5d29yZD5NYWduZXRpYyBSZXNvbmFuY2UgQW5naW9ncmFwaHkvKm1ldGhvZHM8L2tl
+eXdvcmQ+PGtleXdvcmQ+TWFsZTwva2V5d29yZD48a2V5d29yZD5NZXNlbnRlcmljIEFydGVyeSwg
+SW5mZXJpb3IvcGF0aG9sb2d5PC9rZXl3b3JkPjxrZXl3b3JkPk1lc2VudGVyaWMgQXJ0ZXJ5LCBT
+dXBlcmlvci9wYXRob2xvZ3k8L2tleXdvcmQ+PGtleXdvcmQ+TWlkZGxlIEFnZWQ8L2tleXdvcmQ+
+PGtleXdvcmQ+U2Vuc2l0aXZpdHkgYW5kIFNwZWNpZmljaXR5PC9rZXl3b3JkPjxrZXl3b3JkPipT
+cGxhbmNobmljIENpcmN1bGF0aW9uPC9rZXl3b3JkPjwva2V5d29yZHM+PGRhdGVzPjx5ZWFyPjE5
+OTc8L3llYXI+PHB1Yi1kYXRlcz48ZGF0ZT5KYW4tRmViPC9kYXRlPjwvcHViLWRhdGVzPjwvZGF0
+ZXM+PGlzYm4+MTA1My0xODA3IChQcmludCkmI3hEOzEwNTMtMTgwNzwvaXNibj48YWNjZXNzaW9u
+LW51bT45MDM5NjExPC9hY2Nlc3Npb24tbnVtPjx1cmxzPjwvdXJscz48ZWxlY3Ryb25pYy1yZXNv
+dXJjZS1udW0+MTAuMTAwMi9qbXJpLjE4ODAwNzAxMjY8L2VsZWN0cm9uaWMtcmVzb3VyY2UtbnVt
+PjxyZW1vdGUtZGF0YWJhc2UtcHJvdmlkZXI+TkxNPC9yZW1vdGUtZGF0YWJhc2UtcHJvdmlkZXI+
+PGxhbmd1YWdlPmVuZzwvbGFuZ3VhZ2U+PC9yZWNvcmQ+PC9DaXRlPjxDaXRlPjxBdXRob3I+TWF6
+emVpPC9BdXRob3I+PFllYXI+MjAxMzwvWWVhcj48UmVjTnVtPjEwMjE8L1JlY051bT48cmVjb3Jk
+PjxyZWMtbnVtYmVyPjEwMjE8L3JlYy1udW1iZXI+PGZvcmVpZ24ta2V5cz48a2V5IGFwcD0iRU4i
 IGRiLWlkPSJ4ZWVwNWQ5OXdlZnpmMWUyZGU3NXA5MDB3cDBhc3NyNWFmZmYiIHRpbWVzdGFtcD0i
-MTU4NDExMTc5NSIgZ3VpZD0iNWVlN2U5NmMtNzdmNC00YzQ4LWE2NWUtZDc2ZGE1YzE3OTliIj45
-MjM8L2tleT48L2ZvcmVpZ24ta2V5cz48cmVmLXR5cGUgbmFtZT0iSm91cm5hbCBBcnRpY2xlIj4x
-NzwvcmVmLXR5cGU+PGNvbnRyaWJ1dG9ycz48YXV0aG9ycz48YXV0aG9yPkNhcmxvcywgUi4gQy48
-L2F1dGhvcj48YXV0aG9yPlN0YW5sZXksIEouIEMuPC9hdXRob3I+PGF1dGhvcj5TdGFmZm9yZC1K
-b2huc29uLCBELjwvYXV0aG9yPjxhdXRob3I+UHJpbmNlLCBNLiBSLjwvYXV0aG9yPjwvYXV0aG9y
-cz48L2NvbnRyaWJ1dG9ycz48YXV0aC1hZGRyZXNzPkRlcGFydG1lbnQgb2YgUmFkaW9sb2d5LCBV
-bml2ZXJzaXR5IG9mIE1pY2hpZ2FuLCBBbm4gQXJib3IgNDgxMDktMDAzMCwgVVNBLjwvYXV0aC1h
-ZGRyZXNzPjx0aXRsZXM+PHRpdGxlPkludGVyb2JzZXJ2ZXIgdmFyaWFiaWxpdHkgaW4gdGhlIGV2
-YWx1YXRpb24gb2YgY2hyb25pYyBtZXNlbnRlcmljIGlzY2hlbWlhIHdpdGggZ2Fkb2xpbml1bS1l
-bmhhbmNlZCBNUiBhbmdpb2dyYXBoeTwvdGl0bGU+PHNlY29uZGFyeS10aXRsZT5BY2FkIFJhZGlv
-bDwvc2Vjb25kYXJ5LXRpdGxlPjwvdGl0bGVzPjxwZXJpb2RpY2FsPjxmdWxsLXRpdGxlPkFjYWQg
-UmFkaW9sPC9mdWxsLXRpdGxlPjwvcGVyaW9kaWNhbD48cGFnZXM+ODc5LTg3PC9wYWdlcz48dm9s
-dW1lPjg8L3ZvbHVtZT48bnVtYmVyPjk8L251bWJlcj48ZWRpdGlvbj4yMDAxLzExLzI5PC9lZGl0
-aW9uPjxrZXl3b3Jkcz48a2V5d29yZD5BZHVsdDwva2V5d29yZD48a2V5d29yZD5BZ2VkPC9rZXl3
-b3JkPjxrZXl3b3JkPkNlbGlhYyBBcnRlcnkvcGF0aG9sb2d5PC9rZXl3b3JkPjxrZXl3b3JkPkNo
-cm9uaWMgRGlzZWFzZTwva2V5d29yZD48a2V5d29yZD5GZW1hbGU8L2tleXdvcmQ+PGtleXdvcmQ+
-R2Fkb2xpbml1bTwva2V5d29yZD48a2V5d29yZD5IdW1hbnM8L2tleXdvcmQ+PGtleXdvcmQ+SXNj
-aGVtaWEvKmRpYWdub3Npczwva2V5d29yZD48a2V5d29yZD4qTWFnbmV0aWMgUmVzb25hbmNlIEFu
-Z2lvZ3JhcGh5L21ldGhvZHM8L2tleXdvcmQ+PGtleXdvcmQ+TWFsZTwva2V5d29yZD48a2V5d29y
-ZD5NZXNlbnRlcmljIEFydGVyeSwgSW5mZXJpb3IvcGF0aG9sb2d5PC9rZXl3b3JkPjxrZXl3b3Jk
-Pk1lc2VudGVyaWMgQXJ0ZXJ5LCBTdXBlcmlvci9wYXRob2xvZ3k8L2tleXdvcmQ+PGtleXdvcmQ+
-TWVzZW50ZXJpYyBWYXNjdWxhciBPY2NsdXNpb24vKmRpYWdub3Npczwva2V5d29yZD48a2V5d29y
-ZD5NaWRkbGUgQWdlZDwva2V5d29yZD48a2V5d29yZD5PYnNlcnZlciBWYXJpYXRpb248L2tleXdv
-cmQ+PGtleXdvcmQ+UmV0cm9zcGVjdGl2ZSBTdHVkaWVzPC9rZXl3b3JkPjxrZXl3b3JkPlNlbnNp
-dGl2aXR5IGFuZCBTcGVjaWZpY2l0eTwva2V5d29yZD48a2V5d29yZD5TcGxhbmNobmljIENpcmN1
-bGF0aW9uPC9rZXl3b3JkPjwva2V5d29yZHM+PGRhdGVzPjx5ZWFyPjIwMDE8L3llYXI+PHB1Yi1k
-YXRlcz48ZGF0ZT5TZXA8L2RhdGU+PC9wdWItZGF0ZXM+PC9kYXRlcz48aXNibj4xMDc2LTYzMzIg
-KFByaW50KSYjeEQ7MTA3Ni02MzMyPC9pc2JuPjxhY2Nlc3Npb24tbnVtPjExNzI0MDQzPC9hY2Nl
-c3Npb24tbnVtPjx1cmxzPjwvdXJscz48ZWxlY3Ryb25pYy1yZXNvdXJjZS1udW0+MTAuMTAxNi9z
-MTA3Ni02MzMyKDAzKTgwNzY3LTU8L2VsZWN0cm9uaWMtcmVzb3VyY2UtbnVtPjxyZW1vdGUtZGF0
-YWJhc2UtcHJvdmlkZXI+TkxNPC9yZW1vdGUtZGF0YWJhc2UtcHJvdmlkZXI+PGxhbmd1YWdlPmVu
-ZzwvbGFuZ3VhZ2U+PC9yZWNvcmQ+PC9DaXRlPjxDaXRlPjxBdXRob3I+TWVhbmV5PC9BdXRob3I+
-PFllYXI+MTk5NzwvWWVhcj48UmVjTnVtPjkyMjwvUmVjTnVtPjxyZWNvcmQ+PHJlYy1udW1iZXI+
-OTIyPC9yZWMtbnVtYmVyPjxmb3JlaWduLWtleXM+PGtleSBhcHA9IkVOIiBkYi1pZD0ieGVlcDVk
-OTl3ZWZ6ZjFlMmRlNzVwOTAwd3AwYXNzcjVhZmZmIiB0aW1lc3RhbXA9IjE1ODQxMTE3NTkiIGd1
-aWQ9Ijk0M2QxNTk0LTI3ODMtNGY3ZC1iZmQ2LTk3YWNjYTQ4MzM1YSI+OTIyPC9rZXk+PC9mb3Jl
-aWduLWtleXM+PHJlZi10eXBlIG5hbWU9IkpvdXJuYWwgQXJ0aWNsZSI+MTc8L3JlZi10eXBlPjxj
-b250cmlidXRvcnM+PGF1dGhvcnM+PGF1dGhvcj5NZWFuZXksIEouIEYuPC9hdXRob3I+PGF1dGhv
-cj5QcmluY2UsIE0uIFIuPC9hdXRob3I+PGF1dGhvcj5Ob3N0cmFudCwgVC4gVC48L2F1dGhvcj48
-YXV0aG9yPlN0YW5sZXksIEouIEMuPC9hdXRob3I+PC9hdXRob3JzPjwvY29udHJpYnV0b3JzPjxh
-dXRoLWFkZHJlc3M+RGVwYXJ0bWVudCBvZiBSYWRpb2xvZ3ksIFVuaXZlcnNpdHkgb2YgTWljaGln
-YW4sIFVuaXZlcnNpdHkgSG9zcGl0YWwsIEFubiBBYm9yIDQ4MTA5LTAwMzAsIFVTQS48L2F1dGgt
-YWRkcmVzcz48dGl0bGVzPjx0aXRsZT5HYWRvbGluaXVtLWVuaGFuY2VkIE1SIGFuZ2lvZ3JhcGh5
-IG9mIHZpc2NlcmFsIGFydGVyaWVzIGluIHBhdGllbnRzIHdpdGggc3VzcGVjdGVkIGNocm9uaWMg
-bWVzZW50ZXJpYyBpc2NoZW1pYTwvdGl0bGU+PHNlY29uZGFyeS10aXRsZT5KIE1hZ24gUmVzb24g
-SW1hZ2luZzwvc2Vjb25kYXJ5LXRpdGxlPjwvdGl0bGVzPjxwZXJpb2RpY2FsPjxmdWxsLXRpdGxl
-PkogTWFnbiBSZXNvbiBJbWFnaW5nPC9mdWxsLXRpdGxlPjwvcGVyaW9kaWNhbD48cGFnZXM+MTcx
-LTY8L3BhZ2VzPjx2b2x1bWU+Nzwvdm9sdW1lPjxudW1iZXI+MTwvbnVtYmVyPjxlZGl0aW9uPjE5
-OTcvMDEvMDE8L2VkaXRpb24+PGtleXdvcmRzPjxrZXl3b3JkPkFkdWx0PC9rZXl3b3JkPjxrZXl3
-b3JkPkFnZWQ8L2tleXdvcmQ+PGtleXdvcmQ+QWdlZCwgODAgYW5kIG92ZXI8L2tleXdvcmQ+PGtl
-eXdvcmQ+QW5naW9ncmFwaHk8L2tleXdvcmQ+PGtleXdvcmQ+Q2VsaWFjIEFydGVyeS9wYXRob2xv
-Z3k8L2tleXdvcmQ+PGtleXdvcmQ+RmVtYWxlPC9rZXl3b3JkPjxrZXl3b3JkPipHYWRvbGluaXVt
-L2FkbWluaXN0cmF0aW9uICZhbXA7IGRvc2FnZTwva2V5d29yZD48a2V5d29yZD5IdW1hbnM8L2tl
-eXdvcmQ+PGtleXdvcmQ+SW1hZ2UgRW5oYW5jZW1lbnQvKm1ldGhvZHM8L2tleXdvcmQ+PGtleXdv
-cmQ+SXNjaGVtaWEvKmRpYWdub3Npczwva2V5d29yZD48a2V5d29yZD5MYXBhcm90b215PC9rZXl3
-b3JkPjxrZXl3b3JkPk1hZ25ldGljIFJlc29uYW5jZSBBbmdpb2dyYXBoeS8qbWV0aG9kczwva2V5
-d29yZD48a2V5d29yZD5NYWxlPC9rZXl3b3JkPjxrZXl3b3JkPk1lc2VudGVyaWMgQXJ0ZXJ5LCBJ
-bmZlcmlvci9wYXRob2xvZ3k8L2tleXdvcmQ+PGtleXdvcmQ+TWVzZW50ZXJpYyBBcnRlcnksIFN1
-cGVyaW9yL3BhdGhvbG9neTwva2V5d29yZD48a2V5d29yZD5NaWRkbGUgQWdlZDwva2V5d29yZD48
-a2V5d29yZD5TZW5zaXRpdml0eSBhbmQgU3BlY2lmaWNpdHk8L2tleXdvcmQ+PGtleXdvcmQ+KlNw
-bGFuY2huaWMgQ2lyY3VsYXRpb248L2tleXdvcmQ+PC9rZXl3b3Jkcz48ZGF0ZXM+PHllYXI+MTk5
-NzwveWVhcj48cHViLWRhdGVzPjxkYXRlPkphbi1GZWI8L2RhdGU+PC9wdWItZGF0ZXM+PC9kYXRl
-cz48aXNibj4xMDUzLTE4MDcgKFByaW50KSYjeEQ7MTA1My0xODA3PC9pc2JuPjxhY2Nlc3Npb24t
-bnVtPjkwMzk2MTE8L2FjY2Vzc2lvbi1udW0+PHVybHM+PC91cmxzPjxlbGVjdHJvbmljLXJlc291
-cmNlLW51bT4xMC4xMDAyL2ptcmkuMTg4MDA3MDEyNjwvZWxlY3Ryb25pYy1yZXNvdXJjZS1udW0+
-PHJlbW90ZS1kYXRhYmFzZS1wcm92aWRlcj5OTE08L3JlbW90ZS1kYXRhYmFzZS1wcm92aWRlcj48
-bGFuZ3VhZ2U+ZW5nPC9sYW5ndWFnZT48L3JlY29yZD48L0NpdGU+PC9FbmROb3RlPgB=
+MTYwMDEzMzkxOCIgZ3VpZD0iZjc1OTc0MGUtZDJhNC00Y2ZlLThkNTUtODcxMWU5NmVhMWJlIj4x
+MDIxPC9rZXk+PC9mb3JlaWduLWtleXM+PHJlZi10eXBlIG5hbWU9IkpvdXJuYWwgQXJ0aWNsZSI+
+MTc8L3JlZi10eXBlPjxjb250cmlidXRvcnM+PGF1dGhvcnM+PGF1dGhvcj5NYXp6ZWksIE1hcmlh
+IEFudG9uaWV0dGE8L2F1dGhvcj48YXV0aG9yPkd1ZXJyaW5pLCBTdXNhbm5hPC9hdXRob3I+PGF1
+dGhvcj5DaW9mZmkgU3F1aXRpZXJpLCBOZXZhZGE8L2F1dGhvcj48YXV0aG9yPkltYnJpYWNvLCBH
+aXVzaTwvYXV0aG9yPjxhdXRob3I+Q2hpZWNhLCBSYWZmYWVsZTwvYXV0aG9yPjxhdXRob3I+Q2l2
+aXRlbGxpLCBTZXJlbmVsbGE8L2F1dGhvcj48YXV0aG9yPlNhdmVsbGksIFZpbm5vPC9hdXRob3I+
+PGF1dGhvcj5NYXp6ZWksIEZyYW5jZXNjbyBHaXVzZXBwZTwvYXV0aG9yPjxhdXRob3I+Vm9sdGVy
+cmFuaSwgTHVjYTwvYXV0aG9yPjwvYXV0aG9ycz48L2NvbnRyaWJ1dG9ycz48dGl0bGVzPjx0aXRs
+ZT5NYWduZXRpYyByZXNvbmFuY2UgaW1hZ2luZzogaXMgdGhlcmUgYSByb2xlIGluIGNsaW5pY2Fs
+IG1hbmFnZW1lbnQgZm9yIGFjdXRlIGlzY2hlbWljIGNvbGl0aXM/PC90aXRsZT48c2Vjb25kYXJ5
+LXRpdGxlPldvcmxkIGpvdXJuYWwgb2YgZ2FzdHJvZW50ZXJvbG9neTwvc2Vjb25kYXJ5LXRpdGxl
+PjxhbHQtdGl0bGU+V29ybGQgSiBHYXN0cm9lbnRlcm9sPC9hbHQtdGl0bGU+PC90aXRsZXM+PHBl
+cmlvZGljYWw+PGZ1bGwtdGl0bGU+V29ybGQgam91cm5hbCBvZiBnYXN0cm9lbnRlcm9sb2d5PC9m
+dWxsLXRpdGxlPjxhYmJyLTE+V29ybGQgSiBHYXN0cm9lbnRlcm9sPC9hYmJyLTE+PC9wZXJpb2Rp
+Y2FsPjxhbHQtcGVyaW9kaWNhbD48ZnVsbC10aXRsZT5Xb3JsZCBqb3VybmFsIG9mIGdhc3Ryb2Vu
+dGVyb2xvZ3k8L2Z1bGwtdGl0bGU+PGFiYnItMT5Xb3JsZCBKIEdhc3Ryb2VudGVyb2w8L2FiYnIt
+MT48L2FsdC1wZXJpb2RpY2FsPjxwYWdlcz4xMjU2LTEyNjM8L3BhZ2VzPjx2b2x1bWU+MTk8L3Zv
+bHVtZT48bnVtYmVyPjg8L251bWJlcj48a2V5d29yZHM+PGtleXdvcmQ+Q29sb248L2tleXdvcmQ+
+PGtleXdvcmQ+Q29tcHV0ZWQgdG9tb2dyYXBoeTwva2V5d29yZD48a2V5d29yZD5Jc2NoZW1pYyBj
+b2xpdGlzPC9rZXl3b3JkPjxrZXl3b3JkPk1hZ25ldGljIHJlc29uYW5jZSBpbWFnaW5nPC9rZXl3
+b3JkPjxrZXl3b3JkPk1lZGljYWwgbWFuYWdlbWVudDwva2V5d29yZD48a2V5d29yZD5BY3V0ZSBE
+aXNlYXNlPC9rZXl3b3JkPjxrZXl3b3JkPkFnZWQ8L2tleXdvcmQ+PGtleXdvcmQ+QWdlZCwgODAg
+YW5kIG92ZXI8L2tleXdvcmQ+PGtleXdvcmQ+Q29saXRpcywgSXNjaGVtaWMvKmRpYWdub3Npcy8q
+dGhlcmFweTwva2V5d29yZD48a2V5d29yZD5Db2xvbm9zY29weTwva2V5d29yZD48a2V5d29yZD5G
+ZW1hbGU8L2tleXdvcmQ+PGtleXdvcmQ+SHVtYW5zPC9rZXl3b3JkPjxrZXl3b3JkPipNYWduZXRp
+YyBSZXNvbmFuY2UgSW1hZ2luZzwva2V5d29yZD48a2V5d29yZD5NYWxlPC9rZXl3b3JkPjxrZXl3
+b3JkPk1pZGRsZSBBZ2VkPC9rZXl3b3JkPjxrZXl3b3JkPk11bHRpZGV0ZWN0b3IgQ29tcHV0ZWQg
+VG9tb2dyYXBoeTwva2V5d29yZD48a2V5d29yZD5NdWx0aW1vZGFsIEltYWdpbmc8L2tleXdvcmQ+
+PGtleXdvcmQ+UHJlZGljdGl2ZSBWYWx1ZSBvZiBUZXN0czwva2V5d29yZD48a2V5d29yZD5Qcm9n
+bm9zaXM8L2tleXdvcmQ+PGtleXdvcmQ+UHJvc3BlY3RpdmUgU3R1ZGllczwva2V5d29yZD48L2tl
+eXdvcmRzPjxkYXRlcz48eWVhcj4yMDEzPC95ZWFyPjwvZGF0ZXM+PHB1Ymxpc2hlcj5CYWlzaGlk
+ZW5nIFB1Ymxpc2hpbmcgR3JvdXAgQ28uLCBMaW1pdGVkPC9wdWJsaXNoZXI+PGlzYm4+MjIxOS0y
+ODQwJiN4RDsxMDA3LTkzMjc8L2lzYm4+PGFjY2Vzc2lvbi1udW0+MjM0ODMwMDI8L2FjY2Vzc2lv
+bi1udW0+PHVybHM+PHJlbGF0ZWQtdXJscz48dXJsPmh0dHBzOi8vcHVibWVkLm5jYmkubmxtLm5p
+aC5nb3YvMjM0ODMwMDI8L3VybD48dXJsPmh0dHBzOi8vd3d3Lm5jYmkubmxtLm5paC5nb3YvcG1j
+L2FydGljbGVzL1BNQzM1ODc0ODIvPC91cmw+PC9yZWxhdGVkLXVybHM+PC91cmxzPjxlbGVjdHJv
+bmljLXJlc291cmNlLW51bT4xMC4zNzQ4L3dqZy52MTkuaTguMTI1NjwvZWxlY3Ryb25pYy1yZXNv
+dXJjZS1udW0+PHJlbW90ZS1kYXRhYmFzZS1uYW1lPlB1Yk1lZDwvcmVtb3RlLWRhdGFiYXNlLW5h
+bWU+PGxhbmd1YWdlPmVuZzwvbGFuZ3VhZ2U+PC9yZWNvcmQ+PC9DaXRlPjwvRW5kTm90ZT5=
 </w:fldData>
         </w:fldChar>
       </w:r>
@@ -1489,76 +1601,119 @@
         </w:rPr>
         <w:fldChar w:fldCharType="begin">
           <w:fldData xml:space="preserve">PEVuZE5vdGU+PENpdGU+PEF1dGhvcj5DYXJsb3M8L0F1dGhvcj48WWVhcj4yMDAxPC9ZZWFyPjxS
-ZWNOdW0+OTIzPC9SZWNOdW0+PERpc3BsYXlUZXh0Pls5LDEwXTwvRGlzcGxheVRleHQ+PHJlY29y
-ZD48cmVjLW51bWJlcj45MjM8L3JlYy1udW1iZXI+PGZvcmVpZ24ta2V5cz48a2V5IGFwcD0iRU4i
+ZWNOdW0+OTIzPC9SZWNOdW0+PERpc3BsYXlUZXh0PlsxMC0xMl08L0Rpc3BsYXlUZXh0PjxyZWNv
+cmQ+PHJlYy1udW1iZXI+OTIzPC9yZWMtbnVtYmVyPjxmb3JlaWduLWtleXM+PGtleSBhcHA9IkVO
+IiBkYi1pZD0ieGVlcDVkOTl3ZWZ6ZjFlMmRlNzVwOTAwd3AwYXNzcjVhZmZmIiB0aW1lc3RhbXA9
+IjE1ODQxMTE3OTUiIGd1aWQ9IjVlZTdlOTZjLTc3ZjQtNGM0OC1hNjVlLWQ3NmRhNWMxNzk5YiI+
+OTIzPC9rZXk+PC9mb3JlaWduLWtleXM+PHJlZi10eXBlIG5hbWU9IkpvdXJuYWwgQXJ0aWNsZSI+
+MTc8L3JlZi10eXBlPjxjb250cmlidXRvcnM+PGF1dGhvcnM+PGF1dGhvcj5DYXJsb3MsIFIuIEMu
+PC9hdXRob3I+PGF1dGhvcj5TdGFubGV5LCBKLiBDLjwvYXV0aG9yPjxhdXRob3I+U3RhZmZvcmQt
+Sm9obnNvbiwgRC48L2F1dGhvcj48YXV0aG9yPlByaW5jZSwgTS4gUi48L2F1dGhvcj48L2F1dGhv
+cnM+PC9jb250cmlidXRvcnM+PGF1dGgtYWRkcmVzcz5EZXBhcnRtZW50IG9mIFJhZGlvbG9neSwg
+VW5pdmVyc2l0eSBvZiBNaWNoaWdhbiwgQW5uIEFyYm9yIDQ4MTA5LTAwMzAsIFVTQS48L2F1dGgt
+YWRkcmVzcz48dGl0bGVzPjx0aXRsZT5JbnRlcm9ic2VydmVyIHZhcmlhYmlsaXR5IGluIHRoZSBl
+dmFsdWF0aW9uIG9mIGNocm9uaWMgbWVzZW50ZXJpYyBpc2NoZW1pYSB3aXRoIGdhZG9saW5pdW0t
+ZW5oYW5jZWQgTVIgYW5naW9ncmFwaHk8L3RpdGxlPjxzZWNvbmRhcnktdGl0bGU+QWNhZCBSYWRp
+b2w8L3NlY29uZGFyeS10aXRsZT48L3RpdGxlcz48cGVyaW9kaWNhbD48ZnVsbC10aXRsZT5BY2Fk
+IFJhZGlvbDwvZnVsbC10aXRsZT48L3BlcmlvZGljYWw+PHBhZ2VzPjg3OS04NzwvcGFnZXM+PHZv
+bHVtZT44PC92b2x1bWU+PG51bWJlcj45PC9udW1iZXI+PGVkaXRpb24+MjAwMS8xMS8yOTwvZWRp
+dGlvbj48a2V5d29yZHM+PGtleXdvcmQ+QWR1bHQ8L2tleXdvcmQ+PGtleXdvcmQ+QWdlZDwva2V5
+d29yZD48a2V5d29yZD5DZWxpYWMgQXJ0ZXJ5L3BhdGhvbG9neTwva2V5d29yZD48a2V5d29yZD5D
+aHJvbmljIERpc2Vhc2U8L2tleXdvcmQ+PGtleXdvcmQ+RmVtYWxlPC9rZXl3b3JkPjxrZXl3b3Jk
+PkdhZG9saW5pdW08L2tleXdvcmQ+PGtleXdvcmQ+SHVtYW5zPC9rZXl3b3JkPjxrZXl3b3JkPklz
+Y2hlbWlhLypkaWFnbm9zaXM8L2tleXdvcmQ+PGtleXdvcmQ+Kk1hZ25ldGljIFJlc29uYW5jZSBB
+bmdpb2dyYXBoeS9tZXRob2RzPC9rZXl3b3JkPjxrZXl3b3JkPk1hbGU8L2tleXdvcmQ+PGtleXdv
+cmQ+TWVzZW50ZXJpYyBBcnRlcnksIEluZmVyaW9yL3BhdGhvbG9neTwva2V5d29yZD48a2V5d29y
+ZD5NZXNlbnRlcmljIEFydGVyeSwgU3VwZXJpb3IvcGF0aG9sb2d5PC9rZXl3b3JkPjxrZXl3b3Jk
+Pk1lc2VudGVyaWMgVmFzY3VsYXIgT2NjbHVzaW9uLypkaWFnbm9zaXM8L2tleXdvcmQ+PGtleXdv
+cmQ+TWlkZGxlIEFnZWQ8L2tleXdvcmQ+PGtleXdvcmQ+T2JzZXJ2ZXIgVmFyaWF0aW9uPC9rZXl3
+b3JkPjxrZXl3b3JkPlJldHJvc3BlY3RpdmUgU3R1ZGllczwva2V5d29yZD48a2V5d29yZD5TZW5z
+aXRpdml0eSBhbmQgU3BlY2lmaWNpdHk8L2tleXdvcmQ+PGtleXdvcmQ+U3BsYW5jaG5pYyBDaXJj
+dWxhdGlvbjwva2V5d29yZD48L2tleXdvcmRzPjxkYXRlcz48eWVhcj4yMDAxPC95ZWFyPjxwdWIt
+ZGF0ZXM+PGRhdGU+U2VwPC9kYXRlPjwvcHViLWRhdGVzPjwvZGF0ZXM+PGlzYm4+MTA3Ni02MzMy
+IChQcmludCkmI3hEOzEwNzYtNjMzMjwvaXNibj48YWNjZXNzaW9uLW51bT4xMTcyNDA0MzwvYWNj
+ZXNzaW9uLW51bT48dXJscz48L3VybHM+PGVsZWN0cm9uaWMtcmVzb3VyY2UtbnVtPjEwLjEwMTYv
+czEwNzYtNjMzMigwMyk4MDc2Ny01PC9lbGVjdHJvbmljLXJlc291cmNlLW51bT48cmVtb3RlLWRh
+dGFiYXNlLXByb3ZpZGVyPk5MTTwvcmVtb3RlLWRhdGFiYXNlLXByb3ZpZGVyPjxsYW5ndWFnZT5l
+bmc8L2xhbmd1YWdlPjwvcmVjb3JkPjwvQ2l0ZT48Q2l0ZT48QXV0aG9yPk1lYW5leTwvQXV0aG9y
+PjxZZWFyPjE5OTc8L1llYXI+PFJlY051bT45MjI8L1JlY051bT48cmVjb3JkPjxyZWMtbnVtYmVy
+PjkyMjwvcmVjLW51bWJlcj48Zm9yZWlnbi1rZXlzPjxrZXkgYXBwPSJFTiIgZGItaWQ9InhlZXA1
+ZDk5d2VmemYxZTJkZTc1cDkwMHdwMGFzc3I1YWZmZiIgdGltZXN0YW1wPSIxNTg0MTExNzU5IiBn
+dWlkPSI5NDNkMTU5NC0yNzgzLTRmN2QtYmZkNi05N2FjY2E0ODMzNWEiPjkyMjwva2V5PjwvZm9y
+ZWlnbi1rZXlzPjxyZWYtdHlwZSBuYW1lPSJKb3VybmFsIEFydGljbGUiPjE3PC9yZWYtdHlwZT48
+Y29udHJpYnV0b3JzPjxhdXRob3JzPjxhdXRob3I+TWVhbmV5LCBKLiBGLjwvYXV0aG9yPjxhdXRo
+b3I+UHJpbmNlLCBNLiBSLjwvYXV0aG9yPjxhdXRob3I+Tm9zdHJhbnQsIFQuIFQuPC9hdXRob3I+
+PGF1dGhvcj5TdGFubGV5LCBKLiBDLjwvYXV0aG9yPjwvYXV0aG9ycz48L2NvbnRyaWJ1dG9ycz48
+YXV0aC1hZGRyZXNzPkRlcGFydG1lbnQgb2YgUmFkaW9sb2d5LCBVbml2ZXJzaXR5IG9mIE1pY2hp
+Z2FuLCBVbml2ZXJzaXR5IEhvc3BpdGFsLCBBbm4gQWJvciA0ODEwOS0wMDMwLCBVU0EuPC9hdXRo
+LWFkZHJlc3M+PHRpdGxlcz48dGl0bGU+R2Fkb2xpbml1bS1lbmhhbmNlZCBNUiBhbmdpb2dyYXBo
+eSBvZiB2aXNjZXJhbCBhcnRlcmllcyBpbiBwYXRpZW50cyB3aXRoIHN1c3BlY3RlZCBjaHJvbmlj
+IG1lc2VudGVyaWMgaXNjaGVtaWE8L3RpdGxlPjxzZWNvbmRhcnktdGl0bGU+SiBNYWduIFJlc29u
+IEltYWdpbmc8L3NlY29uZGFyeS10aXRsZT48L3RpdGxlcz48cGVyaW9kaWNhbD48ZnVsbC10aXRs
+ZT5KIE1hZ24gUmVzb24gSW1hZ2luZzwvZnVsbC10aXRsZT48L3BlcmlvZGljYWw+PHBhZ2VzPjE3
+MS02PC9wYWdlcz48dm9sdW1lPjc8L3ZvbHVtZT48bnVtYmVyPjE8L251bWJlcj48ZWRpdGlvbj4x
+OTk3LzAxLzAxPC9lZGl0aW9uPjxrZXl3b3Jkcz48a2V5d29yZD5BZHVsdDwva2V5d29yZD48a2V5
+d29yZD5BZ2VkPC9rZXl3b3JkPjxrZXl3b3JkPkFnZWQsIDgwIGFuZCBvdmVyPC9rZXl3b3JkPjxr
+ZXl3b3JkPkFuZ2lvZ3JhcGh5PC9rZXl3b3JkPjxrZXl3b3JkPkNlbGlhYyBBcnRlcnkvcGF0aG9s
+b2d5PC9rZXl3b3JkPjxrZXl3b3JkPkZlbWFsZTwva2V5d29yZD48a2V5d29yZD4qR2Fkb2xpbml1
+bS9hZG1pbmlzdHJhdGlvbiAmYW1wOyBkb3NhZ2U8L2tleXdvcmQ+PGtleXdvcmQ+SHVtYW5zPC9r
+ZXl3b3JkPjxrZXl3b3JkPkltYWdlIEVuaGFuY2VtZW50LyptZXRob2RzPC9rZXl3b3JkPjxrZXl3
+b3JkPklzY2hlbWlhLypkaWFnbm9zaXM8L2tleXdvcmQ+PGtleXdvcmQ+TGFwYXJvdG9teTwva2V5
+d29yZD48a2V5d29yZD5NYWduZXRpYyBSZXNvbmFuY2UgQW5naW9ncmFwaHkvKm1ldGhvZHM8L2tl
+eXdvcmQ+PGtleXdvcmQ+TWFsZTwva2V5d29yZD48a2V5d29yZD5NZXNlbnRlcmljIEFydGVyeSwg
+SW5mZXJpb3IvcGF0aG9sb2d5PC9rZXl3b3JkPjxrZXl3b3JkPk1lc2VudGVyaWMgQXJ0ZXJ5LCBT
+dXBlcmlvci9wYXRob2xvZ3k8L2tleXdvcmQ+PGtleXdvcmQ+TWlkZGxlIEFnZWQ8L2tleXdvcmQ+
+PGtleXdvcmQ+U2Vuc2l0aXZpdHkgYW5kIFNwZWNpZmljaXR5PC9rZXl3b3JkPjxrZXl3b3JkPipT
+cGxhbmNobmljIENpcmN1bGF0aW9uPC9rZXl3b3JkPjwva2V5d29yZHM+PGRhdGVzPjx5ZWFyPjE5
+OTc8L3llYXI+PHB1Yi1kYXRlcz48ZGF0ZT5KYW4tRmViPC9kYXRlPjwvcHViLWRhdGVzPjwvZGF0
+ZXM+PGlzYm4+MTA1My0xODA3IChQcmludCkmI3hEOzEwNTMtMTgwNzwvaXNibj48YWNjZXNzaW9u
+LW51bT45MDM5NjExPC9hY2Nlc3Npb24tbnVtPjx1cmxzPjwvdXJscz48ZWxlY3Ryb25pYy1yZXNv
+dXJjZS1udW0+MTAuMTAwMi9qbXJpLjE4ODAwNzAxMjY8L2VsZWN0cm9uaWMtcmVzb3VyY2UtbnVt
+PjxyZW1vdGUtZGF0YWJhc2UtcHJvdmlkZXI+TkxNPC9yZW1vdGUtZGF0YWJhc2UtcHJvdmlkZXI+
+PGxhbmd1YWdlPmVuZzwvbGFuZ3VhZ2U+PC9yZWNvcmQ+PC9DaXRlPjxDaXRlPjxBdXRob3I+TWF6
+emVpPC9BdXRob3I+PFllYXI+MjAxMzwvWWVhcj48UmVjTnVtPjEwMjE8L1JlY051bT48cmVjb3Jk
+PjxyZWMtbnVtYmVyPjEwMjE8L3JlYy1udW1iZXI+PGZvcmVpZ24ta2V5cz48a2V5IGFwcD0iRU4i
 IGRiLWlkPSJ4ZWVwNWQ5OXdlZnpmMWUyZGU3NXA5MDB3cDBhc3NyNWFmZmYiIHRpbWVzdGFtcD0i
-MTU4NDExMTc5NSIgZ3VpZD0iNWVlN2U5NmMtNzdmNC00YzQ4LWE2NWUtZDc2ZGE1YzE3OTliIj45
-MjM8L2tleT48L2ZvcmVpZ24ta2V5cz48cmVmLXR5cGUgbmFtZT0iSm91cm5hbCBBcnRpY2xlIj4x
-NzwvcmVmLXR5cGU+PGNvbnRyaWJ1dG9ycz48YXV0aG9ycz48YXV0aG9yPkNhcmxvcywgUi4gQy48
-L2F1dGhvcj48YXV0aG9yPlN0YW5sZXksIEouIEMuPC9hdXRob3I+PGF1dGhvcj5TdGFmZm9yZC1K
-b2huc29uLCBELjwvYXV0aG9yPjxhdXRob3I+UHJpbmNlLCBNLiBSLjwvYXV0aG9yPjwvYXV0aG9y
-cz48L2NvbnRyaWJ1dG9ycz48YXV0aC1hZGRyZXNzPkRlcGFydG1lbnQgb2YgUmFkaW9sb2d5LCBV
-bml2ZXJzaXR5IG9mIE1pY2hpZ2FuLCBBbm4gQXJib3IgNDgxMDktMDAzMCwgVVNBLjwvYXV0aC1h
-ZGRyZXNzPjx0aXRsZXM+PHRpdGxlPkludGVyb2JzZXJ2ZXIgdmFyaWFiaWxpdHkgaW4gdGhlIGV2
-YWx1YXRpb24gb2YgY2hyb25pYyBtZXNlbnRlcmljIGlzY2hlbWlhIHdpdGggZ2Fkb2xpbml1bS1l
-bmhhbmNlZCBNUiBhbmdpb2dyYXBoeTwvdGl0bGU+PHNlY29uZGFyeS10aXRsZT5BY2FkIFJhZGlv
-bDwvc2Vjb25kYXJ5LXRpdGxlPjwvdGl0bGVzPjxwZXJpb2RpY2FsPjxmdWxsLXRpdGxlPkFjYWQg
-UmFkaW9sPC9mdWxsLXRpdGxlPjwvcGVyaW9kaWNhbD48cGFnZXM+ODc5LTg3PC9wYWdlcz48dm9s
-dW1lPjg8L3ZvbHVtZT48bnVtYmVyPjk8L251bWJlcj48ZWRpdGlvbj4yMDAxLzExLzI5PC9lZGl0
-aW9uPjxrZXl3b3Jkcz48a2V5d29yZD5BZHVsdDwva2V5d29yZD48a2V5d29yZD5BZ2VkPC9rZXl3
-b3JkPjxrZXl3b3JkPkNlbGlhYyBBcnRlcnkvcGF0aG9sb2d5PC9rZXl3b3JkPjxrZXl3b3JkPkNo
-cm9uaWMgRGlzZWFzZTwva2V5d29yZD48a2V5d29yZD5GZW1hbGU8L2tleXdvcmQ+PGtleXdvcmQ+
-R2Fkb2xpbml1bTwva2V5d29yZD48a2V5d29yZD5IdW1hbnM8L2tleXdvcmQ+PGtleXdvcmQ+SXNj
-aGVtaWEvKmRpYWdub3Npczwva2V5d29yZD48a2V5d29yZD4qTWFnbmV0aWMgUmVzb25hbmNlIEFu
-Z2lvZ3JhcGh5L21ldGhvZHM8L2tleXdvcmQ+PGtleXdvcmQ+TWFsZTwva2V5d29yZD48a2V5d29y
-ZD5NZXNlbnRlcmljIEFydGVyeSwgSW5mZXJpb3IvcGF0aG9sb2d5PC9rZXl3b3JkPjxrZXl3b3Jk
-Pk1lc2VudGVyaWMgQXJ0ZXJ5LCBTdXBlcmlvci9wYXRob2xvZ3k8L2tleXdvcmQ+PGtleXdvcmQ+
-TWVzZW50ZXJpYyBWYXNjdWxhciBPY2NsdXNpb24vKmRpYWdub3Npczwva2V5d29yZD48a2V5d29y
-ZD5NaWRkbGUgQWdlZDwva2V5d29yZD48a2V5d29yZD5PYnNlcnZlciBWYXJpYXRpb248L2tleXdv
-cmQ+PGtleXdvcmQ+UmV0cm9zcGVjdGl2ZSBTdHVkaWVzPC9rZXl3b3JkPjxrZXl3b3JkPlNlbnNp
-dGl2aXR5IGFuZCBTcGVjaWZpY2l0eTwva2V5d29yZD48a2V5d29yZD5TcGxhbmNobmljIENpcmN1
-bGF0aW9uPC9rZXl3b3JkPjwva2V5d29yZHM+PGRhdGVzPjx5ZWFyPjIwMDE8L3llYXI+PHB1Yi1k
-YXRlcz48ZGF0ZT5TZXA8L2RhdGU+PC9wdWItZGF0ZXM+PC9kYXRlcz48aXNibj4xMDc2LTYzMzIg
-KFByaW50KSYjeEQ7MTA3Ni02MzMyPC9pc2JuPjxhY2Nlc3Npb24tbnVtPjExNzI0MDQzPC9hY2Nl
-c3Npb24tbnVtPjx1cmxzPjwvdXJscz48ZWxlY3Ryb25pYy1yZXNvdXJjZS1udW0+MTAuMTAxNi9z
-MTA3Ni02MzMyKDAzKTgwNzY3LTU8L2VsZWN0cm9uaWMtcmVzb3VyY2UtbnVtPjxyZW1vdGUtZGF0
-YWJhc2UtcHJvdmlkZXI+TkxNPC9yZW1vdGUtZGF0YWJhc2UtcHJvdmlkZXI+PGxhbmd1YWdlPmVu
-ZzwvbGFuZ3VhZ2U+PC9yZWNvcmQ+PC9DaXRlPjxDaXRlPjxBdXRob3I+TWVhbmV5PC9BdXRob3I+
-PFllYXI+MTk5NzwvWWVhcj48UmVjTnVtPjkyMjwvUmVjTnVtPjxyZWNvcmQ+PHJlYy1udW1iZXI+
-OTIyPC9yZWMtbnVtYmVyPjxmb3JlaWduLWtleXM+PGtleSBhcHA9IkVOIiBkYi1pZD0ieGVlcDVk
-OTl3ZWZ6ZjFlMmRlNzVwOTAwd3AwYXNzcjVhZmZmIiB0aW1lc3RhbXA9IjE1ODQxMTE3NTkiIGd1
-aWQ9Ijk0M2QxNTk0LTI3ODMtNGY3ZC1iZmQ2LTk3YWNjYTQ4MzM1YSI+OTIyPC9rZXk+PC9mb3Jl
-aWduLWtleXM+PHJlZi10eXBlIG5hbWU9IkpvdXJuYWwgQXJ0aWNsZSI+MTc8L3JlZi10eXBlPjxj
-b250cmlidXRvcnM+PGF1dGhvcnM+PGF1dGhvcj5NZWFuZXksIEouIEYuPC9hdXRob3I+PGF1dGhv
-cj5QcmluY2UsIE0uIFIuPC9hdXRob3I+PGF1dGhvcj5Ob3N0cmFudCwgVC4gVC48L2F1dGhvcj48
-YXV0aG9yPlN0YW5sZXksIEouIEMuPC9hdXRob3I+PC9hdXRob3JzPjwvY29udHJpYnV0b3JzPjxh
-dXRoLWFkZHJlc3M+RGVwYXJ0bWVudCBvZiBSYWRpb2xvZ3ksIFVuaXZlcnNpdHkgb2YgTWljaGln
-YW4sIFVuaXZlcnNpdHkgSG9zcGl0YWwsIEFubiBBYm9yIDQ4MTA5LTAwMzAsIFVTQS48L2F1dGgt
-YWRkcmVzcz48dGl0bGVzPjx0aXRsZT5HYWRvbGluaXVtLWVuaGFuY2VkIE1SIGFuZ2lvZ3JhcGh5
-IG9mIHZpc2NlcmFsIGFydGVyaWVzIGluIHBhdGllbnRzIHdpdGggc3VzcGVjdGVkIGNocm9uaWMg
-bWVzZW50ZXJpYyBpc2NoZW1pYTwvdGl0bGU+PHNlY29uZGFyeS10aXRsZT5KIE1hZ24gUmVzb24g
-SW1hZ2luZzwvc2Vjb25kYXJ5LXRpdGxlPjwvdGl0bGVzPjxwZXJpb2RpY2FsPjxmdWxsLXRpdGxl
-PkogTWFnbiBSZXNvbiBJbWFnaW5nPC9mdWxsLXRpdGxlPjwvcGVyaW9kaWNhbD48cGFnZXM+MTcx
-LTY8L3BhZ2VzPjx2b2x1bWU+Nzwvdm9sdW1lPjxudW1iZXI+MTwvbnVtYmVyPjxlZGl0aW9uPjE5
-OTcvMDEvMDE8L2VkaXRpb24+PGtleXdvcmRzPjxrZXl3b3JkPkFkdWx0PC9rZXl3b3JkPjxrZXl3
-b3JkPkFnZWQ8L2tleXdvcmQ+PGtleXdvcmQ+QWdlZCwgODAgYW5kIG92ZXI8L2tleXdvcmQ+PGtl
-eXdvcmQ+QW5naW9ncmFwaHk8L2tleXdvcmQ+PGtleXdvcmQ+Q2VsaWFjIEFydGVyeS9wYXRob2xv
-Z3k8L2tleXdvcmQ+PGtleXdvcmQ+RmVtYWxlPC9rZXl3b3JkPjxrZXl3b3JkPipHYWRvbGluaXVt
-L2FkbWluaXN0cmF0aW9uICZhbXA7IGRvc2FnZTwva2V5d29yZD48a2V5d29yZD5IdW1hbnM8L2tl
-eXdvcmQ+PGtleXdvcmQ+SW1hZ2UgRW5oYW5jZW1lbnQvKm1ldGhvZHM8L2tleXdvcmQ+PGtleXdv
-cmQ+SXNjaGVtaWEvKmRpYWdub3Npczwva2V5d29yZD48a2V5d29yZD5MYXBhcm90b215PC9rZXl3
-b3JkPjxrZXl3b3JkPk1hZ25ldGljIFJlc29uYW5jZSBBbmdpb2dyYXBoeS8qbWV0aG9kczwva2V5
-d29yZD48a2V5d29yZD5NYWxlPC9rZXl3b3JkPjxrZXl3b3JkPk1lc2VudGVyaWMgQXJ0ZXJ5LCBJ
-bmZlcmlvci9wYXRob2xvZ3k8L2tleXdvcmQ+PGtleXdvcmQ+TWVzZW50ZXJpYyBBcnRlcnksIFN1
-cGVyaW9yL3BhdGhvbG9neTwva2V5d29yZD48a2V5d29yZD5NaWRkbGUgQWdlZDwva2V5d29yZD48
-a2V5d29yZD5TZW5zaXRpdml0eSBhbmQgU3BlY2lmaWNpdHk8L2tleXdvcmQ+PGtleXdvcmQ+KlNw
-bGFuY2huaWMgQ2lyY3VsYXRpb248L2tleXdvcmQ+PC9rZXl3b3Jkcz48ZGF0ZXM+PHllYXI+MTk5
-NzwveWVhcj48cHViLWRhdGVzPjxkYXRlPkphbi1GZWI8L2RhdGU+PC9wdWItZGF0ZXM+PC9kYXRl
-cz48aXNibj4xMDUzLTE4MDcgKFByaW50KSYjeEQ7MTA1My0xODA3PC9pc2JuPjxhY2Nlc3Npb24t
-bnVtPjkwMzk2MTE8L2FjY2Vzc2lvbi1udW0+PHVybHM+PC91cmxzPjxlbGVjdHJvbmljLXJlc291
-cmNlLW51bT4xMC4xMDAyL2ptcmkuMTg4MDA3MDEyNjwvZWxlY3Ryb25pYy1yZXNvdXJjZS1udW0+
-PHJlbW90ZS1kYXRhYmFzZS1wcm92aWRlcj5OTE08L3JlbW90ZS1kYXRhYmFzZS1wcm92aWRlcj48
-bGFuZ3VhZ2U+ZW5nPC9sYW5ndWFnZT48L3JlY29yZD48L0NpdGU+PC9FbmROb3RlPgB=
+MTYwMDEzMzkxOCIgZ3VpZD0iZjc1OTc0MGUtZDJhNC00Y2ZlLThkNTUtODcxMWU5NmVhMWJlIj4x
+MDIxPC9rZXk+PC9mb3JlaWduLWtleXM+PHJlZi10eXBlIG5hbWU9IkpvdXJuYWwgQXJ0aWNsZSI+
+MTc8L3JlZi10eXBlPjxjb250cmlidXRvcnM+PGF1dGhvcnM+PGF1dGhvcj5NYXp6ZWksIE1hcmlh
+IEFudG9uaWV0dGE8L2F1dGhvcj48YXV0aG9yPkd1ZXJyaW5pLCBTdXNhbm5hPC9hdXRob3I+PGF1
+dGhvcj5DaW9mZmkgU3F1aXRpZXJpLCBOZXZhZGE8L2F1dGhvcj48YXV0aG9yPkltYnJpYWNvLCBH
+aXVzaTwvYXV0aG9yPjxhdXRob3I+Q2hpZWNhLCBSYWZmYWVsZTwvYXV0aG9yPjxhdXRob3I+Q2l2
+aXRlbGxpLCBTZXJlbmVsbGE8L2F1dGhvcj48YXV0aG9yPlNhdmVsbGksIFZpbm5vPC9hdXRob3I+
+PGF1dGhvcj5NYXp6ZWksIEZyYW5jZXNjbyBHaXVzZXBwZTwvYXV0aG9yPjxhdXRob3I+Vm9sdGVy
+cmFuaSwgTHVjYTwvYXV0aG9yPjwvYXV0aG9ycz48L2NvbnRyaWJ1dG9ycz48dGl0bGVzPjx0aXRs
+ZT5NYWduZXRpYyByZXNvbmFuY2UgaW1hZ2luZzogaXMgdGhlcmUgYSByb2xlIGluIGNsaW5pY2Fs
+IG1hbmFnZW1lbnQgZm9yIGFjdXRlIGlzY2hlbWljIGNvbGl0aXM/PC90aXRsZT48c2Vjb25kYXJ5
+LXRpdGxlPldvcmxkIGpvdXJuYWwgb2YgZ2FzdHJvZW50ZXJvbG9neTwvc2Vjb25kYXJ5LXRpdGxl
+PjxhbHQtdGl0bGU+V29ybGQgSiBHYXN0cm9lbnRlcm9sPC9hbHQtdGl0bGU+PC90aXRsZXM+PHBl
+cmlvZGljYWw+PGZ1bGwtdGl0bGU+V29ybGQgam91cm5hbCBvZiBnYXN0cm9lbnRlcm9sb2d5PC9m
+dWxsLXRpdGxlPjxhYmJyLTE+V29ybGQgSiBHYXN0cm9lbnRlcm9sPC9hYmJyLTE+PC9wZXJpb2Rp
+Y2FsPjxhbHQtcGVyaW9kaWNhbD48ZnVsbC10aXRsZT5Xb3JsZCBqb3VybmFsIG9mIGdhc3Ryb2Vu
+dGVyb2xvZ3k8L2Z1bGwtdGl0bGU+PGFiYnItMT5Xb3JsZCBKIEdhc3Ryb2VudGVyb2w8L2FiYnIt
+MT48L2FsdC1wZXJpb2RpY2FsPjxwYWdlcz4xMjU2LTEyNjM8L3BhZ2VzPjx2b2x1bWU+MTk8L3Zv
+bHVtZT48bnVtYmVyPjg8L251bWJlcj48a2V5d29yZHM+PGtleXdvcmQ+Q29sb248L2tleXdvcmQ+
+PGtleXdvcmQ+Q29tcHV0ZWQgdG9tb2dyYXBoeTwva2V5d29yZD48a2V5d29yZD5Jc2NoZW1pYyBj
+b2xpdGlzPC9rZXl3b3JkPjxrZXl3b3JkPk1hZ25ldGljIHJlc29uYW5jZSBpbWFnaW5nPC9rZXl3
+b3JkPjxrZXl3b3JkPk1lZGljYWwgbWFuYWdlbWVudDwva2V5d29yZD48a2V5d29yZD5BY3V0ZSBE
+aXNlYXNlPC9rZXl3b3JkPjxrZXl3b3JkPkFnZWQ8L2tleXdvcmQ+PGtleXdvcmQ+QWdlZCwgODAg
+YW5kIG92ZXI8L2tleXdvcmQ+PGtleXdvcmQ+Q29saXRpcywgSXNjaGVtaWMvKmRpYWdub3Npcy8q
+dGhlcmFweTwva2V5d29yZD48a2V5d29yZD5Db2xvbm9zY29weTwva2V5d29yZD48a2V5d29yZD5G
+ZW1hbGU8L2tleXdvcmQ+PGtleXdvcmQ+SHVtYW5zPC9rZXl3b3JkPjxrZXl3b3JkPipNYWduZXRp
+YyBSZXNvbmFuY2UgSW1hZ2luZzwva2V5d29yZD48a2V5d29yZD5NYWxlPC9rZXl3b3JkPjxrZXl3
+b3JkPk1pZGRsZSBBZ2VkPC9rZXl3b3JkPjxrZXl3b3JkPk11bHRpZGV0ZWN0b3IgQ29tcHV0ZWQg
+VG9tb2dyYXBoeTwva2V5d29yZD48a2V5d29yZD5NdWx0aW1vZGFsIEltYWdpbmc8L2tleXdvcmQ+
+PGtleXdvcmQ+UHJlZGljdGl2ZSBWYWx1ZSBvZiBUZXN0czwva2V5d29yZD48a2V5d29yZD5Qcm9n
+bm9zaXM8L2tleXdvcmQ+PGtleXdvcmQ+UHJvc3BlY3RpdmUgU3R1ZGllczwva2V5d29yZD48L2tl
+eXdvcmRzPjxkYXRlcz48eWVhcj4yMDEzPC95ZWFyPjwvZGF0ZXM+PHB1Ymxpc2hlcj5CYWlzaGlk
+ZW5nIFB1Ymxpc2hpbmcgR3JvdXAgQ28uLCBMaW1pdGVkPC9wdWJsaXNoZXI+PGlzYm4+MjIxOS0y
+ODQwJiN4RDsxMDA3LTkzMjc8L2lzYm4+PGFjY2Vzc2lvbi1udW0+MjM0ODMwMDI8L2FjY2Vzc2lv
+bi1udW0+PHVybHM+PHJlbGF0ZWQtdXJscz48dXJsPmh0dHBzOi8vcHVibWVkLm5jYmkubmxtLm5p
+aC5nb3YvMjM0ODMwMDI8L3VybD48dXJsPmh0dHBzOi8vd3d3Lm5jYmkubmxtLm5paC5nb3YvcG1j
+L2FydGljbGVzL1BNQzM1ODc0ODIvPC91cmw+PC9yZWxhdGVkLXVybHM+PC91cmxzPjxlbGVjdHJv
+bmljLXJlc291cmNlLW51bT4xMC4zNzQ4L3dqZy52MTkuaTguMTI1NjwvZWxlY3Ryb25pYy1yZXNv
+dXJjZS1udW0+PHJlbW90ZS1kYXRhYmFzZS1uYW1lPlB1Yk1lZDwvcmVtb3RlLWRhdGFiYXNlLW5h
+bWU+PGxhbmd1YWdlPmVuZzwvbGFuZ3VhZ2U+PC9yZWNvcmQ+PC9DaXRlPjwvRW5kTm90ZT5=
 </w:fldData>
         </w:fldChar>
       </w:r>
@@ -1591,13 +1746,6 @@
           <w:sz w:val="24"/>
           <w:szCs w:val="24"/>
         </w:rPr>
-      </w:r>
-      <w:r>
-        <w:rPr>
-          <w:rFonts w:ascii="Times New Roman" w:hAnsi="Times New Roman" w:cs="Times New Roman"/>
-          <w:sz w:val="24"/>
-          <w:szCs w:val="24"/>
-        </w:rPr>
         <w:fldChar w:fldCharType="separate"/>
       </w:r>
       <w:r>
@@ -1607,7 +1755,7 @@
           <w:sz w:val="24"/>
           <w:szCs w:val="24"/>
         </w:rPr>
-        <w:t>[9,10]</w:t>
+        <w:t>[10-12]</w:t>
       </w:r>
       <w:r>
         <w:rPr>
@@ -1657,7 +1805,7 @@
           <w:sz w:val="24"/>
           <w:szCs w:val="24"/>
         </w:rPr>
-        <w:t xml:space="preserve"> and has demonstrated that </w:t>
+        <w:t xml:space="preserve"> and has demonstrated </w:t>
       </w:r>
       <w:r>
         <w:rPr>
@@ -1666,7 +1814,7 @@
           <w:szCs w:val="24"/>
         </w:rPr>
         <w:lastRenderedPageBreak/>
-        <w:t xml:space="preserve">evaluating blood hemodynamics before and after a meal challenge can provide additional diagnostic information </w:t>
+        <w:t xml:space="preserve">that evaluating blood hemodynamics before and after a meal challenge can provide additional diagnostic information </w:t>
       </w:r>
       <w:r>
         <w:rPr>
@@ -1676,7 +1824,7 @@
         </w:rPr>
         <w:fldChar w:fldCharType="begin">
           <w:fldData xml:space="preserve">PEVuZE5vdGU+PENpdGU+PEF1dGhvcj5ad29sYWs8L0F1dGhvcj48WWVhcj4xOTk4PC9ZZWFyPjxS
-ZWNOdW0+OTIxPC9SZWNOdW0+PERpc3BsYXlUZXh0PlsxMS0xM108L0Rpc3BsYXlUZXh0PjxyZWNv
+ZWNOdW0+OTIxPC9SZWNOdW0+PERpc3BsYXlUZXh0PlsxMy0xNV08L0Rpc3BsYXlUZXh0PjxyZWNv
 cmQ+PHJlYy1udW1iZXI+OTIxPC9yZWMtbnVtYmVyPjxmb3JlaWduLWtleXM+PGtleSBhcHA9IkVO
 IiBkYi1pZD0ieGVlcDVkOTl3ZWZ6ZjFlMmRlNzVwOTAwd3AwYXNzcjVhZmZmIiB0aW1lc3RhbXA9
 IjE1ODQxMTE3MjMiIGd1aWQ9IjExNDFhOWIzLTI5ZTMtNDliMS05NmNjLWRmNTI0Y2I5ZDI3MyI+
@@ -1802,7 +1950,7 @@
         </w:rPr>
         <w:fldChar w:fldCharType="begin">
           <w:fldData xml:space="preserve">PEVuZE5vdGU+PENpdGU+PEF1dGhvcj5ad29sYWs8L0F1dGhvcj48WWVhcj4xOTk4PC9ZZWFyPjxS
-ZWNOdW0+OTIxPC9SZWNOdW0+PERpc3BsYXlUZXh0PlsxMS0xM108L0Rpc3BsYXlUZXh0PjxyZWNv
+ZWNOdW0+OTIxPC9SZWNOdW0+PERpc3BsYXlUZXh0PlsxMy0xNV08L0Rpc3BsYXlUZXh0PjxyZWNv
 cmQ+PHJlYy1udW1iZXI+OTIxPC9yZWMtbnVtYmVyPjxmb3JlaWduLWtleXM+PGtleSBhcHA9IkVO
 IiBkYi1pZD0ieGVlcDVkOTl3ZWZ6ZjFlMmRlNzVwOTAwd3AwYXNzcjVhZmZmIiB0aW1lc3RhbXA9
 IjE1ODQxMTE3MjMiIGd1aWQ9IjExNDFhOWIzLTI5ZTMtNDliMS05NmNjLWRmNTI0Y2I5ZDI3MyI+
@@ -1941,13 +2089,6 @@
           <w:sz w:val="24"/>
           <w:szCs w:val="24"/>
         </w:rPr>
-      </w:r>
-      <w:r>
-        <w:rPr>
-          <w:rFonts w:ascii="Times New Roman" w:hAnsi="Times New Roman" w:cs="Times New Roman"/>
-          <w:sz w:val="24"/>
-          <w:szCs w:val="24"/>
-        </w:rPr>
         <w:fldChar w:fldCharType="separate"/>
       </w:r>
       <w:r>
@@ -1957,7 +2098,7 @@
           <w:sz w:val="24"/>
           <w:szCs w:val="24"/>
         </w:rPr>
-        <w:t>[11-13]</w:t>
+        <w:t>[13-15]</w:t>
       </w:r>
       <w:r>
         <w:rPr>
@@ -1989,7 +2130,7 @@
           <w:sz w:val="24"/>
           <w:szCs w:val="24"/>
         </w:rPr>
-        <w:instrText xml:space="preserve"> ADDIN EN.CITE &lt;EndNote&gt;&lt;Cite&gt;&lt;Author&gt;Sabba&lt;/Author&gt;&lt;Year&gt;1990&lt;/Year&gt;&lt;RecNum&gt;908&lt;/RecNum&gt;&lt;DisplayText&gt;[14]&lt;/DisplayText&gt;&lt;record&gt;&lt;rec-number&gt;908&lt;/rec-number&gt;&lt;foreign-keys&gt;&lt;key app="EN" db-id="xeep5d99wefzf1e2de75p900wp0assr5afff" timestamp="1584110802" guid="87009c80-82f1-4d10-8b97-233b55d5cdbf"&gt;908&lt;/key&gt;&lt;/foreign-keys&gt;&lt;ref-type name="Journal Article"&gt;17&lt;/ref-type&gt;&lt;contributors&gt;&lt;authors&gt;&lt;author&gt;Sabba, C.&lt;/author&gt;&lt;author&gt;Ferraioli, G.&lt;/author&gt;&lt;author&gt;Sarin, S. K.&lt;/author&gt;&lt;author&gt;Lerner, E.&lt;/author&gt;&lt;author&gt;Groszmann, R. J.&lt;/author&gt;&lt;author&gt;Taylor, K. J.&lt;/author&gt;&lt;/authors&gt;&lt;/contributors&gt;&lt;auth-address&gt;Department of Diagnostic Radiology, Yale University, New Haven, Connecticut 06510.&lt;/auth-address&gt;&lt;titles&gt;&lt;title&gt;Feasibility spectrum for Doppler flowmetry of splanchnic vessels. In normal and cirrhotic populations&lt;/title&gt;&lt;secondary-title&gt;J Ultrasound Med&lt;/secondary-title&gt;&lt;/titles&gt;&lt;periodical&gt;&lt;full-title&gt;J Ultrasound Med&lt;/full-title&gt;&lt;/periodical&gt;&lt;pages&gt;705-10&lt;/pages&gt;&lt;volume&gt;9&lt;/volume&gt;&lt;number&gt;12&lt;/number&gt;&lt;edition&gt;1990/12/01&lt;/edition&gt;&lt;keywords&gt;&lt;keyword&gt;Adolescent&lt;/keyword&gt;&lt;keyword&gt;Adult&lt;/keyword&gt;&lt;keyword&gt;Aged&lt;/keyword&gt;&lt;keyword&gt;Aged, 80 and over&lt;/keyword&gt;&lt;keyword&gt;Feasibility Studies&lt;/keyword&gt;&lt;keyword&gt;Female&lt;/keyword&gt;&lt;keyword&gt;Humans&lt;/keyword&gt;&lt;keyword&gt;Liver Cirrhosis/*diagnostic imaging&lt;/keyword&gt;&lt;keyword&gt;Male&lt;/keyword&gt;&lt;keyword&gt;Mesenteric Arteries/*diagnostic imaging&lt;/keyword&gt;&lt;keyword&gt;Mesenteric Veins/*diagnostic imaging&lt;/keyword&gt;&lt;keyword&gt;Middle Aged&lt;/keyword&gt;&lt;keyword&gt;Pregnancy&lt;/keyword&gt;&lt;keyword&gt;Reproducibility of Results&lt;/keyword&gt;&lt;keyword&gt;Ultrasonography&lt;/keyword&gt;&lt;/keywords&gt;&lt;dates&gt;&lt;year&gt;1990&lt;/year&gt;&lt;pub-dates&gt;&lt;date&gt;Dec&lt;/date&gt;&lt;/pub-dates&gt;&lt;/dates&gt;&lt;isbn&gt;0278-4297 (Print)&amp;#xD;0278-4297&lt;/isbn&gt;&lt;accession-num&gt;2277399&lt;/accession-num&gt;&lt;urls&gt;&lt;/urls&gt;&lt;electronic-resource-num&gt;10.7863/jum.1990.9.12.705&lt;/electronic-resource-num&gt;&lt;remote-database-provider&gt;NLM&lt;/remote-database-provider&gt;&lt;language&gt;eng&lt;/language&gt;&lt;/record&gt;&lt;/Cite&gt;&lt;/EndNote&gt;</w:instrText>
+        <w:instrText xml:space="preserve"> ADDIN EN.CITE &lt;EndNote&gt;&lt;Cite&gt;&lt;Author&gt;Sabba&lt;/Author&gt;&lt;Year&gt;1990&lt;/Year&gt;&lt;RecNum&gt;908&lt;/RecNum&gt;&lt;DisplayText&gt;[16]&lt;/DisplayText&gt;&lt;record&gt;&lt;rec-number&gt;908&lt;/rec-number&gt;&lt;foreign-keys&gt;&lt;key app="EN" db-id="xeep5d99wefzf1e2de75p900wp0assr5afff" timestamp="1584110802" guid="87009c80-82f1-4d10-8b97-233b55d5cdbf"&gt;908&lt;/key&gt;&lt;/foreign-keys&gt;&lt;ref-type name="Journal Article"&gt;17&lt;/ref-type&gt;&lt;contributors&gt;&lt;authors&gt;&lt;author&gt;Sabba, C.&lt;/author&gt;&lt;author&gt;Ferraioli, G.&lt;/author&gt;&lt;author&gt;Sarin, S. K.&lt;/author&gt;&lt;author&gt;Lerner, E.&lt;/author&gt;&lt;author&gt;Groszmann, R. J.&lt;/author&gt;&lt;author&gt;Taylor, K. J.&lt;/author&gt;&lt;/authors&gt;&lt;/contributors&gt;&lt;auth-address&gt;Department of Diagnostic Radiology, Yale University, New Haven, Connecticut 06510.&lt;/auth-address&gt;&lt;titles&gt;&lt;title&gt;Feasibility spectrum for Doppler flowmetry of splanchnic vessels. In normal and cirrhotic populations&lt;/title&gt;&lt;secondary-title&gt;J Ultrasound Med&lt;/secondary-title&gt;&lt;/titles&gt;&lt;periodical&gt;&lt;full-title&gt;J Ultrasound Med&lt;/full-title&gt;&lt;/periodical&gt;&lt;pages&gt;705-10&lt;/pages&gt;&lt;volume&gt;9&lt;/volume&gt;&lt;number&gt;12&lt;/number&gt;&lt;edition&gt;1990/12/01&lt;/edition&gt;&lt;keywords&gt;&lt;keyword&gt;Adolescent&lt;/keyword&gt;&lt;keyword&gt;Adult&lt;/keyword&gt;&lt;keyword&gt;Aged&lt;/keyword&gt;&lt;keyword&gt;Aged, 80 and over&lt;/keyword&gt;&lt;keyword&gt;Feasibility Studies&lt;/keyword&gt;&lt;keyword&gt;Female&lt;/keyword&gt;&lt;keyword&gt;Humans&lt;/keyword&gt;&lt;keyword&gt;Liver Cirrhosis/*diagnostic imaging&lt;/keyword&gt;&lt;keyword&gt;Male&lt;/keyword&gt;&lt;keyword&gt;Mesenteric Arteries/*diagnostic imaging&lt;/keyword&gt;&lt;keyword&gt;Mesenteric Veins/*diagnostic imaging&lt;/keyword&gt;&lt;keyword&gt;Middle Aged&lt;/keyword&gt;&lt;keyword&gt;Pregnancy&lt;/keyword&gt;&lt;keyword&gt;Reproducibility of Results&lt;/keyword&gt;&lt;keyword&gt;Ultrasonography&lt;/keyword&gt;&lt;/keywords&gt;&lt;dates&gt;&lt;year&gt;1990&lt;/year&gt;&lt;pub-dates&gt;&lt;date&gt;Dec&lt;/date&gt;&lt;/pub-dates&gt;&lt;/dates&gt;&lt;isbn&gt;0278-4297 (Print)&amp;#xD;0278-4297&lt;/isbn&gt;&lt;accession-num&gt;2277399&lt;/accession-num&gt;&lt;urls&gt;&lt;/urls&gt;&lt;electronic-resource-num&gt;10.7863/jum.1990.9.12.705&lt;/electronic-resource-num&gt;&lt;remote-database-provider&gt;NLM&lt;/remote-database-provider&gt;&lt;language&gt;eng&lt;/language&gt;&lt;/record&gt;&lt;/Cite&gt;&lt;/EndNote&gt;</w:instrText>
       </w:r>
       <w:r>
         <w:rPr>
@@ -2006,7 +2147,7 @@
           <w:sz w:val="24"/>
           <w:szCs w:val="24"/>
         </w:rPr>
-        <w:t>[14]</w:t>
+        <w:t>[16]</w:t>
       </w:r>
       <w:r>
         <w:rPr>
@@ -2053,7 +2194,7 @@
         </w:rPr>
         <w:fldChar w:fldCharType="begin">
           <w:fldData xml:space="preserve">PEVuZE5vdGU+PENpdGU+PEF1dGhvcj5MaTwvQXV0aG9yPjxZZWFyPjE5OTQ8L1llYXI+PFJlY051
-bT45MTk8L1JlY051bT48RGlzcGxheVRleHQ+WzE1LTE4XTwvRGlzcGxheVRleHQ+PHJlY29yZD48
+bT45MTk8L1JlY051bT48RGlzcGxheVRleHQ+WzE3LTIwXTwvRGlzcGxheVRleHQ+PHJlY29yZD48
 cmVjLW51bWJlcj45MTk8L3JlYy1udW1iZXI+PGZvcmVpZ24ta2V5cz48a2V5IGFwcD0iRU4iIGRi
 LWlkPSJ4ZWVwNWQ5OXdlZnpmMWUyZGU3NXA5MDB3cDBhc3NyNWFmZmYiIHRpbWVzdGFtcD0iMTU4
 NDExMTYxNSIgZ3VpZD0iNDgyZDRjYzUtZjYyNi00MjY3LTgyZTMtZmQxODEyYzI1MDgxIj45MTk8
@@ -2203,7 +2344,7 @@
         </w:rPr>
         <w:fldChar w:fldCharType="begin">
           <w:fldData xml:space="preserve">PEVuZE5vdGU+PENpdGU+PEF1dGhvcj5MaTwvQXV0aG9yPjxZZWFyPjE5OTQ8L1llYXI+PFJlY051
-bT45MTk8L1JlY051bT48RGlzcGxheVRleHQ+WzE1LTE4XTwvRGlzcGxheVRleHQ+PHJlY29yZD48
+bT45MTk8L1JlY051bT48RGlzcGxheVRleHQ+WzE3LTIwXTwvRGlzcGxheVRleHQ+PHJlY29yZD48
 cmVjLW51bWJlcj45MTk8L3JlYy1udW1iZXI+PGZvcmVpZ24ta2V5cz48a2V5IGFwcD0iRU4iIGRi
 LWlkPSJ4ZWVwNWQ5OXdlZnpmMWUyZGU3NXA5MDB3cDBhc3NyNWFmZmYiIHRpbWVzdGFtcD0iMTU4
 NDExMTYxNSIgZ3VpZD0iNDgyZDRjYzUtZjYyNi00MjY3LTgyZTMtZmQxODEyYzI1MDgxIj45MTk8
@@ -2366,13 +2507,6 @@
           <w:sz w:val="24"/>
           <w:szCs w:val="24"/>
         </w:rPr>
-      </w:r>
-      <w:r>
-        <w:rPr>
-          <w:rFonts w:ascii="Times New Roman" w:hAnsi="Times New Roman" w:cs="Times New Roman"/>
-          <w:sz w:val="24"/>
-          <w:szCs w:val="24"/>
-        </w:rPr>
         <w:fldChar w:fldCharType="separate"/>
       </w:r>
       <w:r>
@@ -2382,7 +2516,7 @@
           <w:sz w:val="24"/>
           <w:szCs w:val="24"/>
         </w:rPr>
-        <w:t>[15-18]</w:t>
+        <w:t>[17-20]</w:t>
       </w:r>
       <w:r>
         <w:rPr>
@@ -2414,7 +2548,7 @@
           <w:sz w:val="24"/>
           <w:szCs w:val="24"/>
         </w:rPr>
-        <w:instrText xml:space="preserve"> ADDIN EN.CITE &lt;EndNote&gt;&lt;Cite&gt;&lt;Author&gt;Li&lt;/Author&gt;&lt;Year&gt;1994&lt;/Year&gt;&lt;RecNum&gt;919&lt;/RecNum&gt;&lt;DisplayText&gt;[15]&lt;/DisplayText&gt;&lt;record&gt;&lt;rec-number&gt;919&lt;/rec-number&gt;&lt;foreign-keys&gt;&lt;key app="EN" db-id="xeep5d99wefzf1e2de75p900wp0assr5afff" timestamp="1584111615" guid="482d4cc5-f626-4267-82e3-fd1812c25081"&gt;919&lt;/key&gt;&lt;/foreign-keys&gt;&lt;ref-type name="Journal Article"&gt;17&lt;/ref-type&gt;&lt;contributors&gt;&lt;authors&gt;&lt;author&gt;Li, K. C.&lt;/author&gt;&lt;author&gt;Whitney, W. S.&lt;/author&gt;&lt;author&gt;McDonnell, C. H.&lt;/author&gt;&lt;author&gt;Fredrickson, J. O.&lt;/author&gt;&lt;author&gt;Pelc, N. J.&lt;/author&gt;&lt;author&gt;Dalman, R. L.&lt;/author&gt;&lt;author&gt;Jeffrey, R. B., Jr.&lt;/author&gt;&lt;/authors&gt;&lt;/contributors&gt;&lt;auth-address&gt;Department of Radiology, Stanford University School of Medicine, CA.&lt;/auth-address&gt;&lt;titles&gt;&lt;title&gt;Chronic mesenteric ischemia: evaluation with phase-contrast cine MR imaging&lt;/title&gt;&lt;secondary-title&gt;Radiology&lt;/secondary-title&gt;&lt;/titles&gt;&lt;periodical&gt;&lt;full-title&gt;Radiology&lt;/full-title&gt;&lt;/periodical&gt;&lt;pages&gt;175-9&lt;/pages&gt;&lt;volume&gt;190&lt;/volume&gt;&lt;number&gt;1&lt;/number&gt;&lt;edition&gt;1994/01/01&lt;/edition&gt;&lt;keywords&gt;&lt;keyword&gt;Adult&lt;/keyword&gt;&lt;keyword&gt;Blood Flow Velocity&lt;/keyword&gt;&lt;keyword&gt;Chronic Disease&lt;/keyword&gt;&lt;keyword&gt;Female&lt;/keyword&gt;&lt;keyword&gt;Humans&lt;/keyword&gt;&lt;keyword&gt;Ischemia/*diagnosis/diagnostic imaging/physiopathology&lt;/keyword&gt;&lt;keyword&gt;*Magnetic Resonance Imaging&lt;/keyword&gt;&lt;keyword&gt;Male&lt;/keyword&gt;&lt;keyword&gt;Mesenteric Artery, Superior/diagnostic imaging/physiopathology&lt;/keyword&gt;&lt;keyword&gt;Mesenteric Vascular Occlusion/*diagnosis/diagnostic imaging/physiopathology&lt;/keyword&gt;&lt;keyword&gt;Radiography&lt;/keyword&gt;&lt;/keywords&gt;&lt;dates&gt;&lt;year&gt;1994&lt;/year&gt;&lt;pub-dates&gt;&lt;date&gt;Jan&lt;/date&gt;&lt;/pub-dates&gt;&lt;/dates&gt;&lt;isbn&gt;0033-8419 (Print)&amp;#xD;0033-8419&lt;/isbn&gt;&lt;accession-num&gt;8259400&lt;/accession-num&gt;&lt;urls&gt;&lt;/urls&gt;&lt;electronic-resource-num&gt;10.1148/radiology.190.1.8259400&lt;/electronic-resource-num&gt;&lt;remote-database-provider&gt;NLM&lt;/remote-database-provider&gt;&lt;language&gt;eng&lt;/language&gt;&lt;/record&gt;&lt;/Cite&gt;&lt;/EndNote&gt;</w:instrText>
+        <w:instrText xml:space="preserve"> ADDIN EN.CITE &lt;EndNote&gt;&lt;Cite&gt;&lt;Author&gt;Li&lt;/Author&gt;&lt;Year&gt;1994&lt;/Year&gt;&lt;RecNum&gt;919&lt;/RecNum&gt;&lt;DisplayText&gt;[17]&lt;/DisplayText&gt;&lt;record&gt;&lt;rec-number&gt;919&lt;/rec-number&gt;&lt;foreign-keys&gt;&lt;key app="EN" db-id="xeep5d99wefzf1e2de75p900wp0assr5afff" timestamp="1584111615" guid="482d4cc5-f626-4267-82e3-fd1812c25081"&gt;919&lt;/key&gt;&lt;/foreign-keys&gt;&lt;ref-type name="Journal Article"&gt;17&lt;/ref-type&gt;&lt;contributors&gt;&lt;authors&gt;&lt;author&gt;Li, K. C.&lt;/author&gt;&lt;author&gt;Whitney, W. S.&lt;/author&gt;&lt;author&gt;McDonnell, C. H.&lt;/author&gt;&lt;author&gt;Fredrickson, J. O.&lt;/author&gt;&lt;author&gt;Pelc, N. J.&lt;/author&gt;&lt;author&gt;Dalman, R. L.&lt;/author&gt;&lt;author&gt;Jeffrey, R. B., Jr.&lt;/author&gt;&lt;/authors&gt;&lt;/contributors&gt;&lt;auth-address&gt;Department of Radiology, Stanford University School of Medicine, CA.&lt;/auth-address&gt;&lt;titles&gt;&lt;title&gt;Chronic mesenteric ischemia: evaluation with phase-contrast cine MR imaging&lt;/title&gt;&lt;secondary-title&gt;Radiology&lt;/secondary-title&gt;&lt;/titles&gt;&lt;periodical&gt;&lt;full-title&gt;Radiology&lt;/full-title&gt;&lt;/periodical&gt;&lt;pages&gt;175-9&lt;/pages&gt;&lt;volume&gt;190&lt;/volume&gt;&lt;number&gt;1&lt;/number&gt;&lt;edition&gt;1994/01/01&lt;/edition&gt;&lt;keywords&gt;&lt;keyword&gt;Adult&lt;/keyword&gt;&lt;keyword&gt;Blood Flow Velocity&lt;/keyword&gt;&lt;keyword&gt;Chronic Disease&lt;/keyword&gt;&lt;keyword&gt;Female&lt;/keyword&gt;&lt;keyword&gt;Humans&lt;/keyword&gt;&lt;keyword&gt;Ischemia/*diagnosis/diagnostic imaging/physiopathology&lt;/keyword&gt;&lt;keyword&gt;*Magnetic Resonance Imaging&lt;/keyword&gt;&lt;keyword&gt;Male&lt;/keyword&gt;&lt;keyword&gt;Mesenteric Artery, Superior/diagnostic imaging/physiopathology&lt;/keyword&gt;&lt;keyword&gt;Mesenteric Vascular Occlusion/*diagnosis/diagnostic imaging/physiopathology&lt;/keyword&gt;&lt;keyword&gt;Radiography&lt;/keyword&gt;&lt;/keywords&gt;&lt;dates&gt;&lt;year&gt;1994&lt;/year&gt;&lt;pub-dates&gt;&lt;date&gt;Jan&lt;/date&gt;&lt;/pub-dates&gt;&lt;/dates&gt;&lt;isbn&gt;0033-8419 (Print)&amp;#xD;0033-8419&lt;/isbn&gt;&lt;accession-num&gt;8259400&lt;/accession-num&gt;&lt;urls&gt;&lt;/urls&gt;&lt;electronic-resource-num&gt;10.1148/radiology.190.1.8259400&lt;/electronic-resource-num&gt;&lt;remote-database-provider&gt;NLM&lt;/remote-database-provider&gt;&lt;language&gt;eng&lt;/language&gt;&lt;/record&gt;&lt;/Cite&gt;&lt;/EndNote&gt;</w:instrText>
       </w:r>
       <w:r>
         <w:rPr>
@@ -2431,7 +2565,7 @@
           <w:sz w:val="24"/>
           <w:szCs w:val="24"/>
         </w:rPr>
-        <w:t>[15]</w:t>
+        <w:t>[17]</w:t>
       </w:r>
       <w:r>
         <w:rPr>
@@ -2480,7 +2614,7 @@
           <w:sz w:val="24"/>
           <w:szCs w:val="24"/>
         </w:rPr>
-        <w:instrText xml:space="preserve"> ADDIN EN.CITE &lt;EndNote&gt;&lt;Cite&gt;&lt;Author&gt;Burkart&lt;/Author&gt;&lt;Year&gt;1995&lt;/Year&gt;&lt;RecNum&gt;892&lt;/RecNum&gt;&lt;DisplayText&gt;[16]&lt;/DisplayText&gt;&lt;record&gt;&lt;rec-number&gt;892&lt;/rec-number&gt;&lt;foreign-keys&gt;&lt;key app="EN" db-id="xeep5d99wefzf1e2de75p900wp0assr5afff" timestamp="1584110799" guid="2f5bcaf0-f331-4e40-8330-f672e0c3af89"&gt;892&lt;/key&gt;&lt;/foreign-keys&gt;&lt;ref-type name="Journal Article"&gt;17&lt;/ref-type&gt;&lt;contributors&gt;&lt;authors&gt;&lt;author&gt;Burkart, D. J.&lt;/author&gt;&lt;author&gt;Johnson, C. D.&lt;/author&gt;&lt;author&gt;Reading, C. C.&lt;/author&gt;&lt;author&gt;Ehman, R. L.&lt;/author&gt;&lt;/authors&gt;&lt;/contributors&gt;&lt;auth-address&gt;Department of Diagnostic Radiology, Mayo Clinic and Foundation, Rochester, MN 55905.&lt;/auth-address&gt;&lt;titles&gt;&lt;title&gt;MR measurements of mesenteric venous flow: prospective evaluation in healthy volunteers and patients with suspected chronic mesenteric ischemia&lt;/title&gt;&lt;secondary-title&gt;Radiology&lt;/secondary-title&gt;&lt;/titles&gt;&lt;periodical&gt;&lt;full-title&gt;Radiology&lt;/full-title&gt;&lt;/periodical&gt;&lt;pages&gt;801-6&lt;/pages&gt;&lt;volume&gt;194&lt;/volume&gt;&lt;number&gt;3&lt;/number&gt;&lt;edition&gt;1995/03/01&lt;/edition&gt;&lt;keywords&gt;&lt;keyword&gt;Adult&lt;/keyword&gt;&lt;keyword&gt;Aged&lt;/keyword&gt;&lt;keyword&gt;Chronic Disease&lt;/keyword&gt;&lt;keyword&gt;Fasting&lt;/keyword&gt;&lt;keyword&gt;Female&lt;/keyword&gt;&lt;keyword&gt;Food&lt;/keyword&gt;&lt;keyword&gt;Humans&lt;/keyword&gt;&lt;keyword&gt;Intestines/*blood supply&lt;/keyword&gt;&lt;keyword&gt;Ischemia/*diagnosis&lt;/keyword&gt;&lt;keyword&gt;*Magnetic Resonance Angiography&lt;/keyword&gt;&lt;keyword&gt;Male&lt;/keyword&gt;&lt;keyword&gt;Mesenteric Vascular Occlusion/*diagnosis&lt;/keyword&gt;&lt;keyword&gt;Mesenteric Veins/physiopathology&lt;/keyword&gt;&lt;keyword&gt;Portal Vein/physiopathology&lt;/keyword&gt;&lt;keyword&gt;Prospective Studies&lt;/keyword&gt;&lt;keyword&gt;Splanchnic Circulation/*physiology&lt;/keyword&gt;&lt;keyword&gt;Ultrasonography, Doppler&lt;/keyword&gt;&lt;/keywords&gt;&lt;dates&gt;&lt;year&gt;1995&lt;/year&gt;&lt;pub-dates&gt;&lt;date&gt;Mar&lt;/date&gt;&lt;/pub-dates&gt;&lt;/dates&gt;&lt;isbn&gt;0033-8419 (Print)&amp;#xD;0033-8419&lt;/isbn&gt;&lt;accession-num&gt;7862982&lt;/accession-num&gt;&lt;urls&gt;&lt;/urls&gt;&lt;electronic-resource-num&gt;10.1148/radiology.194.3.7862982&lt;/electronic-resource-num&gt;&lt;remote-database-provider&gt;NLM&lt;/remote-database-provider&gt;&lt;language&gt;eng&lt;/language&gt;&lt;/record&gt;&lt;/Cite&gt;&lt;/EndNote&gt;</w:instrText>
+        <w:instrText xml:space="preserve"> ADDIN EN.CITE &lt;EndNote&gt;&lt;Cite&gt;&lt;Author&gt;Burkart&lt;/Author&gt;&lt;Year&gt;1995&lt;/Year&gt;&lt;RecNum&gt;892&lt;/RecNum&gt;&lt;DisplayText&gt;[18]&lt;/DisplayText&gt;&lt;record&gt;&lt;rec-number&gt;892&lt;/rec-number&gt;&lt;foreign-keys&gt;&lt;key app="EN" db-id="xeep5d99wefzf1e2de75p900wp0assr5afff" timestamp="1584110799" guid="2f5bcaf0-f331-4e40-8330-f672e0c3af89"&gt;892&lt;/key&gt;&lt;/foreign-keys&gt;&lt;ref-type name="Journal Article"&gt;17&lt;/ref-type&gt;&lt;contributors&gt;&lt;authors&gt;&lt;author&gt;Burkart, D. J.&lt;/author&gt;&lt;author&gt;Johnson, C. D.&lt;/author&gt;&lt;author&gt;Reading, C. C.&lt;/author&gt;&lt;author&gt;Ehman, R. L.&lt;/author&gt;&lt;/authors&gt;&lt;/contributors&gt;&lt;auth-address&gt;Department of Diagnostic Radiology, Mayo Clinic and Foundation, Rochester, MN 55905.&lt;/auth-address&gt;&lt;titles&gt;&lt;title&gt;MR measurements of mesenteric venous flow: prospective evaluation in healthy volunteers and patients with suspected chronic mesenteric ischemia&lt;/title&gt;&lt;secondary-title&gt;Radiology&lt;/secondary-title&gt;&lt;/titles&gt;&lt;periodical&gt;&lt;full-title&gt;Radiology&lt;/full-title&gt;&lt;/periodical&gt;&lt;pages&gt;801-6&lt;/pages&gt;&lt;volume&gt;194&lt;/volume&gt;&lt;number&gt;3&lt;/number&gt;&lt;edition&gt;1995/03/01&lt;/edition&gt;&lt;keywords&gt;&lt;keyword&gt;Adult&lt;/keyword&gt;&lt;keyword&gt;Aged&lt;/keyword&gt;&lt;keyword&gt;Chronic Disease&lt;/keyword&gt;&lt;keyword&gt;Fasting&lt;/keyword&gt;&lt;keyword&gt;Female&lt;/keyword&gt;&lt;keyword&gt;Food&lt;/keyword&gt;&lt;keyword&gt;Humans&lt;/keyword&gt;&lt;keyword&gt;Intestines/*blood supply&lt;/keyword&gt;&lt;keyword&gt;Ischemia/*diagnosis&lt;/keyword&gt;&lt;keyword&gt;*Magnetic Resonance Angiography&lt;/keyword&gt;&lt;keyword&gt;Male&lt;/keyword&gt;&lt;keyword&gt;Mesenteric Vascular Occlusion/*diagnosis&lt;/keyword&gt;&lt;keyword&gt;Mesenteric Veins/physiopathology&lt;/keyword&gt;&lt;keyword&gt;Portal Vein/physiopathology&lt;/keyword&gt;&lt;keyword&gt;Prospective Studies&lt;/keyword&gt;&lt;keyword&gt;Splanchnic Circulation/*physiology&lt;/keyword&gt;&lt;keyword&gt;Ultrasonography, Doppler&lt;/keyword&gt;&lt;/keywords&gt;&lt;dates&gt;&lt;year&gt;1995&lt;/year&gt;&lt;pub-dates&gt;&lt;date&gt;Mar&lt;/date&gt;&lt;/pub-dates&gt;&lt;/dates&gt;&lt;isbn&gt;0033-8419 (Print)&amp;#xD;0033-8419&lt;/isbn&gt;&lt;accession-num&gt;7862982&lt;/accession-num&gt;&lt;urls&gt;&lt;/urls&gt;&lt;electronic-resource-num&gt;10.1148/radiology.194.3.7862982&lt;/electronic-resource-num&gt;&lt;remote-database-provider&gt;NLM&lt;/remote-database-provider&gt;&lt;language&gt;eng&lt;/language&gt;&lt;/record&gt;&lt;/Cite&gt;&lt;/EndNote&gt;</w:instrText>
       </w:r>
       <w:r>
         <w:rPr>
@@ -2497,7 +2631,7 @@
           <w:sz w:val="24"/>
           <w:szCs w:val="24"/>
         </w:rPr>
-        <w:t>[16]</w:t>
+        <w:t>[18]</w:t>
       </w:r>
       <w:r>
         <w:rPr>
@@ -2546,7 +2680,7 @@
           <w:sz w:val="24"/>
           <w:szCs w:val="24"/>
         </w:rPr>
-        <w:instrText xml:space="preserve"> ADDIN EN.CITE &lt;EndNote&gt;&lt;Cite&gt;&lt;Author&gt;Li&lt;/Author&gt;&lt;Year&gt;1995&lt;/Year&gt;&lt;RecNum&gt;918&lt;/RecNum&gt;&lt;DisplayText&gt;[17]&lt;/DisplayText&gt;&lt;record&gt;&lt;rec-number&gt;918&lt;/rec-number&gt;&lt;foreign-keys&gt;&lt;key app="EN" db-id="xeep5d99wefzf1e2de75p900wp0assr5afff" timestamp="1584111565" guid="b1397adc-52d9-43e6-9294-4c1c89a68aa2"&gt;918&lt;/key&gt;&lt;/foreign-keys&gt;&lt;ref-type name="Journal Article"&gt;17&lt;/ref-type&gt;&lt;contributors&gt;&lt;authors&gt;&lt;author&gt;Li, K. C.&lt;/author&gt;&lt;author&gt;Hopkins, K. L.&lt;/author&gt;&lt;author&gt;Dalman, R. L.&lt;/author&gt;&lt;author&gt;Song, C. K.&lt;/author&gt;&lt;/authors&gt;&lt;/contributors&gt;&lt;auth-address&gt;Department of Diagnostic Radiology, Stanford University School of Medicine, CA 94305.&lt;/auth-address&gt;&lt;titles&gt;&lt;title&gt;Simultaneous measurement of flow in the superior mesenteric vein and artery with cine phase-contrast MR imaging: value in diagnosis of chronic mesenteric ischemia. Work in progress&lt;/title&gt;&lt;secondary-title&gt;Radiology&lt;/secondary-title&gt;&lt;/titles&gt;&lt;periodical&gt;&lt;full-title&gt;Radiology&lt;/full-title&gt;&lt;/periodical&gt;&lt;pages&gt;327-30&lt;/pages&gt;&lt;volume&gt;194&lt;/volume&gt;&lt;number&gt;2&lt;/number&gt;&lt;edition&gt;1995/02/01&lt;/edition&gt;&lt;keywords&gt;&lt;keyword&gt;Adult&lt;/keyword&gt;&lt;keyword&gt;*Blood Flow Velocity&lt;/keyword&gt;&lt;keyword&gt;Body Weight&lt;/keyword&gt;&lt;keyword&gt;Chronic Disease&lt;/keyword&gt;&lt;keyword&gt;Female&lt;/keyword&gt;&lt;keyword&gt;Humans&lt;/keyword&gt;&lt;keyword&gt;*Magnetic Resonance Imaging&lt;/keyword&gt;&lt;keyword&gt;Male&lt;/keyword&gt;&lt;keyword&gt;Mesenteric Artery, Superior/*physiopathology&lt;/keyword&gt;&lt;keyword&gt;Mesenteric Vascular Occlusion/*physiopathology&lt;/keyword&gt;&lt;keyword&gt;Mesenteric Veins/*physiopathology&lt;/keyword&gt;&lt;keyword&gt;Middle Aged&lt;/keyword&gt;&lt;/keywords&gt;&lt;dates&gt;&lt;year&gt;1995&lt;/year&gt;&lt;pub-dates&gt;&lt;date&gt;Feb&lt;/date&gt;&lt;/pub-dates&gt;&lt;/dates&gt;&lt;isbn&gt;0033-8419 (Print)&amp;#xD;0033-8419&lt;/isbn&gt;&lt;accession-num&gt;7824706&lt;/accession-num&gt;&lt;urls&gt;&lt;/urls&gt;&lt;electronic-resource-num&gt;10.1148/radiology.194.2.7824706&lt;/electronic-resource-num&gt;&lt;remote-database-provider&gt;NLM&lt;/remote-database-provider&gt;&lt;language&gt;eng&lt;/language&gt;&lt;/record&gt;&lt;/Cite&gt;&lt;/EndNote&gt;</w:instrText>
+        <w:instrText xml:space="preserve"> ADDIN EN.CITE &lt;EndNote&gt;&lt;Cite&gt;&lt;Author&gt;Li&lt;/Author&gt;&lt;Year&gt;1995&lt;/Year&gt;&lt;RecNum&gt;918&lt;/RecNum&gt;&lt;DisplayText&gt;[19]&lt;/DisplayText&gt;&lt;record&gt;&lt;rec-number&gt;918&lt;/rec-number&gt;&lt;foreign-keys&gt;&lt;key app="EN" db-id="xeep5d99wefzf1e2de75p900wp0assr5afff" timestamp="1584111565" guid="b1397adc-52d9-43e6-9294-4c1c89a68aa2"&gt;918&lt;/key&gt;&lt;/foreign-keys&gt;&lt;ref-type name="Journal Article"&gt;17&lt;/ref-type&gt;&lt;contributors&gt;&lt;authors&gt;&lt;author&gt;Li, K. C.&lt;/author&gt;&lt;author&gt;Hopkins, K. L.&lt;/author&gt;&lt;author&gt;Dalman, R. L.&lt;/author&gt;&lt;author&gt;Song, C. K.&lt;/author&gt;&lt;/authors&gt;&lt;/contributors&gt;&lt;auth-address&gt;Department of Diagnostic Radiology, Stanford University School of Medicine, CA 94305.&lt;/auth-address&gt;&lt;titles&gt;&lt;title&gt;Simultaneous measurement of flow in the superior mesenteric vein and artery with cine phase-contrast MR imaging: value in diagnosis of chronic mesenteric ischemia. Work in progress&lt;/title&gt;&lt;secondary-title&gt;Radiology&lt;/secondary-title&gt;&lt;/titles&gt;&lt;periodical&gt;&lt;full-title&gt;Radiology&lt;/full-title&gt;&lt;/periodical&gt;&lt;pages&gt;327-30&lt;/pages&gt;&lt;volume&gt;194&lt;/volume&gt;&lt;number&gt;2&lt;/number&gt;&lt;edition&gt;1995/02/01&lt;/edition&gt;&lt;keywords&gt;&lt;keyword&gt;Adult&lt;/keyword&gt;&lt;keyword&gt;*Blood Flow Velocity&lt;/keyword&gt;&lt;keyword&gt;Body Weight&lt;/keyword&gt;&lt;keyword&gt;Chronic Disease&lt;/keyword&gt;&lt;keyword&gt;Female&lt;/keyword&gt;&lt;keyword&gt;Humans&lt;/keyword&gt;&lt;keyword&gt;*Magnetic Resonance Imaging&lt;/keyword&gt;&lt;keyword&gt;Male&lt;/keyword&gt;&lt;keyword&gt;Mesenteric Artery, Superior/*physiopathology&lt;/keyword&gt;&lt;keyword&gt;Mesenteric Vascular Occlusion/*physiopathology&lt;/keyword&gt;&lt;keyword&gt;Mesenteric Veins/*physiopathology&lt;/keyword&gt;&lt;keyword&gt;Middle Aged&lt;/keyword&gt;&lt;/keywords&gt;&lt;dates&gt;&lt;year&gt;1995&lt;/year&gt;&lt;pub-dates&gt;&lt;date&gt;Feb&lt;/date&gt;&lt;/pub-dates&gt;&lt;/dates&gt;&lt;isbn&gt;0033-8419 (Print)&amp;#xD;0033-8419&lt;/isbn&gt;&lt;accession-num&gt;7824706&lt;/accession-num&gt;&lt;urls&gt;&lt;/urls&gt;&lt;electronic-resource-num&gt;10.1148/radiology.194.2.7824706&lt;/electronic-resource-num&gt;&lt;remote-database-provider&gt;NLM&lt;/remote-database-provider&gt;&lt;language&gt;eng&lt;/language&gt;&lt;/record&gt;&lt;/Cite&gt;&lt;/EndNote&gt;</w:instrText>
       </w:r>
       <w:r>
         <w:rPr>
@@ -2563,7 +2697,7 @@
           <w:sz w:val="24"/>
           <w:szCs w:val="24"/>
         </w:rPr>
-        <w:t>[17]</w:t>
+        <w:t>[19]</w:t>
       </w:r>
       <w:r>
         <w:rPr>
@@ -2648,7 +2782,7 @@
         </w:rPr>
         <w:fldChar w:fldCharType="begin">
           <w:fldData xml:space="preserve">PEVuZE5vdGU+PENpdGU+PEF1dGhvcj5Sb2xkYW4tQWx6YXRlPC9BdXRob3I+PFllYXI+MjAxNjwv
-WWVhcj48UmVjTnVtPjkyNjwvUmVjTnVtPjxEaXNwbGF5VGV4dD5bMTksMjBdPC9EaXNwbGF5VGV4
+WWVhcj48UmVjTnVtPjkyNjwvUmVjTnVtPjxEaXNwbGF5VGV4dD5bMjEsMjJdPC9EaXNwbGF5VGV4
 dD48cmVjb3JkPjxyZWMtbnVtYmVyPjkyNjwvcmVjLW51bWJlcj48Zm9yZWlnbi1rZXlzPjxrZXkg
 YXBwPSJFTiIgZGItaWQ9InhlZXA1ZDk5d2VmemYxZTJkZTc1cDkwMHdwMGFzc3I1YWZmZiIgdGlt
 ZXN0YW1wPSIxNTg0NDU3NjI4IiBndWlkPSI1OWI1OTAyMy1jNjdjLTQ3OTYtYTc5ZC00ZWQzNGFj
@@ -2754,7 +2888,7 @@
         </w:rPr>
         <w:fldChar w:fldCharType="begin">
           <w:fldData xml:space="preserve">PEVuZE5vdGU+PENpdGU+PEF1dGhvcj5Sb2xkYW4tQWx6YXRlPC9BdXRob3I+PFllYXI+MjAxNjwv
-WWVhcj48UmVjTnVtPjkyNjwvUmVjTnVtPjxEaXNwbGF5VGV4dD5bMTksMjBdPC9EaXNwbGF5VGV4
+WWVhcj48UmVjTnVtPjkyNjwvUmVjTnVtPjxEaXNwbGF5VGV4dD5bMjEsMjJdPC9EaXNwbGF5VGV4
 dD48cmVjb3JkPjxyZWMtbnVtYmVyPjkyNjwvcmVjLW51bWJlcj48Zm9yZWlnbi1rZXlzPjxrZXkg
 YXBwPSJFTiIgZGItaWQ9InhlZXA1ZDk5d2VmemYxZTJkZTc1cDkwMHdwMGFzc3I1YWZmZiIgdGlt
 ZXN0YW1wPSIxNTg0NDU3NjI4IiBndWlkPSI1OWI1OTAyMy1jNjdjLTQ3OTYtYTc5ZC00ZWQzNGFj
@@ -2882,7 +3016,7 @@
           <w:sz w:val="24"/>
           <w:szCs w:val="24"/>
         </w:rPr>
-        <w:t>[19,20]</w:t>
+        <w:t>[21,22]</w:t>
       </w:r>
       <w:r>
         <w:rPr>
@@ -2925,7 +3059,7 @@
         </w:rPr>
         <w:fldChar w:fldCharType="begin">
           <w:fldData xml:space="preserve">PEVuZE5vdGU+PENpdGU+PEF1dGhvcj5Sb2xkYW4tQWx6YXRlPC9BdXRob3I+PFllYXI+MjAxNTwv
-WWVhcj48UmVjTnVtPjg3NDwvUmVjTnVtPjxEaXNwbGF5VGV4dD5bMjFdPC9EaXNwbGF5VGV4dD48
+WWVhcj48UmVjTnVtPjg3NDwvUmVjTnVtPjxEaXNwbGF5VGV4dD5bMjNdPC9EaXNwbGF5VGV4dD48
 cmVjb3JkPjxyZWMtbnVtYmVyPjg3NDwvcmVjLW51bWJlcj48Zm9yZWlnbi1rZXlzPjxrZXkgYXBw
 PSJFTiIgZGItaWQ9InhlZXA1ZDk5d2VmemYxZTJkZTc1cDkwMHdwMGFzc3I1YWZmZiIgdGltZXN0
 YW1wPSIxNTg0MTA5OTMxIiBndWlkPSJlMTdkMjcwZC0yMmFkLTQ5YWEtOWE4Ni03M2MxY2U4Yjc1
@@ -2990,7 +3124,7 @@
         </w:rPr>
         <w:fldChar w:fldCharType="begin">
           <w:fldData xml:space="preserve">PEVuZE5vdGU+PENpdGU+PEF1dGhvcj5Sb2xkYW4tQWx6YXRlPC9BdXRob3I+PFllYXI+MjAxNTwv
-WWVhcj48UmVjTnVtPjg3NDwvUmVjTnVtPjxEaXNwbGF5VGV4dD5bMjFdPC9EaXNwbGF5VGV4dD48
+WWVhcj48UmVjTnVtPjg3NDwvUmVjTnVtPjxEaXNwbGF5VGV4dD5bMjNdPC9EaXNwbGF5VGV4dD48
 cmVjb3JkPjxyZWMtbnVtYmVyPjg3NDwvcmVjLW51bWJlcj48Zm9yZWlnbi1rZXlzPjxrZXkgYXBw
 PSJFTiIgZGItaWQ9InhlZXA1ZDk5d2VmemYxZTJkZTc1cDkwMHdwMGFzc3I1YWZmZiIgdGltZXN0
 YW1wPSIxNTg0MTA5OTMxIiBndWlkPSJlMTdkMjcwZC0yMmFkLTQ5YWEtOWE4Ni03M2MxY2U4Yjc1
@@ -3077,7 +3211,7 @@
           <w:sz w:val="24"/>
           <w:szCs w:val="24"/>
         </w:rPr>
-        <w:t>[21]</w:t>
+        <w:t>[23]</w:t>
       </w:r>
       <w:r>
         <w:rPr>
@@ -3264,7 +3398,7 @@
           <w:sz w:val="24"/>
           <w:szCs w:val="24"/>
         </w:rPr>
-        <w:instrText xml:space="preserve"> ADDIN EN.CITE &lt;EndNote&gt;&lt;Cite&gt;&lt;Author&gt;Carlos&lt;/Author&gt;&lt;Year&gt;2001&lt;/Year&gt;&lt;RecNum&gt;923&lt;/RecNum&gt;&lt;DisplayText&gt;[9]&lt;/DisplayText&gt;&lt;record&gt;&lt;rec-number&gt;923&lt;/rec-number&gt;&lt;foreign-keys&gt;&lt;key app="EN" db-id="xeep5d99wefzf1e2de75p900wp0assr5afff" timestamp="1584111795" guid="5ee7e96c-77f4-4c48-a65e-d76da5c1799b"&gt;923&lt;/key&gt;&lt;/foreign-keys&gt;&lt;ref-type name="Journal Article"&gt;17&lt;/ref-type&gt;&lt;contributors&gt;&lt;authors&gt;&lt;author&gt;Carlos, R. C.&lt;/author&gt;&lt;author&gt;Stanley, J. C.&lt;/author&gt;&lt;author&gt;Stafford-Johnson, D.&lt;/author&gt;&lt;author&gt;Prince, M. R.&lt;/author&gt;&lt;/authors&gt;&lt;/contributors&gt;&lt;auth-address&gt;Department of Radiology, University of Michigan, Ann Arbor 48109-0030, USA.&lt;/auth-address&gt;&lt;titles&gt;&lt;title&gt;Interobserver variability in the evaluation of chronic mesenteric ischemia with gadolinium-enhanced MR angiography&lt;/title&gt;&lt;secondary-title&gt;Acad Radiol&lt;/secondary-title&gt;&lt;/titles&gt;&lt;periodical&gt;&lt;full-title&gt;Acad Radiol&lt;/full-title&gt;&lt;/periodical&gt;&lt;pages&gt;879-87&lt;/pages&gt;&lt;volume&gt;8&lt;/volume&gt;&lt;number&gt;9&lt;/number&gt;&lt;edition&gt;2001/11/29&lt;/edition&gt;&lt;keywords&gt;&lt;keyword&gt;Adult&lt;/keyword&gt;&lt;keyword&gt;Aged&lt;/keyword&gt;&lt;keyword&gt;Celiac Artery/pathology&lt;/keyword&gt;&lt;keyword&gt;Chronic Disease&lt;/keyword&gt;&lt;keyword&gt;Female&lt;/keyword&gt;&lt;keyword&gt;Gadolinium&lt;/keyword&gt;&lt;keyword&gt;Humans&lt;/keyword&gt;&lt;keyword&gt;Ischemia/*diagnosis&lt;/keyword&gt;&lt;keyword&gt;*Magnetic Resonance Angiography/methods&lt;/keyword&gt;&lt;keyword&gt;Male&lt;/keyword&gt;&lt;keyword&gt;Mesenteric Artery, Inferior/pathology&lt;/keyword&gt;&lt;keyword&gt;Mesenteric Artery, Superior/pathology&lt;/keyword&gt;&lt;keyword&gt;Mesenteric Vascular Occlusion/*diagnosis&lt;/keyword&gt;&lt;keyword&gt;Middle Aged&lt;/keyword&gt;&lt;keyword&gt;Observer Variation&lt;/keyword&gt;&lt;keyword&gt;Retrospective Studies&lt;/keyword&gt;&lt;keyword&gt;Sensitivity and Specificity&lt;/keyword&gt;&lt;keyword&gt;Splanchnic Circulation&lt;/keyword&gt;&lt;/keywords&gt;&lt;dates&gt;&lt;year&gt;2001&lt;/year&gt;&lt;pub-dates&gt;&lt;date&gt;Sep&lt;/date&gt;&lt;/pub-dates&gt;&lt;/dates&gt;&lt;isbn&gt;1076-6332 (Print)&amp;#xD;1076-6332&lt;/isbn&gt;&lt;accession-num&gt;11724043&lt;/accession-num&gt;&lt;urls&gt;&lt;/urls&gt;&lt;electronic-resource-num&gt;10.1016/s1076-6332(03)80767-5&lt;/electronic-resource-num&gt;&lt;remote-database-provider&gt;NLM&lt;/remote-database-provider&gt;&lt;language&gt;eng&lt;/language&gt;&lt;/record&gt;&lt;/Cite&gt;&lt;/EndNote&gt;</w:instrText>
+        <w:instrText xml:space="preserve"> ADDIN EN.CITE &lt;EndNote&gt;&lt;Cite&gt;&lt;Author&gt;Carlos&lt;/Author&gt;&lt;Year&gt;2001&lt;/Year&gt;&lt;RecNum&gt;923&lt;/RecNum&gt;&lt;DisplayText&gt;[10]&lt;/DisplayText&gt;&lt;record&gt;&lt;rec-number&gt;923&lt;/rec-number&gt;&lt;foreign-keys&gt;&lt;key app="EN" db-id="xeep5d99wefzf1e2de75p900wp0assr5afff" timestamp="1584111795" guid="5ee7e96c-77f4-4c48-a65e-d76da5c1799b"&gt;923&lt;/key&gt;&lt;/foreign-keys&gt;&lt;ref-type name="Journal Article"&gt;17&lt;/ref-type&gt;&lt;contributors&gt;&lt;authors&gt;&lt;author&gt;Carlos, R. C.&lt;/author&gt;&lt;author&gt;Stanley, J. C.&lt;/author&gt;&lt;author&gt;Stafford-Johnson, D.&lt;/author&gt;&lt;author&gt;Prince, M. R.&lt;/author&gt;&lt;/authors&gt;&lt;/contributors&gt;&lt;auth-address&gt;Department of Radiology, University of Michigan, Ann Arbor 48109-0030, USA.&lt;/auth-address&gt;&lt;titles&gt;&lt;title&gt;Interobserver variability in the evaluation of chronic mesenteric ischemia with gadolinium-enhanced MR angiography&lt;/title&gt;&lt;secondary-title&gt;Acad Radiol&lt;/secondary-title&gt;&lt;/titles&gt;&lt;periodical&gt;&lt;full-title&gt;Acad Radiol&lt;/full-title&gt;&lt;/periodical&gt;&lt;pages&gt;879-87&lt;/pages&gt;&lt;volume&gt;8&lt;/volume&gt;&lt;number&gt;9&lt;/number&gt;&lt;edition&gt;2001/11/29&lt;/edition&gt;&lt;keywords&gt;&lt;keyword&gt;Adult&lt;/keyword&gt;&lt;keyword&gt;Aged&lt;/keyword&gt;&lt;keyword&gt;Celiac Artery/pathology&lt;/keyword&gt;&lt;keyword&gt;Chronic Disease&lt;/keyword&gt;&lt;keyword&gt;Female&lt;/keyword&gt;&lt;keyword&gt;Gadolinium&lt;/keyword&gt;&lt;keyword&gt;Humans&lt;/keyword&gt;&lt;keyword&gt;Ischemia/*diagnosis&lt;/keyword&gt;&lt;keyword&gt;*Magnetic Resonance Angiography/methods&lt;/keyword&gt;&lt;keyword&gt;Male&lt;/keyword&gt;&lt;keyword&gt;Mesenteric Artery, Inferior/pathology&lt;/keyword&gt;&lt;keyword&gt;Mesenteric Artery, Superior/pathology&lt;/keyword&gt;&lt;keyword&gt;Mesenteric Vascular Occlusion/*diagnosis&lt;/keyword&gt;&lt;keyword&gt;Middle Aged&lt;/keyword&gt;&lt;keyword&gt;Observer Variation&lt;/keyword&gt;&lt;keyword&gt;Retrospective Studies&lt;/keyword&gt;&lt;keyword&gt;Sensitivity and Specificity&lt;/keyword&gt;&lt;keyword&gt;Splanchnic Circulation&lt;/keyword&gt;&lt;/keywords&gt;&lt;dates&gt;&lt;year&gt;2001&lt;/year&gt;&lt;pub-dates&gt;&lt;date&gt;Sep&lt;/date&gt;&lt;/pub-dates&gt;&lt;/dates&gt;&lt;isbn&gt;1076-6332 (Print)&amp;#xD;1076-6332&lt;/isbn&gt;&lt;accession-num&gt;11724043&lt;/accession-num&gt;&lt;urls&gt;&lt;/urls&gt;&lt;electronic-resource-num&gt;10.1016/s1076-6332(03)80767-5&lt;/electronic-resource-num&gt;&lt;remote-database-provider&gt;NLM&lt;/remote-database-provider&gt;&lt;language&gt;eng&lt;/language&gt;&lt;/record&gt;&lt;/Cite&gt;&lt;/EndNote&gt;</w:instrText>
       </w:r>
       <w:r>
         <w:rPr>
@@ -3281,7 +3415,7 @@
           <w:sz w:val="24"/>
           <w:szCs w:val="24"/>
         </w:rPr>
-        <w:t>[9]</w:t>
+        <w:t>[10]</w:t>
       </w:r>
       <w:r>
         <w:rPr>
@@ -3553,7 +3687,7 @@
         </w:rPr>
         <w:fldChar w:fldCharType="begin">
           <w:fldData xml:space="preserve">PEVuZE5vdGU+PENpdGU+PEF1dGhvcj5CdXJrYXJ0PC9BdXRob3I+PFllYXI+MTk5NTwvWWVhcj48
-UmVjTnVtPjg5MjwvUmVjTnVtPjxEaXNwbGF5VGV4dD5bMTYtMTgsMjFdPC9EaXNwbGF5VGV4dD48
+UmVjTnVtPjg5MjwvUmVjTnVtPjxEaXNwbGF5VGV4dD5bMTgtMjAsMjNdPC9EaXNwbGF5VGV4dD48
 cmVjb3JkPjxyZWMtbnVtYmVyPjg5MjwvcmVjLW51bWJlcj48Zm9yZWlnbi1rZXlzPjxrZXkgYXBw
 PSJFTiIgZGItaWQ9InhlZXA1ZDk5d2VmemYxZTJkZTc1cDkwMHdwMGFzc3I1YWZmZiIgdGltZXN0
 YW1wPSIxNTg0MTEwNzk5IiBndWlkPSIyZjViY2FmMC1mMzMxLTRlNDAtODMzMC1mNjcyZTBjM2Fm
@@ -3716,7 +3850,7 @@
         </w:rPr>
         <w:fldChar w:fldCharType="begin">
           <w:fldData xml:space="preserve">PEVuZE5vdGU+PENpdGU+PEF1dGhvcj5CdXJrYXJ0PC9BdXRob3I+PFllYXI+MTk5NTwvWWVhcj48
-UmVjTnVtPjg5MjwvUmVjTnVtPjxEaXNwbGF5VGV4dD5bMTYtMTgsMjFdPC9EaXNwbGF5VGV4dD48
+UmVjTnVtPjg5MjwvUmVjTnVtPjxEaXNwbGF5VGV4dD5bMTgtMjAsMjNdPC9EaXNwbGF5VGV4dD48
 cmVjb3JkPjxyZWMtbnVtYmVyPjg5MjwvcmVjLW51bWJlcj48Zm9yZWlnbi1rZXlzPjxrZXkgYXBw
 PSJFTiIgZGItaWQ9InhlZXA1ZDk5d2VmemYxZTJkZTc1cDkwMHdwMGFzc3I1YWZmZiIgdGltZXN0
 YW1wPSIxNTg0MTEwNzk5IiBndWlkPSIyZjViY2FmMC1mMzMxLTRlNDAtODMzMC1mNjcyZTBjM2Fm
@@ -3901,7 +4035,7 @@
           <w:sz w:val="24"/>
           <w:szCs w:val="24"/>
         </w:rPr>
-        <w:t>[16-18,21]</w:t>
+        <w:t>[18-20,23]</w:t>
       </w:r>
       <w:r>
         <w:rPr>
@@ -3927,7 +4061,7 @@
         </w:rPr>
         <w:fldChar w:fldCharType="begin">
           <w:fldData xml:space="preserve">PEVuZE5vdGU+PENpdGU+PEF1dGhvcj5Sb2xkYW4tQWx6YXRlPC9BdXRob3I+PFllYXI+MjAxNTwv
-WWVhcj48UmVjTnVtPjg3NDwvUmVjTnVtPjxEaXNwbGF5VGV4dD5bMjEsMjJdPC9EaXNwbGF5VGV4
+WWVhcj48UmVjTnVtPjg3NDwvUmVjTnVtPjxEaXNwbGF5VGV4dD5bMjMsMjRdPC9EaXNwbGF5VGV4
 dD48cmVjb3JkPjxyZWMtbnVtYmVyPjg3NDwvcmVjLW51bWJlcj48Zm9yZWlnbi1rZXlzPjxrZXkg
 YXBwPSJFTiIgZGItaWQ9InhlZXA1ZDk5d2VmemYxZTJkZTc1cDkwMHdwMGFzc3I1YWZmZiIgdGlt
 ZXN0YW1wPSIxNTg0MTA5OTMxIiBndWlkPSJlMTdkMjcwZC0yMmFkLTQ5YWEtOWE4Ni03M2MxY2U4
@@ -4024,7 +4158,7 @@
         </w:rPr>
         <w:fldChar w:fldCharType="begin">
           <w:fldData xml:space="preserve">PEVuZE5vdGU+PENpdGU+PEF1dGhvcj5Sb2xkYW4tQWx6YXRlPC9BdXRob3I+PFllYXI+MjAxNTwv
-WWVhcj48UmVjTnVtPjg3NDwvUmVjTnVtPjxEaXNwbGF5VGV4dD5bMjEsMjJdPC9EaXNwbGF5VGV4
+WWVhcj48UmVjTnVtPjg3NDwvUmVjTnVtPjxEaXNwbGF5VGV4dD5bMjMsMjRdPC9EaXNwbGF5VGV4
 dD48cmVjb3JkPjxyZWMtbnVtYmVyPjg3NDwvcmVjLW51bWJlcj48Zm9yZWlnbi1rZXlzPjxrZXkg
 YXBwPSJFTiIgZGItaWQ9InhlZXA1ZDk5d2VmemYxZTJkZTc1cDkwMHdwMGFzc3I1YWZmZiIgdGlt
 ZXN0YW1wPSIxNTg0MTA5OTMxIiBndWlkPSJlMTdkMjcwZC0yMmFkLTQ5YWEtOWE4Ni03M2MxY2U4
@@ -4143,7 +4277,7 @@
           <w:sz w:val="24"/>
           <w:szCs w:val="24"/>
         </w:rPr>
-        <w:t>[21,22]</w:t>
+        <w:t>[23,24]</w:t>
       </w:r>
       <w:r>
         <w:rPr>
@@ -4199,7 +4333,7 @@
         </w:rPr>
         <w:fldChar w:fldCharType="begin">
           <w:fldData xml:space="preserve">PEVuZE5vdGU+PENpdGU+PEF1dGhvcj5HdTwvQXV0aG9yPjxZZWFyPjIwMDU8L1llYXI+PFJlY051
-bT43NjA8L1JlY051bT48RGlzcGxheVRleHQ+WzIzLDI0XTwvRGlzcGxheVRleHQ+PHJlY29yZD48
+bT43NjA8L1JlY051bT48RGlzcGxheVRleHQ+WzI1LDI2XTwvRGlzcGxheVRleHQ+PHJlY29yZD48
 cmVjLW51bWJlcj43NjA8L3JlYy1udW1iZXI+PGZvcmVpZ24ta2V5cz48a2V5IGFwcD0iRU4iIGRi
 LWlkPSJ4ZWVwNWQ5OXdlZnpmMWUyZGU3NXA5MDB3cDBhc3NyNWFmZmYiIHRpbWVzdGFtcD0iMTU3
 NjUyMzUzNCIgZ3VpZD0iODI2MWU0YjEtOWRkOS00MDI4LTg3Y2MtYWE4ZmJjMjcyNzE0Ij43NjA8
@@ -4281,7 +4415,7 @@
         </w:rPr>
         <w:fldChar w:fldCharType="begin">
           <w:fldData xml:space="preserve">PEVuZE5vdGU+PENpdGU+PEF1dGhvcj5HdTwvQXV0aG9yPjxZZWFyPjIwMDU8L1llYXI+PFJlY051
-bT43NjA8L1JlY051bT48RGlzcGxheVRleHQ+WzIzLDI0XTwvRGlzcGxheVRleHQ+PHJlY29yZD48
+bT43NjA8L1JlY051bT48RGlzcGxheVRleHQ+WzI1LDI2XTwvRGlzcGxheVRleHQ+PHJlY29yZD48
 cmVjLW51bWJlcj43NjA8L3JlYy1udW1iZXI+PGZvcmVpZ24ta2V5cz48a2V5IGFwcD0iRU4iIGRi
 LWlkPSJ4ZWVwNWQ5OXdlZnpmMWUyZGU3NXA5MDB3cDBhc3NyNWFmZmYiIHRpbWVzdGFtcD0iMTU3
 NjUyMzUzNCIgZ3VpZD0iODI2MWU0YjEtOWRkOS00MDI4LTg3Y2MtYWE4ZmJjMjcyNzE0Ij43NjA8
@@ -4385,7 +4519,7 @@
           <w:sz w:val="24"/>
           <w:szCs w:val="24"/>
         </w:rPr>
-        <w:t>[23,24]</w:t>
+        <w:t>[25,26]</w:t>
       </w:r>
       <w:r>
         <w:rPr>
@@ -4680,7 +4814,7 @@
         </w:rPr>
         <w:fldChar w:fldCharType="begin">
           <w:fldData xml:space="preserve">PEVuZE5vdGU+PENpdGU+PEF1dGhvcj5MaXU8L0F1dGhvcj48WWVhcj4yMDA2PC9ZZWFyPjxSZWNO
-dW0+OTI3PC9SZWNOdW0+PERpc3BsYXlUZXh0PlsyNV08L0Rpc3BsYXlUZXh0PjxyZWNvcmQ+PHJl
+dW0+OTI3PC9SZWNOdW0+PERpc3BsYXlUZXh0PlsyN108L0Rpc3BsYXlUZXh0PjxyZWNvcmQ+PHJl
 Yy1udW1iZXI+OTI3PC9yZWMtbnVtYmVyPjxmb3JlaWduLWtleXM+PGtleSBhcHA9IkVOIiBkYi1p
 ZD0ieGVlcDVkOTl3ZWZ6ZjFlMmRlNzVwOTAwd3AwYXNzcjVhZmZmIiB0aW1lc3RhbXA9IjE1ODQ0
 NzE3MDUiIGd1aWQ9IjY3MjJiMmIxLTk4MmMtNDI3Mi05YWM5LTM4NDRlYTdhYTU0OSI+OTI3PC9r
@@ -4736,7 +4870,7 @@
         </w:rPr>
         <w:fldChar w:fldCharType="begin">
           <w:fldData xml:space="preserve">PEVuZE5vdGU+PENpdGU+PEF1dGhvcj5MaXU8L0F1dGhvcj48WWVhcj4yMDA2PC9ZZWFyPjxSZWNO
-dW0+OTI3PC9SZWNOdW0+PERpc3BsYXlUZXh0PlsyNV08L0Rpc3BsYXlUZXh0PjxyZWNvcmQ+PHJl
+dW0+OTI3PC9SZWNOdW0+PERpc3BsYXlUZXh0PlsyN108L0Rpc3BsYXlUZXh0PjxyZWNvcmQ+PHJl
 Yy1udW1iZXI+OTI3PC9yZWMtbnVtYmVyPjxmb3JlaWduLWtleXM+PGtleSBhcHA9IkVOIiBkYi1p
 ZD0ieGVlcDVkOTl3ZWZ6ZjFlMmRlNzVwOTAwd3AwYXNzcjVhZmZmIiB0aW1lc3RhbXA9IjE1ODQ0
 NzE3MDUiIGd1aWQ9IjY3MjJiMmIxLTk4MmMtNDI3Mi05YWM5LTM4NDRlYTdhYTU0OSI+OTI3PC9r
@@ -4814,7 +4948,7 @@
           <w:sz w:val="24"/>
           <w:szCs w:val="24"/>
         </w:rPr>
-        <w:t>[25]</w:t>
+        <w:t>[27]</w:t>
       </w:r>
       <w:r>
         <w:rPr>
@@ -4863,7 +4997,7 @@
           <w:sz w:val="24"/>
           <w:szCs w:val="24"/>
         </w:rPr>
-        <w:instrText xml:space="preserve"> ADDIN EN.CITE &lt;EndNote&gt;&lt;Cite&gt;&lt;Author&gt;Walker&lt;/Author&gt;&lt;Year&gt;1993&lt;/Year&gt;&lt;RecNum&gt;911&lt;/RecNum&gt;&lt;DisplayText&gt;[26]&lt;/DisplayText&gt;&lt;record&gt;&lt;rec-number&gt;911&lt;/rec-number&gt;&lt;foreign-keys&gt;&lt;key app="EN" db-id="xeep5d99wefzf1e2de75p900wp0assr5afff" timestamp="1584110802" guid="8de933c3-9357-44ce-ada4-9571d5444d3f"&gt;911&lt;/key&gt;&lt;/foreign-keys&gt;&lt;ref-type name="Journal Article"&gt;17&lt;/ref-type&gt;&lt;contributors&gt;&lt;authors&gt;&lt;author&gt;Walker, P. G.&lt;/author&gt;&lt;author&gt;Cranney, G. B.&lt;/author&gt;&lt;author&gt;Scheidegger, M. B.&lt;/author&gt;&lt;author&gt;Waseleski, G.&lt;/author&gt;&lt;author&gt;Pohost, G. M.&lt;/author&gt;&lt;author&gt;Yoganathan, A. P.&lt;/author&gt;&lt;/authors&gt;&lt;/contributors&gt;&lt;auth-address&gt;School of Chemical Engineering, Georgia Institute of Technology, Atlanta 30332-0100.&lt;/auth-address&gt;&lt;titles&gt;&lt;title&gt;Semiautomated method for noise reduction and background phase error correction in MR phase velocity data&lt;/title&gt;&lt;secondary-title&gt;J Magn Reson Imaging&lt;/secondary-title&gt;&lt;/titles&gt;&lt;periodical&gt;&lt;full-title&gt;J Magn Reson Imaging&lt;/full-title&gt;&lt;/periodical&gt;&lt;pages&gt;521-30&lt;/pages&gt;&lt;volume&gt;3&lt;/volume&gt;&lt;number&gt;3&lt;/number&gt;&lt;edition&gt;1993/05/01&lt;/edition&gt;&lt;keywords&gt;&lt;keyword&gt;*Blood Flow Velocity&lt;/keyword&gt;&lt;keyword&gt;Heart/anatomy &amp;amp; histology/physiology&lt;/keyword&gt;&lt;keyword&gt;Humans&lt;/keyword&gt;&lt;keyword&gt;Magnetic Resonance Imaging/*methods&lt;/keyword&gt;&lt;/keywords&gt;&lt;dates&gt;&lt;year&gt;1993&lt;/year&gt;&lt;pub-dates&gt;&lt;date&gt;May-Jun&lt;/date&gt;&lt;/pub-dates&gt;&lt;/dates&gt;&lt;isbn&gt;1053-1807 (Print)&amp;#xD;1053-1807&lt;/isbn&gt;&lt;accession-num&gt;8324312&lt;/accession-num&gt;&lt;urls&gt;&lt;/urls&gt;&lt;electronic-resource-num&gt;10.1002/jmri.1880030315&lt;/electronic-resource-num&gt;&lt;remote-database-provider&gt;NLM&lt;/remote-database-provider&gt;&lt;language&gt;eng&lt;/language&gt;&lt;/record&gt;&lt;/Cite&gt;&lt;/EndNote&gt;</w:instrText>
+        <w:instrText xml:space="preserve"> ADDIN EN.CITE &lt;EndNote&gt;&lt;Cite&gt;&lt;Author&gt;Walker&lt;/Author&gt;&lt;Year&gt;1993&lt;/Year&gt;&lt;RecNum&gt;911&lt;/RecNum&gt;&lt;DisplayText&gt;[28]&lt;/DisplayText&gt;&lt;record&gt;&lt;rec-number&gt;911&lt;/rec-number&gt;&lt;foreign-keys&gt;&lt;key app="EN" db-id="xeep5d99wefzf1e2de75p900wp0assr5afff" timestamp="1584110802" guid="8de933c3-9357-44ce-ada4-9571d5444d3f"&gt;911&lt;/key&gt;&lt;/foreign-keys&gt;&lt;ref-type name="Journal Article"&gt;17&lt;/ref-type&gt;&lt;contributors&gt;&lt;authors&gt;&lt;author&gt;Walker, P. G.&lt;/author&gt;&lt;author&gt;Cranney, G. B.&lt;/author&gt;&lt;author&gt;Scheidegger, M. B.&lt;/author&gt;&lt;author&gt;Waseleski, G.&lt;/author&gt;&lt;author&gt;Pohost, G. M.&lt;/author&gt;&lt;author&gt;Yoganathan, A. P.&lt;/author&gt;&lt;/authors&gt;&lt;/contributors&gt;&lt;auth-address&gt;School of Chemical Engineering, Georgia Institute of Technology, Atlanta 30332-0100.&lt;/auth-address&gt;&lt;titles&gt;&lt;title&gt;Semiautomated method for noise reduction and background phase error correction in MR phase velocity data&lt;/title&gt;&lt;secondary-title&gt;J Magn Reson Imaging&lt;/secondary-title&gt;&lt;/titles&gt;&lt;periodical&gt;&lt;full-title&gt;J Magn Reson Imaging&lt;/full-title&gt;&lt;/periodical&gt;&lt;pages&gt;521-30&lt;/pages&gt;&lt;volume&gt;3&lt;/volume&gt;&lt;number&gt;3&lt;/number&gt;&lt;edition&gt;1993/05/01&lt;/edition&gt;&lt;keywords&gt;&lt;keyword&gt;*Blood Flow Velocity&lt;/keyword&gt;&lt;keyword&gt;Heart/anatomy &amp;amp; histology/physiology&lt;/keyword&gt;&lt;keyword&gt;Humans&lt;/keyword&gt;&lt;keyword&gt;Magnetic Resonance Imaging/*methods&lt;/keyword&gt;&lt;/keywords&gt;&lt;dates&gt;&lt;year&gt;1993&lt;/year&gt;&lt;pub-dates&gt;&lt;date&gt;May-Jun&lt;/date&gt;&lt;/pub-dates&gt;&lt;/dates&gt;&lt;isbn&gt;1053-1807 (Print)&amp;#xD;1053-1807&lt;/isbn&gt;&lt;accession-num&gt;8324312&lt;/accession-num&gt;&lt;urls&gt;&lt;/urls&gt;&lt;electronic-resource-num&gt;10.1002/jmri.1880030315&lt;/electronic-resource-num&gt;&lt;remote-database-provider&gt;NLM&lt;/remote-database-provider&gt;&lt;language&gt;eng&lt;/language&gt;&lt;/record&gt;&lt;/Cite&gt;&lt;/EndNote&gt;</w:instrText>
       </w:r>
       <w:r>
         <w:rPr>
@@ -4880,7 +5014,7 @@
           <w:sz w:val="24"/>
           <w:szCs w:val="24"/>
         </w:rPr>
-        <w:t>[26]</w:t>
+        <w:t>[28]</w:t>
       </w:r>
       <w:r>
         <w:rPr>
@@ -5144,17 +5278,145 @@
       </w:pPr>
       <w:r>
         <w:rPr>
+          <w:rFonts w:ascii="Times New Roman" w:hAnsi="Times New Roman" w:cs="Times New Roman"/>
+          <w:sz w:val="24"/>
+          <w:szCs w:val="24"/>
+        </w:rPr>
+        <w:t xml:space="preserve">Angiograms and time-resolved velocity data were exported to </w:t>
+      </w:r>
+      <w:r>
+        <w:rPr>
+          <w:rFonts w:ascii="Times New Roman" w:hAnsi="Times New Roman" w:cs="Times New Roman"/>
           <w:noProof/>
+          <w:sz w:val="24"/>
+          <w:szCs w:val="24"/>
+        </w:rPr>
+        <w:t>Ensight</w:t>
+      </w:r>
+      <w:r>
+        <w:rPr>
+          <w:rFonts w:ascii="Times New Roman" w:hAnsi="Times New Roman" w:cs="Times New Roman"/>
+          <w:sz w:val="24"/>
+          <w:szCs w:val="24"/>
+        </w:rPr>
+        <w:t xml:space="preserve"> (ANSYS, Canonsburg, PA) for visualization of blood flow patterns and interactive 2D plane placement for flow analysis. Color-coded vector </w:t>
+      </w:r>
+      <w:r>
+        <w:rPr>
+          <w:rFonts w:ascii="Times New Roman" w:hAnsi="Times New Roman" w:cs="Times New Roman"/>
+          <w:noProof/>
+          <w:sz w:val="24"/>
+          <w:szCs w:val="24"/>
+        </w:rPr>
+        <w:t>streamline</w:t>
+      </w:r>
+      <w:r>
+        <w:rPr>
+          <w:rFonts w:ascii="Times New Roman" w:hAnsi="Times New Roman" w:cs="Times New Roman"/>
+          <w:sz w:val="24"/>
+          <w:szCs w:val="24"/>
+        </w:rPr>
+        <w:t xml:space="preserve"> images and particle traces were created in </w:t>
+      </w:r>
+      <w:r>
+        <w:rPr>
+          <w:rFonts w:ascii="Times New Roman" w:hAnsi="Times New Roman" w:cs="Times New Roman"/>
+          <w:noProof/>
+          <w:sz w:val="24"/>
+          <w:szCs w:val="24"/>
+        </w:rPr>
+        <w:t>Ensight</w:t>
+      </w:r>
+      <w:r>
+        <w:rPr>
+          <w:rFonts w:ascii="Times New Roman" w:hAnsi="Times New Roman" w:cs="Times New Roman"/>
+          <w:sz w:val="24"/>
+          <w:szCs w:val="24"/>
+        </w:rPr>
+        <w:t xml:space="preserve"> to visualize time-resolved flow patterns (Fig</w:t>
+      </w:r>
+      <w:r>
+        <w:rPr>
+          <w:rFonts w:ascii="Times New Roman" w:hAnsi="Times New Roman" w:cs="Times New Roman"/>
+          <w:sz w:val="24"/>
+          <w:szCs w:val="24"/>
+        </w:rPr>
+        <w:t>.</w:t>
+      </w:r>
+      <w:r>
+        <w:rPr>
+          <w:rFonts w:ascii="Times New Roman" w:hAnsi="Times New Roman" w:cs="Times New Roman"/>
+          <w:sz w:val="24"/>
+          <w:szCs w:val="24"/>
+        </w:rPr>
+        <w:t xml:space="preserve"> 2). 2D cut-planes were manually placed in vessels of interest perpendicular to the direction of the vessel for quantitative flow analysis. Flow analysis was performed in 6 arteries: superior mesenteric artery (SMA), celiac artery (CA), supraceliac aorta (SCAo), infrarenal aorta (IRAo), right renal artery (RRA), left renal artery (LRA), as well as 3 veins: superior mesenteric vein (SMV), splenic vein (SV), and portal vein (PV). All cut-planes were placed at least </w:t>
+      </w:r>
+      <w:r>
+        <w:rPr>
+          <w:rFonts w:ascii="Times New Roman" w:hAnsi="Times New Roman" w:cs="Times New Roman"/>
+          <w:sz w:val="24"/>
+          <w:szCs w:val="24"/>
+        </w:rPr>
+        <w:t>2</w:t>
+      </w:r>
+      <w:r>
+        <w:rPr>
+          <w:rFonts w:ascii="Times New Roman" w:hAnsi="Times New Roman" w:cs="Times New Roman"/>
+          <w:sz w:val="24"/>
+          <w:szCs w:val="24"/>
+        </w:rPr>
+        <w:t xml:space="preserve"> </w:t>
+      </w:r>
+      <w:r>
+        <w:rPr>
+          <w:rFonts w:ascii="Times New Roman" w:hAnsi="Times New Roman" w:cs="Times New Roman"/>
+          <w:sz w:val="24"/>
+          <w:szCs w:val="24"/>
+        </w:rPr>
+        <w:t xml:space="preserve">vessel </w:t>
+      </w:r>
+      <w:r>
+        <w:rPr>
+          <w:rFonts w:ascii="Times New Roman" w:hAnsi="Times New Roman" w:cs="Times New Roman"/>
+          <w:sz w:val="24"/>
+          <w:szCs w:val="24"/>
+        </w:rPr>
+        <w:t xml:space="preserve">diameters away from either a confluence or bifurcation to avoid regions of highly disturbed flow due to entrance effects  In some datasets, certain vessel segments </w:t>
+      </w:r>
+      <w:r>
+        <w:rPr>
+          <w:rFonts w:ascii="Times New Roman" w:hAnsi="Times New Roman" w:cs="Times New Roman"/>
+          <w:sz w:val="24"/>
+          <w:szCs w:val="24"/>
         </w:rPr>
         <w:lastRenderedPageBreak/>
+        <w:t xml:space="preserve">could not be well visualized on the PC angiogram due to either an insufficient size of the imaging volume, vessel occlusions, or very slow flows. In these cases, flow analysis was not performed. </w:t>
+      </w:r>
+    </w:p>
+    <w:p>
+      <w:pPr>
+        <w:pStyle w:val="NoSpacing"/>
+        <w:spacing w:line="480" w:lineRule="auto"/>
+        <w:ind w:firstLine="720"/>
+        <w:jc w:val="both"/>
+        <w:rPr>
+          <w:rFonts w:ascii="Times New Roman" w:hAnsi="Times New Roman" w:cs="Times New Roman"/>
+          <w:sz w:val="24"/>
+          <w:szCs w:val="24"/>
+        </w:rPr>
+      </w:pPr>
+      <w:r>
+        <w:rPr>
+          <w:noProof/>
+        </w:rPr>
         <w:drawing>
-          <wp:anchor distT="0" distB="0" distL="114300" distR="114300" simplePos="0" relativeHeight="251659264" behindDoc="0" locked="0" layoutInCell="1" allowOverlap="1" wp14:anchorId="16DC8897" wp14:editId="72CF30F9">
+          <wp:anchor distT="0" distB="0" distL="114300" distR="114300" simplePos="0" relativeHeight="251659264" behindDoc="0" locked="0" layoutInCell="1" allowOverlap="1" wp14:anchorId="16DC8897" wp14:editId="18AE294A">
             <wp:simplePos x="0" y="0"/>
             <wp:positionH relativeFrom="column">
-              <wp:posOffset>28575</wp:posOffset>
+              <wp:posOffset>-57690</wp:posOffset>
             </wp:positionH>
             <wp:positionV relativeFrom="paragraph">
-              <wp:posOffset>4046855</wp:posOffset>
+              <wp:posOffset>212186</wp:posOffset>
             </wp:positionV>
             <wp:extent cx="5943600" cy="3343275"/>
             <wp:effectExtent l="0" t="0" r="0" b="9525"/>
@@ -5197,126 +5459,6 @@
           </wp:anchor>
         </w:drawing>
       </w:r>
-      <w:r>
-        <w:rPr>
-          <w:rFonts w:ascii="Times New Roman" w:hAnsi="Times New Roman" w:cs="Times New Roman"/>
-          <w:sz w:val="24"/>
-          <w:szCs w:val="24"/>
-        </w:rPr>
-        <w:t xml:space="preserve">Angiograms and time-resolved velocity data were exported to </w:t>
-      </w:r>
-      <w:r>
-        <w:rPr>
-          <w:rFonts w:ascii="Times New Roman" w:hAnsi="Times New Roman" w:cs="Times New Roman"/>
-          <w:noProof/>
-          <w:sz w:val="24"/>
-          <w:szCs w:val="24"/>
-        </w:rPr>
-        <w:t>Ensight</w:t>
-      </w:r>
-      <w:r>
-        <w:rPr>
-          <w:rFonts w:ascii="Times New Roman" w:hAnsi="Times New Roman" w:cs="Times New Roman"/>
-          <w:sz w:val="24"/>
-          <w:szCs w:val="24"/>
-        </w:rPr>
-        <w:t xml:space="preserve"> (ANSYS, Canonsburg, PA) for visualization of blood flow patterns and interactive 2D plane placement for flow analysis. Color-coded vector </w:t>
-      </w:r>
-      <w:r>
-        <w:rPr>
-          <w:rFonts w:ascii="Times New Roman" w:hAnsi="Times New Roman" w:cs="Times New Roman"/>
-          <w:noProof/>
-          <w:sz w:val="24"/>
-          <w:szCs w:val="24"/>
-        </w:rPr>
-        <w:t>streamline</w:t>
-      </w:r>
-      <w:r>
-        <w:rPr>
-          <w:rFonts w:ascii="Times New Roman" w:hAnsi="Times New Roman" w:cs="Times New Roman"/>
-          <w:sz w:val="24"/>
-          <w:szCs w:val="24"/>
-        </w:rPr>
-        <w:t xml:space="preserve"> images and particle traces were created in </w:t>
-      </w:r>
-      <w:r>
-        <w:rPr>
-          <w:rFonts w:ascii="Times New Roman" w:hAnsi="Times New Roman" w:cs="Times New Roman"/>
-          <w:noProof/>
-          <w:sz w:val="24"/>
-          <w:szCs w:val="24"/>
-        </w:rPr>
-        <w:t>Ensight</w:t>
-      </w:r>
-      <w:r>
-        <w:rPr>
-          <w:rFonts w:ascii="Times New Roman" w:hAnsi="Times New Roman" w:cs="Times New Roman"/>
-          <w:sz w:val="24"/>
-          <w:szCs w:val="24"/>
-        </w:rPr>
-        <w:t xml:space="preserve"> to visualize time-resolved flow patterns (Fig</w:t>
-      </w:r>
-      <w:r>
-        <w:rPr>
-          <w:rFonts w:ascii="Times New Roman" w:hAnsi="Times New Roman" w:cs="Times New Roman"/>
-          <w:sz w:val="24"/>
-          <w:szCs w:val="24"/>
-        </w:rPr>
-        <w:t>.</w:t>
-      </w:r>
-      <w:r>
-        <w:rPr>
-          <w:rFonts w:ascii="Times New Roman" w:hAnsi="Times New Roman" w:cs="Times New Roman"/>
-          <w:sz w:val="24"/>
-          <w:szCs w:val="24"/>
-        </w:rPr>
-        <w:t xml:space="preserve"> 2). 2D cut-planes were manually placed in vessels of interest perpendicular to the direction of the vessel for quantitative flow analysis. Flow analysis was performed in 6 arteries: superior mesenteric artery (SMA), celiac artery (CA), supraceliac aorta (SCAo), infrarenal aorta (IRAo), right renal artery (RRA), left renal artery (LRA), as well as 3 veins: superior mesenteric vein (SMV), splenic vein (SV), and portal vein (PV). All cut-planes were placed at least </w:t>
-      </w:r>
-      <w:r>
-        <w:rPr>
-          <w:rFonts w:ascii="Times New Roman" w:hAnsi="Times New Roman" w:cs="Times New Roman"/>
-          <w:sz w:val="24"/>
-          <w:szCs w:val="24"/>
-        </w:rPr>
-        <w:t>2</w:t>
-      </w:r>
-      <w:r>
-        <w:rPr>
-          <w:rFonts w:ascii="Times New Roman" w:hAnsi="Times New Roman" w:cs="Times New Roman"/>
-          <w:sz w:val="24"/>
-          <w:szCs w:val="24"/>
-        </w:rPr>
-        <w:t xml:space="preserve"> </w:t>
-      </w:r>
-      <w:r>
-        <w:rPr>
-          <w:rFonts w:ascii="Times New Roman" w:hAnsi="Times New Roman" w:cs="Times New Roman"/>
-          <w:sz w:val="24"/>
-          <w:szCs w:val="24"/>
-        </w:rPr>
-        <w:t xml:space="preserve">vessel </w:t>
-      </w:r>
-      <w:r>
-        <w:rPr>
-          <w:rFonts w:ascii="Times New Roman" w:hAnsi="Times New Roman" w:cs="Times New Roman"/>
-          <w:sz w:val="24"/>
-          <w:szCs w:val="24"/>
-        </w:rPr>
-        <w:t xml:space="preserve">diameters away from either a confluence or bifurcation to avoid regions of highly disturbed flow due to entrance effects  In some datasets, certain vessel segments could not be well visualized on the PC angiogram due to either an insufficient size of the imaging volume, vessel occlusions, or very slow flows. In these cases, flow analysis was not performed. </w:t>
-      </w:r>
-    </w:p>
-    <w:p>
-      <w:pPr>
-        <w:pStyle w:val="NoSpacing"/>
-        <w:spacing w:line="480" w:lineRule="auto"/>
-        <w:ind w:firstLine="720"/>
-        <w:jc w:val="both"/>
-        <w:rPr>
-          <w:rFonts w:ascii="Times New Roman" w:hAnsi="Times New Roman" w:cs="Times New Roman"/>
-          <w:sz w:val="24"/>
-          <w:szCs w:val="24"/>
-        </w:rPr>
-      </w:pPr>
     </w:p>
     <w:p>
       <w:pPr>
@@ -5336,7 +5478,6 @@
           <w:sz w:val="22"/>
           <w:szCs w:val="22"/>
         </w:rPr>
-        <w:lastRenderedPageBreak/>
         <w:t>Fig</w:t>
       </w:r>
       <w:r>
@@ -5515,7 +5656,7 @@
         </w:rPr>
         <w:fldChar w:fldCharType="begin">
           <w:fldData xml:space="preserve">PEVuZE5vdGU+PENpdGU+PEF1dGhvcj5TdGFsZGVyPC9BdXRob3I+PFllYXI+MjAwODwvWWVhcj48
-UmVjTnVtPjkxNjwvUmVjTnVtPjxEaXNwbGF5VGV4dD5bMjddPC9EaXNwbGF5VGV4dD48cmVjb3Jk
+UmVjTnVtPjkxNjwvUmVjTnVtPjxEaXNwbGF5VGV4dD5bMjldPC9EaXNwbGF5VGV4dD48cmVjb3Jk
 PjxyZWMtbnVtYmVyPjkxNjwvcmVjLW51bWJlcj48Zm9yZWlnbi1rZXlzPjxrZXkgYXBwPSJFTiIg
 ZGItaWQ9InhlZXA1ZDk5d2VmemYxZTJkZTc1cDkwMHdwMGFzc3I1YWZmZiIgdGltZXN0YW1wPSIx
 NTg0MTExNDI5IiBndWlkPSJjMjA3OGE2Yy1hY2QwLTQ4YzQtYjNjYy1kN2Q1YmJmN2FkNTAiPjkx
@@ -5571,7 +5712,7 @@
         </w:rPr>
         <w:fldChar w:fldCharType="begin">
           <w:fldData xml:space="preserve">PEVuZE5vdGU+PENpdGU+PEF1dGhvcj5TdGFsZGVyPC9BdXRob3I+PFllYXI+MjAwODwvWWVhcj48
-UmVjTnVtPjkxNjwvUmVjTnVtPjxEaXNwbGF5VGV4dD5bMjddPC9EaXNwbGF5VGV4dD48cmVjb3Jk
+UmVjTnVtPjkxNjwvUmVjTnVtPjxEaXNwbGF5VGV4dD5bMjldPC9EaXNwbGF5VGV4dD48cmVjb3Jk
 PjxyZWMtbnVtYmVyPjkxNjwvcmVjLW51bWJlcj48Zm9yZWlnbi1rZXlzPjxrZXkgYXBwPSJFTiIg
 ZGItaWQ9InhlZXA1ZDk5d2VmemYxZTJkZTc1cDkwMHdwMGFzc3I1YWZmZiIgdGltZXN0YW1wPSIx
 NTg0MTExNDI5IiBndWlkPSJjMjA3OGE2Yy1hY2QwLTQ4YzQtYjNjYy1kN2Q1YmJmN2FkNTAiPjkx
@@ -5649,7 +5790,7 @@
           <w:sz w:val="24"/>
           <w:szCs w:val="24"/>
         </w:rPr>
-        <w:t>[27]</w:t>
+        <w:t>[29]</w:t>
       </w:r>
       <w:r>
         <w:rPr>
@@ -5805,7 +5946,16 @@
           <w:sz w:val="24"/>
           <w:szCs w:val="24"/>
         </w:rPr>
-        <w:t xml:space="preserve"> mean volumetric flow rate over the cardiac cycle </w:t>
+        <w:t xml:space="preserve"> mean volumetric flow rate over the </w:t>
+      </w:r>
+      <w:r>
+        <w:rPr>
+          <w:rFonts w:ascii="Times New Roman" w:hAnsi="Times New Roman" w:cs="Times New Roman"/>
+          <w:sz w:val="24"/>
+          <w:szCs w:val="24"/>
+        </w:rPr>
+        <w:lastRenderedPageBreak/>
+        <w:t xml:space="preserve">cardiac cycle </w:t>
       </w:r>
       <w:ins w:id="30" w:author="Grant Steven Roberts" w:date="2020-09-15T13:45:00Z">
         <w:r>
@@ -5904,16 +6054,76 @@
             <w:sz w:val="24"/>
             <w:szCs w:val="24"/>
           </w:rPr>
-          <w:t xml:space="preserve">. Flow rates were then </w:t>
+          <w:t xml:space="preserve">. </w:t>
         </w:r>
       </w:ins>
-      <w:del w:id="40" w:author="Grant Steven Roberts" w:date="2020-09-15T13:45:00Z">
+      <w:ins w:id="40" w:author="Grant Steven Roberts" w:date="2020-10-04T10:39:00Z">
         <w:r>
           <w:rPr>
             <w:rFonts w:ascii="Times New Roman" w:hAnsi="Times New Roman" w:cs="Times New Roman"/>
             <w:sz w:val="24"/>
             <w:szCs w:val="24"/>
           </w:rPr>
+          <w:t xml:space="preserve">As a secondary measure, peak systolic </w:t>
+        </w:r>
+      </w:ins>
+      <w:ins w:id="41" w:author="Grant Steven Roberts" w:date="2020-10-04T10:47:00Z">
+        <w:r>
+          <w:rPr>
+            <w:rFonts w:ascii="Times New Roman" w:hAnsi="Times New Roman" w:cs="Times New Roman"/>
+            <w:sz w:val="24"/>
+            <w:szCs w:val="24"/>
+          </w:rPr>
+          <w:t xml:space="preserve">(PSF) </w:t>
+        </w:r>
+      </w:ins>
+      <w:ins w:id="42" w:author="Grant Steven Roberts" w:date="2020-10-04T10:39:00Z">
+        <w:r>
+          <w:rPr>
+            <w:rFonts w:ascii="Times New Roman" w:hAnsi="Times New Roman" w:cs="Times New Roman"/>
+            <w:sz w:val="24"/>
+            <w:szCs w:val="24"/>
+          </w:rPr>
+          <w:t xml:space="preserve">and minimum diastolic </w:t>
+        </w:r>
+      </w:ins>
+      <w:ins w:id="43" w:author="Grant Steven Roberts" w:date="2020-10-04T10:47:00Z">
+        <w:r>
+          <w:rPr>
+            <w:rFonts w:ascii="Times New Roman" w:hAnsi="Times New Roman" w:cs="Times New Roman"/>
+            <w:sz w:val="24"/>
+            <w:szCs w:val="24"/>
+          </w:rPr>
+          <w:t xml:space="preserve">(MDF) </w:t>
+        </w:r>
+      </w:ins>
+      <w:ins w:id="44" w:author="Grant Steven Roberts" w:date="2020-10-04T10:39:00Z">
+        <w:r>
+          <w:rPr>
+            <w:rFonts w:ascii="Times New Roman" w:hAnsi="Times New Roman" w:cs="Times New Roman"/>
+            <w:sz w:val="24"/>
+            <w:szCs w:val="24"/>
+          </w:rPr>
+          <w:t>volumetric blood flow rates were obtained for each subject. All f</w:t>
+        </w:r>
+      </w:ins>
+      <w:ins w:id="45" w:author="Grant Steven Roberts" w:date="2020-09-15T13:46:00Z">
+        <w:r>
+          <w:rPr>
+            <w:rFonts w:ascii="Times New Roman" w:hAnsi="Times New Roman" w:cs="Times New Roman"/>
+            <w:sz w:val="24"/>
+            <w:szCs w:val="24"/>
+          </w:rPr>
+          <w:t xml:space="preserve">low rates were then </w:t>
+        </w:r>
+      </w:ins>
+      <w:del w:id="46" w:author="Grant Steven Roberts" w:date="2020-09-15T13:45:00Z">
+        <w:r>
+          <w:rPr>
+            <w:rFonts w:ascii="Times New Roman" w:hAnsi="Times New Roman" w:cs="Times New Roman"/>
+            <w:sz w:val="24"/>
+            <w:szCs w:val="24"/>
+          </w:rPr>
           <w:delText xml:space="preserve">and </w:delText>
         </w:r>
       </w:del>
@@ -5925,7 +6135,7 @@
         </w:rPr>
         <w:t>normaliz</w:t>
       </w:r>
-      <w:ins w:id="41" w:author="Grant Steven Roberts" w:date="2020-09-15T13:46:00Z">
+      <w:ins w:id="47" w:author="Grant Steven Roberts" w:date="2020-09-15T13:46:00Z">
         <w:r>
           <w:rPr>
             <w:rFonts w:ascii="Times New Roman" w:hAnsi="Times New Roman" w:cs="Times New Roman"/>
@@ -5935,7 +6145,7 @@
           <w:t>ed</w:t>
         </w:r>
       </w:ins>
-      <w:del w:id="42" w:author="Grant Steven Roberts" w:date="2020-09-15T13:46:00Z">
+      <w:del w:id="48" w:author="Grant Steven Roberts" w:date="2020-09-15T13:46:00Z">
         <w:r>
           <w:rPr>
             <w:rFonts w:ascii="Times New Roman" w:hAnsi="Times New Roman" w:cs="Times New Roman"/>
@@ -5986,7 +6196,7 @@
         </w:rPr>
         <w:fldChar w:fldCharType="begin">
           <w:fldData xml:space="preserve">PEVuZE5vdGU+PENpdGU+PEF1dGhvcj5CdXJrYXJ0PC9BdXRob3I+PFllYXI+MTk5NTwvWWVhcj48
-UmVjTnVtPjg5MjwvUmVjTnVtPjxEaXNwbGF5VGV4dD5bMTYtMTgsMjgtMzBdPC9EaXNwbGF5VGV4
+UmVjTnVtPjg5MjwvUmVjTnVtPjxEaXNwbGF5VGV4dD5bMTgtMjAsMzAtMzJdPC9EaXNwbGF5VGV4
 dD48cmVjb3JkPjxyZWMtbnVtYmVyPjg5MjwvcmVjLW51bWJlcj48Zm9yZWlnbi1rZXlzPjxrZXkg
 YXBwPSJFTiIgZGItaWQ9InhlZXA1ZDk5d2VmemYxZTJkZTc1cDkwMHdwMGFzc3I1YWZmZiIgdGlt
 ZXN0YW1wPSIxNTg0MTEwNzk5IiBndWlkPSIyZjViY2FmMC1mMzMxLTRlNDAtODMzMC1mNjcyZTBj
@@ -6199,7 +6409,7 @@
         </w:rPr>
         <w:fldChar w:fldCharType="begin">
           <w:fldData xml:space="preserve">PEVuZE5vdGU+PENpdGU+PEF1dGhvcj5CdXJrYXJ0PC9BdXRob3I+PFllYXI+MTk5NTwvWWVhcj48
-UmVjTnVtPjg5MjwvUmVjTnVtPjxEaXNwbGF5VGV4dD5bMTYtMTgsMjgtMzBdPC9EaXNwbGF5VGV4
+UmVjTnVtPjg5MjwvUmVjTnVtPjxEaXNwbGF5VGV4dD5bMTgtMjAsMzAtMzJdPC9EaXNwbGF5VGV4
 dD48cmVjb3JkPjxyZWMtbnVtYmVyPjg5MjwvcmVjLW51bWJlcj48Zm9yZWlnbi1rZXlzPjxrZXkg
 YXBwPSJFTiIgZGItaWQ9InhlZXA1ZDk5d2VmemYxZTJkZTc1cDkwMHdwMGFzc3I1YWZmZiIgdGlt
 ZXN0YW1wPSIxNTg0MTEwNzk5IiBndWlkPSIyZjViY2FmMC1mMzMxLTRlNDAtODMzMC1mNjcyZTBj
@@ -6434,7 +6644,7 @@
           <w:sz w:val="24"/>
           <w:szCs w:val="24"/>
         </w:rPr>
-        <w:t>[16-18,28-30]</w:t>
+        <w:t>[18-20,30-32]</w:t>
       </w:r>
       <w:r>
         <w:rPr>
@@ -6452,6 +6662,16 @@
         </w:rPr>
         <w:t>.  For each subject, average pre- and postprandial volumetric flow rates, as well as the percent change in flow values, were calculated for all visualized vessels. Group-averaged preprandial, postprandial, and percent change in flow values were calculated for all vessels by averaging values over all subjects in each of the three subgroups.</w:t>
       </w:r>
+      <w:ins w:id="49" w:author="Grant Steven Roberts" w:date="2020-10-04T10:27:00Z">
+        <w:r>
+          <w:rPr>
+            <w:rFonts w:ascii="Times New Roman" w:hAnsi="Times New Roman" w:cs="Times New Roman"/>
+            <w:sz w:val="24"/>
+            <w:szCs w:val="24"/>
+          </w:rPr>
+          <w:t xml:space="preserve"> </w:t>
+        </w:r>
+      </w:ins>
     </w:p>
     <w:p>
       <w:pPr>
@@ -6612,16 +6832,7 @@
           <w:sz w:val="24"/>
           <w:szCs w:val="24"/>
         </w:rPr>
-        <w:t xml:space="preserve">to be approximately equal to the sum of the flow of vessels </w:t>
-      </w:r>
-      <w:r>
-        <w:rPr>
-          <w:rFonts w:ascii="Times New Roman" w:hAnsi="Times New Roman" w:cs="Times New Roman"/>
-          <w:sz w:val="24"/>
-          <w:szCs w:val="24"/>
-        </w:rPr>
-        <w:lastRenderedPageBreak/>
-        <w:t>exiting between these two arterial segments (</w:t>
+        <w:t>to be approximately equal to the sum of the flow of vessels exiting between these two arterial segments (</w:t>
       </w:r>
       <m:oMath>
         <m:sSub>
@@ -7666,25 +7877,7 @@
           <w:sz w:val="24"/>
           <w:szCs w:val="24"/>
         </w:rPr>
-        <w:t>) and the sum of flow in the splenic and superior mesente</w:t>
-      </w:r>
-      <w:proofErr w:type="spellStart"/>
-      <w:r>
-        <w:rPr>
-          <w:rFonts w:ascii="Times New Roman" w:eastAsiaTheme="minorEastAsia" w:hAnsi="Times New Roman" w:cs="Times New Roman"/>
-          <w:sz w:val="24"/>
-          <w:szCs w:val="24"/>
-        </w:rPr>
-        <w:t>ric</w:t>
-      </w:r>
-      <w:proofErr w:type="spellEnd"/>
-      <w:r>
-        <w:rPr>
-          <w:rFonts w:ascii="Times New Roman" w:eastAsiaTheme="minorEastAsia" w:hAnsi="Times New Roman" w:cs="Times New Roman"/>
-          <w:sz w:val="24"/>
-          <w:szCs w:val="24"/>
-        </w:rPr>
-        <w:t xml:space="preserve"> veins (</w:t>
+        <w:t>) and the sum of flow in the splenic and superior mesenteric veins (</w:t>
       </w:r>
       <m:oMath>
         <m:sSub>
@@ -7804,7 +7997,16 @@
           <w:sz w:val="24"/>
           <w:szCs w:val="24"/>
         </w:rPr>
-        <w:t>Datasets with missing vessel segments (e.g. due to vessel location outside imaging volume, occlusions, or imaging artifacts) were excluded from this analysis.</w:t>
+        <w:t xml:space="preserve">Datasets with missing vessel segments (e.g. due to </w:t>
+      </w:r>
+      <w:r>
+        <w:rPr>
+          <w:rFonts w:ascii="Times New Roman" w:hAnsi="Times New Roman" w:cs="Times New Roman"/>
+          <w:sz w:val="24"/>
+          <w:szCs w:val="24"/>
+        </w:rPr>
+        <w:lastRenderedPageBreak/>
+        <w:t>vessel location outside imaging volume, occlusions, or imaging artifacts) were excluded from this analysis.</w:t>
       </w:r>
     </w:p>
     <w:p>
@@ -7876,7 +8078,7 @@
           <w:sz w:val="24"/>
           <w:szCs w:val="24"/>
         </w:rPr>
-        <w:instrText xml:space="preserve"> ADDIN EN.CITE &lt;EndNote&gt;&lt;Cite&gt;&lt;Author&gt;Cohen&lt;/Author&gt;&lt;Year&gt;1988&lt;/Year&gt;&lt;RecNum&gt;912&lt;/RecNum&gt;&lt;DisplayText&gt;[31]&lt;/DisplayText&gt;&lt;record&gt;&lt;rec-number&gt;912&lt;/rec-number&gt;&lt;foreign-keys&gt;&lt;key app="EN" db-id="xeep5d99wefzf1e2de75p900wp0assr5afff" timestamp="1584111124" guid="f98a3aa6-69a4-4687-90d0-1e72cf18443a"&gt;912&lt;/key&gt;&lt;/foreign-keys&gt;&lt;ref-type name="Book"&gt;6&lt;/ref-type&gt;&lt;contributors&gt;&lt;authors&gt;&lt;author&gt;Cohen, Jacob&lt;/author&gt;&lt;/authors&gt;&lt;/contributors&gt;&lt;titles&gt;&lt;title&gt;Statistical power analysis for the behavioral sciences&lt;/title&gt;&lt;/titles&gt;&lt;section&gt;19-74&lt;/section&gt;&lt;dates&gt;&lt;year&gt;1988&lt;/year&gt;&lt;/dates&gt;&lt;pub-location&gt;Hillsdale, N.J.&lt;/pub-location&gt;&lt;publisher&gt;L. Erlbaum Associates&lt;/publisher&gt;&lt;isbn&gt;9780805802832 0805802835&lt;/isbn&gt;&lt;urls&gt;&lt;/urls&gt;&lt;remote-database-name&gt;/z-wcorg/&lt;/remote-database-name&gt;&lt;remote-database-provider&gt;http://worldcat.org&lt;/remote-database-provider&gt;&lt;language&gt;English&lt;/language&gt;&lt;/record&gt;&lt;/Cite&gt;&lt;/EndNote&gt;</w:instrText>
+        <w:instrText xml:space="preserve"> ADDIN EN.CITE &lt;EndNote&gt;&lt;Cite&gt;&lt;Author&gt;Cohen&lt;/Author&gt;&lt;Year&gt;1988&lt;/Year&gt;&lt;RecNum&gt;912&lt;/RecNum&gt;&lt;DisplayText&gt;[33]&lt;/DisplayText&gt;&lt;record&gt;&lt;rec-number&gt;912&lt;/rec-number&gt;&lt;foreign-keys&gt;&lt;key app="EN" db-id="xeep5d99wefzf1e2de75p900wp0assr5afff" timestamp="1584111124" guid="f98a3aa6-69a4-4687-90d0-1e72cf18443a"&gt;912&lt;/key&gt;&lt;/foreign-keys&gt;&lt;ref-type name="Book"&gt;6&lt;/ref-type&gt;&lt;contributors&gt;&lt;authors&gt;&lt;author&gt;Cohen, Jacob&lt;/author&gt;&lt;/authors&gt;&lt;/contributors&gt;&lt;titles&gt;&lt;title&gt;Statistical power analysis for the behavioral sciences&lt;/title&gt;&lt;/titles&gt;&lt;section&gt;19-74&lt;/section&gt;&lt;dates&gt;&lt;year&gt;1988&lt;/year&gt;&lt;/dates&gt;&lt;pub-location&gt;Hillsdale, N.J.&lt;/pub-location&gt;&lt;publisher&gt;L. Erlbaum Associates&lt;/publisher&gt;&lt;isbn&gt;9780805802832 0805802835&lt;/isbn&gt;&lt;urls&gt;&lt;/urls&gt;&lt;remote-database-name&gt;/z-wcorg/&lt;/remote-database-name&gt;&lt;remote-database-provider&gt;http://worldcat.org&lt;/remote-database-provider&gt;&lt;language&gt;English&lt;/language&gt;&lt;/record&gt;&lt;/Cite&gt;&lt;/EndNote&gt;</w:instrText>
       </w:r>
       <w:r>
         <w:rPr>
@@ -7893,7 +8095,7 @@
           <w:sz w:val="24"/>
           <w:szCs w:val="24"/>
         </w:rPr>
-        <w:t>[31]</w:t>
+        <w:t>[33]</w:t>
       </w:r>
       <w:r>
         <w:rPr>
@@ -8037,25 +8239,33 @@
           <w:sz w:val="24"/>
           <w:szCs w:val="24"/>
         </w:rPr>
+        <w:t xml:space="preserve">After subject categorization, the cohorts consisted of 13 CMI- patients  (7 females, mean age: 44.3 years [21-86], mean weight: 70.1 kg) in which findings did not support the diagnosis of CMI and 6 CMI+ patients (4 females, mean age: 62.5 years [42-80], mean weight: 64.2 kg), in which findings strongly suggested CMI.  In some subjects, vessels were not visualized. Between all 78 preprandial and postprandial datasets, this occurred 2 times in the </w:t>
+      </w:r>
+      <w:r>
+        <w:rPr>
+          <w:rFonts w:ascii="Times New Roman" w:hAnsi="Times New Roman" w:cs="Times New Roman"/>
+          <w:noProof/>
+          <w:sz w:val="24"/>
+          <w:szCs w:val="24"/>
+        </w:rPr>
+        <w:t>SCAo</w:t>
+      </w:r>
+      <w:r>
+        <w:rPr>
+          <w:rFonts w:ascii="Times New Roman" w:hAnsi="Times New Roman" w:cs="Times New Roman"/>
+          <w:sz w:val="24"/>
+          <w:szCs w:val="24"/>
+        </w:rPr>
+        <w:t xml:space="preserve">, 5 times in the IRAo, 2 times in the LRA, 6 times in the RRA, 4 times in the CA, 2 times in the SMV, 5 times in the SV, and 2 times in the PV, leaving 59 arterial and 69 venous datasets for consistency analysis. The SMA was visualized on all image sets.  Average weight-corrected pre- and postprandial volumetric </w:t>
+      </w:r>
+      <w:r>
+        <w:rPr>
+          <w:rFonts w:ascii="Times New Roman" w:hAnsi="Times New Roman" w:cs="Times New Roman"/>
+          <w:sz w:val="24"/>
+          <w:szCs w:val="24"/>
+        </w:rPr>
         <w:lastRenderedPageBreak/>
-        <w:t xml:space="preserve">After subject categorization, the cohorts consisted of 13 CMI- patients  (7 females, mean age: 44.3 years [21-86], mean weight: 70.1 kg) in which findings did not support the diagnosis of CMI and 6 CMI+ patients (4 females, mean age: 62.5 years [42-80], mean weight: 64.2 kg), in which findings strongly suggested CMI.  In some subjects, vessels were not visualized. Between all 78 preprandial and postprandial datasets, this occurred 2 times in the </w:t>
-      </w:r>
-      <w:r>
-        <w:rPr>
-          <w:rFonts w:ascii="Times New Roman" w:hAnsi="Times New Roman" w:cs="Times New Roman"/>
-          <w:noProof/>
-          <w:sz w:val="24"/>
-          <w:szCs w:val="24"/>
-        </w:rPr>
-        <w:t>SCAo</w:t>
-      </w:r>
-      <w:r>
-        <w:rPr>
-          <w:rFonts w:ascii="Times New Roman" w:hAnsi="Times New Roman" w:cs="Times New Roman"/>
-          <w:sz w:val="24"/>
-          <w:szCs w:val="24"/>
-        </w:rPr>
-        <w:t xml:space="preserve">, 5 times in the IRAo, 2 times in the LRA, 6 times in the RRA, 4 times in the CA, 2 times in the SMV, 5 times in the SV, and 2 times in the PV, leaving 59 arterial and 69 venous datasets for consistency analysis. The SMA was visualized on all image sets.  Average weight-corrected pre- and postprandial volumetric flow rates for each group are shown in </w:t>
+        <w:t xml:space="preserve">flow rates for each group are shown in </w:t>
       </w:r>
       <w:r>
         <w:rPr>
@@ -14237,7 +14447,97 @@
           <w:sz w:val="24"/>
           <w:szCs w:val="24"/>
         </w:rPr>
-        <w:t>In control subjects, SCAo blood flow increased significantly 20 minutes after a meal (p=5.62e-05, Cohen’s d=0.381) as did blood flow in the CMI- group (p=0.005, d=0.507). In contrast, the CMI+ group showed no significant increase in blood flow after the meal (p=0.592, d=0.107). Postprandial SCAo flow rates for the CMI+ group were significantly lower than both the control group (p=0.013, d=0.875) and the CMI- group (p=0.033, d=0.825) while preprandial flow rates were not significantly different between subgroups. Percent change in SCAo flow for the CMI+ group was significantly less than both the CMI- group (p=0.008, d=1.15) and the control group (p=0.022, d=0.956). However, there was no significant difference in percent change in flow between controls and the CMI- group.</w:t>
+        <w:t>In control subjects, SCAo blood flow increased significantly 20 minutes after a meal (p=5.62e-05, Cohen’s d=0.381) as did blood flow in the CMI- group (p=0.005, d=0.507). In contrast, the CMI+ group showed no significant increase in blood flow after the meal (p=0.592</w:t>
+      </w:r>
+      <w:del w:id="50" w:author="Grant Steven Roberts" w:date="2020-10-04T11:12:00Z">
+        <w:r>
+          <w:rPr>
+            <w:rFonts w:ascii="Times New Roman" w:hAnsi="Times New Roman" w:cs="Times New Roman"/>
+            <w:sz w:val="24"/>
+            <w:szCs w:val="24"/>
+          </w:rPr>
+          <w:delText>, d=0.107</w:delText>
+        </w:r>
+      </w:del>
+      <w:r>
+        <w:rPr>
+          <w:rFonts w:ascii="Times New Roman" w:hAnsi="Times New Roman" w:cs="Times New Roman"/>
+          <w:sz w:val="24"/>
+          <w:szCs w:val="24"/>
+        </w:rPr>
+        <w:t>). Postprandial SCAo flow rates for the CMI+ group were significantly lower than both the control group (p=0.013, d=</w:t>
+      </w:r>
+      <w:ins w:id="51" w:author="Grant Steven Roberts" w:date="2020-10-04T11:00:00Z">
+        <w:r>
+          <w:rPr>
+            <w:rFonts w:ascii="Times New Roman" w:hAnsi="Times New Roman" w:cs="Times New Roman"/>
+            <w:sz w:val="24"/>
+            <w:szCs w:val="24"/>
+          </w:rPr>
+          <w:t>-</w:t>
+        </w:r>
+      </w:ins>
+      <w:r>
+        <w:rPr>
+          <w:rFonts w:ascii="Times New Roman" w:hAnsi="Times New Roman" w:cs="Times New Roman"/>
+          <w:sz w:val="24"/>
+          <w:szCs w:val="24"/>
+        </w:rPr>
+        <w:t>0.875) and the CMI- group (p=0.033, d=</w:t>
+      </w:r>
+      <w:ins w:id="52" w:author="Grant Steven Roberts" w:date="2020-10-04T11:00:00Z">
+        <w:r>
+          <w:rPr>
+            <w:rFonts w:ascii="Times New Roman" w:hAnsi="Times New Roman" w:cs="Times New Roman"/>
+            <w:sz w:val="24"/>
+            <w:szCs w:val="24"/>
+          </w:rPr>
+          <w:t>-</w:t>
+        </w:r>
+      </w:ins>
+      <w:r>
+        <w:rPr>
+          <w:rFonts w:ascii="Times New Roman" w:hAnsi="Times New Roman" w:cs="Times New Roman"/>
+          <w:sz w:val="24"/>
+          <w:szCs w:val="24"/>
+        </w:rPr>
+        <w:t>0.825) while preprandial flow rates were not significantly different between subgroups. Percent change in SCAo flow for the CMI+ group was significantly less than both the CMI- group (p=0.008, d=</w:t>
+      </w:r>
+      <w:ins w:id="53" w:author="Grant Steven Roberts" w:date="2020-10-04T11:01:00Z">
+        <w:r>
+          <w:rPr>
+            <w:rFonts w:ascii="Times New Roman" w:hAnsi="Times New Roman" w:cs="Times New Roman"/>
+            <w:sz w:val="24"/>
+            <w:szCs w:val="24"/>
+          </w:rPr>
+          <w:t>-</w:t>
+        </w:r>
+      </w:ins>
+      <w:r>
+        <w:rPr>
+          <w:rFonts w:ascii="Times New Roman" w:hAnsi="Times New Roman" w:cs="Times New Roman"/>
+          <w:sz w:val="24"/>
+          <w:szCs w:val="24"/>
+        </w:rPr>
+        <w:t>1.15) and the control group (p=0.022, d=</w:t>
+      </w:r>
+      <w:ins w:id="54" w:author="Grant Steven Roberts" w:date="2020-10-04T11:01:00Z">
+        <w:r>
+          <w:rPr>
+            <w:rFonts w:ascii="Times New Roman" w:hAnsi="Times New Roman" w:cs="Times New Roman"/>
+            <w:sz w:val="24"/>
+            <w:szCs w:val="24"/>
+          </w:rPr>
+          <w:t>-</w:t>
+        </w:r>
+      </w:ins>
+      <w:r>
+        <w:rPr>
+          <w:rFonts w:ascii="Times New Roman" w:hAnsi="Times New Roman" w:cs="Times New Roman"/>
+          <w:sz w:val="24"/>
+          <w:szCs w:val="24"/>
+        </w:rPr>
+        <w:t>0.956). However, there was no significant difference in percent change in flow between controls and the CMI- group.</w:t>
       </w:r>
       <w:r>
         <w:rPr>
@@ -14247,30 +14547,790 @@
         </w:rPr>
         <w:t xml:space="preserve"> </w:t>
       </w:r>
-      <w:r>
-        <w:rPr>
-          <w:rFonts w:ascii="Times New Roman" w:hAnsi="Times New Roman" w:cs="Times New Roman"/>
-          <w:sz w:val="24"/>
-          <w:szCs w:val="24"/>
-        </w:rPr>
-        <w:t xml:space="preserve">IRAo flow analysis demonstrated no significant differences </w:t>
-      </w:r>
-      <w:r>
-        <w:rPr>
-          <w:rFonts w:ascii="Times New Roman" w:hAnsi="Times New Roman" w:cs="Times New Roman"/>
-          <w:sz w:val="24"/>
-          <w:szCs w:val="24"/>
-        </w:rPr>
-        <w:lastRenderedPageBreak/>
-        <w:t xml:space="preserve">in pre- or postprandial IRAo flow rates between groups. There was also no significant difference in percent change in </w:t>
-      </w:r>
-      <w:ins w:id="43" w:author="Grant Steven Roberts" w:date="2020-09-18T15:54:00Z">
+      <w:ins w:id="55" w:author="Grant Steven Roberts" w:date="2020-10-04T11:35:00Z">
         <w:r>
           <w:rPr>
             <w:rFonts w:ascii="Times New Roman" w:hAnsi="Times New Roman" w:cs="Times New Roman"/>
             <w:sz w:val="24"/>
             <w:szCs w:val="24"/>
           </w:rPr>
+          <w:t>PSF</w:t>
+        </w:r>
+      </w:ins>
+      <w:ins w:id="56" w:author="Grant Steven Roberts" w:date="2020-10-04T10:43:00Z">
+        <w:r>
+          <w:rPr>
+            <w:rFonts w:ascii="Times New Roman" w:hAnsi="Times New Roman" w:cs="Times New Roman"/>
+            <w:sz w:val="24"/>
+            <w:szCs w:val="24"/>
+          </w:rPr>
+          <w:t xml:space="preserve"> rates in the SCAo were significantly decreased in the CMI</w:t>
+        </w:r>
+      </w:ins>
+      <w:ins w:id="57" w:author="Grant Steven Roberts" w:date="2020-10-04T11:19:00Z">
+        <w:r>
+          <w:rPr>
+            <w:rFonts w:ascii="Times New Roman" w:hAnsi="Times New Roman" w:cs="Times New Roman"/>
+            <w:sz w:val="24"/>
+            <w:szCs w:val="24"/>
+          </w:rPr>
+          <w:t>+</w:t>
+        </w:r>
+      </w:ins>
+      <w:ins w:id="58" w:author="Grant Steven Roberts" w:date="2020-10-04T10:43:00Z">
+        <w:r>
+          <w:rPr>
+            <w:rFonts w:ascii="Times New Roman" w:hAnsi="Times New Roman" w:cs="Times New Roman"/>
+            <w:sz w:val="24"/>
+            <w:szCs w:val="24"/>
+          </w:rPr>
+          <w:t xml:space="preserve"> </w:t>
+        </w:r>
+      </w:ins>
+      <w:ins w:id="59" w:author="Grant Steven Roberts" w:date="2020-10-04T10:44:00Z">
+        <w:r>
+          <w:rPr>
+            <w:rFonts w:ascii="Times New Roman" w:hAnsi="Times New Roman" w:cs="Times New Roman"/>
+            <w:sz w:val="24"/>
+            <w:szCs w:val="24"/>
+          </w:rPr>
+          <w:t xml:space="preserve">group (group-averaged </w:t>
+        </w:r>
+      </w:ins>
+      <w:ins w:id="60" w:author="Grant Steven Roberts" w:date="2020-10-04T11:29:00Z">
+        <w:r>
+          <w:rPr>
+            <w:rFonts w:ascii="Times New Roman" w:hAnsi="Times New Roman" w:cs="Times New Roman"/>
+            <w:sz w:val="24"/>
+            <w:szCs w:val="24"/>
+          </w:rPr>
+          <w:t xml:space="preserve">mean </w:t>
+        </w:r>
+      </w:ins>
+      <w:ins w:id="61" w:author="Grant Steven Roberts" w:date="2020-10-04T10:44:00Z">
+        <w:r>
+          <w:rPr>
+            <w:rFonts w:ascii="Times New Roman" w:hAnsi="Times New Roman" w:cs="Times New Roman"/>
+            <w:sz w:val="24"/>
+            <w:szCs w:val="24"/>
+          </w:rPr>
+          <w:t>PSF</w:t>
+        </w:r>
+      </w:ins>
+      <w:ins w:id="62" w:author="Grant Steven Roberts" w:date="2020-10-04T10:45:00Z">
+        <w:r>
+          <w:rPr>
+            <w:rFonts w:ascii="Times New Roman" w:hAnsi="Times New Roman" w:cs="Times New Roman"/>
+            <w:sz w:val="24"/>
+            <w:szCs w:val="24"/>
+          </w:rPr>
+          <w:t>=</w:t>
+        </w:r>
+      </w:ins>
+      <w:ins w:id="63" w:author="Grant Steven Roberts" w:date="2020-10-04T10:46:00Z">
+        <w:r>
+          <w:rPr>
+            <w:rFonts w:ascii="Times New Roman" w:hAnsi="Times New Roman" w:cs="Times New Roman"/>
+            <w:sz w:val="24"/>
+            <w:szCs w:val="24"/>
+          </w:rPr>
+          <w:t>73.7 mL/min/kg) compared to healthy cont</w:t>
+        </w:r>
+      </w:ins>
+      <w:ins w:id="64" w:author="Grant Steven Roberts" w:date="2020-10-04T10:47:00Z">
+        <w:r>
+          <w:rPr>
+            <w:rFonts w:ascii="Times New Roman" w:hAnsi="Times New Roman" w:cs="Times New Roman"/>
+            <w:sz w:val="24"/>
+            <w:szCs w:val="24"/>
+          </w:rPr>
+          <w:t xml:space="preserve">rols </w:t>
+        </w:r>
+        <w:r>
+          <w:rPr>
+            <w:rFonts w:ascii="Times New Roman" w:hAnsi="Times New Roman" w:cs="Times New Roman"/>
+            <w:sz w:val="24"/>
+            <w:szCs w:val="24"/>
+          </w:rPr>
+          <w:lastRenderedPageBreak/>
+          <w:t>(</w:t>
+        </w:r>
+      </w:ins>
+      <w:ins w:id="65" w:author="Grant Steven Roberts" w:date="2020-10-04T11:28:00Z">
+        <w:r>
+          <w:rPr>
+            <w:rFonts w:ascii="Times New Roman" w:hAnsi="Times New Roman" w:cs="Times New Roman"/>
+            <w:sz w:val="24"/>
+            <w:szCs w:val="24"/>
+          </w:rPr>
+          <w:t>mean</w:t>
+        </w:r>
+      </w:ins>
+      <w:ins w:id="66" w:author="Grant Steven Roberts" w:date="2020-10-04T10:47:00Z">
+        <w:r>
+          <w:rPr>
+            <w:rFonts w:ascii="Times New Roman" w:hAnsi="Times New Roman" w:cs="Times New Roman"/>
+            <w:sz w:val="24"/>
+            <w:szCs w:val="24"/>
+          </w:rPr>
+          <w:t>=145.5 mL/min/kg</w:t>
+        </w:r>
+      </w:ins>
+      <w:ins w:id="67" w:author="Grant Steven Roberts" w:date="2020-10-04T10:49:00Z">
+        <w:r>
+          <w:rPr>
+            <w:rFonts w:ascii="Times New Roman" w:hAnsi="Times New Roman" w:cs="Times New Roman"/>
+            <w:sz w:val="24"/>
+            <w:szCs w:val="24"/>
+          </w:rPr>
+          <w:t>; p=0.0001; d</w:t>
+        </w:r>
+      </w:ins>
+      <w:ins w:id="68" w:author="Grant Steven Roberts" w:date="2020-10-04T10:50:00Z">
+        <w:r>
+          <w:rPr>
+            <w:rFonts w:ascii="Times New Roman" w:hAnsi="Times New Roman" w:cs="Times New Roman"/>
+            <w:sz w:val="24"/>
+            <w:szCs w:val="24"/>
+          </w:rPr>
+          <w:t>=</w:t>
+        </w:r>
+      </w:ins>
+      <w:ins w:id="69" w:author="Grant Steven Roberts" w:date="2020-10-04T11:01:00Z">
+        <w:r>
+          <w:rPr>
+            <w:rFonts w:ascii="Times New Roman" w:hAnsi="Times New Roman" w:cs="Times New Roman"/>
+            <w:sz w:val="24"/>
+            <w:szCs w:val="24"/>
+          </w:rPr>
+          <w:t>-1.932</w:t>
+        </w:r>
+      </w:ins>
+      <w:ins w:id="70" w:author="Grant Steven Roberts" w:date="2020-10-04T10:47:00Z">
+        <w:r>
+          <w:rPr>
+            <w:rFonts w:ascii="Times New Roman" w:hAnsi="Times New Roman" w:cs="Times New Roman"/>
+            <w:sz w:val="24"/>
+            <w:szCs w:val="24"/>
+          </w:rPr>
+          <w:t>)</w:t>
+        </w:r>
+      </w:ins>
+      <w:ins w:id="71" w:author="Grant Steven Roberts" w:date="2020-10-04T11:03:00Z">
+        <w:r>
+          <w:rPr>
+            <w:rFonts w:ascii="Times New Roman" w:hAnsi="Times New Roman" w:cs="Times New Roman"/>
+            <w:sz w:val="24"/>
+            <w:szCs w:val="24"/>
+          </w:rPr>
+          <w:t xml:space="preserve"> and CMI</w:t>
+        </w:r>
+      </w:ins>
+      <w:ins w:id="72" w:author="Grant Steven Roberts" w:date="2020-10-04T11:19:00Z">
+        <w:r>
+          <w:rPr>
+            <w:rFonts w:ascii="Times New Roman" w:hAnsi="Times New Roman" w:cs="Times New Roman"/>
+            <w:sz w:val="24"/>
+            <w:szCs w:val="24"/>
+          </w:rPr>
+          <w:t>-</w:t>
+        </w:r>
+      </w:ins>
+      <w:ins w:id="73" w:author="Grant Steven Roberts" w:date="2020-10-04T11:03:00Z">
+        <w:r>
+          <w:rPr>
+            <w:rFonts w:ascii="Times New Roman" w:hAnsi="Times New Roman" w:cs="Times New Roman"/>
+            <w:sz w:val="24"/>
+            <w:szCs w:val="24"/>
+          </w:rPr>
+          <w:t xml:space="preserve"> subjects (</w:t>
+        </w:r>
+      </w:ins>
+      <w:ins w:id="74" w:author="Grant Steven Roberts" w:date="2020-10-04T11:28:00Z">
+        <w:r>
+          <w:rPr>
+            <w:rFonts w:ascii="Times New Roman" w:hAnsi="Times New Roman" w:cs="Times New Roman"/>
+            <w:sz w:val="24"/>
+            <w:szCs w:val="24"/>
+          </w:rPr>
+          <w:t>mean</w:t>
+        </w:r>
+      </w:ins>
+      <w:ins w:id="75" w:author="Grant Steven Roberts" w:date="2020-10-04T11:03:00Z">
+        <w:r>
+          <w:rPr>
+            <w:rFonts w:ascii="Times New Roman" w:hAnsi="Times New Roman" w:cs="Times New Roman"/>
+            <w:sz w:val="24"/>
+            <w:szCs w:val="24"/>
+          </w:rPr>
+          <w:t>=1</w:t>
+        </w:r>
+      </w:ins>
+      <w:ins w:id="76" w:author="Grant Steven Roberts" w:date="2020-10-04T11:04:00Z">
+        <w:r>
+          <w:rPr>
+            <w:rFonts w:ascii="Times New Roman" w:hAnsi="Times New Roman" w:cs="Times New Roman"/>
+            <w:sz w:val="24"/>
+            <w:szCs w:val="24"/>
+          </w:rPr>
+          <w:t>24</w:t>
+        </w:r>
+      </w:ins>
+      <w:ins w:id="77" w:author="Grant Steven Roberts" w:date="2020-10-04T11:03:00Z">
+        <w:r>
+          <w:rPr>
+            <w:rFonts w:ascii="Times New Roman" w:hAnsi="Times New Roman" w:cs="Times New Roman"/>
+            <w:sz w:val="24"/>
+            <w:szCs w:val="24"/>
+          </w:rPr>
+          <w:t>.</w:t>
+        </w:r>
+      </w:ins>
+      <w:ins w:id="78" w:author="Grant Steven Roberts" w:date="2020-10-04T11:04:00Z">
+        <w:r>
+          <w:rPr>
+            <w:rFonts w:ascii="Times New Roman" w:hAnsi="Times New Roman" w:cs="Times New Roman"/>
+            <w:sz w:val="24"/>
+            <w:szCs w:val="24"/>
+          </w:rPr>
+          <w:t>0</w:t>
+        </w:r>
+      </w:ins>
+      <w:ins w:id="79" w:author="Grant Steven Roberts" w:date="2020-10-04T11:03:00Z">
+        <w:r>
+          <w:rPr>
+            <w:rFonts w:ascii="Times New Roman" w:hAnsi="Times New Roman" w:cs="Times New Roman"/>
+            <w:sz w:val="24"/>
+            <w:szCs w:val="24"/>
+          </w:rPr>
+          <w:t xml:space="preserve"> mL/min/kg</w:t>
+        </w:r>
+      </w:ins>
+      <w:ins w:id="80" w:author="Grant Steven Roberts" w:date="2020-10-04T11:22:00Z">
+        <w:r>
+          <w:rPr>
+            <w:rFonts w:ascii="Times New Roman" w:hAnsi="Times New Roman" w:cs="Times New Roman"/>
+            <w:sz w:val="24"/>
+            <w:szCs w:val="24"/>
+          </w:rPr>
+          <w:t>,</w:t>
+        </w:r>
+      </w:ins>
+      <w:ins w:id="81" w:author="Grant Steven Roberts" w:date="2020-10-04T11:03:00Z">
+        <w:r>
+          <w:rPr>
+            <w:rFonts w:ascii="Times New Roman" w:hAnsi="Times New Roman" w:cs="Times New Roman"/>
+            <w:sz w:val="24"/>
+            <w:szCs w:val="24"/>
+          </w:rPr>
+          <w:t xml:space="preserve"> p=0.00</w:t>
+        </w:r>
+      </w:ins>
+      <w:ins w:id="82" w:author="Grant Steven Roberts" w:date="2020-10-04T11:04:00Z">
+        <w:r>
+          <w:rPr>
+            <w:rFonts w:ascii="Times New Roman" w:hAnsi="Times New Roman" w:cs="Times New Roman"/>
+            <w:sz w:val="24"/>
+            <w:szCs w:val="24"/>
+          </w:rPr>
+          <w:t>7</w:t>
+        </w:r>
+      </w:ins>
+      <w:ins w:id="83" w:author="Grant Steven Roberts" w:date="2020-10-04T11:22:00Z">
+        <w:r>
+          <w:rPr>
+            <w:rFonts w:ascii="Times New Roman" w:hAnsi="Times New Roman" w:cs="Times New Roman"/>
+            <w:sz w:val="24"/>
+            <w:szCs w:val="24"/>
+          </w:rPr>
+          <w:t>,</w:t>
+        </w:r>
+      </w:ins>
+      <w:ins w:id="84" w:author="Grant Steven Roberts" w:date="2020-10-04T11:03:00Z">
+        <w:r>
+          <w:rPr>
+            <w:rFonts w:ascii="Times New Roman" w:hAnsi="Times New Roman" w:cs="Times New Roman"/>
+            <w:sz w:val="24"/>
+            <w:szCs w:val="24"/>
+          </w:rPr>
+          <w:t xml:space="preserve"> d=-1.</w:t>
+        </w:r>
+      </w:ins>
+      <w:ins w:id="85" w:author="Grant Steven Roberts" w:date="2020-10-04T11:04:00Z">
+        <w:r>
+          <w:rPr>
+            <w:rFonts w:ascii="Times New Roman" w:hAnsi="Times New Roman" w:cs="Times New Roman"/>
+            <w:sz w:val="24"/>
+            <w:szCs w:val="24"/>
+          </w:rPr>
+          <w:t>479</w:t>
+        </w:r>
+      </w:ins>
+      <w:ins w:id="86" w:author="Grant Steven Roberts" w:date="2020-10-04T11:03:00Z">
+        <w:r>
+          <w:rPr>
+            <w:rFonts w:ascii="Times New Roman" w:hAnsi="Times New Roman" w:cs="Times New Roman"/>
+            <w:sz w:val="24"/>
+            <w:szCs w:val="24"/>
+          </w:rPr>
+          <w:t>).</w:t>
+        </w:r>
+      </w:ins>
+      <w:ins w:id="87" w:author="Grant Steven Roberts" w:date="2020-10-04T10:47:00Z">
+        <w:r>
+          <w:rPr>
+            <w:rFonts w:ascii="Times New Roman" w:hAnsi="Times New Roman" w:cs="Times New Roman"/>
+            <w:sz w:val="24"/>
+            <w:szCs w:val="24"/>
+          </w:rPr>
+          <w:t xml:space="preserve"> Likewise, </w:t>
+        </w:r>
+      </w:ins>
+      <w:ins w:id="88" w:author="Grant Steven Roberts" w:date="2020-10-04T11:02:00Z">
+        <w:r>
+          <w:rPr>
+            <w:rFonts w:ascii="Times New Roman" w:hAnsi="Times New Roman" w:cs="Times New Roman"/>
+            <w:sz w:val="24"/>
+            <w:szCs w:val="24"/>
+          </w:rPr>
+          <w:t xml:space="preserve">SCAo </w:t>
+        </w:r>
+      </w:ins>
+      <w:ins w:id="89" w:author="Grant Steven Roberts" w:date="2020-10-04T10:49:00Z">
+        <w:r>
+          <w:rPr>
+            <w:rFonts w:ascii="Times New Roman" w:hAnsi="Times New Roman" w:cs="Times New Roman"/>
+            <w:sz w:val="24"/>
+            <w:szCs w:val="24"/>
+          </w:rPr>
+          <w:t xml:space="preserve">postprandial </w:t>
+        </w:r>
+      </w:ins>
+      <w:ins w:id="90" w:author="Grant Steven Roberts" w:date="2020-10-04T10:47:00Z">
+        <w:r>
+          <w:rPr>
+            <w:rFonts w:ascii="Times New Roman" w:hAnsi="Times New Roman" w:cs="Times New Roman"/>
+            <w:sz w:val="24"/>
+            <w:szCs w:val="24"/>
+          </w:rPr>
+          <w:t xml:space="preserve">PSF </w:t>
+        </w:r>
+      </w:ins>
+      <w:ins w:id="91" w:author="Grant Steven Roberts" w:date="2020-10-04T11:06:00Z">
+        <w:r>
+          <w:rPr>
+            <w:rFonts w:ascii="Times New Roman" w:hAnsi="Times New Roman" w:cs="Times New Roman"/>
+            <w:sz w:val="24"/>
+            <w:szCs w:val="24"/>
+          </w:rPr>
+          <w:t>in the</w:t>
+        </w:r>
+      </w:ins>
+      <w:ins w:id="92" w:author="Grant Steven Roberts" w:date="2020-10-04T11:05:00Z">
+        <w:r>
+          <w:rPr>
+            <w:rFonts w:ascii="Times New Roman" w:hAnsi="Times New Roman" w:cs="Times New Roman"/>
+            <w:sz w:val="24"/>
+            <w:szCs w:val="24"/>
+          </w:rPr>
+          <w:t xml:space="preserve"> </w:t>
+        </w:r>
+      </w:ins>
+      <w:ins w:id="93" w:author="Grant Steven Roberts" w:date="2020-10-04T11:02:00Z">
+        <w:r>
+          <w:rPr>
+            <w:rFonts w:ascii="Times New Roman" w:hAnsi="Times New Roman" w:cs="Times New Roman"/>
+            <w:sz w:val="24"/>
+            <w:szCs w:val="24"/>
+          </w:rPr>
+          <w:t>CMI</w:t>
+        </w:r>
+      </w:ins>
+      <w:ins w:id="94" w:author="Grant Steven Roberts" w:date="2020-10-04T11:19:00Z">
+        <w:r>
+          <w:rPr>
+            <w:rFonts w:ascii="Times New Roman" w:hAnsi="Times New Roman" w:cs="Times New Roman"/>
+            <w:sz w:val="24"/>
+            <w:szCs w:val="24"/>
+          </w:rPr>
+          <w:t>+</w:t>
+        </w:r>
+      </w:ins>
+      <w:ins w:id="95" w:author="Grant Steven Roberts" w:date="2020-10-04T11:02:00Z">
+        <w:r>
+          <w:rPr>
+            <w:rFonts w:ascii="Times New Roman" w:hAnsi="Times New Roman" w:cs="Times New Roman"/>
+            <w:sz w:val="24"/>
+            <w:szCs w:val="24"/>
+          </w:rPr>
+          <w:t xml:space="preserve"> group </w:t>
+        </w:r>
+      </w:ins>
+      <w:ins w:id="96" w:author="Grant Steven Roberts" w:date="2020-10-04T11:05:00Z">
+        <w:r>
+          <w:rPr>
+            <w:rFonts w:ascii="Times New Roman" w:hAnsi="Times New Roman" w:cs="Times New Roman"/>
+            <w:sz w:val="24"/>
+            <w:szCs w:val="24"/>
+          </w:rPr>
+          <w:t>(</w:t>
+        </w:r>
+      </w:ins>
+      <w:ins w:id="97" w:author="Grant Steven Roberts" w:date="2020-10-04T11:29:00Z">
+        <w:r>
+          <w:rPr>
+            <w:rFonts w:ascii="Times New Roman" w:hAnsi="Times New Roman" w:cs="Times New Roman"/>
+            <w:sz w:val="24"/>
+            <w:szCs w:val="24"/>
+          </w:rPr>
+          <w:t>mean</w:t>
+        </w:r>
+      </w:ins>
+      <w:ins w:id="98" w:author="Grant Steven Roberts" w:date="2020-10-04T11:05:00Z">
+        <w:r>
+          <w:rPr>
+            <w:rFonts w:ascii="Times New Roman" w:hAnsi="Times New Roman" w:cs="Times New Roman"/>
+            <w:sz w:val="24"/>
+            <w:szCs w:val="24"/>
+          </w:rPr>
+          <w:t>=</w:t>
+        </w:r>
+      </w:ins>
+      <w:ins w:id="99" w:author="Grant Steven Roberts" w:date="2020-10-04T11:06:00Z">
+        <w:r>
+          <w:rPr>
+            <w:rFonts w:ascii="Times New Roman" w:hAnsi="Times New Roman" w:cs="Times New Roman"/>
+            <w:sz w:val="24"/>
+            <w:szCs w:val="24"/>
+          </w:rPr>
+          <w:t>64.6</w:t>
+        </w:r>
+      </w:ins>
+      <w:ins w:id="100" w:author="Grant Steven Roberts" w:date="2020-10-04T11:05:00Z">
+        <w:r>
+          <w:rPr>
+            <w:rFonts w:ascii="Times New Roman" w:hAnsi="Times New Roman" w:cs="Times New Roman"/>
+            <w:sz w:val="24"/>
+            <w:szCs w:val="24"/>
+          </w:rPr>
+          <w:t xml:space="preserve"> mL/min/kg) </w:t>
+        </w:r>
+      </w:ins>
+      <w:ins w:id="101" w:author="Grant Steven Roberts" w:date="2020-10-04T11:06:00Z">
+        <w:r>
+          <w:rPr>
+            <w:rFonts w:ascii="Times New Roman" w:hAnsi="Times New Roman" w:cs="Times New Roman"/>
+            <w:sz w:val="24"/>
+            <w:szCs w:val="24"/>
+          </w:rPr>
+          <w:t xml:space="preserve">were decreased relative to the </w:t>
+        </w:r>
+      </w:ins>
+      <w:ins w:id="102" w:author="Grant Steven Roberts" w:date="2020-10-04T11:05:00Z">
+        <w:r>
+          <w:rPr>
+            <w:rFonts w:ascii="Times New Roman" w:hAnsi="Times New Roman" w:cs="Times New Roman"/>
+            <w:sz w:val="24"/>
+            <w:szCs w:val="24"/>
+          </w:rPr>
+          <w:t>healthy controls (</w:t>
+        </w:r>
+      </w:ins>
+      <w:ins w:id="103" w:author="Grant Steven Roberts" w:date="2020-10-04T11:29:00Z">
+        <w:r>
+          <w:rPr>
+            <w:rFonts w:ascii="Times New Roman" w:hAnsi="Times New Roman" w:cs="Times New Roman"/>
+            <w:sz w:val="24"/>
+            <w:szCs w:val="24"/>
+          </w:rPr>
+          <w:t>mean</w:t>
+        </w:r>
+      </w:ins>
+      <w:ins w:id="104" w:author="Grant Steven Roberts" w:date="2020-10-04T11:05:00Z">
+        <w:r>
+          <w:rPr>
+            <w:rFonts w:ascii="Times New Roman" w:hAnsi="Times New Roman" w:cs="Times New Roman"/>
+            <w:sz w:val="24"/>
+            <w:szCs w:val="24"/>
+          </w:rPr>
+          <w:t>=1</w:t>
+        </w:r>
+      </w:ins>
+      <w:ins w:id="105" w:author="Grant Steven Roberts" w:date="2020-10-04T11:07:00Z">
+        <w:r>
+          <w:rPr>
+            <w:rFonts w:ascii="Times New Roman" w:hAnsi="Times New Roman" w:cs="Times New Roman"/>
+            <w:sz w:val="24"/>
+            <w:szCs w:val="24"/>
+          </w:rPr>
+          <w:t>56</w:t>
+        </w:r>
+      </w:ins>
+      <w:ins w:id="106" w:author="Grant Steven Roberts" w:date="2020-10-04T11:05:00Z">
+        <w:r>
+          <w:rPr>
+            <w:rFonts w:ascii="Times New Roman" w:hAnsi="Times New Roman" w:cs="Times New Roman"/>
+            <w:sz w:val="24"/>
+            <w:szCs w:val="24"/>
+          </w:rPr>
+          <w:t>.</w:t>
+        </w:r>
+      </w:ins>
+      <w:ins w:id="107" w:author="Grant Steven Roberts" w:date="2020-10-04T11:07:00Z">
+        <w:r>
+          <w:rPr>
+            <w:rFonts w:ascii="Times New Roman" w:hAnsi="Times New Roman" w:cs="Times New Roman"/>
+            <w:sz w:val="24"/>
+            <w:szCs w:val="24"/>
+          </w:rPr>
+          <w:t>8</w:t>
+        </w:r>
+      </w:ins>
+      <w:ins w:id="108" w:author="Grant Steven Roberts" w:date="2020-10-04T11:05:00Z">
+        <w:r>
+          <w:rPr>
+            <w:rFonts w:ascii="Times New Roman" w:hAnsi="Times New Roman" w:cs="Times New Roman"/>
+            <w:sz w:val="24"/>
+            <w:szCs w:val="24"/>
+          </w:rPr>
+          <w:t xml:space="preserve"> mL/min/kg</w:t>
+        </w:r>
+      </w:ins>
+      <w:ins w:id="109" w:author="Grant Steven Roberts" w:date="2020-10-04T11:22:00Z">
+        <w:r>
+          <w:rPr>
+            <w:rFonts w:ascii="Times New Roman" w:hAnsi="Times New Roman" w:cs="Times New Roman"/>
+            <w:sz w:val="24"/>
+            <w:szCs w:val="24"/>
+          </w:rPr>
+          <w:t>,</w:t>
+        </w:r>
+      </w:ins>
+      <w:ins w:id="110" w:author="Grant Steven Roberts" w:date="2020-10-04T11:05:00Z">
+        <w:r>
+          <w:rPr>
+            <w:rFonts w:ascii="Times New Roman" w:hAnsi="Times New Roman" w:cs="Times New Roman"/>
+            <w:sz w:val="24"/>
+            <w:szCs w:val="24"/>
+          </w:rPr>
+          <w:t xml:space="preserve"> p=0.000</w:t>
+        </w:r>
+      </w:ins>
+      <w:ins w:id="111" w:author="Grant Steven Roberts" w:date="2020-10-04T11:07:00Z">
+        <w:r>
+          <w:rPr>
+            <w:rFonts w:ascii="Times New Roman" w:hAnsi="Times New Roman" w:cs="Times New Roman"/>
+            <w:sz w:val="24"/>
+            <w:szCs w:val="24"/>
+          </w:rPr>
+          <w:t>2</w:t>
+        </w:r>
+      </w:ins>
+      <w:ins w:id="112" w:author="Grant Steven Roberts" w:date="2020-10-04T11:22:00Z">
+        <w:r>
+          <w:rPr>
+            <w:rFonts w:ascii="Times New Roman" w:hAnsi="Times New Roman" w:cs="Times New Roman"/>
+            <w:sz w:val="24"/>
+            <w:szCs w:val="24"/>
+          </w:rPr>
+          <w:t>,</w:t>
+        </w:r>
+      </w:ins>
+      <w:ins w:id="113" w:author="Grant Steven Roberts" w:date="2020-10-04T11:05:00Z">
+        <w:r>
+          <w:rPr>
+            <w:rFonts w:ascii="Times New Roman" w:hAnsi="Times New Roman" w:cs="Times New Roman"/>
+            <w:sz w:val="24"/>
+            <w:szCs w:val="24"/>
+          </w:rPr>
+          <w:t xml:space="preserve"> d=-</w:t>
+        </w:r>
+      </w:ins>
+      <w:ins w:id="114" w:author="Grant Steven Roberts" w:date="2020-10-04T11:07:00Z">
+        <w:r>
+          <w:rPr>
+            <w:rFonts w:ascii="Times New Roman" w:hAnsi="Times New Roman" w:cs="Times New Roman"/>
+            <w:sz w:val="24"/>
+            <w:szCs w:val="24"/>
+          </w:rPr>
+          <w:t>2.002</w:t>
+        </w:r>
+      </w:ins>
+      <w:ins w:id="115" w:author="Grant Steven Roberts" w:date="2020-10-04T11:05:00Z">
+        <w:r>
+          <w:rPr>
+            <w:rFonts w:ascii="Times New Roman" w:hAnsi="Times New Roman" w:cs="Times New Roman"/>
+            <w:sz w:val="24"/>
+            <w:szCs w:val="24"/>
+          </w:rPr>
+          <w:t>) and CMI</w:t>
+        </w:r>
+      </w:ins>
+      <w:ins w:id="116" w:author="Grant Steven Roberts" w:date="2020-10-04T11:20:00Z">
+        <w:r>
+          <w:rPr>
+            <w:rFonts w:ascii="Times New Roman" w:hAnsi="Times New Roman" w:cs="Times New Roman"/>
+            <w:sz w:val="24"/>
+            <w:szCs w:val="24"/>
+          </w:rPr>
+          <w:t>-</w:t>
+        </w:r>
+      </w:ins>
+      <w:ins w:id="117" w:author="Grant Steven Roberts" w:date="2020-10-04T11:05:00Z">
+        <w:r>
+          <w:rPr>
+            <w:rFonts w:ascii="Times New Roman" w:hAnsi="Times New Roman" w:cs="Times New Roman"/>
+            <w:sz w:val="24"/>
+            <w:szCs w:val="24"/>
+          </w:rPr>
+          <w:t xml:space="preserve"> subjects (</w:t>
+        </w:r>
+      </w:ins>
+      <w:ins w:id="118" w:author="Grant Steven Roberts" w:date="2020-10-04T11:29:00Z">
+        <w:r>
+          <w:rPr>
+            <w:rFonts w:ascii="Times New Roman" w:hAnsi="Times New Roman" w:cs="Times New Roman"/>
+            <w:sz w:val="24"/>
+            <w:szCs w:val="24"/>
+          </w:rPr>
+          <w:t>mean</w:t>
+        </w:r>
+      </w:ins>
+      <w:ins w:id="119" w:author="Grant Steven Roberts" w:date="2020-10-04T11:05:00Z">
+        <w:r>
+          <w:rPr>
+            <w:rFonts w:ascii="Times New Roman" w:hAnsi="Times New Roman" w:cs="Times New Roman"/>
+            <w:sz w:val="24"/>
+            <w:szCs w:val="24"/>
+          </w:rPr>
+          <w:t>=1</w:t>
+        </w:r>
+      </w:ins>
+      <w:ins w:id="120" w:author="Grant Steven Roberts" w:date="2020-10-04T11:08:00Z">
+        <w:r>
+          <w:rPr>
+            <w:rFonts w:ascii="Times New Roman" w:hAnsi="Times New Roman" w:cs="Times New Roman"/>
+            <w:sz w:val="24"/>
+            <w:szCs w:val="24"/>
+          </w:rPr>
+          <w:t>41</w:t>
+        </w:r>
+      </w:ins>
+      <w:ins w:id="121" w:author="Grant Steven Roberts" w:date="2020-10-04T11:05:00Z">
+        <w:r>
+          <w:rPr>
+            <w:rFonts w:ascii="Times New Roman" w:hAnsi="Times New Roman" w:cs="Times New Roman"/>
+            <w:sz w:val="24"/>
+            <w:szCs w:val="24"/>
+          </w:rPr>
+          <w:t>.</w:t>
+        </w:r>
+      </w:ins>
+      <w:ins w:id="122" w:author="Grant Steven Roberts" w:date="2020-10-04T11:08:00Z">
+        <w:r>
+          <w:rPr>
+            <w:rFonts w:ascii="Times New Roman" w:hAnsi="Times New Roman" w:cs="Times New Roman"/>
+            <w:sz w:val="24"/>
+            <w:szCs w:val="24"/>
+          </w:rPr>
+          <w:t xml:space="preserve">5 </w:t>
+        </w:r>
+      </w:ins>
+      <w:ins w:id="123" w:author="Grant Steven Roberts" w:date="2020-10-04T11:05:00Z">
+        <w:r>
+          <w:rPr>
+            <w:rFonts w:ascii="Times New Roman" w:hAnsi="Times New Roman" w:cs="Times New Roman"/>
+            <w:sz w:val="24"/>
+            <w:szCs w:val="24"/>
+          </w:rPr>
+          <w:t>mL/min/kg</w:t>
+        </w:r>
+      </w:ins>
+      <w:ins w:id="124" w:author="Grant Steven Roberts" w:date="2020-10-04T11:22:00Z">
+        <w:r>
+          <w:rPr>
+            <w:rFonts w:ascii="Times New Roman" w:hAnsi="Times New Roman" w:cs="Times New Roman"/>
+            <w:sz w:val="24"/>
+            <w:szCs w:val="24"/>
+          </w:rPr>
+          <w:t>,</w:t>
+        </w:r>
+      </w:ins>
+      <w:ins w:id="125" w:author="Grant Steven Roberts" w:date="2020-10-04T11:05:00Z">
+        <w:r>
+          <w:rPr>
+            <w:rFonts w:ascii="Times New Roman" w:hAnsi="Times New Roman" w:cs="Times New Roman"/>
+            <w:sz w:val="24"/>
+            <w:szCs w:val="24"/>
+          </w:rPr>
+          <w:t xml:space="preserve"> p=0.00</w:t>
+        </w:r>
+      </w:ins>
+      <w:ins w:id="126" w:author="Grant Steven Roberts" w:date="2020-10-04T11:08:00Z">
+        <w:r>
+          <w:rPr>
+            <w:rFonts w:ascii="Times New Roman" w:hAnsi="Times New Roman" w:cs="Times New Roman"/>
+            <w:sz w:val="24"/>
+            <w:szCs w:val="24"/>
+          </w:rPr>
+          <w:t>2</w:t>
+        </w:r>
+      </w:ins>
+      <w:ins w:id="127" w:author="Grant Steven Roberts" w:date="2020-10-04T11:22:00Z">
+        <w:r>
+          <w:rPr>
+            <w:rFonts w:ascii="Times New Roman" w:hAnsi="Times New Roman" w:cs="Times New Roman"/>
+            <w:sz w:val="24"/>
+            <w:szCs w:val="24"/>
+          </w:rPr>
+          <w:t xml:space="preserve">, </w:t>
+        </w:r>
+      </w:ins>
+      <w:ins w:id="128" w:author="Grant Steven Roberts" w:date="2020-10-04T11:05:00Z">
+        <w:r>
+          <w:rPr>
+            <w:rFonts w:ascii="Times New Roman" w:hAnsi="Times New Roman" w:cs="Times New Roman"/>
+            <w:sz w:val="24"/>
+            <w:szCs w:val="24"/>
+          </w:rPr>
+          <w:t>d=-1.7</w:t>
+        </w:r>
+      </w:ins>
+      <w:ins w:id="129" w:author="Grant Steven Roberts" w:date="2020-10-04T11:08:00Z">
+        <w:r>
+          <w:rPr>
+            <w:rFonts w:ascii="Times New Roman" w:hAnsi="Times New Roman" w:cs="Times New Roman"/>
+            <w:sz w:val="24"/>
+            <w:szCs w:val="24"/>
+          </w:rPr>
+          <w:t>25</w:t>
+        </w:r>
+      </w:ins>
+      <w:ins w:id="130" w:author="Grant Steven Roberts" w:date="2020-10-04T11:05:00Z">
+        <w:r>
+          <w:rPr>
+            <w:rFonts w:ascii="Times New Roman" w:hAnsi="Times New Roman" w:cs="Times New Roman"/>
+            <w:sz w:val="24"/>
+            <w:szCs w:val="24"/>
+          </w:rPr>
+          <w:t xml:space="preserve">). </w:t>
+        </w:r>
+      </w:ins>
+      <w:r>
+        <w:rPr>
+          <w:rFonts w:ascii="Times New Roman" w:hAnsi="Times New Roman" w:cs="Times New Roman"/>
+          <w:sz w:val="24"/>
+          <w:szCs w:val="24"/>
+        </w:rPr>
+        <w:t xml:space="preserve">IRAo flow analysis demonstrated no significant differences in pre- or postprandial IRAo flow rates between groups. There was also no significant difference in percent change in </w:t>
+      </w:r>
+      <w:ins w:id="131" w:author="Grant Steven Roberts" w:date="2020-09-18T15:54:00Z">
+        <w:r>
+          <w:rPr>
+            <w:rFonts w:ascii="Times New Roman" w:hAnsi="Times New Roman" w:cs="Times New Roman"/>
+            <w:sz w:val="24"/>
+            <w:szCs w:val="24"/>
+          </w:rPr>
           <w:t xml:space="preserve">IRAo </w:t>
         </w:r>
       </w:ins>
@@ -14282,6 +15342,74 @@
         </w:rPr>
         <w:t>blood flow between subgroups.</w:t>
       </w:r>
+      <w:ins w:id="132" w:author="Grant Steven Roberts" w:date="2020-10-04T10:42:00Z">
+        <w:r>
+          <w:rPr>
+            <w:rFonts w:ascii="Times New Roman" w:hAnsi="Times New Roman" w:cs="Times New Roman"/>
+            <w:sz w:val="24"/>
+            <w:szCs w:val="24"/>
+          </w:rPr>
+          <w:t xml:space="preserve"> </w:t>
+        </w:r>
+      </w:ins>
+      <w:ins w:id="133" w:author="Grant Steven Roberts" w:date="2020-10-04T11:24:00Z">
+        <w:r>
+          <w:rPr>
+            <w:rFonts w:ascii="Times New Roman" w:hAnsi="Times New Roman" w:cs="Times New Roman"/>
+            <w:sz w:val="24"/>
+            <w:szCs w:val="24"/>
+          </w:rPr>
+          <w:t xml:space="preserve">No significant differences in </w:t>
+        </w:r>
+      </w:ins>
+      <w:ins w:id="134" w:author="Grant Steven Roberts" w:date="2020-10-04T11:34:00Z">
+        <w:r>
+          <w:rPr>
+            <w:rFonts w:ascii="Times New Roman" w:hAnsi="Times New Roman" w:cs="Times New Roman"/>
+            <w:sz w:val="24"/>
+            <w:szCs w:val="24"/>
+          </w:rPr>
+          <w:t xml:space="preserve">MDF </w:t>
+        </w:r>
+      </w:ins>
+      <w:ins w:id="135" w:author="Grant Steven Roberts" w:date="2020-10-04T11:24:00Z">
+        <w:r>
+          <w:rPr>
+            <w:rFonts w:ascii="Times New Roman" w:hAnsi="Times New Roman" w:cs="Times New Roman"/>
+            <w:sz w:val="24"/>
+            <w:szCs w:val="24"/>
+          </w:rPr>
+          <w:t>rates were observed</w:t>
+        </w:r>
+      </w:ins>
+      <w:ins w:id="136" w:author="Grant Steven Roberts" w:date="2020-10-04T11:35:00Z">
+        <w:r>
+          <w:rPr>
+            <w:rFonts w:ascii="Times New Roman" w:hAnsi="Times New Roman" w:cs="Times New Roman"/>
+            <w:sz w:val="24"/>
+            <w:szCs w:val="24"/>
+          </w:rPr>
+          <w:t xml:space="preserve"> in the </w:t>
+        </w:r>
+        <w:r>
+          <w:rPr>
+            <w:rFonts w:ascii="Times New Roman" w:hAnsi="Times New Roman" w:cs="Times New Roman"/>
+            <w:sz w:val="24"/>
+            <w:szCs w:val="24"/>
+          </w:rPr>
+          <w:t>SCAo or IRAo</w:t>
+        </w:r>
+      </w:ins>
+      <w:ins w:id="137" w:author="Grant Steven Roberts" w:date="2020-10-04T11:24:00Z">
+        <w:r>
+          <w:rPr>
+            <w:rFonts w:ascii="Times New Roman" w:hAnsi="Times New Roman" w:cs="Times New Roman"/>
+            <w:sz w:val="24"/>
+            <w:szCs w:val="24"/>
+          </w:rPr>
+          <w:t>.</w:t>
+        </w:r>
+      </w:ins>
     </w:p>
     <w:p>
       <w:pPr>
@@ -14334,8 +15462,90 @@
           <w:sz w:val="24"/>
           <w:szCs w:val="24"/>
         </w:rPr>
-        <w:t xml:space="preserve">While not statistically significant, the CMI+ group trended towards decreased LRA percent change in flow values relative to the control group (p=0.080, d=0.774) and to the CMI- group (p=0.108, d=0.654). Similarly, percent change in RRA flow for the CMI+ group trended towards decreased values relative to the control group (p=0.060, d=1.04) and to the CMI- group (p=0.146, d=0.466) but was not found to be statistically significant. </w:t>
-      </w:r>
+        <w:t>While not statistically significant, the CMI+ group trended towards decreased LRA percent change in flow values relative to the control group (p=0.080</w:t>
+      </w:r>
+      <w:del w:id="138" w:author="Grant Steven Roberts" w:date="2020-10-04T11:11:00Z">
+        <w:r>
+          <w:rPr>
+            <w:rFonts w:ascii="Times New Roman" w:hAnsi="Times New Roman" w:cs="Times New Roman"/>
+            <w:sz w:val="24"/>
+            <w:szCs w:val="24"/>
+          </w:rPr>
+          <w:delText>, d=0.774</w:delText>
+        </w:r>
+      </w:del>
+      <w:r>
+        <w:rPr>
+          <w:rFonts w:ascii="Times New Roman" w:hAnsi="Times New Roman" w:cs="Times New Roman"/>
+          <w:sz w:val="24"/>
+          <w:szCs w:val="24"/>
+        </w:rPr>
+        <w:t>) and to the CMI- group (p=0.108</w:t>
+      </w:r>
+      <w:del w:id="139" w:author="Grant Steven Roberts" w:date="2020-10-04T11:11:00Z">
+        <w:r>
+          <w:rPr>
+            <w:rFonts w:ascii="Times New Roman" w:hAnsi="Times New Roman" w:cs="Times New Roman"/>
+            <w:sz w:val="24"/>
+            <w:szCs w:val="24"/>
+          </w:rPr>
+          <w:delText>, d=0.654</w:delText>
+        </w:r>
+      </w:del>
+      <w:r>
+        <w:rPr>
+          <w:rFonts w:ascii="Times New Roman" w:hAnsi="Times New Roman" w:cs="Times New Roman"/>
+          <w:sz w:val="24"/>
+          <w:szCs w:val="24"/>
+        </w:rPr>
+        <w:t>). Similarly, percent change in RRA flow for the CMI+ group trended towards decreased values relative to the control group (p=0.060</w:t>
+      </w:r>
+      <w:del w:id="140" w:author="Grant Steven Roberts" w:date="2020-10-04T11:11:00Z">
+        <w:r>
+          <w:rPr>
+            <w:rFonts w:ascii="Times New Roman" w:hAnsi="Times New Roman" w:cs="Times New Roman"/>
+            <w:sz w:val="24"/>
+            <w:szCs w:val="24"/>
+          </w:rPr>
+          <w:delText>, d=1.04</w:delText>
+        </w:r>
+      </w:del>
+      <w:r>
+        <w:rPr>
+          <w:rFonts w:ascii="Times New Roman" w:hAnsi="Times New Roman" w:cs="Times New Roman"/>
+          <w:sz w:val="24"/>
+          <w:szCs w:val="24"/>
+        </w:rPr>
+        <w:t>) and to the CMI- group (p=0.146</w:t>
+      </w:r>
+      <w:del w:id="141" w:author="Grant Steven Roberts" w:date="2020-10-04T11:11:00Z">
+        <w:r>
+          <w:rPr>
+            <w:rFonts w:ascii="Times New Roman" w:hAnsi="Times New Roman" w:cs="Times New Roman"/>
+            <w:sz w:val="24"/>
+            <w:szCs w:val="24"/>
+          </w:rPr>
+          <w:delText>, d=0.466</w:delText>
+        </w:r>
+      </w:del>
+      <w:r>
+        <w:rPr>
+          <w:rFonts w:ascii="Times New Roman" w:hAnsi="Times New Roman" w:cs="Times New Roman"/>
+          <w:sz w:val="24"/>
+          <w:szCs w:val="24"/>
+        </w:rPr>
+        <w:t xml:space="preserve">) but was not found to be statistically significant. </w:t>
+      </w:r>
+      <w:ins w:id="142" w:author="Grant Steven Roberts" w:date="2020-10-04T11:25:00Z">
+        <w:r>
+          <w:rPr>
+            <w:rFonts w:ascii="Times New Roman" w:hAnsi="Times New Roman" w:cs="Times New Roman"/>
+            <w:sz w:val="24"/>
+            <w:szCs w:val="24"/>
+          </w:rPr>
+          <w:t>No significant differences in MDF or PSF were observed.</w:t>
+        </w:r>
+      </w:ins>
     </w:p>
     <w:p>
       <w:pPr>
@@ -14388,8 +15598,81 @@
           <w:sz w:val="24"/>
           <w:szCs w:val="24"/>
         </w:rPr>
-        <w:t>While SMA blood flow increased significantly after a meal for control subjects (p=5.20e-06, d=1.26) and for the CMI- group (p=0.016, d=0.491), the CMI+ group did not see a significant increase (p=0.193, d=0.465). Percent change in SMA flow was significantly less in the CMI+ group compared to the control group (p=0.003, d=0.865) but was not significantly less compared to the CMI- group (p=0.104, d=0.529). Additionally, percent change in flow for the CMI- group was not significantly different from control subjects.</w:t>
-      </w:r>
+        <w:t>While SMA blood flow increased significantly after a meal for control subjects (p=5.20e-06, d=1.26) and for the CMI- group (p=0.016, d=0.491), the CMI+ group did not see a significant increase (p=0.193,</w:t>
+      </w:r>
+      <w:del w:id="143" w:author="Grant Steven Roberts" w:date="2020-10-04T11:10:00Z">
+        <w:r>
+          <w:rPr>
+            <w:rFonts w:ascii="Times New Roman" w:hAnsi="Times New Roman" w:cs="Times New Roman"/>
+            <w:sz w:val="24"/>
+            <w:szCs w:val="24"/>
+          </w:rPr>
+          <w:delText xml:space="preserve"> d=0.465</w:delText>
+        </w:r>
+      </w:del>
+      <w:r>
+        <w:rPr>
+          <w:rFonts w:ascii="Times New Roman" w:hAnsi="Times New Roman" w:cs="Times New Roman"/>
+          <w:sz w:val="24"/>
+          <w:szCs w:val="24"/>
+        </w:rPr>
+        <w:t>). Percent change in SMA flow was significantly less in the CMI+ group compared to the control group (p=0.003, d=</w:t>
+      </w:r>
+      <w:ins w:id="144" w:author="Grant Steven Roberts" w:date="2020-10-04T11:26:00Z">
+        <w:r>
+          <w:rPr>
+            <w:rFonts w:ascii="Times New Roman" w:hAnsi="Times New Roman" w:cs="Times New Roman"/>
+            <w:sz w:val="24"/>
+            <w:szCs w:val="24"/>
+          </w:rPr>
+          <w:t>-</w:t>
+        </w:r>
+      </w:ins>
+      <w:r>
+        <w:rPr>
+          <w:rFonts w:ascii="Times New Roman" w:hAnsi="Times New Roman" w:cs="Times New Roman"/>
+          <w:sz w:val="24"/>
+          <w:szCs w:val="24"/>
+        </w:rPr>
+        <w:t>0.865) but was not significantly less compared to the CMI- group (p=0.104</w:t>
+      </w:r>
+      <w:del w:id="145" w:author="Grant Steven Roberts" w:date="2020-10-04T11:10:00Z">
+        <w:r>
+          <w:rPr>
+            <w:rFonts w:ascii="Times New Roman" w:hAnsi="Times New Roman" w:cs="Times New Roman"/>
+            <w:sz w:val="24"/>
+            <w:szCs w:val="24"/>
+          </w:rPr>
+          <w:delText>, d=0.529</w:delText>
+        </w:r>
+      </w:del>
+      <w:r>
+        <w:rPr>
+          <w:rFonts w:ascii="Times New Roman" w:hAnsi="Times New Roman" w:cs="Times New Roman"/>
+          <w:sz w:val="24"/>
+          <w:szCs w:val="24"/>
+        </w:rPr>
+        <w:t xml:space="preserve">). Additionally, percent change in flow for the CMI- group </w:t>
+      </w:r>
+      <w:r>
+        <w:rPr>
+          <w:rFonts w:ascii="Times New Roman" w:hAnsi="Times New Roman" w:cs="Times New Roman"/>
+          <w:sz w:val="24"/>
+          <w:szCs w:val="24"/>
+        </w:rPr>
+        <w:lastRenderedPageBreak/>
+        <w:t>was not significantly different from control subjects.</w:t>
+      </w:r>
+      <w:ins w:id="146" w:author="Grant Steven Roberts" w:date="2020-10-04T11:25:00Z">
+        <w:r>
+          <w:rPr>
+            <w:rFonts w:ascii="Times New Roman" w:hAnsi="Times New Roman" w:cs="Times New Roman"/>
+            <w:sz w:val="24"/>
+            <w:szCs w:val="24"/>
+          </w:rPr>
+          <w:t xml:space="preserve"> There were no significant differences in MDF or PSF between groups.</w:t>
+        </w:r>
+      </w:ins>
     </w:p>
     <w:p>
       <w:pPr>
@@ -14444,7 +15727,7 @@
         </w:rPr>
         <w:t xml:space="preserve">CA blood flow did not increase significantly after a meal for any group, however, preprandial CA flow in the CMI- group was significantly </w:t>
       </w:r>
-      <w:ins w:id="44" w:author="Grant Steven Roberts" w:date="2020-09-18T15:57:00Z">
+      <w:ins w:id="147" w:author="Grant Steven Roberts" w:date="2020-09-18T15:57:00Z">
         <w:r>
           <w:rPr>
             <w:rFonts w:ascii="Times New Roman" w:hAnsi="Times New Roman" w:cs="Times New Roman"/>
@@ -14454,7 +15737,7 @@
           <w:t>lower</w:t>
         </w:r>
       </w:ins>
-      <w:del w:id="45" w:author="Grant Steven Roberts" w:date="2020-09-18T15:57:00Z">
+      <w:del w:id="148" w:author="Grant Steven Roberts" w:date="2020-09-18T15:57:00Z">
         <w:r>
           <w:rPr>
             <w:rFonts w:ascii="Times New Roman" w:hAnsi="Times New Roman" w:cs="Times New Roman"/>
@@ -14470,7 +15753,25 @@
           <w:sz w:val="24"/>
           <w:szCs w:val="24"/>
         </w:rPr>
-        <w:t xml:space="preserve"> than the control group (p=0.023, d=0.581). Preprandial CA flow in the </w:t>
+        <w:t xml:space="preserve"> than the control group (p=0.023, d=</w:t>
+      </w:r>
+      <w:ins w:id="149" w:author="Grant Steven Roberts" w:date="2020-10-04T11:10:00Z">
+        <w:r>
+          <w:rPr>
+            <w:rFonts w:ascii="Times New Roman" w:hAnsi="Times New Roman" w:cs="Times New Roman"/>
+            <w:sz w:val="24"/>
+            <w:szCs w:val="24"/>
+          </w:rPr>
+          <w:t>-</w:t>
+        </w:r>
+      </w:ins>
+      <w:r>
+        <w:rPr>
+          <w:rFonts w:ascii="Times New Roman" w:hAnsi="Times New Roman" w:cs="Times New Roman"/>
+          <w:sz w:val="24"/>
+          <w:szCs w:val="24"/>
+        </w:rPr>
+        <w:t xml:space="preserve">0.581). Preprandial CA flow in the </w:t>
       </w:r>
       <w:r>
         <w:rPr>
@@ -14487,8 +15788,296 @@
           <w:sz w:val="24"/>
           <w:szCs w:val="24"/>
         </w:rPr>
-        <w:t xml:space="preserve"> group was not significantly different from controls (p=0.096, d=0.468). </w:t>
-      </w:r>
+        <w:t xml:space="preserve"> group was not significantly different from controls (p=0.096</w:t>
+      </w:r>
+      <w:del w:id="150" w:author="Grant Steven Roberts" w:date="2020-10-04T11:10:00Z">
+        <w:r>
+          <w:rPr>
+            <w:rFonts w:ascii="Times New Roman" w:hAnsi="Times New Roman" w:cs="Times New Roman"/>
+            <w:sz w:val="24"/>
+            <w:szCs w:val="24"/>
+          </w:rPr>
+          <w:delText>, d=0.468</w:delText>
+        </w:r>
+      </w:del>
+      <w:r>
+        <w:rPr>
+          <w:rFonts w:ascii="Times New Roman" w:hAnsi="Times New Roman" w:cs="Times New Roman"/>
+          <w:sz w:val="24"/>
+          <w:szCs w:val="24"/>
+        </w:rPr>
+        <w:t xml:space="preserve">). </w:t>
+      </w:r>
+      <w:ins w:id="151" w:author="Grant Steven Roberts" w:date="2020-10-04T11:17:00Z">
+        <w:r>
+          <w:rPr>
+            <w:rFonts w:ascii="Times New Roman" w:hAnsi="Times New Roman" w:cs="Times New Roman"/>
+            <w:sz w:val="24"/>
+            <w:szCs w:val="24"/>
+          </w:rPr>
+          <w:t>Furthermore</w:t>
+        </w:r>
+      </w:ins>
+      <w:ins w:id="152" w:author="Grant Steven Roberts" w:date="2020-10-04T11:16:00Z">
+        <w:r>
+          <w:rPr>
+            <w:rFonts w:ascii="Times New Roman" w:hAnsi="Times New Roman" w:cs="Times New Roman"/>
+            <w:sz w:val="24"/>
+            <w:szCs w:val="24"/>
+          </w:rPr>
+          <w:t xml:space="preserve">, preprandial PSF </w:t>
+        </w:r>
+      </w:ins>
+      <w:ins w:id="153" w:author="Grant Steven Roberts" w:date="2020-10-04T11:18:00Z">
+        <w:r>
+          <w:rPr>
+            <w:rFonts w:ascii="Times New Roman" w:hAnsi="Times New Roman" w:cs="Times New Roman"/>
+            <w:sz w:val="24"/>
+            <w:szCs w:val="24"/>
+          </w:rPr>
+          <w:t xml:space="preserve">were decreased in </w:t>
+        </w:r>
+      </w:ins>
+      <w:ins w:id="154" w:author="Grant Steven Roberts" w:date="2020-10-04T11:21:00Z">
+        <w:r>
+          <w:rPr>
+            <w:rFonts w:ascii="Times New Roman" w:hAnsi="Times New Roman" w:cs="Times New Roman"/>
+            <w:sz w:val="24"/>
+            <w:szCs w:val="24"/>
+          </w:rPr>
+          <w:t xml:space="preserve">both </w:t>
+        </w:r>
+      </w:ins>
+      <w:ins w:id="155" w:author="Grant Steven Roberts" w:date="2020-10-04T11:18:00Z">
+        <w:r>
+          <w:rPr>
+            <w:rFonts w:ascii="Times New Roman" w:hAnsi="Times New Roman" w:cs="Times New Roman"/>
+            <w:sz w:val="24"/>
+            <w:szCs w:val="24"/>
+          </w:rPr>
+          <w:t>the</w:t>
+        </w:r>
+      </w:ins>
+      <w:ins w:id="156" w:author="Grant Steven Roberts" w:date="2020-10-04T11:17:00Z">
+        <w:r>
+          <w:rPr>
+            <w:rFonts w:ascii="Times New Roman" w:hAnsi="Times New Roman" w:cs="Times New Roman"/>
+            <w:sz w:val="24"/>
+            <w:szCs w:val="24"/>
+          </w:rPr>
+          <w:t xml:space="preserve"> CMI</w:t>
+        </w:r>
+      </w:ins>
+      <w:ins w:id="157" w:author="Grant Steven Roberts" w:date="2020-10-04T11:20:00Z">
+        <w:r>
+          <w:rPr>
+            <w:rFonts w:ascii="Times New Roman" w:hAnsi="Times New Roman" w:cs="Times New Roman"/>
+            <w:sz w:val="24"/>
+            <w:szCs w:val="24"/>
+          </w:rPr>
+          <w:t xml:space="preserve">+ </w:t>
+        </w:r>
+      </w:ins>
+      <w:ins w:id="158" w:author="Grant Steven Roberts" w:date="2020-10-04T11:17:00Z">
+        <w:r>
+          <w:rPr>
+            <w:rFonts w:ascii="Times New Roman" w:hAnsi="Times New Roman" w:cs="Times New Roman"/>
+            <w:sz w:val="24"/>
+            <w:szCs w:val="24"/>
+          </w:rPr>
+          <w:t>group (</w:t>
+        </w:r>
+      </w:ins>
+      <w:ins w:id="159" w:author="Grant Steven Roberts" w:date="2020-10-04T11:29:00Z">
+        <w:r>
+          <w:rPr>
+            <w:rFonts w:ascii="Times New Roman" w:hAnsi="Times New Roman" w:cs="Times New Roman"/>
+            <w:sz w:val="24"/>
+            <w:szCs w:val="24"/>
+          </w:rPr>
+          <w:t>mean</w:t>
+        </w:r>
+      </w:ins>
+      <w:ins w:id="160" w:author="Grant Steven Roberts" w:date="2020-10-04T11:17:00Z">
+        <w:r>
+          <w:rPr>
+            <w:rFonts w:ascii="Times New Roman" w:hAnsi="Times New Roman" w:cs="Times New Roman"/>
+            <w:sz w:val="24"/>
+            <w:szCs w:val="24"/>
+          </w:rPr>
+          <w:t>=12.8 ml/min/kg</w:t>
+        </w:r>
+      </w:ins>
+      <w:ins w:id="161" w:author="Grant Steven Roberts" w:date="2020-10-04T11:21:00Z">
+        <w:r>
+          <w:rPr>
+            <w:rFonts w:ascii="Times New Roman" w:hAnsi="Times New Roman" w:cs="Times New Roman"/>
+            <w:sz w:val="24"/>
+            <w:szCs w:val="24"/>
+          </w:rPr>
+          <w:t>,</w:t>
+        </w:r>
+      </w:ins>
+      <w:ins w:id="162" w:author="Grant Steven Roberts" w:date="2020-10-04T11:17:00Z">
+        <w:r>
+          <w:rPr>
+            <w:rFonts w:ascii="Times New Roman" w:hAnsi="Times New Roman" w:cs="Times New Roman"/>
+            <w:sz w:val="24"/>
+            <w:szCs w:val="24"/>
+          </w:rPr>
+          <w:t xml:space="preserve"> p=0.04</w:t>
+        </w:r>
+      </w:ins>
+      <w:ins w:id="163" w:author="Grant Steven Roberts" w:date="2020-10-04T11:21:00Z">
+        <w:r>
+          <w:rPr>
+            <w:rFonts w:ascii="Times New Roman" w:hAnsi="Times New Roman" w:cs="Times New Roman"/>
+            <w:sz w:val="24"/>
+            <w:szCs w:val="24"/>
+          </w:rPr>
+          <w:t xml:space="preserve">, </w:t>
+        </w:r>
+      </w:ins>
+      <w:ins w:id="164" w:author="Grant Steven Roberts" w:date="2020-10-04T11:18:00Z">
+        <w:r>
+          <w:rPr>
+            <w:rFonts w:ascii="Times New Roman" w:hAnsi="Times New Roman" w:cs="Times New Roman"/>
+            <w:sz w:val="24"/>
+            <w:szCs w:val="24"/>
+          </w:rPr>
+          <w:t>d=</w:t>
+        </w:r>
+      </w:ins>
+      <w:ins w:id="165" w:author="Grant Steven Roberts" w:date="2020-10-04T11:21:00Z">
+        <w:r>
+          <w:rPr>
+            <w:rFonts w:ascii="Times New Roman" w:hAnsi="Times New Roman" w:cs="Times New Roman"/>
+            <w:sz w:val="24"/>
+            <w:szCs w:val="24"/>
+          </w:rPr>
+          <w:t>0.882</w:t>
+        </w:r>
+      </w:ins>
+      <w:ins w:id="166" w:author="Grant Steven Roberts" w:date="2020-10-04T11:17:00Z">
+        <w:r>
+          <w:rPr>
+            <w:rFonts w:ascii="Times New Roman" w:hAnsi="Times New Roman" w:cs="Times New Roman"/>
+            <w:sz w:val="24"/>
+            <w:szCs w:val="24"/>
+          </w:rPr>
+          <w:t>)</w:t>
+        </w:r>
+      </w:ins>
+      <w:ins w:id="167" w:author="Grant Steven Roberts" w:date="2020-10-04T11:21:00Z">
+        <w:r>
+          <w:rPr>
+            <w:rFonts w:ascii="Times New Roman" w:hAnsi="Times New Roman" w:cs="Times New Roman"/>
+            <w:sz w:val="24"/>
+            <w:szCs w:val="24"/>
+          </w:rPr>
+          <w:t xml:space="preserve"> and CMI- group (</w:t>
+        </w:r>
+      </w:ins>
+      <w:ins w:id="168" w:author="Grant Steven Roberts" w:date="2020-10-04T11:29:00Z">
+        <w:r>
+          <w:rPr>
+            <w:rFonts w:ascii="Times New Roman" w:hAnsi="Times New Roman" w:cs="Times New Roman"/>
+            <w:sz w:val="24"/>
+            <w:szCs w:val="24"/>
+          </w:rPr>
+          <w:t>mean</w:t>
+        </w:r>
+      </w:ins>
+      <w:ins w:id="169" w:author="Grant Steven Roberts" w:date="2020-10-04T11:21:00Z">
+        <w:r>
+          <w:rPr>
+            <w:rFonts w:ascii="Times New Roman" w:hAnsi="Times New Roman" w:cs="Times New Roman"/>
+            <w:sz w:val="24"/>
+            <w:szCs w:val="24"/>
+          </w:rPr>
+          <w:t>=12.4 mL/min/kg</w:t>
+        </w:r>
+      </w:ins>
+      <w:ins w:id="170" w:author="Grant Steven Roberts" w:date="2020-10-04T11:22:00Z">
+        <w:r>
+          <w:rPr>
+            <w:rFonts w:ascii="Times New Roman" w:hAnsi="Times New Roman" w:cs="Times New Roman"/>
+            <w:sz w:val="24"/>
+            <w:szCs w:val="24"/>
+          </w:rPr>
+          <w:t>,</w:t>
+        </w:r>
+      </w:ins>
+      <w:ins w:id="171" w:author="Grant Steven Roberts" w:date="2020-10-04T11:21:00Z">
+        <w:r>
+          <w:rPr>
+            <w:rFonts w:ascii="Times New Roman" w:hAnsi="Times New Roman" w:cs="Times New Roman"/>
+            <w:sz w:val="24"/>
+            <w:szCs w:val="24"/>
+          </w:rPr>
+          <w:t xml:space="preserve"> p=</w:t>
+        </w:r>
+      </w:ins>
+      <w:ins w:id="172" w:author="Grant Steven Roberts" w:date="2020-10-04T11:22:00Z">
+        <w:r>
+          <w:rPr>
+            <w:rFonts w:ascii="Times New Roman" w:hAnsi="Times New Roman" w:cs="Times New Roman"/>
+            <w:sz w:val="24"/>
+            <w:szCs w:val="24"/>
+          </w:rPr>
+          <w:t>0.003, d=0.838)</w:t>
+        </w:r>
+      </w:ins>
+      <w:ins w:id="173" w:author="Grant Steven Roberts" w:date="2020-10-04T11:23:00Z">
+        <w:r>
+          <w:rPr>
+            <w:rFonts w:ascii="Times New Roman" w:hAnsi="Times New Roman" w:cs="Times New Roman"/>
+            <w:sz w:val="24"/>
+            <w:szCs w:val="24"/>
+          </w:rPr>
+          <w:t xml:space="preserve"> relative to healthy controls (</w:t>
+        </w:r>
+      </w:ins>
+      <w:ins w:id="174" w:author="Grant Steven Roberts" w:date="2020-10-04T11:29:00Z">
+        <w:r>
+          <w:rPr>
+            <w:rFonts w:ascii="Times New Roman" w:hAnsi="Times New Roman" w:cs="Times New Roman"/>
+            <w:sz w:val="24"/>
+            <w:szCs w:val="24"/>
+          </w:rPr>
+          <w:t>mean</w:t>
+        </w:r>
+      </w:ins>
+      <w:ins w:id="175" w:author="Grant Steven Roberts" w:date="2020-10-04T11:23:00Z">
+        <w:r>
+          <w:rPr>
+            <w:rFonts w:ascii="Times New Roman" w:hAnsi="Times New Roman" w:cs="Times New Roman"/>
+            <w:sz w:val="24"/>
+            <w:szCs w:val="24"/>
+          </w:rPr>
+          <w:t xml:space="preserve">=20.33 mL/min/kg). No significant differences in </w:t>
+        </w:r>
+      </w:ins>
+      <w:ins w:id="176" w:author="Grant Steven Roberts" w:date="2020-10-04T11:24:00Z">
+        <w:r>
+          <w:rPr>
+            <w:rFonts w:ascii="Times New Roman" w:hAnsi="Times New Roman" w:cs="Times New Roman"/>
+            <w:sz w:val="24"/>
+            <w:szCs w:val="24"/>
+          </w:rPr>
+          <w:t>MDF were observed</w:t>
+        </w:r>
+      </w:ins>
+      <w:ins w:id="177" w:author="Grant Steven Roberts" w:date="2020-10-04T11:27:00Z">
+        <w:r>
+          <w:rPr>
+            <w:rFonts w:ascii="Times New Roman" w:hAnsi="Times New Roman" w:cs="Times New Roman"/>
+            <w:sz w:val="24"/>
+            <w:szCs w:val="24"/>
+          </w:rPr>
+          <w:t>.</w:t>
+        </w:r>
+      </w:ins>
     </w:p>
     <w:p>
       <w:pPr>
@@ -14530,6 +16119,7 @@
         <w:spacing w:line="480" w:lineRule="auto"/>
         <w:jc w:val="both"/>
         <w:rPr>
+          <w:del w:id="178" w:author="Grant Steven Roberts" w:date="2020-10-04T11:31:00Z"/>
           <w:rFonts w:ascii="Times New Roman" w:hAnsi="Times New Roman" w:cs="Times New Roman"/>
           <w:sz w:val="24"/>
           <w:szCs w:val="24"/>
@@ -14541,8 +16131,184 @@
           <w:sz w:val="24"/>
           <w:szCs w:val="24"/>
         </w:rPr>
-        <w:t>SMV blood flow increased significantly after a meal in the control group (p=2.51e-08, d=2.10) and in the CMI- group (p=3.05e-06, d=1.67). The CMI+ group did not see any significant increase in SMV flow after a meal (p=0.120, d=0.777). For the CMI+ group, preprandial SMV flow was significantly higher than the control group (p=0.040, d=0.905) but was not significantly higher than the CMI- group (p=0.074, d=0.665). There was no significant difference in preprandial flow between the control group and the CMI- group. There were also no significant differences in postprandial SMV flow between any of the groups. Percent change in flow for the CMI+ group was significantly less compared to the control group (p=0.008, d=0.944) and the CMI- group (p=0.009, d=0.875).</w:t>
-      </w:r>
+        <w:t>SMV blood flow increased significantly after a meal in the control group (p=2.51e-08, d=2.10) and in the CMI- group (p=3.05e-06, d=1.67). The CMI+ group did not see any significant increase in SMV flow after a meal (p=0.120</w:t>
+      </w:r>
+      <w:del w:id="179" w:author="Grant Steven Roberts" w:date="2020-10-04T11:11:00Z">
+        <w:r>
+          <w:rPr>
+            <w:rFonts w:ascii="Times New Roman" w:hAnsi="Times New Roman" w:cs="Times New Roman"/>
+            <w:sz w:val="24"/>
+            <w:szCs w:val="24"/>
+          </w:rPr>
+          <w:delText>, d=0.777</w:delText>
+        </w:r>
+      </w:del>
+      <w:r>
+        <w:rPr>
+          <w:rFonts w:ascii="Times New Roman" w:hAnsi="Times New Roman" w:cs="Times New Roman"/>
+          <w:sz w:val="24"/>
+          <w:szCs w:val="24"/>
+        </w:rPr>
+        <w:t>). For the CMI+ group, preprandial SMV flow was significantly higher than the control group (p=0.040, d=0.905) but was not significantly higher than the CMI- group (p=0.074</w:t>
+      </w:r>
+      <w:del w:id="180" w:author="Grant Steven Roberts" w:date="2020-10-04T11:11:00Z">
+        <w:r>
+          <w:rPr>
+            <w:rFonts w:ascii="Times New Roman" w:hAnsi="Times New Roman" w:cs="Times New Roman"/>
+            <w:sz w:val="24"/>
+            <w:szCs w:val="24"/>
+          </w:rPr>
+          <w:delText>, d=0.665</w:delText>
+        </w:r>
+      </w:del>
+      <w:r>
+        <w:rPr>
+          <w:rFonts w:ascii="Times New Roman" w:hAnsi="Times New Roman" w:cs="Times New Roman"/>
+          <w:sz w:val="24"/>
+          <w:szCs w:val="24"/>
+        </w:rPr>
+        <w:t>). There was no significant difference in preprandial flow between the control group and the CMI- group. There were also no significant differences in postprandial SMV flow between any of the groups. Percent change in flow for the CMI+ group was significantly less compared to the control group (p=0.008, d=</w:t>
+      </w:r>
+      <w:ins w:id="181" w:author="Grant Steven Roberts" w:date="2020-10-04T11:27:00Z">
+        <w:r>
+          <w:rPr>
+            <w:rFonts w:ascii="Times New Roman" w:hAnsi="Times New Roman" w:cs="Times New Roman"/>
+            <w:sz w:val="24"/>
+            <w:szCs w:val="24"/>
+          </w:rPr>
+          <w:t>-</w:t>
+        </w:r>
+      </w:ins>
+      <w:r>
+        <w:rPr>
+          <w:rFonts w:ascii="Times New Roman" w:hAnsi="Times New Roman" w:cs="Times New Roman"/>
+          <w:sz w:val="24"/>
+          <w:szCs w:val="24"/>
+        </w:rPr>
+        <w:t>0.944) and the CMI- group (p=0.009, d=</w:t>
+      </w:r>
+      <w:ins w:id="182" w:author="Grant Steven Roberts" w:date="2020-10-04T11:27:00Z">
+        <w:r>
+          <w:rPr>
+            <w:rFonts w:ascii="Times New Roman" w:hAnsi="Times New Roman" w:cs="Times New Roman"/>
+            <w:sz w:val="24"/>
+            <w:szCs w:val="24"/>
+          </w:rPr>
+          <w:t>-</w:t>
+        </w:r>
+      </w:ins>
+      <w:r>
+        <w:rPr>
+          <w:rFonts w:ascii="Times New Roman" w:hAnsi="Times New Roman" w:cs="Times New Roman"/>
+          <w:sz w:val="24"/>
+          <w:szCs w:val="24"/>
+        </w:rPr>
+        <w:t>0.875).</w:t>
+      </w:r>
+      <w:ins w:id="183" w:author="Grant Steven Roberts" w:date="2020-10-04T11:23:00Z">
+        <w:r>
+          <w:rPr>
+            <w:rFonts w:ascii="Times New Roman" w:hAnsi="Times New Roman" w:cs="Times New Roman"/>
+            <w:sz w:val="24"/>
+            <w:szCs w:val="24"/>
+          </w:rPr>
+          <w:t xml:space="preserve"> </w:t>
+        </w:r>
+      </w:ins>
+      <w:ins w:id="184" w:author="Grant Steven Roberts" w:date="2020-10-04T11:28:00Z">
+        <w:r>
+          <w:rPr>
+            <w:rFonts w:ascii="Times New Roman" w:hAnsi="Times New Roman" w:cs="Times New Roman"/>
+            <w:sz w:val="24"/>
+            <w:szCs w:val="24"/>
+          </w:rPr>
+          <w:t>PSF for the CMI+ group (</w:t>
+        </w:r>
+      </w:ins>
+      <w:ins w:id="185" w:author="Grant Steven Roberts" w:date="2020-10-04T11:29:00Z">
+        <w:r>
+          <w:rPr>
+            <w:rFonts w:ascii="Times New Roman" w:hAnsi="Times New Roman" w:cs="Times New Roman"/>
+            <w:sz w:val="24"/>
+            <w:szCs w:val="24"/>
+          </w:rPr>
+          <w:t>mean</w:t>
+        </w:r>
+      </w:ins>
+      <w:ins w:id="186" w:author="Grant Steven Roberts" w:date="2020-10-04T11:28:00Z">
+        <w:r>
+          <w:rPr>
+            <w:rFonts w:ascii="Times New Roman" w:hAnsi="Times New Roman" w:cs="Times New Roman"/>
+            <w:sz w:val="24"/>
+            <w:szCs w:val="24"/>
+          </w:rPr>
+          <w:t>=</w:t>
+        </w:r>
+      </w:ins>
+      <w:ins w:id="187" w:author="Grant Steven Roberts" w:date="2020-10-04T11:29:00Z">
+        <w:r>
+          <w:rPr>
+            <w:rFonts w:ascii="Times New Roman" w:hAnsi="Times New Roman" w:cs="Times New Roman"/>
+            <w:sz w:val="24"/>
+            <w:szCs w:val="24"/>
+          </w:rPr>
+          <w:t xml:space="preserve">17.9 mL/min/kg) </w:t>
+        </w:r>
+      </w:ins>
+      <w:ins w:id="188" w:author="Grant Steven Roberts" w:date="2020-10-04T11:28:00Z">
+        <w:r>
+          <w:rPr>
+            <w:rFonts w:ascii="Times New Roman" w:hAnsi="Times New Roman" w:cs="Times New Roman"/>
+            <w:sz w:val="24"/>
+            <w:szCs w:val="24"/>
+          </w:rPr>
+          <w:t xml:space="preserve">was also increased </w:t>
+        </w:r>
+      </w:ins>
+      <w:ins w:id="189" w:author="Grant Steven Roberts" w:date="2020-10-04T11:30:00Z">
+        <w:r>
+          <w:rPr>
+            <w:rFonts w:ascii="Times New Roman" w:hAnsi="Times New Roman" w:cs="Times New Roman"/>
+            <w:sz w:val="24"/>
+            <w:szCs w:val="24"/>
+          </w:rPr>
+          <w:t>compared to controls (mean=10.4 mL/min/kg, p=</w:t>
+        </w:r>
+        <w:r>
+          <w:rPr>
+            <w:rFonts w:ascii="Times New Roman" w:hAnsi="Times New Roman" w:cs="Times New Roman"/>
+            <w:sz w:val="24"/>
+            <w:szCs w:val="24"/>
+          </w:rPr>
+          <w:t>0.011, d=1.615</w:t>
+        </w:r>
+        <w:r>
+          <w:rPr>
+            <w:rFonts w:ascii="Times New Roman" w:hAnsi="Times New Roman" w:cs="Times New Roman"/>
+            <w:sz w:val="24"/>
+            <w:szCs w:val="24"/>
+          </w:rPr>
+          <w:t>) and CMI- (mean=</w:t>
+        </w:r>
+      </w:ins>
+      <w:ins w:id="190" w:author="Grant Steven Roberts" w:date="2020-10-04T11:31:00Z">
+        <w:r>
+          <w:rPr>
+            <w:rFonts w:ascii="Times New Roman" w:hAnsi="Times New Roman" w:cs="Times New Roman"/>
+            <w:sz w:val="24"/>
+            <w:szCs w:val="24"/>
+          </w:rPr>
+          <w:t xml:space="preserve">11.3 mL/min/kg, p=0.003, d=1.269). </w:t>
+        </w:r>
+        <w:r>
+          <w:rPr>
+            <w:rFonts w:ascii="Times New Roman" w:hAnsi="Times New Roman" w:cs="Times New Roman"/>
+            <w:sz w:val="24"/>
+            <w:szCs w:val="24"/>
+          </w:rPr>
+          <w:t>No significant differences in MDF were observed.</w:t>
+        </w:r>
+      </w:ins>
     </w:p>
     <w:p>
       <w:pPr>
@@ -14595,8 +16361,90 @@
           <w:sz w:val="24"/>
           <w:szCs w:val="24"/>
         </w:rPr>
-        <w:t xml:space="preserve">In control subjects, PV blood flow increased significantly after a meal (p=1.17e-05, d=1.137) as did the CMI- group (p=1.60e-05, d=1.690) while the CMI+ group did not see a significant increase in PV blood flow after a meal (p=0.243, d=0.362). Additionally, percent change in flow for the CMI+ group was significantly less than the control group (p=0.018, d=0.788) and the CMI- group (p=0.006, d=1.02). </w:t>
-      </w:r>
+        <w:t>In control subjects, PV blood flow increased significantly after a meal (p=1.17e-05, d=1.137) as did the CMI- group (p=1.60e-05, d=1.690) while the CMI+ group did not see a significant increase in PV blood flow after a meal (p=0.243</w:t>
+      </w:r>
+      <w:del w:id="191" w:author="Grant Steven Roberts" w:date="2020-10-04T11:12:00Z">
+        <w:r>
+          <w:rPr>
+            <w:rFonts w:ascii="Times New Roman" w:hAnsi="Times New Roman" w:cs="Times New Roman"/>
+            <w:sz w:val="24"/>
+            <w:szCs w:val="24"/>
+          </w:rPr>
+          <w:delText>, d=0.362</w:delText>
+        </w:r>
+      </w:del>
+      <w:r>
+        <w:rPr>
+          <w:rFonts w:ascii="Times New Roman" w:hAnsi="Times New Roman" w:cs="Times New Roman"/>
+          <w:sz w:val="24"/>
+          <w:szCs w:val="24"/>
+        </w:rPr>
+        <w:t>). Additionally, percent change in flow for the CMI+ group was significantly less than the control group (p=0.018, d=</w:t>
+      </w:r>
+      <w:ins w:id="192" w:author="Grant Steven Roberts" w:date="2020-10-04T11:27:00Z">
+        <w:r>
+          <w:rPr>
+            <w:rFonts w:ascii="Times New Roman" w:hAnsi="Times New Roman" w:cs="Times New Roman"/>
+            <w:sz w:val="24"/>
+            <w:szCs w:val="24"/>
+          </w:rPr>
+          <w:t>-</w:t>
+        </w:r>
+      </w:ins>
+      <w:r>
+        <w:rPr>
+          <w:rFonts w:ascii="Times New Roman" w:hAnsi="Times New Roman" w:cs="Times New Roman"/>
+          <w:sz w:val="24"/>
+          <w:szCs w:val="24"/>
+        </w:rPr>
+        <w:t>0.788) and the CMI- group (p=0.006, d=</w:t>
+      </w:r>
+      <w:ins w:id="193" w:author="Grant Steven Roberts" w:date="2020-10-04T11:27:00Z">
+        <w:r>
+          <w:rPr>
+            <w:rFonts w:ascii="Times New Roman" w:hAnsi="Times New Roman" w:cs="Times New Roman"/>
+            <w:sz w:val="24"/>
+            <w:szCs w:val="24"/>
+          </w:rPr>
+          <w:t>-</w:t>
+        </w:r>
+      </w:ins>
+      <w:r>
+        <w:rPr>
+          <w:rFonts w:ascii="Times New Roman" w:hAnsi="Times New Roman" w:cs="Times New Roman"/>
+          <w:sz w:val="24"/>
+          <w:szCs w:val="24"/>
+        </w:rPr>
+        <w:t>1.02</w:t>
+      </w:r>
+      <w:ins w:id="194" w:author="Grant Steven Roberts" w:date="2020-10-04T11:27:00Z">
+        <w:r>
+          <w:rPr>
+            <w:rFonts w:ascii="Times New Roman" w:hAnsi="Times New Roman" w:cs="Times New Roman"/>
+            <w:sz w:val="24"/>
+            <w:szCs w:val="24"/>
+          </w:rPr>
+          <w:t>2</w:t>
+        </w:r>
+      </w:ins>
+      <w:r>
+        <w:rPr>
+          <w:rFonts w:ascii="Times New Roman" w:hAnsi="Times New Roman" w:cs="Times New Roman"/>
+          <w:sz w:val="24"/>
+          <w:szCs w:val="24"/>
+        </w:rPr>
+        <w:t xml:space="preserve">). </w:t>
+      </w:r>
+      <w:ins w:id="195" w:author="Grant Steven Roberts" w:date="2020-10-04T11:31:00Z">
+        <w:r>
+          <w:rPr>
+            <w:rFonts w:ascii="Times New Roman" w:hAnsi="Times New Roman" w:cs="Times New Roman"/>
+            <w:sz w:val="24"/>
+            <w:szCs w:val="24"/>
+          </w:rPr>
+          <w:t>There were no significant differences in MDF or PSF between groups.</w:t>
+        </w:r>
+      </w:ins>
     </w:p>
     <w:p>
       <w:pPr>
@@ -15595,7 +17443,7 @@
         </w:rPr>
         <w:fldChar w:fldCharType="begin">
           <w:fldData xml:space="preserve">PEVuZE5vdGU+PENpdGU+PEF1dGhvcj5MaTwvQXV0aG9yPjxZZWFyPjE5OTQ8L1llYXI+PFJlY051
-bT45MTk8L1JlY051bT48RGlzcGxheVRleHQ+WzE1LTE4LDIxLDI4LTMwLDMyLTM4XTwvRGlzcGxh
+bT45MTk8L1JlY051bT48RGlzcGxheVRleHQ+WzE3LTIwLDIzLDMwLTMyLDM0LTQwXTwvRGlzcGxh
 eVRleHQ+PHJlY29yZD48cmVjLW51bWJlcj45MTk8L3JlYy1udW1iZXI+PGZvcmVpZ24ta2V5cz48
 a2V5IGFwcD0iRU4iIGRiLWlkPSJ4ZWVwNWQ5OXdlZnpmMWUyZGU3NXA5MDB3cDBhc3NyNWFmZmYi
 IHRpbWVzdGFtcD0iMTU4NDExMTYxNSIgZ3VpZD0iNDgyZDRjYzUtZjYyNi00MjY3LTgyZTMtZmQx
@@ -16100,7 +17948,7 @@
         </w:rPr>
         <w:fldChar w:fldCharType="begin">
           <w:fldData xml:space="preserve">PEVuZE5vdGU+PENpdGU+PEF1dGhvcj5MaTwvQXV0aG9yPjxZZWFyPjE5OTQ8L1llYXI+PFJlY051
-bT45MTk8L1JlY051bT48RGlzcGxheVRleHQ+WzE1LTE4LDIxLDI4LTMwLDMyLTM4XTwvRGlzcGxh
+bT45MTk8L1JlY051bT48RGlzcGxheVRleHQ+WzE3LTIwLDIzLDMwLTMyLDM0LTQwXTwvRGlzcGxh
 eVRleHQ+PHJlY29yZD48cmVjLW51bWJlcj45MTk8L3JlYy1udW1iZXI+PGZvcmVpZ24ta2V5cz48
 a2V5IGFwcD0iRU4iIGRiLWlkPSJ4ZWVwNWQ5OXdlZnpmMWUyZGU3NXA5MDB3cDBhc3NyNWFmZmYi
 IHRpbWVzdGFtcD0iMTU4NDExMTYxNSIgZ3VpZD0iNDgyZDRjYzUtZjYyNi00MjY3LTgyZTMtZmQx
@@ -16627,7 +18475,7 @@
           <w:sz w:val="24"/>
           <w:szCs w:val="24"/>
         </w:rPr>
-        <w:t>[15-18,21,28-30,32-38]</w:t>
+        <w:t>[17-20,23,30-32,34-40]</w:t>
       </w:r>
       <w:r>
         <w:rPr>
@@ -16661,6 +18509,7 @@
         <w:rPr>
           <w:noProof/>
         </w:rPr>
+        <w:lastRenderedPageBreak/>
         <w:drawing>
           <wp:anchor distT="0" distB="0" distL="114300" distR="114300" simplePos="0" relativeHeight="251662336" behindDoc="0" locked="0" layoutInCell="1" allowOverlap="1" wp14:anchorId="1D82F7A5" wp14:editId="7EED5CD1">
             <wp:simplePos x="0" y="0"/>
@@ -17182,7 +19031,16 @@
           <w:sz w:val="24"/>
           <w:szCs w:val="24"/>
         </w:rPr>
-        <w:t xml:space="preserve"> 5a shows an example of a patient with median arcuate ligament syndrome in which the median arcuate ligament was compressing the CA. Despite this obstruction, flow in the splenic artery and gastroduodenal artery (GDA) was preserved due to a portion of SMA blood flow being redirected back through the pancreaticoduodenal arcades. The CA could not be visualized on the PC angiogram in this patient. Fasting flow in the GDA was approximately 24.3% of the </w:t>
+        <w:t xml:space="preserve"> 5a shows an example of a patient with median arcuate ligament syndrome in which the median arcuate ligament was compressing the CA. Despite this obstruction, flow in the splenic artery and gastroduodenal artery (GDA) was preserved due to a portion of SMA blood flow being redirected back through </w:t>
+      </w:r>
+      <w:r>
+        <w:rPr>
+          <w:rFonts w:ascii="Times New Roman" w:hAnsi="Times New Roman" w:cs="Times New Roman"/>
+          <w:sz w:val="24"/>
+          <w:szCs w:val="24"/>
+        </w:rPr>
+        <w:lastRenderedPageBreak/>
+        <w:t xml:space="preserve">the pancreaticoduodenal arcades. The CA could not be visualized on the PC angiogram in this patient. Fasting flow in the GDA was approximately 24.3% of the </w:t>
       </w:r>
       <w:r>
         <w:rPr>
@@ -17256,7 +19114,6 @@
         <w:rPr>
           <w:noProof/>
         </w:rPr>
-        <w:lastRenderedPageBreak/>
         <w:drawing>
           <wp:inline distT="0" distB="0" distL="0" distR="0" wp14:anchorId="2D920356" wp14:editId="5596B5ED">
             <wp:extent cx="5943600" cy="2838450"/>
@@ -17365,7 +19222,16 @@
           <w:sz w:val="22"/>
           <w:szCs w:val="22"/>
         </w:rPr>
-        <w:t xml:space="preserve">in a fasting 42-year-old male with CMI. Numerous collaterals from the IMA, via the Arc of Riolan, and CA, via the pancreaticoduodenal arcades, supply blood to the SMA. The proximal SMA cannot be visualized on the PC angiogram due to </w:t>
+        <w:t>in a fasting 42-</w:t>
+      </w:r>
+      <w:r>
+        <w:rPr>
+          <w:color w:val="auto"/>
+          <w:sz w:val="22"/>
+          <w:szCs w:val="22"/>
+        </w:rPr>
+        <w:lastRenderedPageBreak/>
+        <w:t xml:space="preserve">year-old male with CMI. Numerous collaterals from the IMA, via the Arc of Riolan, and CA, via the pancreaticoduodenal arcades, supply blood to the SMA. The proximal SMA cannot be visualized on the PC angiogram due to </w:t>
       </w:r>
       <w:r>
         <w:rPr>
@@ -17467,7 +19333,7 @@
         </w:rPr>
         <w:fldChar w:fldCharType="begin">
           <w:fldData xml:space="preserve">PEVuZE5vdGU+PENpdGU+PEF1dGhvcj5MaTwvQXV0aG9yPjxZZWFyPjE5OTQ8L1llYXI+PFJlY051
-bT45MTk8L1JlY051bT48RGlzcGxheVRleHQ+WzE1LTE4XTwvRGlzcGxheVRleHQ+PHJlY29yZD48
+bT45MTk8L1JlY051bT48RGlzcGxheVRleHQ+WzE3LTIwXTwvRGlzcGxheVRleHQ+PHJlY29yZD48
 cmVjLW51bWJlcj45MTk8L3JlYy1udW1iZXI+PGZvcmVpZ24ta2V5cz48a2V5IGFwcD0iRU4iIGRi
 LWlkPSJ4ZWVwNWQ5OXdlZnpmMWUyZGU3NXA5MDB3cDBhc3NyNWFmZmYiIHRpbWVzdGFtcD0iMTU4
 NDExMTYxNSIgZ3VpZD0iNDgyZDRjYzUtZjYyNi00MjY3LTgyZTMtZmQxODEyYzI1MDgxIj45MTk8
@@ -17617,7 +19483,7 @@
         </w:rPr>
         <w:fldChar w:fldCharType="begin">
           <w:fldData xml:space="preserve">PEVuZE5vdGU+PENpdGU+PEF1dGhvcj5MaTwvQXV0aG9yPjxZZWFyPjE5OTQ8L1llYXI+PFJlY051
-bT45MTk8L1JlY051bT48RGlzcGxheVRleHQ+WzE1LTE4XTwvRGlzcGxheVRleHQ+PHJlY29yZD48
+bT45MTk8L1JlY051bT48RGlzcGxheVRleHQ+WzE3LTIwXTwvRGlzcGxheVRleHQ+PHJlY29yZD48
 cmVjLW51bWJlcj45MTk8L3JlYy1udW1iZXI+PGZvcmVpZ24ta2V5cz48a2V5IGFwcD0iRU4iIGRi
 LWlkPSJ4ZWVwNWQ5OXdlZnpmMWUyZGU3NXA5MDB3cDBhc3NyNWFmZmYiIHRpbWVzdGFtcD0iMTU4
 NDExMTYxNSIgZ3VpZD0iNDgyZDRjYzUtZjYyNi00MjY3LTgyZTMtZmQxODEyYzI1MDgxIj45MTk8
@@ -17789,7 +19655,7 @@
           <w:sz w:val="24"/>
           <w:szCs w:val="24"/>
         </w:rPr>
-        <w:t>[15-18]</w:t>
+        <w:t>[17-20]</w:t>
       </w:r>
       <w:r>
         <w:rPr>
@@ -17805,18 +19671,9 @@
           <w:sz w:val="24"/>
           <w:szCs w:val="24"/>
         </w:rPr>
-        <w:t xml:space="preserve"> and demonstrated the potential of 4D flow MRI studies to help disentangle the complex flow patterns observed in CMI. Firstly, 4D flow MRI provides </w:t>
-      </w:r>
-      <w:r>
-        <w:rPr>
-          <w:rFonts w:ascii="Times New Roman" w:hAnsi="Times New Roman" w:cs="Times New Roman"/>
-          <w:sz w:val="24"/>
-          <w:szCs w:val="24"/>
-        </w:rPr>
-        <w:lastRenderedPageBreak/>
-        <w:t>simultaneous acquisition of both hemodynamic information and a</w:t>
-      </w:r>
-      <w:ins w:id="46" w:author="Grant Steven Roberts" w:date="2020-09-18T16:24:00Z">
+        <w:t xml:space="preserve"> and demonstrated the potential of 4D flow MRI studies to help disentangle the complex flow patterns observed in CMI. Firstly, 4D flow MRI provides simultaneous acquisition of both hemodynamic information and a</w:t>
+      </w:r>
+      <w:ins w:id="196" w:author="Grant Steven Roberts" w:date="2020-09-18T16:24:00Z">
         <w:r>
           <w:rPr>
             <w:rFonts w:ascii="Times New Roman" w:hAnsi="Times New Roman" w:cs="Times New Roman"/>
@@ -17826,7 +19683,7 @@
           <w:t xml:space="preserve"> PC</w:t>
         </w:r>
       </w:ins>
-      <w:del w:id="47" w:author="Grant Steven Roberts" w:date="2020-09-18T16:24:00Z">
+      <w:del w:id="197" w:author="Grant Steven Roberts" w:date="2020-09-18T16:24:00Z">
         <w:r>
           <w:rPr>
             <w:rFonts w:ascii="Times New Roman" w:hAnsi="Times New Roman" w:cs="Times New Roman"/>
@@ -17852,7 +19709,7 @@
         </w:rPr>
         <w:fldChar w:fldCharType="begin">
           <w:fldData xml:space="preserve">PEVuZE5vdGU+PENpdGU+PEF1dGhvcj5GcmFuY29pczwvQXV0aG9yPjxZZWFyPjIwMTE8L1llYXI+
-PFJlY051bT45NDQ8L1JlY051bT48RGlzcGxheVRleHQ+WzM5XTwvRGlzcGxheVRleHQ+PHJlY29y
+PFJlY051bT45NDQ8L1JlY051bT48RGlzcGxheVRleHQ+WzQxXTwvRGlzcGxheVRleHQ+PHJlY29y
 ZD48cmVjLW51bWJlcj45NDQ8L3JlYy1udW1iZXI+PGZvcmVpZ24ta2V5cz48a2V5IGFwcD0iRU4i
 IGRiLWlkPSJ4ZWVwNWQ5OXdlZnpmMWUyZGU3NXA5MDB3cDBhc3NyNWFmZmYiIHRpbWVzdGFtcD0i
 MTU4NTg1MDA4MCIgZ3VpZD0iNjQyMDk5MDEtZmUyMy00ZGM5LWE4MTItY2IyMzhkMmI3NTg3Ij45
@@ -17908,7 +19765,7 @@
         </w:rPr>
         <w:fldChar w:fldCharType="begin">
           <w:fldData xml:space="preserve">PEVuZE5vdGU+PENpdGU+PEF1dGhvcj5GcmFuY29pczwvQXV0aG9yPjxZZWFyPjIwMTE8L1llYXI+
-PFJlY051bT45NDQ8L1JlY051bT48RGlzcGxheVRleHQ+WzM5XTwvRGlzcGxheVRleHQ+PHJlY29y
+PFJlY051bT45NDQ8L1JlY051bT48RGlzcGxheVRleHQ+WzQxXTwvRGlzcGxheVRleHQ+PHJlY29y
 ZD48cmVjLW51bWJlcj45NDQ8L3JlYy1udW1iZXI+PGZvcmVpZ24ta2V5cz48a2V5IGFwcD0iRU4i
 IGRiLWlkPSJ4ZWVwNWQ5OXdlZnpmMWUyZGU3NXA5MDB3cDBhc3NyNWFmZmYiIHRpbWVzdGFtcD0i
 MTU4NTg1MDA4MCIgZ3VpZD0iNjQyMDk5MDEtZmUyMy00ZGM5LWE4MTItY2IyMzhkMmI3NTg3Ij45
@@ -17986,7 +19843,7 @@
           <w:sz w:val="24"/>
           <w:szCs w:val="24"/>
         </w:rPr>
-        <w:t>[39]</w:t>
+        <w:t>[41]</w:t>
       </w:r>
       <w:r>
         <w:rPr>
@@ -18018,7 +19875,7 @@
           <w:sz w:val="24"/>
           <w:szCs w:val="24"/>
         </w:rPr>
-        <w:instrText xml:space="preserve"> ADDIN EN.CITE &lt;EndNote&gt;&lt;Cite&gt;&lt;Author&gt;Wasser&lt;/Author&gt;&lt;Year&gt;1996&lt;/Year&gt;&lt;RecNum&gt;917&lt;/RecNum&gt;&lt;DisplayText&gt;[40]&lt;/DisplayText&gt;&lt;record&gt;&lt;rec-number&gt;917&lt;/rec-number&gt;&lt;foreign-keys&gt;&lt;key app="EN" db-id="xeep5d99wefzf1e2de75p900wp0assr5afff" timestamp="1584111517" guid="f97d0585-135a-4e82-86ad-b72554269e80"&gt;917&lt;/key&gt;&lt;/foreign-keys&gt;&lt;ref-type name="Journal Article"&gt;17&lt;/ref-type&gt;&lt;contributors&gt;&lt;authors&gt;&lt;author&gt;Wasser, M. N.&lt;/author&gt;&lt;author&gt;Geelkerken, R. H.&lt;/author&gt;&lt;author&gt;Kouwenhoven, M.&lt;/author&gt;&lt;author&gt;van Bockel, J. H.&lt;/author&gt;&lt;author&gt;Hermans, J.&lt;/author&gt;&lt;author&gt;Schultze Kool, L. J.&lt;/author&gt;&lt;author&gt;de Roos, A.&lt;/author&gt;&lt;/authors&gt;&lt;/contributors&gt;&lt;auth-address&gt;Department of Diagnostic Radiology, Leiden University Hospital, the Netherlands.&lt;/auth-address&gt;&lt;titles&gt;&lt;title&gt;Systolically gated 3D phase contrast MRA of mesenteric arteries in suspected mesenteric ischemia&lt;/title&gt;&lt;secondary-title&gt;J Comput Assist Tomogr&lt;/secondary-title&gt;&lt;/titles&gt;&lt;periodical&gt;&lt;full-title&gt;J Comput Assist Tomogr&lt;/full-title&gt;&lt;/periodical&gt;&lt;pages&gt;262-8&lt;/pages&gt;&lt;volume&gt;20&lt;/volume&gt;&lt;number&gt;2&lt;/number&gt;&lt;edition&gt;1996/03/01&lt;/edition&gt;&lt;keywords&gt;&lt;keyword&gt;Adult&lt;/keyword&gt;&lt;keyword&gt;Aged&lt;/keyword&gt;&lt;keyword&gt;Aged, 80 and over&lt;/keyword&gt;&lt;keyword&gt;Angiography, Digital Subtraction&lt;/keyword&gt;&lt;keyword&gt;Celiac Artery&lt;/keyword&gt;&lt;keyword&gt;Chronic Disease&lt;/keyword&gt;&lt;keyword&gt;Female&lt;/keyword&gt;&lt;keyword&gt;Humans&lt;/keyword&gt;&lt;keyword&gt;Ischemia/*diagnosis/surgery&lt;/keyword&gt;&lt;keyword&gt;Magnetic Resonance Angiography/*methods&lt;/keyword&gt;&lt;keyword&gt;Male&lt;/keyword&gt;&lt;keyword&gt;*Mesenteric Arteries&lt;/keyword&gt;&lt;keyword&gt;Mesentery/*blood supply&lt;/keyword&gt;&lt;keyword&gt;Middle Aged&lt;/keyword&gt;&lt;keyword&gt;Prospective Studies&lt;/keyword&gt;&lt;/keywords&gt;&lt;dates&gt;&lt;year&gt;1996&lt;/year&gt;&lt;pub-dates&gt;&lt;date&gt;Mar-Apr&lt;/date&gt;&lt;/pub-dates&gt;&lt;/dates&gt;&lt;isbn&gt;0363-8715 (Print)&amp;#xD;0363-8715&lt;/isbn&gt;&lt;accession-num&gt;8606234&lt;/accession-num&gt;&lt;urls&gt;&lt;/urls&gt;&lt;electronic-resource-num&gt;10.1097/00004728-199603000-00017&lt;/electronic-resource-num&gt;&lt;remote-database-provider&gt;NLM&lt;/remote-database-provider&gt;&lt;language&gt;eng&lt;/language&gt;&lt;/record&gt;&lt;/Cite&gt;&lt;/EndNote&gt;</w:instrText>
+        <w:instrText xml:space="preserve"> ADDIN EN.CITE &lt;EndNote&gt;&lt;Cite&gt;&lt;Author&gt;Wasser&lt;/Author&gt;&lt;Year&gt;1996&lt;/Year&gt;&lt;RecNum&gt;917&lt;/RecNum&gt;&lt;DisplayText&gt;[42]&lt;/DisplayText&gt;&lt;record&gt;&lt;rec-number&gt;917&lt;/rec-number&gt;&lt;foreign-keys&gt;&lt;key app="EN" db-id="xeep5d99wefzf1e2de75p900wp0assr5afff" timestamp="1584111517" guid="f97d0585-135a-4e82-86ad-b72554269e80"&gt;917&lt;/key&gt;&lt;/foreign-keys&gt;&lt;ref-type name="Journal Article"&gt;17&lt;/ref-type&gt;&lt;contributors&gt;&lt;authors&gt;&lt;author&gt;Wasser, M. N.&lt;/author&gt;&lt;author&gt;Geelkerken, R. H.&lt;/author&gt;&lt;author&gt;Kouwenhoven, M.&lt;/author&gt;&lt;author&gt;van Bockel, J. H.&lt;/author&gt;&lt;author&gt;Hermans, J.&lt;/author&gt;&lt;author&gt;Schultze Kool, L. J.&lt;/author&gt;&lt;author&gt;de Roos, A.&lt;/author&gt;&lt;/authors&gt;&lt;/contributors&gt;&lt;auth-address&gt;Department of Diagnostic Radiology, Leiden University Hospital, the Netherlands.&lt;/auth-address&gt;&lt;titles&gt;&lt;title&gt;Systolically gated 3D phase contrast MRA of mesenteric arteries in suspected mesenteric ischemia&lt;/title&gt;&lt;secondary-title&gt;J Comput Assist Tomogr&lt;/secondary-title&gt;&lt;/titles&gt;&lt;periodical&gt;&lt;full-title&gt;J Comput Assist Tomogr&lt;/full-title&gt;&lt;/periodical&gt;&lt;pages&gt;262-8&lt;/pages&gt;&lt;volume&gt;20&lt;/volume&gt;&lt;number&gt;2&lt;/number&gt;&lt;edition&gt;1996/03/01&lt;/edition&gt;&lt;keywords&gt;&lt;keyword&gt;Adult&lt;/keyword&gt;&lt;keyword&gt;Aged&lt;/keyword&gt;&lt;keyword&gt;Aged, 80 and over&lt;/keyword&gt;&lt;keyword&gt;Angiography, Digital Subtraction&lt;/keyword&gt;&lt;keyword&gt;Celiac Artery&lt;/keyword&gt;&lt;keyword&gt;Chronic Disease&lt;/keyword&gt;&lt;keyword&gt;Female&lt;/keyword&gt;&lt;keyword&gt;Humans&lt;/keyword&gt;&lt;keyword&gt;Ischemia/*diagnosis/surgery&lt;/keyword&gt;&lt;keyword&gt;Magnetic Resonance Angiography/*methods&lt;/keyword&gt;&lt;keyword&gt;Male&lt;/keyword&gt;&lt;keyword&gt;*Mesenteric Arteries&lt;/keyword&gt;&lt;keyword&gt;Mesentery/*blood supply&lt;/keyword&gt;&lt;keyword&gt;Middle Aged&lt;/keyword&gt;&lt;keyword&gt;Prospective Studies&lt;/keyword&gt;&lt;/keywords&gt;&lt;dates&gt;&lt;year&gt;1996&lt;/year&gt;&lt;pub-dates&gt;&lt;date&gt;Mar-Apr&lt;/date&gt;&lt;/pub-dates&gt;&lt;/dates&gt;&lt;isbn&gt;0363-8715 (Print)&amp;#xD;0363-8715&lt;/isbn&gt;&lt;accession-num&gt;8606234&lt;/accession-num&gt;&lt;urls&gt;&lt;/urls&gt;&lt;electronic-resource-num&gt;10.1097/00004728-199603000-00017&lt;/electronic-resource-num&gt;&lt;remote-database-provider&gt;NLM&lt;/remote-database-provider&gt;&lt;language&gt;eng&lt;/language&gt;&lt;/record&gt;&lt;/Cite&gt;&lt;/EndNote&gt;</w:instrText>
       </w:r>
       <w:r>
         <w:rPr>
@@ -18035,7 +19892,7 @@
           <w:sz w:val="24"/>
           <w:szCs w:val="24"/>
         </w:rPr>
-        <w:t>[40]</w:t>
+        <w:t>[42]</w:t>
       </w:r>
       <w:r>
         <w:rPr>
@@ -18107,6 +19964,7 @@
           <w:sz w:val="24"/>
           <w:szCs w:val="24"/>
         </w:rPr>
+        <w:lastRenderedPageBreak/>
         <w:t>Correlation analysis showed</w:t>
       </w:r>
       <w:r>
@@ -18255,7 +20113,25 @@
           <w:sz w:val="24"/>
           <w:szCs w:val="24"/>
         </w:rPr>
-        <w:t xml:space="preserve"> (sum of flow rates in vessels exiting between these aortic segments) in both the arterial measurements and venous segments (</w:t>
+        <w:t xml:space="preserve"> (sum of flow rates in vessels exiting between these aortic segments) in both the arterial measurements and ven</w:t>
+      </w:r>
+      <w:proofErr w:type="spellStart"/>
+      <w:r>
+        <w:rPr>
+          <w:rFonts w:ascii="Times New Roman" w:eastAsiaTheme="minorEastAsia" w:hAnsi="Times New Roman" w:cs="Times New Roman"/>
+          <w:sz w:val="24"/>
+          <w:szCs w:val="24"/>
+        </w:rPr>
+        <w:t>ous</w:t>
+      </w:r>
+      <w:proofErr w:type="spellEnd"/>
+      <w:r>
+        <w:rPr>
+          <w:rFonts w:ascii="Times New Roman" w:eastAsiaTheme="minorEastAsia" w:hAnsi="Times New Roman" w:cs="Times New Roman"/>
+          <w:sz w:val="24"/>
+          <w:szCs w:val="24"/>
+        </w:rPr>
+        <w:t xml:space="preserve"> segments (</w:t>
       </w:r>
       <m:oMath>
         <m:sSub>
@@ -18603,7 +20479,7 @@
         </w:rPr>
         <w:t>s</w:t>
       </w:r>
-      <w:ins w:id="48" w:author="Grant Steven Roberts" w:date="2020-09-18T16:09:00Z">
+      <w:ins w:id="198" w:author="Grant Steven Roberts" w:date="2020-09-18T16:09:00Z">
         <w:r>
           <w:rPr>
             <w:rFonts w:ascii="Times New Roman" w:eastAsiaTheme="minorEastAsia" w:hAnsi="Times New Roman" w:cs="Times New Roman"/>
@@ -18620,7 +20496,7 @@
           </w:rPr>
           <w:fldChar w:fldCharType="begin">
             <w:fldData xml:space="preserve">PEVuZE5vdGU+PENpdGU+PEF1dGhvcj5MaTwvQXV0aG9yPjxZZWFyPjE5OTQ8L1llYXI+PFJlY051
-bT45MTk8L1JlY051bT48RGlzcGxheVRleHQ+WzE1LTE4LDIxLDI4LTMwLDMyLTM4XTwvRGlzcGxh
+bT45MTk8L1JlY051bT48RGlzcGxheVRleHQ+WzE3LTIwLDIzLDMwLTMyLDM0LTQwXTwvRGlzcGxh
 eVRleHQ+PHJlY29yZD48cmVjLW51bWJlcj45MTk8L3JlYy1udW1iZXI+PGZvcmVpZ24ta2V5cz48
 a2V5IGFwcD0iRU4iIGRiLWlkPSJ4ZWVwNWQ5OXdlZnpmMWUyZGU3NXA5MDB3cDBhc3NyNWFmZmYi
 IHRpbWVzdGFtcD0iMTU4NDExMTYxNSIgZ3VpZD0iNDgyZDRjYzUtZjYyNi00MjY3LTgyZTMtZmQx
@@ -19109,23 +20985,24 @@
 </w:fldData>
           </w:fldChar>
         </w:r>
-        <w:r>
-          <w:rPr>
-            <w:rFonts w:ascii="Times New Roman" w:hAnsi="Times New Roman" w:cs="Times New Roman"/>
-            <w:sz w:val="24"/>
-            <w:szCs w:val="24"/>
-          </w:rPr>
-          <w:instrText xml:space="preserve"> ADDIN EN.CITE </w:instrText>
-        </w:r>
-        <w:r>
-          <w:rPr>
-            <w:rFonts w:ascii="Times New Roman" w:hAnsi="Times New Roman" w:cs="Times New Roman"/>
-            <w:sz w:val="24"/>
-            <w:szCs w:val="24"/>
-          </w:rPr>
-          <w:fldChar w:fldCharType="begin">
-            <w:fldData xml:space="preserve">PEVuZE5vdGU+PENpdGU+PEF1dGhvcj5MaTwvQXV0aG9yPjxZZWFyPjE5OTQ8L1llYXI+PFJlY051
-bT45MTk8L1JlY051bT48RGlzcGxheVRleHQ+WzE1LTE4LDIxLDI4LTMwLDMyLTM4XTwvRGlzcGxh
+      </w:ins>
+      <w:r>
+        <w:rPr>
+          <w:rFonts w:ascii="Times New Roman" w:hAnsi="Times New Roman" w:cs="Times New Roman"/>
+          <w:sz w:val="24"/>
+          <w:szCs w:val="24"/>
+        </w:rPr>
+        <w:instrText xml:space="preserve"> ADDIN EN.CITE </w:instrText>
+      </w:r>
+      <w:r>
+        <w:rPr>
+          <w:rFonts w:ascii="Times New Roman" w:hAnsi="Times New Roman" w:cs="Times New Roman"/>
+          <w:sz w:val="24"/>
+          <w:szCs w:val="24"/>
+        </w:rPr>
+        <w:fldChar w:fldCharType="begin">
+          <w:fldData xml:space="preserve">PEVuZE5vdGU+PENpdGU+PEF1dGhvcj5MaTwvQXV0aG9yPjxZZWFyPjE5OTQ8L1llYXI+PFJlY051
+bT45MTk8L1JlY051bT48RGlzcGxheVRleHQ+WzE3LTIwLDIzLDMwLTMyLDM0LTQwXTwvRGlzcGxh
 eVRleHQ+PHJlY29yZD48cmVjLW51bWJlcj45MTk8L3JlYy1udW1iZXI+PGZvcmVpZ24ta2V5cz48
 a2V5IGFwcD0iRU4iIGRiLWlkPSJ4ZWVwNWQ5OXdlZnpmMWUyZGU3NXA5MDB3cDBhc3NyNWFmZmYi
 IHRpbWVzdGFtcD0iMTU4NDExMTYxNSIgZ3VpZD0iNDgyZDRjYzUtZjYyNi00MjY3LTgyZTMtZmQx
@@ -19612,48 +21489,51 @@
 PjEwLjEwMDIvaGVwLjE4NDAwOTA2MDQ8L2VsZWN0cm9uaWMtcmVzb3VyY2UtbnVtPjwvcmVjb3Jk
 PjwvQ2l0ZT48L0VuZE5vdGU+
 </w:fldData>
-          </w:fldChar>
-        </w:r>
+        </w:fldChar>
+      </w:r>
+      <w:r>
+        <w:rPr>
+          <w:rFonts w:ascii="Times New Roman" w:hAnsi="Times New Roman" w:cs="Times New Roman"/>
+          <w:sz w:val="24"/>
+          <w:szCs w:val="24"/>
+        </w:rPr>
+        <w:instrText xml:space="preserve"> ADDIN EN.CITE.DATA </w:instrText>
+      </w:r>
+      <w:r>
+        <w:rPr>
+          <w:rFonts w:ascii="Times New Roman" w:hAnsi="Times New Roman" w:cs="Times New Roman"/>
+          <w:sz w:val="24"/>
+          <w:szCs w:val="24"/>
+        </w:rPr>
+      </w:r>
+      <w:r>
+        <w:rPr>
+          <w:rFonts w:ascii="Times New Roman" w:hAnsi="Times New Roman" w:cs="Times New Roman"/>
+          <w:sz w:val="24"/>
+          <w:szCs w:val="24"/>
+        </w:rPr>
+        <w:fldChar w:fldCharType="end"/>
+      </w:r>
+      <w:ins w:id="199" w:author="Grant Steven Roberts" w:date="2020-09-18T16:09:00Z">
         <w:r>
           <w:rPr>
             <w:rFonts w:ascii="Times New Roman" w:hAnsi="Times New Roman" w:cs="Times New Roman"/>
             <w:sz w:val="24"/>
             <w:szCs w:val="24"/>
           </w:rPr>
-          <w:instrText xml:space="preserve"> ADDIN EN.CITE.DATA </w:instrText>
-        </w:r>
-        <w:r>
-          <w:rPr>
-            <w:rFonts w:ascii="Times New Roman" w:hAnsi="Times New Roman" w:cs="Times New Roman"/>
-            <w:sz w:val="24"/>
-            <w:szCs w:val="24"/>
-          </w:rPr>
-        </w:r>
-        <w:r>
-          <w:rPr>
-            <w:rFonts w:ascii="Times New Roman" w:hAnsi="Times New Roman" w:cs="Times New Roman"/>
-            <w:sz w:val="24"/>
-            <w:szCs w:val="24"/>
-          </w:rPr>
-          <w:fldChar w:fldCharType="end"/>
-        </w:r>
-        <w:r>
-          <w:rPr>
-            <w:rFonts w:ascii="Times New Roman" w:hAnsi="Times New Roman" w:cs="Times New Roman"/>
-            <w:sz w:val="24"/>
-            <w:szCs w:val="24"/>
-          </w:rPr>
           <w:fldChar w:fldCharType="separate"/>
         </w:r>
-        <w:r>
-          <w:rPr>
-            <w:rFonts w:ascii="Times New Roman" w:hAnsi="Times New Roman" w:cs="Times New Roman"/>
-            <w:noProof/>
-            <w:sz w:val="24"/>
-            <w:szCs w:val="24"/>
-          </w:rPr>
-          <w:t>[15-18,21,28-30,32-38]</w:t>
-        </w:r>
+      </w:ins>
+      <w:r>
+        <w:rPr>
+          <w:rFonts w:ascii="Times New Roman" w:hAnsi="Times New Roman" w:cs="Times New Roman"/>
+          <w:noProof/>
+          <w:sz w:val="24"/>
+          <w:szCs w:val="24"/>
+        </w:rPr>
+        <w:t>[17-20,23,30-32,34-40]</w:t>
+      </w:r>
+      <w:ins w:id="200" w:author="Grant Steven Roberts" w:date="2020-09-18T16:09:00Z">
         <w:r>
           <w:rPr>
             <w:rFonts w:ascii="Times New Roman" w:hAnsi="Times New Roman" w:cs="Times New Roman"/>
@@ -19714,7 +21594,7 @@
         <w:spacing w:line="480" w:lineRule="auto"/>
         <w:jc w:val="both"/>
         <w:rPr>
-          <w:ins w:id="49" w:author="Grant Steven Roberts" w:date="2020-09-18T10:42:00Z"/>
+          <w:ins w:id="201" w:author="Grant Steven Roberts" w:date="2020-09-18T10:42:00Z"/>
           <w:rFonts w:ascii="Times New Roman" w:hAnsi="Times New Roman" w:cs="Times New Roman"/>
           <w:sz w:val="24"/>
           <w:szCs w:val="24"/>
@@ -19726,7 +21606,6 @@
           <w:sz w:val="24"/>
           <w:szCs w:val="24"/>
         </w:rPr>
-        <w:lastRenderedPageBreak/>
         <w:t xml:space="preserve">Both the control subjects and symptomatic patients without CMI (CMI-) experienced significant blood flow increases in the SMA, SMV, and PV twenty minutes after meal ingestion. This is expected in normal </w:t>
       </w:r>
       <w:r>
@@ -19754,7 +21633,7 @@
         </w:rPr>
         <w:fldChar w:fldCharType="begin">
           <w:fldData xml:space="preserve">PEVuZE5vdGU+PENpdGU+PEF1dGhvcj5TaWViZXI8L0F1dGhvcj48WWVhcj4xOTkxPC9ZZWFyPjxS
-ZWNOdW0+OTA5PC9SZWNOdW0+PERpc3BsYXlUZXh0PlszNCwyMl08L0Rpc3BsYXlUZXh0PjxyZWNv
+ZWNOdW0+OTA5PC9SZWNOdW0+PERpc3BsYXlUZXh0PlszNiwyNF08L0Rpc3BsYXlUZXh0PjxyZWNv
 cmQ+PHJlYy1udW1iZXI+OTA5PC9yZWMtbnVtYmVyPjxmb3JlaWduLWtleXM+PGtleSBhcHA9IkVO
 IiBkYi1pZD0ieGVlcDVkOTl3ZWZ6ZjFlMmRlNzVwOTAwd3AwYXNzcjVhZmZmIiB0aW1lc3RhbXA9
 IjE1ODQxMTA4MDIiIGd1aWQ9IjJjN2UwNmNjLTJhM2ItNGFiOC1iYTdjLTFjY2NlMTI0MGQwMSI+
@@ -19840,7 +21719,7 @@
         </w:rPr>
         <w:fldChar w:fldCharType="begin">
           <w:fldData xml:space="preserve">PEVuZE5vdGU+PENpdGU+PEF1dGhvcj5TaWViZXI8L0F1dGhvcj48WWVhcj4xOTkxPC9ZZWFyPjxS
-ZWNOdW0+OTA5PC9SZWNOdW0+PERpc3BsYXlUZXh0PlszNCwyMl08L0Rpc3BsYXlUZXh0PjxyZWNv
+ZWNOdW0+OTA5PC9SZWNOdW0+PERpc3BsYXlUZXh0PlszNiwyNF08L0Rpc3BsYXlUZXh0PjxyZWNv
 cmQ+PHJlYy1udW1iZXI+OTA5PC9yZWMtbnVtYmVyPjxmb3JlaWduLWtleXM+PGtleSBhcHA9IkVO
 IiBkYi1pZD0ieGVlcDVkOTl3ZWZ6ZjFlMmRlNzVwOTAwd3AwYXNzcjVhZmZmIiB0aW1lc3RhbXA9
 IjE1ODQxMTA4MDIiIGd1aWQ9IjJjN2UwNmNjLTJhM2ItNGFiOC1iYTdjLTFjY2NlMTI0MGQwMSI+
@@ -19948,7 +21827,7 @@
           <w:sz w:val="24"/>
           <w:szCs w:val="24"/>
         </w:rPr>
-        <w:t>[34,22]</w:t>
+        <w:t>[36,24]</w:t>
       </w:r>
       <w:r>
         <w:rPr>
@@ -19966,7 +21845,7 @@
         </w:rPr>
         <w:t xml:space="preserve">. Since a majority of arterial mesenteric flow is returned through the SMV, increases in arterial flow will lead to increases in venous flow in the SMV and subsequently PV, which was observed in this study. Furthermore, </w:t>
       </w:r>
-      <w:del w:id="50" w:author="Grant Steven Roberts" w:date="2020-09-17T10:40:00Z">
+      <w:del w:id="202" w:author="Grant Steven Roberts" w:date="2020-09-17T10:40:00Z">
         <w:r>
           <w:rPr>
             <w:rFonts w:ascii="Times New Roman" w:hAnsi="Times New Roman" w:cs="Times New Roman"/>
@@ -19976,7 +21855,7 @@
           <w:delText>an increase in</w:delText>
         </w:r>
       </w:del>
-      <w:ins w:id="51" w:author="Grant Steven Roberts" w:date="2020-09-17T10:40:00Z">
+      <w:ins w:id="203" w:author="Grant Steven Roberts" w:date="2020-09-17T10:40:00Z">
         <w:r>
           <w:rPr>
             <w:rFonts w:ascii="Times New Roman" w:hAnsi="Times New Roman" w:cs="Times New Roman"/>
@@ -20008,7 +21887,7 @@
           <w:sz w:val="24"/>
           <w:szCs w:val="24"/>
         </w:rPr>
-        <w:instrText xml:space="preserve"> ADDIN EN.CITE &lt;EndNote&gt;&lt;Cite&gt;&lt;Author&gt;Waaler&lt;/Author&gt;&lt;Year&gt;1991&lt;/Year&gt;&lt;RecNum&gt;910&lt;/RecNum&gt;&lt;DisplayText&gt;[41]&lt;/DisplayText&gt;&lt;record&gt;&lt;rec-number&gt;910&lt;/rec-number&gt;&lt;foreign-keys&gt;&lt;key app="EN" db-id="xeep5d99wefzf1e2de75p900wp0assr5afff" timestamp="1584110802" guid="a8dc29ed-8c79-4611-bfef-6feb938ce02d"&gt;910&lt;/key&gt;&lt;/foreign-keys&gt;&lt;ref-type name="Journal Article"&gt;17&lt;/ref-type&gt;&lt;contributors&gt;&lt;authors&gt;&lt;author&gt;Waaler, B. A.&lt;/author&gt;&lt;author&gt;Eriksen, M.&lt;/author&gt;&lt;author&gt;Toska, K.&lt;/author&gt;&lt;/authors&gt;&lt;/contributors&gt;&lt;auth-address&gt;Department of Physiology, University of Oslo, Norway.&lt;/auth-address&gt;&lt;titles&gt;&lt;title&gt;The effect of meal size on postprandial increase in cardiac output&lt;/title&gt;&lt;secondary-title&gt;Acta Physiol Scand&lt;/secondary-title&gt;&lt;/titles&gt;&lt;periodical&gt;&lt;full-title&gt;Acta Physiol Scand&lt;/full-title&gt;&lt;/periodical&gt;&lt;pages&gt;33-9&lt;/pages&gt;&lt;volume&gt;142&lt;/volume&gt;&lt;number&gt;1&lt;/number&gt;&lt;edition&gt;1991/05/01&lt;/edition&gt;&lt;keywords&gt;&lt;keyword&gt;Adult&lt;/keyword&gt;&lt;keyword&gt;Blood Pressure/physiology&lt;/keyword&gt;&lt;keyword&gt;Cardiac Output/*physiology&lt;/keyword&gt;&lt;keyword&gt;Eating/*physiology&lt;/keyword&gt;&lt;keyword&gt;Female&lt;/keyword&gt;&lt;keyword&gt;Heart Rate/physiology&lt;/keyword&gt;&lt;keyword&gt;Humans&lt;/keyword&gt;&lt;keyword&gt;Male&lt;/keyword&gt;&lt;keyword&gt;Splanchnic Circulation/physiology&lt;/keyword&gt;&lt;keyword&gt;Stroke Volume/physiology&lt;/keyword&gt;&lt;keyword&gt;Time Factors&lt;/keyword&gt;&lt;/keywords&gt;&lt;dates&gt;&lt;year&gt;1991&lt;/year&gt;&lt;pub-dates&gt;&lt;date&gt;May&lt;/date&gt;&lt;/pub-dates&gt;&lt;/dates&gt;&lt;isbn&gt;0001-6772 (Print)&amp;#xD;0001-6772&lt;/isbn&gt;&lt;accession-num&gt;1877363&lt;/accession-num&gt;&lt;urls&gt;&lt;/urls&gt;&lt;electronic-resource-num&gt;10.1111/j.1748-1716.1991.tb09125.x&lt;/electronic-resource-num&gt;&lt;remote-database-provider&gt;NLM&lt;/remote-database-provider&gt;&lt;language&gt;eng&lt;/language&gt;&lt;/record&gt;&lt;/Cite&gt;&lt;/EndNote&gt;</w:instrText>
+        <w:instrText xml:space="preserve"> ADDIN EN.CITE &lt;EndNote&gt;&lt;Cite&gt;&lt;Author&gt;Waaler&lt;/Author&gt;&lt;Year&gt;1991&lt;/Year&gt;&lt;RecNum&gt;910&lt;/RecNum&gt;&lt;DisplayText&gt;[43]&lt;/DisplayText&gt;&lt;record&gt;&lt;rec-number&gt;910&lt;/rec-number&gt;&lt;foreign-keys&gt;&lt;key app="EN" db-id="xeep5d99wefzf1e2de75p900wp0assr5afff" timestamp="1584110802" guid="a8dc29ed-8c79-4611-bfef-6feb938ce02d"&gt;910&lt;/key&gt;&lt;/foreign-keys&gt;&lt;ref-type name="Journal Article"&gt;17&lt;/ref-type&gt;&lt;contributors&gt;&lt;authors&gt;&lt;author&gt;Waaler, B. A.&lt;/author&gt;&lt;author&gt;Eriksen, M.&lt;/author&gt;&lt;author&gt;Toska, K.&lt;/author&gt;&lt;/authors&gt;&lt;/contributors&gt;&lt;auth-address&gt;Department of Physiology, University of Oslo, Norway.&lt;/auth-address&gt;&lt;titles&gt;&lt;title&gt;The effect of meal size on postprandial increase in cardiac output&lt;/title&gt;&lt;secondary-title&gt;Acta Physiol Scand&lt;/secondary-title&gt;&lt;/titles&gt;&lt;periodical&gt;&lt;full-title&gt;Acta Physiol Scand&lt;/full-title&gt;&lt;/periodical&gt;&lt;pages&gt;33-9&lt;/pages&gt;&lt;volume&gt;142&lt;/volume&gt;&lt;number&gt;1&lt;/number&gt;&lt;edition&gt;1991/05/01&lt;/edition&gt;&lt;keywords&gt;&lt;keyword&gt;Adult&lt;/keyword&gt;&lt;keyword&gt;Blood Pressure/physiology&lt;/keyword&gt;&lt;keyword&gt;Cardiac Output/*physiology&lt;/keyword&gt;&lt;keyword&gt;Eating/*physiology&lt;/keyword&gt;&lt;keyword&gt;Female&lt;/keyword&gt;&lt;keyword&gt;Heart Rate/physiology&lt;/keyword&gt;&lt;keyword&gt;Humans&lt;/keyword&gt;&lt;keyword&gt;Male&lt;/keyword&gt;&lt;keyword&gt;Splanchnic Circulation/physiology&lt;/keyword&gt;&lt;keyword&gt;Stroke Volume/physiology&lt;/keyword&gt;&lt;keyword&gt;Time Factors&lt;/keyword&gt;&lt;/keywords&gt;&lt;dates&gt;&lt;year&gt;1991&lt;/year&gt;&lt;pub-dates&gt;&lt;date&gt;May&lt;/date&gt;&lt;/pub-dates&gt;&lt;/dates&gt;&lt;isbn&gt;0001-6772 (Print)&amp;#xD;0001-6772&lt;/isbn&gt;&lt;accession-num&gt;1877363&lt;/accession-num&gt;&lt;urls&gt;&lt;/urls&gt;&lt;electronic-resource-num&gt;10.1111/j.1748-1716.1991.tb09125.x&lt;/electronic-resource-num&gt;&lt;remote-database-provider&gt;NLM&lt;/remote-database-provider&gt;&lt;language&gt;eng&lt;/language&gt;&lt;/record&gt;&lt;/Cite&gt;&lt;/EndNote&gt;</w:instrText>
       </w:r>
       <w:r>
         <w:rPr>
@@ -20025,7 +21904,7 @@
           <w:sz w:val="24"/>
           <w:szCs w:val="24"/>
         </w:rPr>
-        <w:t>[41]</w:t>
+        <w:t>[43]</w:t>
       </w:r>
       <w:r>
         <w:rPr>
@@ -20041,7 +21920,16 @@
           <w:sz w:val="24"/>
           <w:szCs w:val="24"/>
         </w:rPr>
-        <w:t xml:space="preserve">. On the other hand, symptomatic patients with true CMI (CMI+ group) experienced no significant postprandial blood flow increases in any vessel. Furthermore, blood flow responses (percent changes in blood flow) in the SMA, SMV, and PV were significantly decreased in CMI+ patients compared to controls, supporting findings from prior 2D PC-MRI studies </w:t>
+        <w:t xml:space="preserve">. On the other hand, symptomatic patients with true CMI (CMI+ group) experienced no significant postprandial blood flow increases in any vessel. Furthermore, blood flow responses (percent changes in blood flow) in the SMA, SMV, and PV were significantly decreased in CMI+ patients compared to controls, supporting findings from prior 2D PC-MRI </w:t>
+      </w:r>
+      <w:r>
+        <w:rPr>
+          <w:rFonts w:ascii="Times New Roman" w:hAnsi="Times New Roman" w:cs="Times New Roman"/>
+          <w:sz w:val="24"/>
+          <w:szCs w:val="24"/>
+        </w:rPr>
+        <w:lastRenderedPageBreak/>
+        <w:t xml:space="preserve">studies </w:t>
       </w:r>
       <w:r>
         <w:rPr>
@@ -20051,7 +21939,7 @@
         </w:rPr>
         <w:fldChar w:fldCharType="begin">
           <w:fldData xml:space="preserve">PEVuZE5vdGU+PENpdGU+PEF1dGhvcj5MaTwvQXV0aG9yPjxZZWFyPjE5OTQ8L1llYXI+PFJlY051
-bT45MTk8L1JlY051bT48RGlzcGxheVRleHQ+WzE1LTE4XTwvRGlzcGxheVRleHQ+PHJlY29yZD48
+bT45MTk8L1JlY051bT48RGlzcGxheVRleHQ+WzE3LTIwXTwvRGlzcGxheVRleHQ+PHJlY29yZD48
 cmVjLW51bWJlcj45MTk8L3JlYy1udW1iZXI+PGZvcmVpZ24ta2V5cz48a2V5IGFwcD0iRU4iIGRi
 LWlkPSJ4ZWVwNWQ5OXdlZnpmMWUyZGU3NXA5MDB3cDBhc3NyNWFmZmYiIHRpbWVzdGFtcD0iMTU4
 NDExMTYxNSIgZ3VpZD0iNDgyZDRjYzUtZjYyNi00MjY3LTgyZTMtZmQxODEyYzI1MDgxIj45MTk8
@@ -20201,7 +22089,7 @@
         </w:rPr>
         <w:fldChar w:fldCharType="begin">
           <w:fldData xml:space="preserve">PEVuZE5vdGU+PENpdGU+PEF1dGhvcj5MaTwvQXV0aG9yPjxZZWFyPjE5OTQ8L1llYXI+PFJlY051
-bT45MTk8L1JlY051bT48RGlzcGxheVRleHQ+WzE1LTE4XTwvRGlzcGxheVRleHQ+PHJlY29yZD48
+bT45MTk8L1JlY051bT48RGlzcGxheVRleHQ+WzE3LTIwXTwvRGlzcGxheVRleHQ+PHJlY29yZD48
 cmVjLW51bWJlcj45MTk8L3JlYy1udW1iZXI+PGZvcmVpZ24ta2V5cz48a2V5IGFwcD0iRU4iIGRi
 LWlkPSJ4ZWVwNWQ5OXdlZnpmMWUyZGU3NXA5MDB3cDBhc3NyNWFmZmYiIHRpbWVzdGFtcD0iMTU4
 NDExMTYxNSIgZ3VpZD0iNDgyZDRjYzUtZjYyNi00MjY3LTgyZTMtZmQxODEyYzI1MDgxIj45MTk8
@@ -20373,7 +22261,7 @@
           <w:sz w:val="24"/>
           <w:szCs w:val="24"/>
         </w:rPr>
-        <w:t>[15-18]</w:t>
+        <w:t>[17-20]</w:t>
       </w:r>
       <w:r>
         <w:rPr>
@@ -20391,7 +22279,7 @@
         </w:rPr>
         <w:t xml:space="preserve">. Postprandial blood flow responses in the SCAo were also decreased in CMI patients compared to controls which has not been previously shown. </w:t>
       </w:r>
-      <w:ins w:id="52" w:author="Grant Steven Roberts" w:date="2020-09-18T10:42:00Z">
+      <w:ins w:id="204" w:author="Grant Steven Roberts" w:date="2020-09-18T10:42:00Z">
         <w:r>
           <w:rPr>
             <w:rFonts w:ascii="Times New Roman" w:hAnsi="Times New Roman" w:cs="Times New Roman"/>
@@ -20401,85 +22289,117 @@
           <w:t xml:space="preserve">It is theorized that </w:t>
         </w:r>
       </w:ins>
-      <w:ins w:id="53" w:author="Grant Steven Roberts" w:date="2020-09-18T16:37:00Z">
+      <w:ins w:id="205" w:author="Grant Steven Roberts" w:date="2020-09-18T16:37:00Z">
         <w:r>
           <w:rPr>
             <w:rFonts w:ascii="Times New Roman" w:hAnsi="Times New Roman" w:cs="Times New Roman"/>
             <w:sz w:val="24"/>
             <w:szCs w:val="24"/>
           </w:rPr>
-          <w:t xml:space="preserve">potential arteriosclerosis </w:t>
-        </w:r>
+          <w:t xml:space="preserve">potential arteriosclerosis and </w:t>
+        </w:r>
+      </w:ins>
+      <w:ins w:id="206" w:author="Grant Steven Roberts" w:date="2020-09-18T10:42:00Z">
         <w:r>
           <w:rPr>
             <w:rFonts w:ascii="Times New Roman" w:hAnsi="Times New Roman" w:cs="Times New Roman"/>
             <w:sz w:val="24"/>
             <w:szCs w:val="24"/>
           </w:rPr>
-          <w:t xml:space="preserve">and </w:t>
+          <w:t xml:space="preserve">downstream stenoses </w:t>
         </w:r>
       </w:ins>
-      <w:ins w:id="54" w:author="Grant Steven Roberts" w:date="2020-09-18T10:42:00Z">
+      <w:ins w:id="207" w:author="Grant Steven Roberts" w:date="2020-09-18T16:38:00Z">
         <w:r>
           <w:rPr>
             <w:rFonts w:ascii="Times New Roman" w:hAnsi="Times New Roman" w:cs="Times New Roman"/>
             <w:sz w:val="24"/>
             <w:szCs w:val="24"/>
           </w:rPr>
-          <w:t xml:space="preserve">downstream stenoses </w:t>
+          <w:t>are</w:t>
         </w:r>
       </w:ins>
-      <w:ins w:id="55" w:author="Grant Steven Roberts" w:date="2020-09-18T16:38:00Z">
+      <w:ins w:id="208" w:author="Grant Steven Roberts" w:date="2020-09-18T10:42:00Z">
         <w:r>
           <w:rPr>
             <w:rFonts w:ascii="Times New Roman" w:hAnsi="Times New Roman" w:cs="Times New Roman"/>
             <w:sz w:val="24"/>
             <w:szCs w:val="24"/>
           </w:rPr>
-          <w:t>are</w:t>
+          <w:t xml:space="preserve"> leading to increased vascular resistance in some CMI+ patients. This may be causing decreased cardiac output, explaining the observed decreased </w:t>
         </w:r>
       </w:ins>
-      <w:ins w:id="56" w:author="Grant Steven Roberts" w:date="2020-09-18T10:42:00Z">
+      <w:ins w:id="209" w:author="Grant Steven Roberts" w:date="2020-09-18T10:43:00Z">
         <w:r>
           <w:rPr>
             <w:rFonts w:ascii="Times New Roman" w:hAnsi="Times New Roman" w:cs="Times New Roman"/>
             <w:sz w:val="24"/>
             <w:szCs w:val="24"/>
           </w:rPr>
-          <w:t xml:space="preserve"> leading to increased vascular resistance in some CMI+ patients. This may be causing decreased cardiac output, explaining the observed decreased </w:t>
+          <w:t xml:space="preserve">SCAo </w:t>
         </w:r>
       </w:ins>
-      <w:ins w:id="57" w:author="Grant Steven Roberts" w:date="2020-09-18T10:43:00Z">
+      <w:ins w:id="210" w:author="Grant Steven Roberts" w:date="2020-09-18T10:42:00Z">
         <w:r>
           <w:rPr>
             <w:rFonts w:ascii="Times New Roman" w:hAnsi="Times New Roman" w:cs="Times New Roman"/>
             <w:sz w:val="24"/>
             <w:szCs w:val="24"/>
           </w:rPr>
-          <w:t xml:space="preserve">SCAo </w:t>
+          <w:t>volumetric flow rates</w:t>
         </w:r>
       </w:ins>
-      <w:ins w:id="58" w:author="Grant Steven Roberts" w:date="2020-09-18T10:42:00Z">
+      <w:ins w:id="211" w:author="Grant Steven Roberts" w:date="2020-10-04T11:38:00Z">
         <w:r>
           <w:rPr>
             <w:rFonts w:ascii="Times New Roman" w:hAnsi="Times New Roman" w:cs="Times New Roman"/>
             <w:sz w:val="24"/>
             <w:szCs w:val="24"/>
           </w:rPr>
-          <w:t xml:space="preserve">volumetric flow rates and flow responses in </w:t>
+          <w:t xml:space="preserve"> and </w:t>
         </w:r>
       </w:ins>
-      <w:ins w:id="59" w:author="Grant Steven Roberts" w:date="2020-09-18T10:43:00Z">
+      <w:ins w:id="212" w:author="Grant Steven Roberts" w:date="2020-09-18T10:42:00Z">
         <w:r>
           <w:rPr>
             <w:rFonts w:ascii="Times New Roman" w:hAnsi="Times New Roman" w:cs="Times New Roman"/>
             <w:sz w:val="24"/>
             <w:szCs w:val="24"/>
           </w:rPr>
+          <w:t>flow responses</w:t>
+        </w:r>
+      </w:ins>
+      <w:ins w:id="213" w:author="Grant Steven Roberts" w:date="2020-10-04T11:38:00Z">
+        <w:r>
+          <w:rPr>
+            <w:rFonts w:ascii="Times New Roman" w:hAnsi="Times New Roman" w:cs="Times New Roman"/>
+            <w:sz w:val="24"/>
+            <w:szCs w:val="24"/>
+          </w:rPr>
+          <w:t xml:space="preserve"> </w:t>
+        </w:r>
+      </w:ins>
+      <w:ins w:id="214" w:author="Grant Steven Roberts" w:date="2020-09-18T10:42:00Z">
+        <w:r>
+          <w:rPr>
+            <w:rFonts w:ascii="Times New Roman" w:hAnsi="Times New Roman" w:cs="Times New Roman"/>
+            <w:sz w:val="24"/>
+            <w:szCs w:val="24"/>
+          </w:rPr>
+          <w:t xml:space="preserve">in </w:t>
+        </w:r>
+      </w:ins>
+      <w:ins w:id="215" w:author="Grant Steven Roberts" w:date="2020-09-18T10:43:00Z">
+        <w:r>
+          <w:rPr>
+            <w:rFonts w:ascii="Times New Roman" w:hAnsi="Times New Roman" w:cs="Times New Roman"/>
+            <w:sz w:val="24"/>
+            <w:szCs w:val="24"/>
+          </w:rPr>
           <w:t>the CMI+</w:t>
         </w:r>
       </w:ins>
-      <w:ins w:id="60" w:author="Grant Steven Roberts" w:date="2020-09-18T10:42:00Z">
+      <w:ins w:id="216" w:author="Grant Steven Roberts" w:date="2020-09-18T10:42:00Z">
         <w:r>
           <w:rPr>
             <w:rFonts w:ascii="Times New Roman" w:hAnsi="Times New Roman" w:cs="Times New Roman"/>
@@ -20501,7 +22421,7 @@
           <w:sz w:val="24"/>
           <w:szCs w:val="24"/>
         </w:rPr>
-        <w:pPrChange w:id="61" w:author="Grant Steven Roberts" w:date="2020-09-18T10:42:00Z">
+        <w:pPrChange w:id="217" w:author="Grant Steven Roberts" w:date="2020-09-18T10:42:00Z">
           <w:pPr>
             <w:pStyle w:val="NoSpacing"/>
             <w:spacing w:line="480" w:lineRule="auto"/>
@@ -20531,7 +22451,7 @@
           <w:sz w:val="24"/>
           <w:szCs w:val="24"/>
         </w:rPr>
-        <w:instrText xml:space="preserve"> ADDIN EN.CITE &lt;EndNote&gt;&lt;Cite&gt;&lt;Author&gt;Someya&lt;/Author&gt;&lt;Year&gt;2008&lt;/Year&gt;&lt;RecNum&gt;879&lt;/RecNum&gt;&lt;DisplayText&gt;[22]&lt;/DisplayText&gt;&lt;record&gt;&lt;rec-number&gt;879&lt;/rec-number&gt;&lt;foreign-keys&gt;&lt;key app="EN" db-id="xeep5d99wefzf1e2de75p900wp0assr5afff" timestamp="1584109939" guid="2a78cd28-3d59-4748-9df0-ed68686d2a59"&gt;879&lt;/key&gt;&lt;/foreign-keys&gt;&lt;ref-type name="Journal Article"&gt;17&lt;/ref-type&gt;&lt;contributors&gt;&lt;authors&gt;&lt;author&gt;Someya, N.&lt;/author&gt;&lt;author&gt;Endo, M. Y.&lt;/author&gt;&lt;author&gt;Fukuba, Y.&lt;/author&gt;&lt;author&gt;Hayashi, N.&lt;/author&gt;&lt;/authors&gt;&lt;/contributors&gt;&lt;auth-address&gt;Institute of Health Science, Kyushu University, Kasuga, Fukuoka, Japan.&lt;/auth-address&gt;&lt;titles&gt;&lt;title&gt;Blood flow responses in celiac and superior mesenteric arteries in the initial phase of digestion&lt;/title&gt;&lt;secondary-title&gt;Am J Physiol Regul Integr Comp Physiol&lt;/secondary-title&gt;&lt;/titles&gt;&lt;periodical&gt;&lt;full-title&gt;Am J Physiol Regul Integr Comp Physiol&lt;/full-title&gt;&lt;/periodical&gt;&lt;pages&gt;R1790-6&lt;/pages&gt;&lt;volume&gt;294&lt;/volume&gt;&lt;number&gt;6&lt;/number&gt;&lt;edition&gt;2008/04/04&lt;/edition&gt;&lt;keywords&gt;&lt;keyword&gt;Adult&lt;/keyword&gt;&lt;keyword&gt;Blood Flow Velocity/physiology&lt;/keyword&gt;&lt;keyword&gt;Celiac Artery/*physiology&lt;/keyword&gt;&lt;keyword&gt;Digestion/*physiology&lt;/keyword&gt;&lt;keyword&gt;Female&lt;/keyword&gt;&lt;keyword&gt;Forearm/blood supply&lt;/keyword&gt;&lt;keyword&gt;Gastrointestinal Tract/blood supply&lt;/keyword&gt;&lt;keyword&gt;Humans&lt;/keyword&gt;&lt;keyword&gt;Male&lt;/keyword&gt;&lt;keyword&gt;Mesenteric Artery, Superior/*physiology&lt;/keyword&gt;&lt;keyword&gt;Postprandial Period/physiology&lt;/keyword&gt;&lt;keyword&gt;Regional Blood Flow/physiology&lt;/keyword&gt;&lt;keyword&gt;Time Factors&lt;/keyword&gt;&lt;/keywords&gt;&lt;dates&gt;&lt;year&gt;2008&lt;/year&gt;&lt;pub-dates&gt;&lt;date&gt;Jun&lt;/date&gt;&lt;/pub-dates&gt;&lt;/dates&gt;&lt;isbn&gt;0363-6119 (Print)&amp;#xD;0363-6119 (Linking)&lt;/isbn&gt;&lt;accession-num&gt;18385466&lt;/accession-num&gt;&lt;urls&gt;&lt;related-urls&gt;&lt;url&gt;https://www.ncbi.nlm.nih.gov/pubmed/18385466&lt;/url&gt;&lt;/related-urls&gt;&lt;/urls&gt;&lt;electronic-resource-num&gt;10.1152/ajpregu.00553.2007&lt;/electronic-resource-num&gt;&lt;/record&gt;&lt;/Cite&gt;&lt;/EndNote&gt;</w:instrText>
+        <w:instrText xml:space="preserve"> ADDIN EN.CITE &lt;EndNote&gt;&lt;Cite&gt;&lt;Author&gt;Someya&lt;/Author&gt;&lt;Year&gt;2008&lt;/Year&gt;&lt;RecNum&gt;879&lt;/RecNum&gt;&lt;DisplayText&gt;[24]&lt;/DisplayText&gt;&lt;record&gt;&lt;rec-number&gt;879&lt;/rec-number&gt;&lt;foreign-keys&gt;&lt;key app="EN" db-id="xeep5d99wefzf1e2de75p900wp0assr5afff" timestamp="1584109939" guid="2a78cd28-3d59-4748-9df0-ed68686d2a59"&gt;879&lt;/key&gt;&lt;/foreign-keys&gt;&lt;ref-type name="Journal Article"&gt;17&lt;/ref-type&gt;&lt;contributors&gt;&lt;authors&gt;&lt;author&gt;Someya, N.&lt;/author&gt;&lt;author&gt;Endo, M. Y.&lt;/author&gt;&lt;author&gt;Fukuba, Y.&lt;/author&gt;&lt;author&gt;Hayashi, N.&lt;/author&gt;&lt;/authors&gt;&lt;/contributors&gt;&lt;auth-address&gt;Institute of Health Science, Kyushu University, Kasuga, Fukuoka, Japan.&lt;/auth-address&gt;&lt;titles&gt;&lt;title&gt;Blood flow responses in celiac and superior mesenteric arteries in the initial phase of digestion&lt;/title&gt;&lt;secondary-title&gt;Am J Physiol Regul Integr Comp Physiol&lt;/secondary-title&gt;&lt;/titles&gt;&lt;periodical&gt;&lt;full-title&gt;Am J Physiol Regul Integr Comp Physiol&lt;/full-title&gt;&lt;/periodical&gt;&lt;pages&gt;R1790-6&lt;/pages&gt;&lt;volume&gt;294&lt;/volume&gt;&lt;number&gt;6&lt;/number&gt;&lt;edition&gt;2008/04/04&lt;/edition&gt;&lt;keywords&gt;&lt;keyword&gt;Adult&lt;/keyword&gt;&lt;keyword&gt;Blood Flow Velocity/physiology&lt;/keyword&gt;&lt;keyword&gt;Celiac Artery/*physiology&lt;/keyword&gt;&lt;keyword&gt;Digestion/*physiology&lt;/keyword&gt;&lt;keyword&gt;Female&lt;/keyword&gt;&lt;keyword&gt;Forearm/blood supply&lt;/keyword&gt;&lt;keyword&gt;Gastrointestinal Tract/blood supply&lt;/keyword&gt;&lt;keyword&gt;Humans&lt;/keyword&gt;&lt;keyword&gt;Male&lt;/keyword&gt;&lt;keyword&gt;Mesenteric Artery, Superior/*physiology&lt;/keyword&gt;&lt;keyword&gt;Postprandial Period/physiology&lt;/keyword&gt;&lt;keyword&gt;Regional Blood Flow/physiology&lt;/keyword&gt;&lt;keyword&gt;Time Factors&lt;/keyword&gt;&lt;/keywords&gt;&lt;dates&gt;&lt;year&gt;2008&lt;/year&gt;&lt;pub-dates&gt;&lt;date&gt;Jun&lt;/date&gt;&lt;/pub-dates&gt;&lt;/dates&gt;&lt;isbn&gt;0363-6119 (Print)&amp;#xD;0363-6119 (Linking)&lt;/isbn&gt;&lt;accession-num&gt;18385466&lt;/accession-num&gt;&lt;urls&gt;&lt;related-urls&gt;&lt;url&gt;https://www.ncbi.nlm.nih.gov/pubmed/18385466&lt;/url&gt;&lt;/related-urls&gt;&lt;/urls&gt;&lt;electronic-resource-num&gt;10.1152/ajpregu.00553.2007&lt;/electronic-resource-num&gt;&lt;/record&gt;&lt;/Cite&gt;&lt;/EndNote&gt;</w:instrText>
       </w:r>
       <w:r>
         <w:rPr>
@@ -20548,7 +22468,7 @@
           <w:sz w:val="24"/>
           <w:szCs w:val="24"/>
         </w:rPr>
-        <w:t>[22]</w:t>
+        <w:t>[24]</w:t>
       </w:r>
       <w:r>
         <w:rPr>
@@ -20583,6 +22503,16 @@
         </w:rPr>
         <w:t>, allowing postprandial CA flow rates to return to near baseline levels, explaining the negligible observed increases in CA flow rates.</w:t>
       </w:r>
+      <w:ins w:id="218" w:author="Grant Steven Roberts" w:date="2020-10-04T11:33:00Z">
+        <w:r>
+          <w:rPr>
+            <w:rFonts w:ascii="Times New Roman" w:hAnsi="Times New Roman" w:cs="Times New Roman"/>
+            <w:sz w:val="24"/>
+            <w:szCs w:val="24"/>
+          </w:rPr>
+          <w:t xml:space="preserve"> </w:t>
+        </w:r>
+      </w:ins>
     </w:p>
     <w:p>
       <w:pPr>
@@ -20602,10 +22532,9 @@
           <w:sz w:val="24"/>
           <w:szCs w:val="24"/>
         </w:rPr>
-        <w:lastRenderedPageBreak/>
         <w:t xml:space="preserve">In addition, </w:t>
       </w:r>
-      <w:del w:id="62" w:author="Grant Steven Roberts" w:date="2020-09-17T10:39:00Z">
+      <w:del w:id="219" w:author="Grant Steven Roberts" w:date="2020-09-17T10:39:00Z">
         <w:r>
           <w:rPr>
             <w:rFonts w:ascii="Times New Roman" w:hAnsi="Times New Roman" w:cs="Times New Roman"/>
@@ -20631,7 +22560,7 @@
         </w:rPr>
         <w:fldChar w:fldCharType="begin">
           <w:fldData xml:space="preserve">PEVuZE5vdGU+PENpdGU+PEF1dGhvcj5MaTwvQXV0aG9yPjxZZWFyPjE5OTU8L1llYXI+PFJlY051
-bT45MTg8L1JlY051bT48RGlzcGxheVRleHQ+WzE3LDE4XTwvRGlzcGxheVRleHQ+PHJlY29yZD48
+bT45MTg8L1JlY051bT48RGlzcGxheVRleHQ+WzE5LDIwXTwvRGlzcGxheVRleHQ+PHJlY29yZD48
 cmVjLW51bWJlcj45MTg8L3JlYy1udW1iZXI+PGZvcmVpZ24ta2V5cz48a2V5IGFwcD0iRU4iIGRi
 LWlkPSJ4ZWVwNWQ5OXdlZnpmMWUyZGU3NXA5MDB3cDBhc3NyNWFmZmYiIHRpbWVzdGFtcD0iMTU4
 NDExMTU2NSIgZ3VpZD0iYjEzOTdhZGMtNTJkOS00M2U2LTkyOTQtNGMxYzg5YTY4YWEyIj45MTg8
@@ -20714,7 +22643,7 @@
         </w:rPr>
         <w:fldChar w:fldCharType="begin">
           <w:fldData xml:space="preserve">PEVuZE5vdGU+PENpdGU+PEF1dGhvcj5MaTwvQXV0aG9yPjxZZWFyPjE5OTU8L1llYXI+PFJlY051
-bT45MTg8L1JlY051bT48RGlzcGxheVRleHQ+WzE3LDE4XTwvRGlzcGxheVRleHQ+PHJlY29yZD48
+bT45MTg8L1JlY051bT48RGlzcGxheVRleHQ+WzE5LDIwXTwvRGlzcGxheVRleHQ+PHJlY29yZD48
 cmVjLW51bWJlcj45MTg8L3JlYy1udW1iZXI+PGZvcmVpZ24ta2V5cz48a2V5IGFwcD0iRU4iIGRi
 LWlkPSJ4ZWVwNWQ5OXdlZnpmMWUyZGU3NXA5MDB3cDBhc3NyNWFmZmYiIHRpbWVzdGFtcD0iMTU4
 NDExMTU2NSIgZ3VpZD0iYjEzOTdhZGMtNTJkOS00M2U2LTkyOTQtNGMxYzg5YTY4YWEyIj45MTg8
@@ -20810,13 +22739,6 @@
           <w:sz w:val="24"/>
           <w:szCs w:val="24"/>
         </w:rPr>
-      </w:r>
-      <w:r>
-        <w:rPr>
-          <w:rFonts w:ascii="Times New Roman" w:hAnsi="Times New Roman" w:cs="Times New Roman"/>
-          <w:sz w:val="24"/>
-          <w:szCs w:val="24"/>
-        </w:rPr>
         <w:fldChar w:fldCharType="separate"/>
       </w:r>
       <w:r>
@@ -20826,7 +22748,7 @@
           <w:sz w:val="24"/>
           <w:szCs w:val="24"/>
         </w:rPr>
-        <w:t>[17,18]</w:t>
+        <w:t>[19,20]</w:t>
       </w:r>
       <w:r>
         <w:rPr>
@@ -20873,7 +22795,7 @@
         </w:rPr>
         <w:fldChar w:fldCharType="begin">
           <w:fldData xml:space="preserve">PEVuZE5vdGU+PENpdGU+PEF1dGhvcj5MaTwvQXV0aG9yPjxZZWFyPjE5OTU8L1llYXI+PFJlY051
-bT45MTg8L1JlY051bT48RGlzcGxheVRleHQ+WzE3LDE4XTwvRGlzcGxheVRleHQ+PHJlY29yZD48
+bT45MTg8L1JlY051bT48RGlzcGxheVRleHQ+WzE5LDIwXTwvRGlzcGxheVRleHQ+PHJlY29yZD48
 cmVjLW51bWJlcj45MTg8L3JlYy1udW1iZXI+PGZvcmVpZ24ta2V5cz48a2V5IGFwcD0iRU4iIGRi
 LWlkPSJ4ZWVwNWQ5OXdlZnpmMWUyZGU3NXA5MDB3cDBhc3NyNWFmZmYiIHRpbWVzdGFtcD0iMTU4
 NDExMTU2NSIgZ3VpZD0iYjEzOTdhZGMtNTJkOS00M2U2LTkyOTQtNGMxYzg5YTY4YWEyIj45MTg8
@@ -20956,7 +22878,7 @@
         </w:rPr>
         <w:fldChar w:fldCharType="begin">
           <w:fldData xml:space="preserve">PEVuZE5vdGU+PENpdGU+PEF1dGhvcj5MaTwvQXV0aG9yPjxZZWFyPjE5OTU8L1llYXI+PFJlY051
-bT45MTg8L1JlY051bT48RGlzcGxheVRleHQ+WzE3LDE4XTwvRGlzcGxheVRleHQ+PHJlY29yZD48
+bT45MTg8L1JlY051bT48RGlzcGxheVRleHQ+WzE5LDIwXTwvRGlzcGxheVRleHQ+PHJlY29yZD48
 cmVjLW51bWJlcj45MTg8L3JlYy1udW1iZXI+PGZvcmVpZ24ta2V5cz48a2V5IGFwcD0iRU4iIGRi
 LWlkPSJ4ZWVwNWQ5OXdlZnpmMWUyZGU3NXA5MDB3cDBhc3NyNWFmZmYiIHRpbWVzdGFtcD0iMTU4
 NDExMTU2NSIgZ3VpZD0iYjEzOTdhZGMtNTJkOS00M2U2LTkyOTQtNGMxYzg5YTY4YWEyIj45MTg8
@@ -21052,13 +22974,6 @@
           <w:sz w:val="24"/>
           <w:szCs w:val="24"/>
         </w:rPr>
-      </w:r>
-      <w:r>
-        <w:rPr>
-          <w:rFonts w:ascii="Times New Roman" w:hAnsi="Times New Roman" w:cs="Times New Roman"/>
-          <w:sz w:val="24"/>
-          <w:szCs w:val="24"/>
-        </w:rPr>
         <w:fldChar w:fldCharType="separate"/>
       </w:r>
       <w:r>
@@ -21068,7 +22983,7 @@
           <w:sz w:val="24"/>
           <w:szCs w:val="24"/>
         </w:rPr>
-        <w:t>[17,18]</w:t>
+        <w:t>[19,20]</w:t>
       </w:r>
       <w:r>
         <w:rPr>
@@ -21130,7 +23045,7 @@
         <w:spacing w:line="480" w:lineRule="auto"/>
         <w:jc w:val="both"/>
         <w:rPr>
-          <w:ins w:id="63" w:author="Grant Steven Roberts" w:date="2020-09-18T10:52:00Z"/>
+          <w:ins w:id="220" w:author="Grant Steven Roberts" w:date="2020-09-18T10:52:00Z"/>
           <w:rFonts w:ascii="Times New Roman" w:hAnsi="Times New Roman" w:cs="Times New Roman"/>
           <w:sz w:val="24"/>
           <w:szCs w:val="24"/>
@@ -21142,6 +23057,7 @@
           <w:sz w:val="24"/>
           <w:szCs w:val="24"/>
         </w:rPr>
+        <w:lastRenderedPageBreak/>
         <w:t xml:space="preserve">Due to the nature of this retrospective study, scans were acquired with 1.5T and 3.0T scanners and with slightly varying imaging protocols.  While this might affect image quality, it should have very minor implications on the flow measurements used here. </w:t>
       </w:r>
       <w:r>
@@ -21160,7 +23076,7 @@
         </w:rPr>
         <w:t>lassifying patients as ischemic versus non-ischemic based on MRA stenoses measurements and clinical findings may be prone to error due to the lack of a widely-accepted gold standard imaging method</w:t>
       </w:r>
-      <w:ins w:id="64" w:author="Grant Steven Roberts" w:date="2020-09-18T16:42:00Z">
+      <w:ins w:id="221" w:author="Grant Steven Roberts" w:date="2020-09-18T16:42:00Z">
         <w:r>
           <w:rPr>
             <w:rFonts w:ascii="Times New Roman" w:hAnsi="Times New Roman" w:cs="Times New Roman"/>
@@ -21170,7 +23086,7 @@
           <w:t>, which is identified as a major limitation of this study</w:t>
         </w:r>
       </w:ins>
-      <w:ins w:id="65" w:author="Grant Steven Roberts" w:date="2020-09-18T16:48:00Z">
+      <w:ins w:id="222" w:author="Grant Steven Roberts" w:date="2020-09-18T16:48:00Z">
         <w:r>
           <w:rPr>
             <w:rFonts w:ascii="Times New Roman" w:hAnsi="Times New Roman" w:cs="Times New Roman"/>
@@ -21188,7 +23104,7 @@
         </w:rPr>
         <w:t xml:space="preserve"> </w:t>
       </w:r>
-      <w:ins w:id="66" w:author="Grant Steven Roberts" w:date="2020-09-18T16:48:00Z">
+      <w:ins w:id="223" w:author="Grant Steven Roberts" w:date="2020-09-18T16:48:00Z">
         <w:r>
           <w:rPr>
             <w:rFonts w:ascii="Times New Roman" w:hAnsi="Times New Roman" w:cs="Times New Roman"/>
@@ -21198,7 +23114,7 @@
           <w:t>Specifically</w:t>
         </w:r>
       </w:ins>
-      <w:ins w:id="67" w:author="Grant Steven Roberts" w:date="2020-09-18T16:47:00Z">
+      <w:ins w:id="224" w:author="Grant Steven Roberts" w:date="2020-09-18T16:47:00Z">
         <w:r>
           <w:rPr>
             <w:rFonts w:ascii="Times New Roman" w:hAnsi="Times New Roman" w:cs="Times New Roman"/>
@@ -21208,7 +23124,7 @@
           <w:t>, c</w:t>
         </w:r>
       </w:ins>
-      <w:ins w:id="68" w:author="Grant Steven Roberts" w:date="2020-09-18T14:16:00Z">
+      <w:ins w:id="225" w:author="Grant Steven Roberts" w:date="2020-09-18T14:16:00Z">
         <w:r>
           <w:rPr>
             <w:rFonts w:ascii="Times New Roman" w:hAnsi="Times New Roman" w:cs="Times New Roman"/>
@@ -21218,7 +23134,7 @@
           <w:t xml:space="preserve">lassifying patients with single vessel </w:t>
         </w:r>
       </w:ins>
-      <w:ins w:id="69" w:author="Grant Steven Roberts" w:date="2020-09-18T14:20:00Z">
+      <w:ins w:id="226" w:author="Grant Steven Roberts" w:date="2020-09-18T14:20:00Z">
         <w:r>
           <w:rPr>
             <w:rFonts w:ascii="Times New Roman" w:hAnsi="Times New Roman" w:cs="Times New Roman"/>
@@ -21228,7 +23144,7 @@
           <w:t xml:space="preserve">disease </w:t>
         </w:r>
       </w:ins>
-      <w:ins w:id="70" w:author="Grant Steven Roberts" w:date="2020-09-18T14:16:00Z">
+      <w:ins w:id="227" w:author="Grant Steven Roberts" w:date="2020-09-18T14:16:00Z">
         <w:r>
           <w:rPr>
             <w:rFonts w:ascii="Times New Roman" w:hAnsi="Times New Roman" w:cs="Times New Roman"/>
@@ -21238,7 +23154,7 @@
           <w:t>as CMI- could result in misclassification</w:t>
         </w:r>
       </w:ins>
-      <w:ins w:id="71" w:author="Grant Steven Roberts" w:date="2020-09-18T14:21:00Z">
+      <w:ins w:id="228" w:author="Grant Steven Roberts" w:date="2020-09-18T14:21:00Z">
         <w:r>
           <w:rPr>
             <w:rFonts w:ascii="Times New Roman" w:hAnsi="Times New Roman" w:cs="Times New Roman"/>
@@ -21248,7 +23164,7 @@
           <w:t>, as individuals with single vessel disease have been reported</w:t>
         </w:r>
       </w:ins>
-      <w:ins w:id="72" w:author="Grant Steven Roberts" w:date="2020-09-18T14:22:00Z">
+      <w:ins w:id="229" w:author="Grant Steven Roberts" w:date="2020-09-18T14:22:00Z">
         <w:r>
           <w:rPr>
             <w:rFonts w:ascii="Times New Roman" w:hAnsi="Times New Roman" w:cs="Times New Roman"/>
@@ -21258,7 +23174,7 @@
           <w:t xml:space="preserve">, albeit </w:t>
         </w:r>
       </w:ins>
-      <w:ins w:id="73" w:author="Grant Steven Roberts" w:date="2020-09-18T14:23:00Z">
+      <w:ins w:id="230" w:author="Grant Steven Roberts" w:date="2020-09-18T14:23:00Z">
         <w:r>
           <w:rPr>
             <w:rFonts w:ascii="Times New Roman" w:hAnsi="Times New Roman" w:cs="Times New Roman"/>
@@ -21268,7 +23184,7 @@
           <w:t>uncommon.</w:t>
         </w:r>
       </w:ins>
-      <w:ins w:id="74" w:author="Grant Steven Roberts" w:date="2020-09-18T16:48:00Z">
+      <w:ins w:id="231" w:author="Grant Steven Roberts" w:date="2020-09-18T16:48:00Z">
         <w:r>
           <w:rPr>
             <w:rFonts w:ascii="Times New Roman" w:hAnsi="Times New Roman" w:cs="Times New Roman"/>
@@ -21278,7 +23194,7 @@
           <w:t xml:space="preserve"> </w:t>
         </w:r>
       </w:ins>
-      <w:ins w:id="75" w:author="Grant Steven Roberts" w:date="2020-09-18T11:00:00Z">
+      <w:ins w:id="232" w:author="Grant Steven Roberts" w:date="2020-09-18T11:00:00Z">
         <w:r>
           <w:rPr>
             <w:rFonts w:ascii="Times New Roman" w:hAnsi="Times New Roman" w:cs="Times New Roman"/>
@@ -21311,7 +23227,7 @@
           </w:rPr>
           <w:fldChar w:fldCharType="begin">
             <w:fldData xml:space="preserve">PEVuZE5vdGU+PENpdGU+PEF1dGhvcj5TaWVkZWs8L0F1dGhvcj48WWVhcj4yMDE4PC9ZZWFyPjxS
-ZWNOdW0+MTAyNzwvUmVjTnVtPjxEaXNwbGF5VGV4dD5bMjBdPC9EaXNwbGF5VGV4dD48cmVjb3Jk
+ZWNOdW0+MTAyNzwvUmVjTnVtPjxEaXNwbGF5VGV4dD5bMjJdPC9EaXNwbGF5VGV4dD48cmVjb3Jk
 PjxyZWMtbnVtYmVyPjEwMjc8L3JlYy1udW1iZXI+PGZvcmVpZ24ta2V5cz48a2V5IGFwcD0iRU4i
 IGRiLWlkPSJ4ZWVwNWQ5OXdlZnpmMWUyZGU3NXA5MDB3cDBhc3NyNWFmZmYiIHRpbWVzdGFtcD0i
 MTYwMDQ0NDc1OSIgZ3VpZD0iMzM0MjkwYTEtYTRmYi00NjU3LTg0YTYtZGVkODQ0NWJhYjVjIj4x
@@ -21382,7 +23298,7 @@
         </w:rPr>
         <w:fldChar w:fldCharType="begin">
           <w:fldData xml:space="preserve">PEVuZE5vdGU+PENpdGU+PEF1dGhvcj5TaWVkZWs8L0F1dGhvcj48WWVhcj4yMDE4PC9ZZWFyPjxS
-ZWNOdW0+MTAyNzwvUmVjTnVtPjxEaXNwbGF5VGV4dD5bMjBdPC9EaXNwbGF5VGV4dD48cmVjb3Jk
+ZWNOdW0+MTAyNzwvUmVjTnVtPjxEaXNwbGF5VGV4dD5bMjJdPC9EaXNwbGF5VGV4dD48cmVjb3Jk
 PjxyZWMtbnVtYmVyPjEwMjc8L3JlYy1udW1iZXI+PGZvcmVpZ24ta2V5cz48a2V5IGFwcD0iRU4i
 IGRiLWlkPSJ4ZWVwNWQ5OXdlZnpmMWUyZGU3NXA5MDB3cDBhc3NyNWFmZmYiIHRpbWVzdGFtcD0i
 MTYwMDQ0NDc1OSIgZ3VpZD0iMzM0MjkwYTEtYTRmYi00NjU3LTg0YTYtZGVkODQ0NWJhYjVjIj4x
@@ -21459,7 +23375,7 @@
         </w:rPr>
         <w:fldChar w:fldCharType="end"/>
       </w:r>
-      <w:ins w:id="76" w:author="Grant Steven Roberts" w:date="2020-09-18T11:00:00Z">
+      <w:ins w:id="233" w:author="Grant Steven Roberts" w:date="2020-09-18T11:00:00Z">
         <w:r>
           <w:rPr>
             <w:rFonts w:ascii="Times New Roman" w:hAnsi="Times New Roman" w:cs="Times New Roman"/>
@@ -21476,9 +23392,9 @@
           <w:sz w:val="24"/>
           <w:szCs w:val="24"/>
         </w:rPr>
-        <w:t>[20]</w:t>
-      </w:r>
-      <w:ins w:id="77" w:author="Grant Steven Roberts" w:date="2020-09-18T11:00:00Z">
+        <w:t>[22]</w:t>
+      </w:r>
+      <w:ins w:id="234" w:author="Grant Steven Roberts" w:date="2020-09-18T11:00:00Z">
         <w:r>
           <w:rPr>
             <w:rFonts w:ascii="Times New Roman" w:hAnsi="Times New Roman" w:cs="Times New Roman"/>
@@ -21504,76 +23420,67 @@
         </w:rPr>
         <w:t xml:space="preserve"> </w:t>
       </w:r>
-      <w:ins w:id="78" w:author="Grant Steven Roberts" w:date="2020-09-18T13:53:00Z">
+      <w:ins w:id="235" w:author="Grant Steven Roberts" w:date="2020-09-18T13:53:00Z">
         <w:r>
           <w:rPr>
             <w:rFonts w:ascii="Times New Roman" w:hAnsi="Times New Roman" w:cs="Times New Roman"/>
             <w:sz w:val="24"/>
             <w:szCs w:val="24"/>
           </w:rPr>
-          <w:t xml:space="preserve">Due to the finite acquisition time of </w:t>
-        </w:r>
+          <w:t xml:space="preserve">Due to the finite acquisition time of the PC-VIPR pulse sequence (~11 minutes), changes that occur </w:t>
+        </w:r>
+      </w:ins>
+      <w:ins w:id="236" w:author="Grant Steven Roberts" w:date="2020-09-18T13:55:00Z">
         <w:r>
           <w:rPr>
             <w:rFonts w:ascii="Times New Roman" w:hAnsi="Times New Roman" w:cs="Times New Roman"/>
             <w:sz w:val="24"/>
             <w:szCs w:val="24"/>
           </w:rPr>
-          <w:lastRenderedPageBreak/>
-          <w:t xml:space="preserve">the PC-VIPR pulse sequence (~11 minutes), changes that occur </w:t>
+          <w:t>within</w:t>
         </w:r>
       </w:ins>
-      <w:ins w:id="79" w:author="Grant Steven Roberts" w:date="2020-09-18T13:55:00Z">
+      <w:ins w:id="237" w:author="Grant Steven Roberts" w:date="2020-09-18T13:53:00Z">
         <w:r>
           <w:rPr>
             <w:rFonts w:ascii="Times New Roman" w:hAnsi="Times New Roman" w:cs="Times New Roman"/>
             <w:sz w:val="24"/>
             <w:szCs w:val="24"/>
           </w:rPr>
-          <w:t>within</w:t>
+          <w:t xml:space="preserve"> this digestion phase </w:t>
         </w:r>
       </w:ins>
-      <w:ins w:id="80" w:author="Grant Steven Roberts" w:date="2020-09-18T13:53:00Z">
+      <w:ins w:id="238" w:author="Grant Steven Roberts" w:date="2020-09-18T13:55:00Z">
         <w:r>
           <w:rPr>
             <w:rFonts w:ascii="Times New Roman" w:hAnsi="Times New Roman" w:cs="Times New Roman"/>
             <w:sz w:val="24"/>
             <w:szCs w:val="24"/>
           </w:rPr>
-          <w:t xml:space="preserve"> this digestion phase </w:t>
+          <w:t>will</w:t>
         </w:r>
       </w:ins>
-      <w:ins w:id="81" w:author="Grant Steven Roberts" w:date="2020-09-18T13:55:00Z">
+      <w:ins w:id="239" w:author="Grant Steven Roberts" w:date="2020-09-18T13:53:00Z">
         <w:r>
           <w:rPr>
             <w:rFonts w:ascii="Times New Roman" w:hAnsi="Times New Roman" w:cs="Times New Roman"/>
             <w:sz w:val="24"/>
             <w:szCs w:val="24"/>
           </w:rPr>
-          <w:t>will</w:t>
+          <w:t xml:space="preserve"> not be captured</w:t>
         </w:r>
       </w:ins>
-      <w:ins w:id="82" w:author="Grant Steven Roberts" w:date="2020-09-18T13:53:00Z">
+      <w:ins w:id="240" w:author="Grant Steven Roberts" w:date="2020-09-18T17:14:00Z">
         <w:r>
           <w:rPr>
             <w:rFonts w:ascii="Times New Roman" w:hAnsi="Times New Roman" w:cs="Times New Roman"/>
             <w:sz w:val="24"/>
             <w:szCs w:val="24"/>
           </w:rPr>
-          <w:t xml:space="preserve"> not be captured</w:t>
+          <w:t xml:space="preserve"> and is noted as an additi</w:t>
         </w:r>
       </w:ins>
-      <w:ins w:id="83" w:author="Grant Steven Roberts" w:date="2020-09-18T17:14:00Z">
-        <w:r>
-          <w:rPr>
-            <w:rFonts w:ascii="Times New Roman" w:hAnsi="Times New Roman" w:cs="Times New Roman"/>
-            <w:sz w:val="24"/>
-            <w:szCs w:val="24"/>
-          </w:rPr>
-          <w:t xml:space="preserve"> and is noted as an additi</w:t>
-        </w:r>
-      </w:ins>
-      <w:ins w:id="84" w:author="Grant Steven Roberts" w:date="2020-09-18T17:15:00Z">
+      <w:ins w:id="241" w:author="Grant Steven Roberts" w:date="2020-09-18T17:15:00Z">
         <w:r>
           <w:rPr>
             <w:rFonts w:ascii="Times New Roman" w:hAnsi="Times New Roman" w:cs="Times New Roman"/>
@@ -21595,7 +23502,7 @@
           <w:sz w:val="24"/>
           <w:szCs w:val="24"/>
         </w:rPr>
-        <w:pPrChange w:id="85" w:author="Grant Steven Roberts" w:date="2020-09-18T10:52:00Z">
+        <w:pPrChange w:id="242" w:author="Grant Steven Roberts" w:date="2020-09-18T10:52:00Z">
           <w:pPr>
             <w:pStyle w:val="NoSpacing"/>
             <w:spacing w:line="480" w:lineRule="auto"/>
@@ -21611,7 +23518,7 @@
         </w:rPr>
         <w:t>The post-processing workflow required some manual processing steps such as vessel segmentation and analysis plane placement, decreasing repeatability</w:t>
       </w:r>
-      <w:ins w:id="86" w:author="Grant Steven Roberts" w:date="2020-09-15T10:22:00Z">
+      <w:ins w:id="243" w:author="Grant Steven Roberts" w:date="2020-09-15T10:22:00Z">
         <w:r>
           <w:rPr>
             <w:rFonts w:ascii="Times New Roman" w:hAnsi="Times New Roman" w:cs="Times New Roman"/>
@@ -21637,8 +23544,8 @@
         </w:rPr>
         <w:t xml:space="preserve">. </w:t>
       </w:r>
-      <w:moveToRangeStart w:id="87" w:author="Grant Steven Roberts" w:date="2020-09-18T16:56:00Z" w:name="move51340624"/>
-      <w:moveTo w:id="88" w:author="Grant Steven Roberts" w:date="2020-09-18T16:56:00Z">
+      <w:moveToRangeStart w:id="244" w:author="Grant Steven Roberts" w:date="2020-09-18T16:56:00Z" w:name="move51340624"/>
+      <w:moveTo w:id="245" w:author="Grant Steven Roberts" w:date="2020-09-18T16:56:00Z">
         <w:r>
           <w:rPr>
             <w:rFonts w:ascii="Times New Roman" w:hAnsi="Times New Roman" w:cs="Times New Roman"/>
@@ -21648,7 +23555,7 @@
           <w:t xml:space="preserve">This problem could be alleviated by developing an automated pipeline for image segmentation and flow analysis. </w:t>
         </w:r>
       </w:moveTo>
-      <w:moveToRangeEnd w:id="87"/>
+      <w:moveToRangeEnd w:id="244"/>
       <w:r>
         <w:rPr>
           <w:rFonts w:ascii="Times New Roman" w:hAnsi="Times New Roman" w:cs="Times New Roman"/>
@@ -21657,7 +23564,7 @@
         </w:rPr>
         <w:t xml:space="preserve">Despite performing respiratory gating on expiration, patients with median arcuate ligament syndrome may experience more drastic changes </w:t>
       </w:r>
-      <w:del w:id="89" w:author="Grant Steven Roberts" w:date="2020-09-15T10:22:00Z">
+      <w:del w:id="246" w:author="Grant Steven Roberts" w:date="2020-09-15T10:22:00Z">
         <w:r>
           <w:rPr>
             <w:rFonts w:ascii="Times New Roman" w:hAnsi="Times New Roman" w:cs="Times New Roman"/>
@@ -21691,8 +23598,8 @@
         </w:rPr>
         <w:t xml:space="preserve">on forced expiration and may be warranted to further evaluate this population. </w:t>
       </w:r>
-      <w:moveFromRangeStart w:id="90" w:author="Grant Steven Roberts" w:date="2020-09-18T16:56:00Z" w:name="move51340624"/>
-      <w:moveFrom w:id="91" w:author="Grant Steven Roberts" w:date="2020-09-18T16:56:00Z">
+      <w:moveFromRangeStart w:id="247" w:author="Grant Steven Roberts" w:date="2020-09-18T16:56:00Z" w:name="move51340624"/>
+      <w:moveFrom w:id="248" w:author="Grant Steven Roberts" w:date="2020-09-18T16:56:00Z">
         <w:r>
           <w:rPr>
             <w:rFonts w:ascii="Times New Roman" w:hAnsi="Times New Roman" w:cs="Times New Roman"/>
@@ -21702,7 +23609,7 @@
           <w:t xml:space="preserve">This problem could be alleviated by developing an automated pipeline for image segmentation and flow analysis. </w:t>
         </w:r>
       </w:moveFrom>
-      <w:moveFromRangeEnd w:id="90"/>
+      <w:moveFromRangeEnd w:id="247"/>
       <w:r>
         <w:rPr>
           <w:rFonts w:ascii="Times New Roman" w:hAnsi="Times New Roman" w:cs="Times New Roman"/>
@@ -21765,16 +23672,8 @@
           <w:sz w:val="24"/>
           <w:szCs w:val="24"/>
         </w:rPr>
-        <w:t xml:space="preserve">Flow measurements in all 3 main mesenteric arteries (CA, SMA, and IMA) would provide a more comprehensive analysis of arterial inflow to the small intestine. Because we aimed to measure flow in the SCAo, the IMA was often out of frame even despite the large imaging volume provided by the PC-VIPR sequence used in this study. Flow measurements in this vessel would be particularly valuable in assessing patients with CA and SMA lesions, as the IMA may contribute a large portion of flow via collaterals, such as the Arc of Riolan and the marginal artery of Drummond. Further classification of patients based on stenoses location and severity obtained from either MRA or PC MRA angiograms may also be warranted to provide more insight into distinct hemodynamic flow patterns in the mesenteric vessels and associated collaterals. Additional information may also be gained by investigating the temporal evolution of blood flow </w:t>
-      </w:r>
-      <w:r>
-        <w:rPr>
-          <w:rFonts w:ascii="Times New Roman" w:hAnsi="Times New Roman" w:cs="Times New Roman"/>
-          <w:sz w:val="24"/>
-          <w:szCs w:val="24"/>
-        </w:rPr>
         <w:lastRenderedPageBreak/>
-        <w:t xml:space="preserve">patterns in the primary mesenteric vessels (CA, SMA, and IMA) and collaterals using 4D flow MRI. It has been theorized </w:t>
+        <w:t xml:space="preserve">Flow measurements in all 3 main mesenteric arteries (CA, SMA, and IMA) would provide a more comprehensive analysis of arterial inflow to the small intestine. Because we aimed to measure flow in the SCAo, the IMA was often out of frame even despite the large imaging volume provided by the PC-VIPR sequence used in this study. Flow measurements in this vessel would be particularly valuable in assessing patients with CA and SMA lesions, as the IMA may contribute a large portion of flow via collaterals, such as the Arc of Riolan and the marginal artery of Drummond. Further classification of patients based on stenoses location and severity obtained from either MRA or PC MRA angiograms may also be warranted to provide more insight into distinct hemodynamic flow patterns in the mesenteric vessels and associated collaterals. Additional information may also be gained by investigating the temporal evolution of blood flow patterns in the primary mesenteric vessels (CA, SMA, and IMA) and collaterals using 4D flow MRI. It has been theorized </w:t>
       </w:r>
       <w:r>
         <w:rPr>
@@ -21790,7 +23689,7 @@
           <w:sz w:val="24"/>
           <w:szCs w:val="24"/>
         </w:rPr>
-        <w:instrText xml:space="preserve"> ADDIN EN.CITE &lt;EndNote&gt;&lt;Cite&gt;&lt;Author&gt;Poole&lt;/Author&gt;&lt;Year&gt;1987&lt;/Year&gt;&lt;RecNum&gt;906&lt;/RecNum&gt;&lt;DisplayText&gt;[42]&lt;/DisplayText&gt;&lt;record&gt;&lt;rec-number&gt;906&lt;/rec-number&gt;&lt;foreign-keys&gt;&lt;key app="EN" db-id="xeep5d99wefzf1e2de75p900wp0assr5afff" timestamp="1584110800" guid="30fe7fc2-4ab3-4f19-85f9-679cc8394721"&gt;906&lt;/key&gt;&lt;/foreign-keys&gt;&lt;ref-type name="Journal Article"&gt;17&lt;/ref-type&gt;&lt;contributors&gt;&lt;authors&gt;&lt;author&gt;Poole, J. W.&lt;/author&gt;&lt;author&gt;Sammartano, R. J.&lt;/author&gt;&lt;author&gt;Boley, S. J.&lt;/author&gt;&lt;/authors&gt;&lt;/contributors&gt;&lt;titles&gt;&lt;title&gt;Hemodynamic basis of the pain of chronic mesenteric ischemia&lt;/title&gt;&lt;secondary-title&gt;Am J Surg&lt;/secondary-title&gt;&lt;/titles&gt;&lt;periodical&gt;&lt;full-title&gt;Am J Surg&lt;/full-title&gt;&lt;/periodical&gt;&lt;pages&gt;171-6&lt;/pages&gt;&lt;volume&gt;153&lt;/volume&gt;&lt;number&gt;2&lt;/number&gt;&lt;edition&gt;1987/02/01&lt;/edition&gt;&lt;keywords&gt;&lt;keyword&gt;Animals&lt;/keyword&gt;&lt;keyword&gt;Blood Flow Velocity&lt;/keyword&gt;&lt;keyword&gt;Chronic Disease&lt;/keyword&gt;&lt;keyword&gt;Digestive System/blood supply/physiopathology&lt;/keyword&gt;&lt;keyword&gt;Dogs&lt;/keyword&gt;&lt;keyword&gt;Food&lt;/keyword&gt;&lt;keyword&gt;Gastrointestinal Contents&lt;/keyword&gt;&lt;keyword&gt;Hemodynamics&lt;/keyword&gt;&lt;keyword&gt;Hydrogen-Ion Concentration&lt;/keyword&gt;&lt;keyword&gt;Ischemia/physiopathology&lt;/keyword&gt;&lt;keyword&gt;Mesenteric Vascular Occlusion/*physiopathology&lt;/keyword&gt;&lt;keyword&gt;Pain/etiology/*physiopathology&lt;/keyword&gt;&lt;/keywords&gt;&lt;dates&gt;&lt;year&gt;1987&lt;/year&gt;&lt;pub-dates&gt;&lt;date&gt;Feb&lt;/date&gt;&lt;/pub-dates&gt;&lt;/dates&gt;&lt;isbn&gt;0002-9610 (Print)&amp;#xD;0002-9610&lt;/isbn&gt;&lt;accession-num&gt;3812891&lt;/accession-num&gt;&lt;urls&gt;&lt;/urls&gt;&lt;electronic-resource-num&gt;10.1016/0002-9610(87)90809-9&lt;/electronic-resource-num&gt;&lt;remote-database-provider&gt;NLM&lt;/remote-database-provider&gt;&lt;language&gt;eng&lt;/language&gt;&lt;/record&gt;&lt;/Cite&gt;&lt;/EndNote&gt;</w:instrText>
+        <w:instrText xml:space="preserve"> ADDIN EN.CITE &lt;EndNote&gt;&lt;Cite&gt;&lt;Author&gt;Poole&lt;/Author&gt;&lt;Year&gt;1987&lt;/Year&gt;&lt;RecNum&gt;906&lt;/RecNum&gt;&lt;DisplayText&gt;[44]&lt;/DisplayText&gt;&lt;record&gt;&lt;rec-number&gt;906&lt;/rec-number&gt;&lt;foreign-keys&gt;&lt;key app="EN" db-id="xeep5d99wefzf1e2de75p900wp0assr5afff" timestamp="1584110800" guid="30fe7fc2-4ab3-4f19-85f9-679cc8394721"&gt;906&lt;/key&gt;&lt;/foreign-keys&gt;&lt;ref-type name="Journal Article"&gt;17&lt;/ref-type&gt;&lt;contributors&gt;&lt;authors&gt;&lt;author&gt;Poole, J. W.&lt;/author&gt;&lt;author&gt;Sammartano, R. J.&lt;/author&gt;&lt;author&gt;Boley, S. J.&lt;/author&gt;&lt;/authors&gt;&lt;/contributors&gt;&lt;titles&gt;&lt;title&gt;Hemodynamic basis of the pain of chronic mesenteric ischemia&lt;/title&gt;&lt;secondary-title&gt;Am J Surg&lt;/secondary-title&gt;&lt;/titles&gt;&lt;periodical&gt;&lt;full-title&gt;Am J Surg&lt;/full-title&gt;&lt;/periodical&gt;&lt;pages&gt;171-6&lt;/pages&gt;&lt;volume&gt;153&lt;/volume&gt;&lt;number&gt;2&lt;/number&gt;&lt;edition&gt;1987/02/01&lt;/edition&gt;&lt;keywords&gt;&lt;keyword&gt;Animals&lt;/keyword&gt;&lt;keyword&gt;Blood Flow Velocity&lt;/keyword&gt;&lt;keyword&gt;Chronic Disease&lt;/keyword&gt;&lt;keyword&gt;Digestive System/blood supply/physiopathology&lt;/keyword&gt;&lt;keyword&gt;Dogs&lt;/keyword&gt;&lt;keyword&gt;Food&lt;/keyword&gt;&lt;keyword&gt;Gastrointestinal Contents&lt;/keyword&gt;&lt;keyword&gt;Hemodynamics&lt;/keyword&gt;&lt;keyword&gt;Hydrogen-Ion Concentration&lt;/keyword&gt;&lt;keyword&gt;Ischemia/physiopathology&lt;/keyword&gt;&lt;keyword&gt;Mesenteric Vascular Occlusion/*physiopathology&lt;/keyword&gt;&lt;keyword&gt;Pain/etiology/*physiopathology&lt;/keyword&gt;&lt;/keywords&gt;&lt;dates&gt;&lt;year&gt;1987&lt;/year&gt;&lt;pub-dates&gt;&lt;date&gt;Feb&lt;/date&gt;&lt;/pub-dates&gt;&lt;/dates&gt;&lt;isbn&gt;0002-9610 (Print)&amp;#xD;0002-9610&lt;/isbn&gt;&lt;accession-num&gt;3812891&lt;/accession-num&gt;&lt;urls&gt;&lt;/urls&gt;&lt;electronic-resource-num&gt;10.1016/0002-9610(87)90809-9&lt;/electronic-resource-num&gt;&lt;remote-database-provider&gt;NLM&lt;/remote-database-provider&gt;&lt;language&gt;eng&lt;/language&gt;&lt;/record&gt;&lt;/Cite&gt;&lt;/EndNote&gt;</w:instrText>
       </w:r>
       <w:r>
         <w:rPr>
@@ -21807,7 +23706,7 @@
           <w:sz w:val="24"/>
           <w:szCs w:val="24"/>
         </w:rPr>
-        <w:t>[42]</w:t>
+        <w:t>[44]</w:t>
       </w:r>
       <w:r>
         <w:rPr>
@@ -21839,7 +23738,7 @@
           <w:sz w:val="24"/>
           <w:szCs w:val="24"/>
         </w:rPr>
-        <w:instrText xml:space="preserve"> ADDIN EN.CITE &lt;EndNote&gt;&lt;Cite&gt;&lt;Author&gt;Someya&lt;/Author&gt;&lt;Year&gt;2008&lt;/Year&gt;&lt;RecNum&gt;879&lt;/RecNum&gt;&lt;DisplayText&gt;[22]&lt;/DisplayText&gt;&lt;record&gt;&lt;rec-number&gt;879&lt;/rec-number&gt;&lt;foreign-keys&gt;&lt;key app="EN" db-id="xeep5d99wefzf1e2de75p900wp0assr5afff" timestamp="1584109939" guid="2a78cd28-3d59-4748-9df0-ed68686d2a59"&gt;879&lt;/key&gt;&lt;/foreign-keys&gt;&lt;ref-type name="Journal Article"&gt;17&lt;/ref-type&gt;&lt;contributors&gt;&lt;authors&gt;&lt;author&gt;Someya, N.&lt;/author&gt;&lt;author&gt;Endo, M. Y.&lt;/author&gt;&lt;author&gt;Fukuba, Y.&lt;/author&gt;&lt;author&gt;Hayashi, N.&lt;/author&gt;&lt;/authors&gt;&lt;/contributors&gt;&lt;auth-address&gt;Institute of Health Science, Kyushu University, Kasuga, Fukuoka, Japan.&lt;/auth-address&gt;&lt;titles&gt;&lt;title&gt;Blood flow responses in celiac and superior mesenteric arteries in the initial phase of digestion&lt;/title&gt;&lt;secondary-title&gt;Am J Physiol Regul Integr Comp Physiol&lt;/secondary-title&gt;&lt;/titles&gt;&lt;periodical&gt;&lt;full-title&gt;Am J Physiol Regul Integr Comp Physiol&lt;/full-title&gt;&lt;/periodical&gt;&lt;pages&gt;R1790-6&lt;/pages&gt;&lt;volume&gt;294&lt;/volume&gt;&lt;number&gt;6&lt;/number&gt;&lt;edition&gt;2008/04/04&lt;/edition&gt;&lt;keywords&gt;&lt;keyword&gt;Adult&lt;/keyword&gt;&lt;keyword&gt;Blood Flow Velocity/physiology&lt;/keyword&gt;&lt;keyword&gt;Celiac Artery/*physiology&lt;/keyword&gt;&lt;keyword&gt;Digestion/*physiology&lt;/keyword&gt;&lt;keyword&gt;Female&lt;/keyword&gt;&lt;keyword&gt;Forearm/blood supply&lt;/keyword&gt;&lt;keyword&gt;Gastrointestinal Tract/blood supply&lt;/keyword&gt;&lt;keyword&gt;Humans&lt;/keyword&gt;&lt;keyword&gt;Male&lt;/keyword&gt;&lt;keyword&gt;Mesenteric Artery, Superior/*physiology&lt;/keyword&gt;&lt;keyword&gt;Postprandial Period/physiology&lt;/keyword&gt;&lt;keyword&gt;Regional Blood Flow/physiology&lt;/keyword&gt;&lt;keyword&gt;Time Factors&lt;/keyword&gt;&lt;/keywords&gt;&lt;dates&gt;&lt;year&gt;2008&lt;/year&gt;&lt;pub-dates&gt;&lt;date&gt;Jun&lt;/date&gt;&lt;/pub-dates&gt;&lt;/dates&gt;&lt;isbn&gt;0363-6119 (Print)&amp;#xD;0363-6119 (Linking)&lt;/isbn&gt;&lt;accession-num&gt;18385466&lt;/accession-num&gt;&lt;urls&gt;&lt;related-urls&gt;&lt;url&gt;https://www.ncbi.nlm.nih.gov/pubmed/18385466&lt;/url&gt;&lt;/related-urls&gt;&lt;/urls&gt;&lt;electronic-resource-num&gt;10.1152/ajpregu.00553.2007&lt;/electronic-resource-num&gt;&lt;/record&gt;&lt;/Cite&gt;&lt;/EndNote&gt;</w:instrText>
+        <w:instrText xml:space="preserve"> ADDIN EN.CITE &lt;EndNote&gt;&lt;Cite&gt;&lt;Author&gt;Someya&lt;/Author&gt;&lt;Year&gt;2008&lt;/Year&gt;&lt;RecNum&gt;879&lt;/RecNum&gt;&lt;DisplayText&gt;[24]&lt;/DisplayText&gt;&lt;record&gt;&lt;rec-number&gt;879&lt;/rec-number&gt;&lt;foreign-keys&gt;&lt;key app="EN" db-id="xeep5d99wefzf1e2de75p900wp0assr5afff" timestamp="1584109939" guid="2a78cd28-3d59-4748-9df0-ed68686d2a59"&gt;879&lt;/key&gt;&lt;/foreign-keys&gt;&lt;ref-type name="Journal Article"&gt;17&lt;/ref-type&gt;&lt;contributors&gt;&lt;authors&gt;&lt;author&gt;Someya, N.&lt;/author&gt;&lt;author&gt;Endo, M. Y.&lt;/author&gt;&lt;author&gt;Fukuba, Y.&lt;/author&gt;&lt;author&gt;Hayashi, N.&lt;/author&gt;&lt;/authors&gt;&lt;/contributors&gt;&lt;auth-address&gt;Institute of Health Science, Kyushu University, Kasuga, Fukuoka, Japan.&lt;/auth-address&gt;&lt;titles&gt;&lt;title&gt;Blood flow responses in celiac and superior mesenteric arteries in the initial phase of digestion&lt;/title&gt;&lt;secondary-title&gt;Am J Physiol Regul Integr Comp Physiol&lt;/secondary-title&gt;&lt;/titles&gt;&lt;periodical&gt;&lt;full-title&gt;Am J Physiol Regul Integr Comp Physiol&lt;/full-title&gt;&lt;/periodical&gt;&lt;pages&gt;R1790-6&lt;/pages&gt;&lt;volume&gt;294&lt;/volume&gt;&lt;number&gt;6&lt;/number&gt;&lt;edition&gt;2008/04/04&lt;/edition&gt;&lt;keywords&gt;&lt;keyword&gt;Adult&lt;/keyword&gt;&lt;keyword&gt;Blood Flow Velocity/physiology&lt;/keyword&gt;&lt;keyword&gt;Celiac Artery/*physiology&lt;/keyword&gt;&lt;keyword&gt;Digestion/*physiology&lt;/keyword&gt;&lt;keyword&gt;Female&lt;/keyword&gt;&lt;keyword&gt;Forearm/blood supply&lt;/keyword&gt;&lt;keyword&gt;Gastrointestinal Tract/blood supply&lt;/keyword&gt;&lt;keyword&gt;Humans&lt;/keyword&gt;&lt;keyword&gt;Male&lt;/keyword&gt;&lt;keyword&gt;Mesenteric Artery, Superior/*physiology&lt;/keyword&gt;&lt;keyword&gt;Postprandial Period/physiology&lt;/keyword&gt;&lt;keyword&gt;Regional Blood Flow/physiology&lt;/keyword&gt;&lt;keyword&gt;Time Factors&lt;/keyword&gt;&lt;/keywords&gt;&lt;dates&gt;&lt;year&gt;2008&lt;/year&gt;&lt;pub-dates&gt;&lt;date&gt;Jun&lt;/date&gt;&lt;/pub-dates&gt;&lt;/dates&gt;&lt;isbn&gt;0363-6119 (Print)&amp;#xD;0363-6119 (Linking)&lt;/isbn&gt;&lt;accession-num&gt;18385466&lt;/accession-num&gt;&lt;urls&gt;&lt;related-urls&gt;&lt;url&gt;https://www.ncbi.nlm.nih.gov/pubmed/18385466&lt;/url&gt;&lt;/related-urls&gt;&lt;/urls&gt;&lt;electronic-resource-num&gt;10.1152/ajpregu.00553.2007&lt;/electronic-resource-num&gt;&lt;/record&gt;&lt;/Cite&gt;&lt;/EndNote&gt;</w:instrText>
       </w:r>
       <w:r>
         <w:rPr>
@@ -21856,7 +23755,7 @@
           <w:sz w:val="24"/>
           <w:szCs w:val="24"/>
         </w:rPr>
-        <w:t>[22]</w:t>
+        <w:t>[24]</w:t>
       </w:r>
       <w:r>
         <w:rPr>
@@ -21874,7 +23773,7 @@
         </w:rPr>
         <w:t xml:space="preserve">. </w:t>
       </w:r>
-      <w:bookmarkStart w:id="92" w:name="_Hlk51329328"/>
+      <w:bookmarkStart w:id="249" w:name="_Hlk51329328"/>
       <w:r>
         <w:rPr>
           <w:rFonts w:ascii="Times New Roman" w:hAnsi="Times New Roman" w:cs="Times New Roman"/>
@@ -21883,7 +23782,7 @@
         </w:rPr>
         <w:t>Acquiring multiple 4D flow MRI scans where blood flow changes are measured in the CA, SMA, IMA, and associated collaterals at different points in the digestion phase may provide further insight into the temporal nature of blood flow patterns and the hemodynamic basis for postprandial pain</w:t>
       </w:r>
-      <w:bookmarkEnd w:id="92"/>
+      <w:bookmarkEnd w:id="249"/>
       <w:r>
         <w:rPr>
           <w:rFonts w:ascii="Times New Roman" w:hAnsi="Times New Roman" w:cs="Times New Roman"/>
@@ -21892,7 +23791,7 @@
         </w:rPr>
         <w:t>. Accelerated 4D flow MRI approaches such as PC-VIPR are well-suited for this type of investigation</w:t>
       </w:r>
-      <w:ins w:id="93" w:author="Grant Steven Roberts" w:date="2020-09-18T17:18:00Z">
+      <w:ins w:id="250" w:author="Grant Steven Roberts" w:date="2020-09-18T17:18:00Z">
         <w:r>
           <w:rPr>
             <w:rFonts w:ascii="Times New Roman" w:hAnsi="Times New Roman" w:cs="Times New Roman"/>
@@ -21902,7 +23801,7 @@
           <w:t xml:space="preserve">, and when coupled with </w:t>
         </w:r>
       </w:ins>
-      <w:ins w:id="94" w:author="Grant Steven Roberts" w:date="2020-09-18T17:19:00Z">
+      <w:ins w:id="251" w:author="Grant Steven Roberts" w:date="2020-09-18T17:19:00Z">
         <w:r>
           <w:rPr>
             <w:rFonts w:ascii="Times New Roman" w:hAnsi="Times New Roman" w:cs="Times New Roman"/>
@@ -21912,7 +23811,7 @@
           <w:t xml:space="preserve">advanced, constrained reconstruction techniques, </w:t>
         </w:r>
       </w:ins>
-      <w:del w:id="95" w:author="Grant Steven Roberts" w:date="2020-09-18T17:18:00Z">
+      <w:del w:id="252" w:author="Grant Steven Roberts" w:date="2020-09-18T17:18:00Z">
         <w:r>
           <w:rPr>
             <w:rFonts w:ascii="Times New Roman" w:hAnsi="Times New Roman" w:cs="Times New Roman"/>
@@ -21922,7 +23821,7 @@
           <w:delText xml:space="preserve"> because of short scan times, </w:delText>
         </w:r>
       </w:del>
-      <w:ins w:id="96" w:author="Grant Steven Roberts" w:date="2020-09-18T17:19:00Z">
+      <w:ins w:id="253" w:author="Grant Steven Roberts" w:date="2020-09-18T17:19:00Z">
         <w:r>
           <w:rPr>
             <w:rFonts w:ascii="Times New Roman" w:hAnsi="Times New Roman" w:cs="Times New Roman"/>
@@ -21932,7 +23831,7 @@
           <w:t xml:space="preserve"> can allow</w:t>
         </w:r>
       </w:ins>
-      <w:del w:id="97" w:author="Grant Steven Roberts" w:date="2020-09-18T17:19:00Z">
+      <w:del w:id="254" w:author="Grant Steven Roberts" w:date="2020-09-18T17:19:00Z">
         <w:r>
           <w:rPr>
             <w:rFonts w:ascii="Times New Roman" w:hAnsi="Times New Roman" w:cs="Times New Roman"/>
@@ -21992,6 +23891,7 @@
           <w:sz w:val="24"/>
           <w:szCs w:val="24"/>
         </w:rPr>
+        <w:lastRenderedPageBreak/>
         <w:t>Conclusion</w:t>
       </w:r>
     </w:p>
@@ -22014,7 +23914,7 @@
         </w:rPr>
         <w:t xml:space="preserve">4D flow MRI is a promising non-invasive diagnostic technique that can functionally and anatomically evaluate mesenteric vasculature. 4D flow MRI possesses the unique capability of obtaining complete volumetric hemodynamic information in a single scan, allowing for the quantitative assessment of blood flow patterns in multiple mesenteric vessels, while also producing a high-quality PC angiogram to morphologically assess stenoses and occlusions. The blood flow measurements obtained in this study showed good internal consistency and flow measures </w:t>
       </w:r>
-      <w:del w:id="98" w:author="Grant Steven Roberts" w:date="2020-09-18T17:25:00Z">
+      <w:del w:id="255" w:author="Grant Steven Roberts" w:date="2020-09-18T17:25:00Z">
         <w:r>
           <w:rPr>
             <w:rFonts w:ascii="Times New Roman" w:hAnsi="Times New Roman" w:cs="Times New Roman"/>
@@ -22030,16 +23930,7 @@
           <w:sz w:val="24"/>
           <w:szCs w:val="24"/>
         </w:rPr>
-        <w:t xml:space="preserve">were comparable to prior 2D PC-MRI and ultrasound studies measuring mesenteric blood flow. Here, we found quantifiable differences in blood flow hemodynamics in the aorta, SMA, SMV, and PV between individuals diagnosed with CMI, those who were symptomatic but did not have </w:t>
-      </w:r>
-      <w:r>
-        <w:rPr>
-          <w:rFonts w:ascii="Times New Roman" w:hAnsi="Times New Roman" w:cs="Times New Roman"/>
-          <w:sz w:val="24"/>
-          <w:szCs w:val="24"/>
-        </w:rPr>
-        <w:lastRenderedPageBreak/>
-        <w:t xml:space="preserve">CMI, and control subjects. Additional studies with larger patient cohorts are needed to investigate whether 4D flow MRI can improve the accuracy in the challenging diagnosis of mesenteric ischemia and thereby improve treatment planning and patient care. </w:t>
+        <w:t xml:space="preserve">were comparable to prior 2D PC-MRI and ultrasound studies measuring mesenteric blood flow. Here, we found quantifiable differences in blood flow hemodynamics in the aorta, SMA, SMV, and PV between individuals diagnosed with CMI, those who were symptomatic but did not have CMI, and control subjects. Additional studies with larger patient cohorts are needed to investigate whether 4D flow MRI can improve the accuracy in the challenging diagnosis of mesenteric ischemia and thereby improve treatment planning and patient care. </w:t>
       </w:r>
     </w:p>
     <w:p>
@@ -22133,7 +24024,11 @@
         <w:spacing w:after="0"/>
       </w:pPr>
       <w:r>
-        <w:t>4. Pillai AK, Kalva SP, Hsu SL, Walker TG, Silberzweig JE, Annamalai G, Baerlocher MO, Mitchell JW, Midia M, Nikolic B, Dariushnia SR (2018) Quality Improvement Guidelines for Mesenteric Angioplasty and Stent Placement for the Treatment of Chronic Mesenteric Ischemia. J Vasc Interv Radiol 29 (5):642-647. doi:10.1016/j.jvir.2017.11.024</w:t>
+        <w:t xml:space="preserve">4. Pillai AK, Kalva SP, Hsu SL, Walker TG, Silberzweig JE, Annamalai G, Baerlocher MO, Mitchell JW, Midia M, Nikolic B, Dariushnia SR (2018) Quality Improvement Guidelines for </w:t>
+      </w:r>
+      <w:r>
+        <w:lastRenderedPageBreak/>
+        <w:t>Mesenteric Angioplasty and Stent Placement for the Treatment of Chronic Mesenteric Ischemia. J Vasc Interv Radiol 29 (5):642-647. doi:10.1016/j.jvir.2017.11.024</w:t>
       </w:r>
     </w:p>
     <w:p>
@@ -22142,11 +24037,7 @@
         <w:spacing w:after="0"/>
       </w:pPr>
       <w:r>
-        <w:t xml:space="preserve">5. Terlouw LG, Moelker A, Abrahamsen J, Acosta S, Bakker OJ, Baumgartner I, Boyer L, Corcos O, van Dijk LJ, Duran M, Geelkerken RH, Illuminati G, Jackson RW, Kärkkäinen JM, Kolkman JJ, Lönn L, Mazzei MA, Nuzzo A, Pecoraro F, Raupach J, Verhagen HJ, Zech CJ, van Noord D, Bruno MJ (2020) European guidelines on chronic mesenteric ischaemia - joint United European Gastroenterology, European Association for Gastroenterology, Endoscopy and Nutrition, European Society of Gastrointestinal and Abdominal Radiology, Netherlands Association of Hepatogastroenterologists, Hellenic Society of Gastroenterology, Cardiovascular and Interventional Radiological Society of Europe, and Dutch Mesenteric Ischemia Study group </w:t>
-      </w:r>
-      <w:r>
-        <w:lastRenderedPageBreak/>
-        <w:t>clinical guidelines on the diagnosis and treatment of patients with chronic mesenteric ischaemia. United European Gastroenterol J 8 (4):371-395. doi:10.1177/2050640620916681</w:t>
+        <w:t>5. Terlouw LG, Moelker A, Abrahamsen J, Acosta S, Bakker OJ, Baumgartner I, Boyer L, Corcos O, van Dijk LJ, Duran M, Geelkerken RH, Illuminati G, Jackson RW, Kärkkäinen JM, Kolkman JJ, Lönn L, Mazzei MA, Nuzzo A, Pecoraro F, Raupach J, Verhagen HJ, Zech CJ, van Noord D, Bruno MJ (2020) European guidelines on chronic mesenteric ischaemia - joint United European Gastroenterology, European Association for Gastroenterology, Endoscopy and Nutrition, European Society of Gastrointestinal and Abdominal Radiology, Netherlands Association of Hepatogastroenterologists, Hellenic Society of Gastroenterology, Cardiovascular and Interventional Radiological Society of Europe, and Dutch Mesenteric Ischemia Study group clinical guidelines on the diagnosis and treatment of patients with chronic mesenteric ischaemia. United European Gastroenterol J 8 (4):371-395. doi:10.1177/2050640620916681</w:t>
       </w:r>
     </w:p>
     <w:p>
@@ -22182,7 +24073,8 @@
         <w:spacing w:after="0"/>
       </w:pPr>
       <w:r>
-        <w:t>9. Carlos RC, Stanley JC, Stafford-Johnson D, Prince MR (2001) Interobserver variability in the evaluation of chronic mesenteric ischemia with gadolinium-enhanced MR angiography. Acad Radiol 8 (9):879-887. doi:10.1016/s1076-6332(03)80767-5</w:t>
+        <w:lastRenderedPageBreak/>
+        <w:t>9. Mazzei MA, Guerrini S, Cioffi Squitieri N, Vindigni C, Imbriaco G, Gentili F, Berritto D, Mazzei FG, Grassi R, Volterrani L (2016) Reperfusion in non-occlusive mesenteric ischaemia (NOMI): effectiveness of CT in an emergency setting. Br J Radiol 89 (1061):20150956-20150956. doi:10.1259/bjr.20150956</w:t>
       </w:r>
     </w:p>
     <w:p>
@@ -22191,7 +24083,7 @@
         <w:spacing w:after="0"/>
       </w:pPr>
       <w:r>
-        <w:t>10. Meaney JF, Prince MR, Nostrant TT, Stanley JC (1997) Gadolinium-enhanced MR angiography of visceral arteries in patients with suspected chronic mesenteric ischemia. J Magn Reson Imaging 7 (1):171-176. doi:10.1002/jmri.1880070126</w:t>
+        <w:t>10. Carlos RC, Stanley JC, Stafford-Johnson D, Prince MR (2001) Interobserver variability in the evaluation of chronic mesenteric ischemia with gadolinium-enhanced MR angiography. Acad Radiol 8 (9):879-887. doi:10.1016/s1076-6332(03)80767-5</w:t>
       </w:r>
     </w:p>
     <w:p>
@@ -22200,7 +24092,7 @@
         <w:spacing w:after="0"/>
       </w:pPr>
       <w:r>
-        <w:t>11. Zwolak RM, Fillinger MF, Walsh DB, LaBombard FE, Musson A, Darling CE, Cronenwett JL (1998) Mesenteric and celiac duplex scanning: a validation study. J Vasc Surg 27 (6):1078-1087; discussion 1088. doi:10.1016/s0741-5214(98)60010-0</w:t>
+        <w:t>11. Meaney JF, Prince MR, Nostrant TT, Stanley JC (1997) Gadolinium-enhanced MR angiography of visceral arteries in patients with suspected chronic mesenteric ischemia. J Magn Reson Imaging 7 (1):171-176. doi:10.1002/jmri.1880070126</w:t>
       </w:r>
     </w:p>
     <w:p>
@@ -22209,7 +24101,7 @@
         <w:spacing w:after="0"/>
       </w:pPr>
       <w:r>
-        <w:t>12. Muller AF (1992) Role of duplex Doppler ultrasound in the assessment of patients with postprandial abdominal pain. Gut 33 (4):460-465. doi:10.1136/gut.33.4.460</w:t>
+        <w:t>12. Mazzei MA, Guerrini S, Cioffi Squitieri N, Imbriaco G, Chieca R, Civitelli S, Savelli V, Mazzei FG, Volterrani L (2013) Magnetic resonance imaging: is there a role in clinical management for acute ischemic colitis? World J Gastroenterol 19 (8):1256-1263. doi:10.3748/wjg.v19.i8.1256</w:t>
       </w:r>
     </w:p>
     <w:p>
@@ -22218,8 +24110,7 @@
         <w:spacing w:after="0"/>
       </w:pPr>
       <w:r>
-        <w:lastRenderedPageBreak/>
-        <w:t>13. Gentile AT, Moneta GL, Lee RW, Masser PA, Taylor LM, Jr., Porter JM (1995) Usefulness of fasting and postprandial duplex ultrasound examinations for predicting high-grade superior mesenteric artery stenosis. Am J Surg 169 (5):476-479. doi:10.1016/s0002-9610(99)80198-6</w:t>
+        <w:t>13. Zwolak RM, Fillinger MF, Walsh DB, LaBombard FE, Musson A, Darling CE, Cronenwett JL (1998) Mesenteric and celiac duplex scanning: a validation study. J Vasc Surg 27 (6):1078-1087; discussion 1088. doi:10.1016/s0741-5214(98)60010-0</w:t>
       </w:r>
     </w:p>
     <w:p>
@@ -22228,7 +24119,7 @@
         <w:spacing w:after="0"/>
       </w:pPr>
       <w:r>
-        <w:t>14. Sabba C, Ferraioli G, Sarin SK, Lerner E, Groszmann RJ, Taylor KJ (1990) Feasibility spectrum for Doppler flowmetry of splanchnic vessels. In normal and cirrhotic populations. J Ultrasound Med 9 (12):705-710. doi:10.7863/jum.1990.9.12.705</w:t>
+        <w:t>14. Muller AF (1992) Role of duplex Doppler ultrasound in the assessment of patients with postprandial abdominal pain. Gut 33 (4):460-465. doi:10.1136/gut.33.4.460</w:t>
       </w:r>
     </w:p>
     <w:p>
@@ -22237,7 +24128,7 @@
         <w:spacing w:after="0"/>
       </w:pPr>
       <w:r>
-        <w:t>15. Li KC, Whitney WS, McDonnell CH, Fredrickson JO, Pelc NJ, Dalman RL, Jeffrey RB, Jr. (1994) Chronic mesenteric ischemia: evaluation with phase-contrast cine MR imaging. Radiology 190 (1):175-179. doi:10.1148/radiology.190.1.8259400</w:t>
+        <w:t>15. Gentile AT, Moneta GL, Lee RW, Masser PA, Taylor LM, Jr., Porter JM (1995) Usefulness of fasting and postprandial duplex ultrasound examinations for predicting high-grade superior mesenteric artery stenosis. Am J Surg 169 (5):476-479. doi:10.1016/s0002-9610(99)80198-6</w:t>
       </w:r>
     </w:p>
     <w:p>
@@ -22246,7 +24137,8 @@
         <w:spacing w:after="0"/>
       </w:pPr>
       <w:r>
-        <w:t>16. Burkart DJ, Johnson CD, Reading CC, Ehman RL (1995) MR measurements of mesenteric venous flow: prospective evaluation in healthy volunteers and patients with suspected chronic mesenteric ischemia. Radiology 194 (3):801-806. doi:10.1148/radiology.194.3.7862982</w:t>
+        <w:lastRenderedPageBreak/>
+        <w:t>16. Sabba C, Ferraioli G, Sarin SK, Lerner E, Groszmann RJ, Taylor KJ (1990) Feasibility spectrum for Doppler flowmetry of splanchnic vessels. In normal and cirrhotic populations. J Ultrasound Med 9 (12):705-710. doi:10.7863/jum.1990.9.12.705</w:t>
       </w:r>
     </w:p>
     <w:p>
@@ -22255,7 +24147,7 @@
         <w:spacing w:after="0"/>
       </w:pPr>
       <w:r>
-        <w:t>17. Li KC, Hopkins KL, Dalman RL, Song CK (1995) Simultaneous measurement of flow in the superior mesenteric vein and artery with cine phase-contrast MR imaging: value in diagnosis of chronic mesenteric ischemia. Work in progress. Radiology 194 (2):327-330. doi:10.1148/radiology.194.2.7824706</w:t>
+        <w:t>17. Li KC, Whitney WS, McDonnell CH, Fredrickson JO, Pelc NJ, Dalman RL, Jeffrey RB, Jr. (1994) Chronic mesenteric ischemia: evaluation with phase-contrast cine MR imaging. Radiology 190 (1):175-179. doi:10.1148/radiology.190.1.8259400</w:t>
       </w:r>
     </w:p>
     <w:p>
@@ -22264,7 +24156,7 @@
         <w:spacing w:after="0"/>
       </w:pPr>
       <w:r>
-        <w:t>18. Dalman RL, Li KC, Moon WK, Chen I, Zarins CK (1996) Diminished postprandial hyperemia in patients with aortic and mesenteric arterial occlusive disease. Quantification by magnetic resonance flow imaging. Circulation 94 (9 Suppl):Ii206-210</w:t>
+        <w:t>18. Burkart DJ, Johnson CD, Reading CC, Ehman RL (1995) MR measurements of mesenteric venous flow: prospective evaluation in healthy volunteers and patients with suspected chronic mesenteric ischemia. Radiology 194 (3):801-806. doi:10.1148/radiology.194.3.7862982</w:t>
       </w:r>
     </w:p>
     <w:p>
@@ -22273,7 +24165,7 @@
         <w:spacing w:after="0"/>
       </w:pPr>
       <w:r>
-        <w:t>19. Roldan-Alzate A, Francois CJ, Wieben O, Reeder SB (2016) Emerging Applications of Abdominal 4D Flow MRI. AJR Am J Roentgenol 207 (1):58-66. doi:10.2214/ajr.15.15995</w:t>
+        <w:t>19. Li KC, Hopkins KL, Dalman RL, Song CK (1995) Simultaneous measurement of flow in the superior mesenteric vein and artery with cine phase-contrast MR imaging: value in diagnosis of chronic mesenteric ischemia. Work in progress. Radiology 194 (2):327-330. doi:10.1148/radiology.194.2.7824706</w:t>
       </w:r>
     </w:p>
     <w:p>
@@ -22282,8 +24174,7 @@
         <w:spacing w:after="0"/>
       </w:pPr>
       <w:r>
-        <w:lastRenderedPageBreak/>
-        <w:t>20. Siedek F, Giese D, Weiss K, Ekdawi S, Brinkmann S, Schroeder W, Bruns C, Chang DH, Persigehl T, Maintz D, Haneder S (2018) 4D flow MRI for the analysis of celiac trunk and mesenteric artery stenoses. Magn Reson Imaging 53:52-62. doi:10.1016/j.mri.2018.06.021</w:t>
+        <w:t>20. Dalman RL, Li KC, Moon WK, Chen I, Zarins CK (1996) Diminished postprandial hyperemia in patients with aortic and mesenteric arterial occlusive disease. Quantification by magnetic resonance flow imaging. Circulation 94 (9 Suppl):Ii206-210</w:t>
       </w:r>
     </w:p>
     <w:p>
@@ -22292,7 +24183,7 @@
         <w:spacing w:after="0"/>
       </w:pPr>
       <w:r>
-        <w:t>21. Roldan-Alzate A, Frydrychowicz A, Said A, Johnson KM, Francois CJ, Wieben O, Reeder SB (2015) Impaired regulation of portal venous flow in response to a meal challenge as quantified by 4D flow MRI. J Magn Reson Imaging 42 (4):1009-1017. doi:10.1002/jmri.24886</w:t>
+        <w:t>21. Roldan-Alzate A, Francois CJ, Wieben O, Reeder SB (2016) Emerging Applications of Abdominal 4D Flow MRI. AJR Am J Roentgenol 207 (1):58-66. doi:10.2214/ajr.15.15995</w:t>
       </w:r>
     </w:p>
     <w:p>
@@ -22301,7 +24192,7 @@
         <w:spacing w:after="0"/>
       </w:pPr>
       <w:r>
-        <w:t>22. Someya N, Endo MY, Fukuba Y, Hayashi N (2008) Blood flow responses in celiac and superior mesenteric arteries in the initial phase of digestion. Am J Physiol Regul Integr Comp Physiol 294 (6):R1790-1796. doi:10.1152/ajpregu.00553.2007</w:t>
+        <w:t>22. Siedek F, Giese D, Weiss K, Ekdawi S, Brinkmann S, Schroeder W, Bruns C, Chang DH, Persigehl T, Maintz D, Haneder S (2018) 4D flow MRI for the analysis of celiac trunk and mesenteric artery stenoses. Magn Reson Imaging 53:52-62. doi:10.1016/j.mri.2018.06.021</w:t>
       </w:r>
     </w:p>
     <w:p>
@@ -22310,7 +24201,8 @@
         <w:spacing w:after="0"/>
       </w:pPr>
       <w:r>
-        <w:t>23. Gu T, Korosec FR, Block WF, Fain SB, Turk Q, Lum D, Zhou Y, Grist TM, Haughton V, Mistretta CA (2005) PC VIPR: a high-speed 3D phase-contrast method for flow quantification and high-resolution angiography. AJNR Am J Neuroradiol 26 (4):743-749</w:t>
+        <w:lastRenderedPageBreak/>
+        <w:t>23. Roldan-Alzate A, Frydrychowicz A, Said A, Johnson KM, Francois CJ, Wieben O, Reeder SB (2015) Impaired regulation of portal venous flow in response to a meal challenge as quantified by 4D flow MRI. J Magn Reson Imaging 42 (4):1009-1017. doi:10.1002/jmri.24886</w:t>
       </w:r>
     </w:p>
     <w:p>
@@ -22319,7 +24211,7 @@
         <w:spacing w:after="0"/>
       </w:pPr>
       <w:r>
-        <w:t>24. Johnson KM, Markl M (2010) Improved SNR in phase contrast velocimetry with five-point balanced flow encoding. Magn Reson Med 63 (2):349-355. doi:10.1002/mrm.22202</w:t>
+        <w:t>24. Someya N, Endo MY, Fukuba Y, Hayashi N (2008) Blood flow responses in celiac and superior mesenteric arteries in the initial phase of digestion. Am J Physiol Regul Integr Comp Physiol 294 (6):R1790-1796. doi:10.1152/ajpregu.00553.2007</w:t>
       </w:r>
     </w:p>
     <w:p>
@@ -22328,7 +24220,7 @@
         <w:spacing w:after="0"/>
       </w:pPr>
       <w:r>
-        <w:t>25. Liu J, Redmond MJ, Brodsky EK, Alexander AL, Lu A, Thornton FJ, Schulte MJ, Grist TM, Pipe JG, Block WF (2006) Generation and visualization of four-dimensional MR angiography data using an undersampled 3-D projection trajectory. IEEE Trans Med Imaging 25 (2):148-157. doi:10.1109/tmi.2005.861706</w:t>
+        <w:t>25. Gu T, Korosec FR, Block WF, Fain SB, Turk Q, Lum D, Zhou Y, Grist TM, Haughton V, Mistretta CA (2005) PC VIPR: a high-speed 3D phase-contrast method for flow quantification and high-resolution angiography. AJNR Am J Neuroradiol 26 (4):743-749</w:t>
       </w:r>
     </w:p>
     <w:p>
@@ -22337,7 +24229,7 @@
         <w:spacing w:after="0"/>
       </w:pPr>
       <w:r>
-        <w:t>26. Walker PG, Cranney GB, Scheidegger MB, Waseleski G, Pohost GM, Yoganathan AP (1993) Semiautomated method for noise reduction and background phase error correction in MR phase velocity data. J Magn Reson Imaging 3 (3):521-530. doi:10.1002/jmri.1880030315</w:t>
+        <w:t>26. Johnson KM, Markl M (2010) Improved SNR in phase contrast velocimetry with five-point balanced flow encoding. Magn Reson Med 63 (2):349-355. doi:10.1002/mrm.22202</w:t>
       </w:r>
     </w:p>
     <w:p>
@@ -22346,8 +24238,7 @@
         <w:spacing w:after="0"/>
       </w:pPr>
       <w:r>
-        <w:lastRenderedPageBreak/>
-        <w:t>27. Stalder AF, Russe MF, Frydrychowicz A, Bock J, Hennig J, Markl M (2008) Quantitative 2D and 3D phase contrast MRI: optimized analysis of blood flow and vessel wall parameters. Magn Reson Med 60 (5):1218-1231. doi:10.1002/mrm.21778</w:t>
+        <w:t>27. Liu J, Redmond MJ, Brodsky EK, Alexander AL, Lu A, Thornton FJ, Schulte MJ, Grist TM, Pipe JG, Block WF (2006) Generation and visualization of four-dimensional MR angiography data using an undersampled 3-D projection trajectory. IEEE Trans Med Imaging 25 (2):148-157. doi:10.1109/tmi.2005.861706</w:t>
       </w:r>
     </w:p>
     <w:p>
@@ -22356,7 +24247,7 @@
         <w:spacing w:after="0"/>
       </w:pPr>
       <w:r>
-        <w:t>28. Burkart DJ, Johnson CD, Ehman RL (1993) Correlation of arterial and venous blood flow in the mesenteric system based on MR findings. 1993 ARRS Executive Council Award. AJR Am J Roentgenol 161 (6):1279-1282. doi:10.2214/ajr.161.6.8249742</w:t>
+        <w:t>28. Walker PG, Cranney GB, Scheidegger MB, Waseleski G, Pohost GM, Yoganathan AP (1993) Semiautomated method for noise reduction and background phase error correction in MR phase velocity data. J Magn Reson Imaging 3 (3):521-530. doi:10.1002/jmri.1880030315</w:t>
       </w:r>
     </w:p>
     <w:p>
@@ -22365,7 +24256,7 @@
         <w:spacing w:after="0"/>
       </w:pPr>
       <w:r>
-        <w:t>29. Burkart DJ, Johnson CD, Morton MJ, Wolf RL, Ehman RL (1993) Volumetric flow rates in the portal venous system: measurement with cine phase-contrast MR imaging. AJR Am J Roentgenol 160 (5):1113-1118. doi:10.2214/ajr.160.5.8470589</w:t>
+        <w:t>29. Stalder AF, Russe MF, Frydrychowicz A, Bock J, Hennig J, Markl M (2008) Quantitative 2D and 3D phase contrast MRI: optimized analysis of blood flow and vessel wall parameters. Magn Reson Med 60 (5):1218-1231. doi:10.1002/mrm.21778</w:t>
       </w:r>
     </w:p>
     <w:p>
@@ -22374,7 +24265,8 @@
         <w:spacing w:after="0"/>
       </w:pPr>
       <w:r>
-        <w:t>30. Moriyasu F, Ban N, Nishida O, Nakamura T, Miyake T, Uchino H, Kanematsu Y, Koizumi S (1986) Clinical application of an ultrasonic duplex system in the quantitative measurement of portal blood flow. J Clin Ultrasound 14 (8):579-588. doi:10.1002/jcu.1870140802</w:t>
+        <w:lastRenderedPageBreak/>
+        <w:t>30. Burkart DJ, Johnson CD, Ehman RL (1993) Correlation of arterial and venous blood flow in the mesenteric system based on MR findings. 1993 ARRS Executive Council Award. AJR Am J Roentgenol 161 (6):1279-1282. doi:10.2214/ajr.161.6.8249742</w:t>
       </w:r>
     </w:p>
     <w:p>
@@ -22383,7 +24275,7 @@
         <w:spacing w:after="0"/>
       </w:pPr>
       <w:r>
-        <w:t>31. Cohen J (1988) Statistical power analysis for the behavioral sciences. L. Erlbaum Associates, Hillsdale, N.J.</w:t>
+        <w:t>31. Burkart DJ, Johnson CD, Morton MJ, Wolf RL, Ehman RL (1993) Volumetric flow rates in the portal venous system: measurement with cine phase-contrast MR imaging. AJR Am J Roentgenol 160 (5):1113-1118. doi:10.2214/ajr.160.5.8470589</w:t>
       </w:r>
     </w:p>
     <w:p>
@@ -22392,7 +24284,7 @@
         <w:spacing w:after="0"/>
       </w:pPr>
       <w:r>
-        <w:t>32. Les AS, Yeung JJ, Schultz GM, Herfkens RJ, Dalman RL, Taylor CA (2010) Supraceliac and Infrarenal Aortic Flow in Patients with Abdominal Aortic Aneurysms: Mean Flows, Waveforms, and Allometric Scaling Relationships. Cardiovasc Eng Technol 1 (1). doi:10.1007/s13239-010-0004-8</w:t>
+        <w:t>32. Moriyasu F, Ban N, Nishida O, Nakamura T, Miyake T, Uchino H, Kanematsu Y, Koizumi S (1986) Clinical application of an ultrasonic duplex system in the quantitative measurement of portal blood flow. J Clin Ultrasound 14 (8):579-588. doi:10.1002/jcu.1870140802</w:t>
       </w:r>
     </w:p>
     <w:p>
@@ -22401,7 +24293,7 @@
         <w:spacing w:after="0"/>
       </w:pPr>
       <w:r>
-        <w:t>33. Taylor CA, Cheng CP, Espinosa LA, Tang BT, Parker D, Herfkens RJ (2002) In vivo quantification of blood flow and wall shear stress in the human abdominal aorta during lower limb exercise. Ann Biomed Eng 30 (3):402-408. doi:10.1114/1.1476016</w:t>
+        <w:t>33. Cohen J (1988) Statistical power analysis for the behavioral sciences. L. Erlbaum Associates, Hillsdale, N.J.</w:t>
       </w:r>
     </w:p>
     <w:p>
@@ -22410,8 +24302,7 @@
         <w:spacing w:after="0"/>
       </w:pPr>
       <w:r>
-        <w:lastRenderedPageBreak/>
-        <w:t>34. Sieber C, Beglinger C, Jaeger K, Hildebrand P, Stalder GA (1991) Regulation of postprandial mesenteric blood flow in humans: evidence for a cholinergic nervous reflex. Gut 32 (4):361-366. doi:10.1136/gut.32.4.361</w:t>
+        <w:t>34. Les AS, Yeung JJ, Schultz GM, Herfkens RJ, Dalman RL, Taylor CA (2010) Supraceliac and Infrarenal Aortic Flow in Patients with Abdominal Aortic Aneurysms: Mean Flows, Waveforms, and Allometric Scaling Relationships. Cardiovasc Eng Technol 1 (1). doi:10.1007/s13239-010-0004-8</w:t>
       </w:r>
     </w:p>
     <w:p>
@@ -22420,7 +24311,7 @@
         <w:spacing w:after="0"/>
       </w:pPr>
       <w:r>
-        <w:t>35. Moneta GL, Taylor DC, Helton WS, Mulholland MW, Strandness DE, Jr. (1988) Duplex ultrasound measurement of postprandial intestinal blood flow: effect of meal composition. Gastroenterology 95 (5):1294-1301. doi:10.1016/0016-5085(88)90364-2</w:t>
+        <w:t>35. Taylor CA, Cheng CP, Espinosa LA, Tang BT, Parker D, Herfkens RJ (2002) In vivo quantification of blood flow and wall shear stress in the human abdominal aorta during lower limb exercise. Ann Biomed Eng 30 (3):402-408. doi:10.1114/1.1476016</w:t>
       </w:r>
     </w:p>
     <w:p>
@@ -22429,7 +24320,7 @@
         <w:spacing w:after="0"/>
       </w:pPr>
       <w:r>
-        <w:t>36. Cooper AM, Braatvedt GD, Qamar MI, Brown H, Thomas DM, Halliwell M, Read AE, Corrall RJ (1991) Fasting and post-prandial splanchnic blood flow is reduced by a somatostatin analogue (octreotide) in man. Clin Sci (Lond) 81 (2):169-175. doi:10.1042/cs0810169</w:t>
+        <w:t>36. Sieber C, Beglinger C, Jaeger K, Hildebrand P, Stalder GA (1991) Regulation of postprandial mesenteric blood flow in humans: evidence for a cholinergic nervous reflex. Gut 32 (4):361-366. doi:10.1136/gut.32.4.361</w:t>
       </w:r>
     </w:p>
     <w:p>
@@ -22438,7 +24329,8 @@
         <w:spacing w:after="0"/>
       </w:pPr>
       <w:r>
-        <w:t>37. Nishida O, Moriyasu F, Nakamura T, Ban N, Miura K, Sakai M, Uchino H, Miyake T (1987) Interrelationship between splenic and superior mesenteric venous circulation manifested by transient splenic arterial occlusion using a balloon catheter. Hepatology 7 (3):442-446. doi:10.1002/hep.1840070305</w:t>
+        <w:lastRenderedPageBreak/>
+        <w:t>37. Moneta GL, Taylor DC, Helton WS, Mulholland MW, Strandness DE, Jr. (1988) Duplex ultrasound measurement of postprandial intestinal blood flow: effect of meal composition. Gastroenterology 95 (5):1294-1301. doi:10.1016/0016-5085(88)90364-2</w:t>
       </w:r>
     </w:p>
     <w:p>
@@ -22447,7 +24339,7 @@
         <w:spacing w:after="0"/>
       </w:pPr>
       <w:r>
-        <w:t>38. Gaiani S, Bolondi L, Bassi SL, Santi V, Zironi G, Barbara L (1989) Effect of meal on portal hemodynamics in healthy humans and in patients with chronic liver disease. Hepatology 9 (6):815-819. doi:10.1002/hep.1840090604</w:t>
+        <w:t>38. Cooper AM, Braatvedt GD, Qamar MI, Brown H, Thomas DM, Halliwell M, Read AE, Corrall RJ (1991) Fasting and post-prandial splanchnic blood flow is reduced by a somatostatin analogue (octreotide) in man. Clin Sci (Lond) 81 (2):169-175. doi:10.1042/cs0810169</w:t>
       </w:r>
     </w:p>
     <w:p>
@@ -22456,7 +24348,7 @@
         <w:spacing w:after="0"/>
       </w:pPr>
       <w:r>
-        <w:t>39. Francois CJ, Lum DP, Johnson KM, Landgraf BR, Bley TA, Reeder SB, Schiebler ML, Grist TM, Wieben O (2011) Renal arteries: isotropic, high-spatial-resolution, unenhanced MR angiography with three-dimensional radial phase contrast. Radiology 258 (1):254-260. doi:10.1148/radiol.10100443</w:t>
+        <w:t>39. Nishida O, Moriyasu F, Nakamura T, Ban N, Miura K, Sakai M, Uchino H, Miyake T (1987) Interrelationship between splenic and superior mesenteric venous circulation manifested by transient splenic arterial occlusion using a balloon catheter. Hepatology 7 (3):442-446. doi:10.1002/hep.1840070305</w:t>
       </w:r>
     </w:p>
     <w:p>
@@ -22465,11 +24357,7 @@
         <w:spacing w:after="0"/>
       </w:pPr>
       <w:r>
-        <w:t xml:space="preserve">40. Wasser MN, Geelkerken RH, Kouwenhoven M, van Bockel JH, Hermans J, Schultze Kool LJ, de Roos A (1996) Systolically gated 3D phase contrast MRA of mesenteric arteries in </w:t>
-      </w:r>
-      <w:r>
-        <w:lastRenderedPageBreak/>
-        <w:t>suspected mesenteric ischemia. J Comput Assist Tomogr 20 (2):262-268. doi:10.1097/00004728-199603000-00017</w:t>
+        <w:t>40. Gaiani S, Bolondi L, Bassi SL, Santi V, Zironi G, Barbara L (1989) Effect of meal on portal hemodynamics in healthy humans and in patients with chronic liver disease. Hepatology 9 (6):815-819. doi:10.1002/hep.1840090604</w:t>
       </w:r>
     </w:p>
     <w:p>
@@ -22478,7 +24366,25 @@
         <w:spacing w:after="0"/>
       </w:pPr>
       <w:r>
-        <w:t>41. Waaler BA, Eriksen M, Toska K (1991) The effect of meal size on postprandial increase in cardiac output. Acta Physiol Scand 142 (1):33-39. doi:10.1111/j.1748-1716.1991.tb09125.x</w:t>
+        <w:t>41. Francois CJ, Lum DP, Johnson KM, Landgraf BR, Bley TA, Reeder SB, Schiebler ML, Grist TM, Wieben O (2011) Renal arteries: isotropic, high-spatial-resolution, unenhanced MR angiography with three-dimensional radial phase contrast. Radiology 258 (1):254-260. doi:10.1148/radiol.10100443</w:t>
+      </w:r>
+    </w:p>
+    <w:p>
+      <w:pPr>
+        <w:pStyle w:val="EndNoteBibliography"/>
+        <w:spacing w:after="0"/>
+      </w:pPr>
+      <w:r>
+        <w:t>42. Wasser MN, Geelkerken RH, Kouwenhoven M, van Bockel JH, Hermans J, Schultze Kool LJ, de Roos A (1996) Systolically gated 3D phase contrast MRA of mesenteric arteries in suspected mesenteric ischemia. J Comput Assist Tomogr 20 (2):262-268. doi:10.1097/00004728-199603000-00017</w:t>
+      </w:r>
+    </w:p>
+    <w:p>
+      <w:pPr>
+        <w:pStyle w:val="EndNoteBibliography"/>
+        <w:spacing w:after="0"/>
+      </w:pPr>
+      <w:r>
+        <w:t>43. Waaler BA, Eriksen M, Toska K (1991) The effect of meal size on postprandial increase in cardiac output. Acta Physiol Scand 142 (1):33-39. doi:10.1111/j.1748-1716.1991.tb09125.x</w:t>
       </w:r>
     </w:p>
     <w:p>
@@ -22486,7 +24392,8 @@
         <w:pStyle w:val="EndNoteBibliography"/>
       </w:pPr>
       <w:r>
-        <w:t>42. Poole JW, Sammartano RJ, Boley SJ (1987) Hemodynamic basis of the pain of chronic mesenteric ischemia. Am J Surg 153 (2):171-176. doi:10.1016/0002-9610(87)90809-9</w:t>
+        <w:lastRenderedPageBreak/>
+        <w:t>44. Poole JW, Sammartano RJ, Boley SJ (1987) Hemodynamic basis of the pain of chronic mesenteric ischemia. Am J Surg 153 (2):171-176. doi:10.1016/0002-9610(87)90809-9</w:t>
       </w:r>
     </w:p>
     <w:p>

</xml_diff>